<commit_message>
Options Calculation, first commit
</commit_message>
<xml_diff>
--- a/Readme.docx
+++ b/Readme.docx
@@ -62,15 +62,7 @@
         </w:numPr>
       </w:pPr>
       <w:r>
-        <w:t xml:space="preserve">Ability to implement </w:t>
-      </w:r>
-      <w:proofErr w:type="spellStart"/>
-      <w:r>
-        <w:t>atleast</w:t>
-      </w:r>
-      <w:proofErr w:type="spellEnd"/>
-      <w:r>
-        <w:t xml:space="preserve"> one simple </w:t>
+        <w:t xml:space="preserve">Ability to implement atleast one simple </w:t>
       </w:r>
       <w:proofErr w:type="gramStart"/>
       <w:r>
@@ -96,15 +88,7 @@
         <w:t>Ability to send me messages abou</w:t>
       </w:r>
       <w:r>
-        <w:t xml:space="preserve">t potential trade opportunities on a </w:t>
-      </w:r>
-      <w:proofErr w:type="spellStart"/>
-      <w:r>
-        <w:t>realtime</w:t>
-      </w:r>
-      <w:proofErr w:type="spellEnd"/>
-      <w:r>
-        <w:t xml:space="preserve"> basis.</w:t>
+        <w:t>t potential trade opportunities on a realtime basis.</w:t>
       </w:r>
     </w:p>
     <w:p>
@@ -144,12 +128,10 @@
       <w:r>
         <w:t xml:space="preserve">Ability to update the databases on a daily basis on </w:t>
       </w:r>
-      <w:proofErr w:type="spellStart"/>
       <w:proofErr w:type="gramStart"/>
       <w:r>
         <w:t>it’s</w:t>
       </w:r>
-      <w:proofErr w:type="spellEnd"/>
       <w:proofErr w:type="gramEnd"/>
       <w:r>
         <w:t xml:space="preserve"> own using a cronjob and send reports to me on a daily basis.</w:t>
@@ -481,7 +463,7 @@
           </mc:Choice>
           <mc:Fallback>
             <w:pict>
-              <v:shapetype w14:anchorId="58EF69ED" id="_x0000_t32" coordsize="21600,21600" o:spt="32" o:oned="t" path="m,l21600,21600e" filled="f">
+              <v:shapetype w14:anchorId="768C45A5" id="_x0000_t32" coordsize="21600,21600" o:spt="32" o:oned="t" path="m,l21600,21600e" filled="f">
                 <v:path arrowok="t" fillok="f" o:connecttype="none"/>
                 <o:lock v:ext="edit" shapetype="t"/>
               </v:shapetype>
@@ -876,41 +858,13 @@
                                     <w:lang w:val="en-IN"/>
                                   </w:rPr>
                                 </w:pPr>
-                                <w:proofErr w:type="spellStart"/>
                                 <w:r>
                                   <w:rPr>
                                     <w:sz w:val="24"/>
                                     <w:szCs w:val="24"/>
                                     <w:lang w:val="en-IN"/>
                                   </w:rPr>
-                                  <w:t>Zerodha</w:t>
-                                </w:r>
-                                <w:proofErr w:type="spellEnd"/>
-                                <w:r>
-                                  <w:rPr>
-                                    <w:sz w:val="24"/>
-                                    <w:szCs w:val="24"/>
-                                    <w:lang w:val="en-IN"/>
-                                  </w:rPr>
-                                  <w:t xml:space="preserve"> / Global </w:t>
-                                </w:r>
-                                <w:proofErr w:type="spellStart"/>
-                                <w:r>
-                                  <w:rPr>
-                                    <w:sz w:val="24"/>
-                                    <w:szCs w:val="24"/>
-                                    <w:lang w:val="en-IN"/>
-                                  </w:rPr>
-                                  <w:t>DataFeeds</w:t>
-                                </w:r>
-                                <w:proofErr w:type="spellEnd"/>
-                                <w:r>
-                                  <w:rPr>
-                                    <w:sz w:val="24"/>
-                                    <w:szCs w:val="24"/>
-                                    <w:lang w:val="en-IN"/>
-                                  </w:rPr>
-                                  <w:t xml:space="preserve"> / Alpha Vantage</w:t>
+                                  <w:t>Zerodha / Global DataFeeds / Alpha Vantage</w:t>
                                 </w:r>
                               </w:p>
                             </w:txbxContent>
@@ -1217,25 +1171,7 @@
                                     <w:szCs w:val="24"/>
                                     <w:lang w:val="en-IN"/>
                                   </w:rPr>
-                                  <w:t xml:space="preserve">My </w:t>
-                                </w:r>
-                                <w:proofErr w:type="spellStart"/>
-                                <w:r>
-                                  <w:rPr>
-                                    <w:sz w:val="24"/>
-                                    <w:szCs w:val="24"/>
-                                    <w:lang w:val="en-IN"/>
-                                  </w:rPr>
-                                  <w:t>Sql</w:t>
-                                </w:r>
-                                <w:proofErr w:type="spellEnd"/>
-                                <w:r>
-                                  <w:rPr>
-                                    <w:sz w:val="24"/>
-                                    <w:szCs w:val="24"/>
-                                    <w:lang w:val="en-IN"/>
-                                  </w:rPr>
-                                  <w:t xml:space="preserve"> Database with Hourly and Daily Candle information.</w:t>
+                                  <w:t>My Sql Database with Hourly and Daily Candle information.</w:t>
                                 </w:r>
                               </w:p>
                               <w:p>
@@ -1786,41 +1722,13 @@
                               <w:lang w:val="en-IN"/>
                             </w:rPr>
                           </w:pPr>
-                          <w:proofErr w:type="spellStart"/>
                           <w:r>
                             <w:rPr>
                               <w:sz w:val="24"/>
                               <w:szCs w:val="24"/>
                               <w:lang w:val="en-IN"/>
                             </w:rPr>
-                            <w:t>Zerodha</w:t>
-                          </w:r>
-                          <w:proofErr w:type="spellEnd"/>
-                          <w:r>
-                            <w:rPr>
-                              <w:sz w:val="24"/>
-                              <w:szCs w:val="24"/>
-                              <w:lang w:val="en-IN"/>
-                            </w:rPr>
-                            <w:t xml:space="preserve"> / Global </w:t>
-                          </w:r>
-                          <w:proofErr w:type="spellStart"/>
-                          <w:r>
-                            <w:rPr>
-                              <w:sz w:val="24"/>
-                              <w:szCs w:val="24"/>
-                              <w:lang w:val="en-IN"/>
-                            </w:rPr>
-                            <w:t>DataFeeds</w:t>
-                          </w:r>
-                          <w:proofErr w:type="spellEnd"/>
-                          <w:r>
-                            <w:rPr>
-                              <w:sz w:val="24"/>
-                              <w:szCs w:val="24"/>
-                              <w:lang w:val="en-IN"/>
-                            </w:rPr>
-                            <w:t xml:space="preserve"> / Alpha Vantage</w:t>
+                            <w:t>Zerodha / Global DataFeeds / Alpha Vantage</w:t>
                           </w:r>
                         </w:p>
                       </w:txbxContent>
@@ -1977,25 +1885,7 @@
                               <w:szCs w:val="24"/>
                               <w:lang w:val="en-IN"/>
                             </w:rPr>
-                            <w:t xml:space="preserve">My </w:t>
-                          </w:r>
-                          <w:proofErr w:type="spellStart"/>
-                          <w:r>
-                            <w:rPr>
-                              <w:sz w:val="24"/>
-                              <w:szCs w:val="24"/>
-                              <w:lang w:val="en-IN"/>
-                            </w:rPr>
-                            <w:t>Sql</w:t>
-                          </w:r>
-                          <w:proofErr w:type="spellEnd"/>
-                          <w:r>
-                            <w:rPr>
-                              <w:sz w:val="24"/>
-                              <w:szCs w:val="24"/>
-                              <w:lang w:val="en-IN"/>
-                            </w:rPr>
-                            <w:t xml:space="preserve"> Database with Hourly and Daily Candle information.</w:t>
+                            <w:t>My Sql Database with Hourly and Daily Candle information.</w:t>
                           </w:r>
                         </w:p>
                         <w:p>
@@ -2369,7 +2259,6 @@
                 <w:color w:val="365F91" w:themeColor="accent1" w:themeShade="BF"/>
               </w:rPr>
             </w:pPr>
-            <w:proofErr w:type="spellStart"/>
             <w:r>
               <w:rPr>
                 <w:b/>
@@ -2378,7 +2267,6 @@
               </w:rPr>
               <w:t>Zerodha</w:t>
             </w:r>
-            <w:proofErr w:type="spellEnd"/>
           </w:p>
         </w:tc>
         <w:tc>
@@ -2411,7 +2299,6 @@
                 <w:color w:val="365F91" w:themeColor="accent1" w:themeShade="BF"/>
               </w:rPr>
             </w:pPr>
-            <w:proofErr w:type="spellStart"/>
             <w:r>
               <w:rPr>
                 <w:b/>
@@ -2420,7 +2307,6 @@
               </w:rPr>
               <w:t>Globaldatafeeds</w:t>
             </w:r>
-            <w:proofErr w:type="spellEnd"/>
           </w:p>
         </w:tc>
         <w:tc>
@@ -2453,7 +2339,6 @@
                 <w:color w:val="365F91" w:themeColor="accent1" w:themeShade="BF"/>
               </w:rPr>
             </w:pPr>
-            <w:proofErr w:type="spellStart"/>
             <w:r>
               <w:rPr>
                 <w:b/>
@@ -2462,7 +2347,6 @@
               </w:rPr>
               <w:t>Quandl</w:t>
             </w:r>
-            <w:proofErr w:type="spellEnd"/>
           </w:p>
         </w:tc>
         <w:tc>
@@ -2495,7 +2379,6 @@
                 <w:color w:val="365F91" w:themeColor="accent1" w:themeShade="BF"/>
               </w:rPr>
             </w:pPr>
-            <w:proofErr w:type="spellStart"/>
             <w:r>
               <w:rPr>
                 <w:b/>
@@ -2504,7 +2387,6 @@
               </w:rPr>
               <w:t>AlphaVantage</w:t>
             </w:r>
-            <w:proofErr w:type="spellEnd"/>
           </w:p>
         </w:tc>
         <w:tc>
@@ -2544,25 +2426,7 @@
                 <w:i/>
                 <w:color w:val="365F91" w:themeColor="accent1" w:themeShade="BF"/>
               </w:rPr>
-              <w:t xml:space="preserve">NSE </w:t>
-            </w:r>
-            <w:proofErr w:type="spellStart"/>
-            <w:r>
-              <w:rPr>
-                <w:b/>
-                <w:i/>
-                <w:color w:val="365F91" w:themeColor="accent1" w:themeShade="BF"/>
-              </w:rPr>
-              <w:t>Bhav</w:t>
-            </w:r>
-            <w:proofErr w:type="spellEnd"/>
-            <w:r>
-              <w:rPr>
-                <w:b/>
-                <w:i/>
-                <w:color w:val="365F91" w:themeColor="accent1" w:themeShade="BF"/>
-              </w:rPr>
-              <w:t xml:space="preserve"> Copy</w:t>
+              <w:t>NSE Bhav Copy</w:t>
             </w:r>
           </w:p>
         </w:tc>
@@ -2587,15 +2451,7 @@
           </w:p>
           <w:p>
             <w:r>
-              <w:t xml:space="preserve">Need to check how soon it is available on </w:t>
-            </w:r>
-            <w:proofErr w:type="spellStart"/>
-            <w:r>
-              <w:t>nse</w:t>
-            </w:r>
-            <w:proofErr w:type="spellEnd"/>
-            <w:r>
-              <w:t xml:space="preserve"> website.</w:t>
+              <w:t>Need to check how soon it is available on nse website.</w:t>
             </w:r>
           </w:p>
         </w:tc>
@@ -2614,7 +2470,6 @@
       <w:pPr>
         <w:pStyle w:val="Heading3"/>
       </w:pPr>
-      <w:proofErr w:type="spellStart"/>
       <w:r>
         <w:t>w</w:t>
       </w:r>
@@ -2625,11 +2480,7 @@
         <w:t>l</w:t>
       </w:r>
       <w:r>
-        <w:t>ist</w:t>
-      </w:r>
-      <w:proofErr w:type="spellEnd"/>
-      <w:r>
-        <w:t xml:space="preserve"> Table:</w:t>
+        <w:t>ist Table:</w:t>
       </w:r>
     </w:p>
     <w:p>
@@ -2864,15 +2715,11 @@
         </w:tc>
       </w:tr>
     </w:tbl>
-    <w:p>
-      <w:bookmarkStart w:id="0" w:name="_GoBack"/>
-      <w:bookmarkEnd w:id="0"/>
-    </w:p>
+    <w:p/>
     <w:p>
       <w:pPr>
         <w:pStyle w:val="Heading3"/>
       </w:pPr>
-      <w:proofErr w:type="spellStart"/>
       <w:r>
         <w:lastRenderedPageBreak/>
         <w:t>trading_</w:t>
@@ -2880,7 +2727,6 @@
       <w:r>
         <w:t>holidays</w:t>
       </w:r>
-      <w:proofErr w:type="spellEnd"/>
       <w:r>
         <w:t xml:space="preserve"> table:</w:t>
       </w:r>
@@ -3856,7 +3702,6 @@
                 <w:szCs w:val="18"/>
               </w:rPr>
             </w:pPr>
-            <w:proofErr w:type="spellStart"/>
             <w:r>
               <w:rPr>
                 <w:rFonts w:ascii="Times New Roman" w:eastAsia="Times New Roman" w:hAnsi="Times New Roman" w:cs="Times New Roman"/>
@@ -3868,7 +3713,6 @@
               </w:rPr>
               <w:t>holidaydate</w:t>
             </w:r>
-            <w:proofErr w:type="spellEnd"/>
             <w:r>
               <w:rPr>
                 <w:rFonts w:ascii="Times New Roman" w:eastAsia="Times New Roman" w:hAnsi="Times New Roman" w:cs="Times New Roman"/>
@@ -4369,7 +4213,6 @@
                 <w:szCs w:val="18"/>
               </w:rPr>
             </w:pPr>
-            <w:proofErr w:type="spellStart"/>
             <w:r>
               <w:rPr>
                 <w:rFonts w:ascii="Times New Roman" w:eastAsia="Times New Roman" w:hAnsi="Times New Roman" w:cs="Times New Roman"/>
@@ -4381,7 +4224,6 @@
               </w:rPr>
               <w:t>Keyname</w:t>
             </w:r>
-            <w:proofErr w:type="spellEnd"/>
           </w:p>
         </w:tc>
         <w:tc>
@@ -5253,7 +5095,6 @@
                 <w:szCs w:val="18"/>
               </w:rPr>
             </w:pPr>
-            <w:proofErr w:type="spellStart"/>
             <w:r>
               <w:rPr>
                 <w:rFonts w:ascii="Times New Roman" w:eastAsia="Times New Roman" w:hAnsi="Times New Roman" w:cs="Times New Roman"/>
@@ -5263,7 +5104,6 @@
               </w:rPr>
               <w:t>holidaydate</w:t>
             </w:r>
-            <w:proofErr w:type="spellEnd"/>
           </w:p>
         </w:tc>
         <w:tc>
@@ -5422,14 +5262,12 @@
       <w:pPr>
         <w:pStyle w:val="Heading3"/>
       </w:pPr>
-      <w:proofErr w:type="spellStart"/>
       <w:r>
         <w:t>daily_candlesticks_fo</w:t>
       </w:r>
       <w:r>
         <w:t>Table</w:t>
       </w:r>
-      <w:proofErr w:type="spellEnd"/>
       <w:r>
         <w:t>:</w:t>
       </w:r>
@@ -6131,7 +5969,6 @@
                 <w:szCs w:val="18"/>
               </w:rPr>
             </w:pPr>
-            <w:proofErr w:type="spellStart"/>
             <w:proofErr w:type="gramStart"/>
             <w:r>
               <w:rPr>
@@ -6141,18 +5978,7 @@
                 <w:szCs w:val="18"/>
                 <w:lang w:val="en"/>
               </w:rPr>
-              <w:t>int</w:t>
-            </w:r>
-            <w:proofErr w:type="spellEnd"/>
-            <w:r>
-              <w:rPr>
-                <w:rFonts w:ascii="Times New Roman" w:eastAsia="Times New Roman" w:hAnsi="Times New Roman" w:cs="Times New Roman"/>
-                <w:color w:val="000000"/>
-                <w:sz w:val="18"/>
-                <w:szCs w:val="18"/>
-                <w:lang w:val="en"/>
-              </w:rPr>
-              <w:t>(</w:t>
+              <w:t>int(</w:t>
             </w:r>
             <w:proofErr w:type="gramEnd"/>
             <w:r>
@@ -9171,7 +8997,6 @@
                 <w:szCs w:val="18"/>
               </w:rPr>
             </w:pPr>
-            <w:proofErr w:type="spellStart"/>
             <w:r>
               <w:rPr>
                 <w:rFonts w:ascii="Times New Roman" w:eastAsia="Times New Roman" w:hAnsi="Times New Roman" w:cs="Times New Roman"/>
@@ -9183,7 +9008,6 @@
               </w:rPr>
               <w:t>prevclose</w:t>
             </w:r>
-            <w:proofErr w:type="spellEnd"/>
           </w:p>
         </w:tc>
         <w:tc>
@@ -9541,7 +9365,6 @@
                 <w:szCs w:val="18"/>
               </w:rPr>
             </w:pPr>
-            <w:proofErr w:type="spellStart"/>
             <w:r>
               <w:rPr>
                 <w:rFonts w:ascii="Times New Roman" w:eastAsia="Times New Roman" w:hAnsi="Times New Roman" w:cs="Times New Roman"/>
@@ -9553,7 +9376,6 @@
               </w:rPr>
               <w:t>tottrdqty</w:t>
             </w:r>
-            <w:proofErr w:type="spellEnd"/>
           </w:p>
         </w:tc>
         <w:tc>
@@ -9587,7 +9409,6 @@
                 <w:szCs w:val="18"/>
               </w:rPr>
             </w:pPr>
-            <w:proofErr w:type="spellStart"/>
             <w:proofErr w:type="gramStart"/>
             <w:r>
               <w:rPr>
@@ -9597,18 +9418,7 @@
                 <w:szCs w:val="18"/>
                 <w:lang w:val="en"/>
               </w:rPr>
-              <w:t>bigint</w:t>
-            </w:r>
-            <w:proofErr w:type="spellEnd"/>
-            <w:r>
-              <w:rPr>
-                <w:rFonts w:ascii="Times New Roman" w:eastAsia="Times New Roman" w:hAnsi="Times New Roman" w:cs="Times New Roman"/>
-                <w:color w:val="000000"/>
-                <w:sz w:val="18"/>
-                <w:szCs w:val="18"/>
-                <w:lang w:val="en"/>
-              </w:rPr>
-              <w:t>(</w:t>
+              <w:t>bigint(</w:t>
             </w:r>
             <w:proofErr w:type="gramEnd"/>
             <w:r>
@@ -9923,7 +9733,6 @@
                 <w:szCs w:val="18"/>
               </w:rPr>
             </w:pPr>
-            <w:proofErr w:type="spellStart"/>
             <w:r>
               <w:rPr>
                 <w:rFonts w:ascii="Times New Roman" w:eastAsia="Times New Roman" w:hAnsi="Times New Roman" w:cs="Times New Roman"/>
@@ -9935,7 +9744,6 @@
               </w:rPr>
               <w:t>tottrdval</w:t>
             </w:r>
-            <w:proofErr w:type="spellEnd"/>
           </w:p>
         </w:tc>
         <w:tc>
@@ -9969,7 +9777,6 @@
                 <w:szCs w:val="18"/>
               </w:rPr>
             </w:pPr>
-            <w:proofErr w:type="spellStart"/>
             <w:proofErr w:type="gramStart"/>
             <w:r>
               <w:rPr>
@@ -9979,18 +9786,7 @@
                 <w:szCs w:val="18"/>
                 <w:lang w:val="en"/>
               </w:rPr>
-              <w:t>bigint</w:t>
-            </w:r>
-            <w:proofErr w:type="spellEnd"/>
-            <w:r>
-              <w:rPr>
-                <w:rFonts w:ascii="Times New Roman" w:eastAsia="Times New Roman" w:hAnsi="Times New Roman" w:cs="Times New Roman"/>
-                <w:color w:val="000000"/>
-                <w:sz w:val="18"/>
-                <w:szCs w:val="18"/>
-                <w:lang w:val="en"/>
-              </w:rPr>
-              <w:t>(</w:t>
+              <w:t>bigint(</w:t>
             </w:r>
             <w:proofErr w:type="gramEnd"/>
             <w:r>
@@ -10711,7 +10507,6 @@
                 <w:szCs w:val="18"/>
               </w:rPr>
             </w:pPr>
-            <w:proofErr w:type="spellStart"/>
             <w:r>
               <w:rPr>
                 <w:rFonts w:ascii="Times New Roman" w:eastAsia="Times New Roman" w:hAnsi="Times New Roman" w:cs="Times New Roman"/>
@@ -10723,7 +10518,6 @@
               </w:rPr>
               <w:t>totaltrades</w:t>
             </w:r>
-            <w:proofErr w:type="spellEnd"/>
           </w:p>
         </w:tc>
         <w:tc>
@@ -10757,7 +10551,6 @@
                 <w:szCs w:val="18"/>
               </w:rPr>
             </w:pPr>
-            <w:proofErr w:type="spellStart"/>
             <w:proofErr w:type="gramStart"/>
             <w:r>
               <w:rPr>
@@ -10767,18 +10560,7 @@
                 <w:szCs w:val="18"/>
                 <w:lang w:val="en"/>
               </w:rPr>
-              <w:t>mediumint</w:t>
-            </w:r>
-            <w:proofErr w:type="spellEnd"/>
-            <w:r>
-              <w:rPr>
-                <w:rFonts w:ascii="Times New Roman" w:eastAsia="Times New Roman" w:hAnsi="Times New Roman" w:cs="Times New Roman"/>
-                <w:color w:val="000000"/>
-                <w:sz w:val="18"/>
-                <w:szCs w:val="18"/>
-                <w:lang w:val="en"/>
-              </w:rPr>
-              <w:t>(</w:t>
+              <w:t>mediumint(</w:t>
             </w:r>
             <w:proofErr w:type="gramEnd"/>
             <w:r>
@@ -11093,7 +10875,6 @@
                 <w:szCs w:val="18"/>
               </w:rPr>
             </w:pPr>
-            <w:proofErr w:type="spellStart"/>
             <w:r>
               <w:rPr>
                 <w:rFonts w:ascii="Times New Roman" w:eastAsia="Times New Roman" w:hAnsi="Times New Roman" w:cs="Times New Roman"/>
@@ -11105,7 +10886,6 @@
               </w:rPr>
               <w:t>isin</w:t>
             </w:r>
-            <w:proofErr w:type="spellEnd"/>
             <w:r>
               <w:rPr>
                 <w:rFonts w:ascii="Times New Roman" w:eastAsia="Times New Roman" w:hAnsi="Times New Roman" w:cs="Times New Roman"/>
@@ -11625,7 +11405,6 @@
                 <w:szCs w:val="18"/>
               </w:rPr>
             </w:pPr>
-            <w:proofErr w:type="spellStart"/>
             <w:r>
               <w:rPr>
                 <w:rFonts w:ascii="Times New Roman" w:eastAsia="Times New Roman" w:hAnsi="Times New Roman" w:cs="Times New Roman"/>
@@ -11637,7 +11416,6 @@
               </w:rPr>
               <w:t>Keyname</w:t>
             </w:r>
-            <w:proofErr w:type="spellEnd"/>
           </w:p>
         </w:tc>
         <w:tc>
@@ -13132,7 +12910,6 @@
                 <w:szCs w:val="18"/>
               </w:rPr>
             </w:pPr>
-            <w:proofErr w:type="spellStart"/>
             <w:r>
               <w:rPr>
                 <w:rFonts w:ascii="Times New Roman" w:eastAsia="Times New Roman" w:hAnsi="Times New Roman" w:cs="Times New Roman"/>
@@ -13144,7 +12921,6 @@
               </w:rPr>
               <w:t>isin</w:t>
             </w:r>
-            <w:proofErr w:type="spellEnd"/>
           </w:p>
         </w:tc>
         <w:tc>
@@ -13300,7 +13076,6 @@
                 <w:szCs w:val="18"/>
               </w:rPr>
             </w:pPr>
-            <w:proofErr w:type="spellStart"/>
             <w:r>
               <w:rPr>
                 <w:rFonts w:ascii="Times New Roman" w:eastAsia="Times New Roman" w:hAnsi="Times New Roman" w:cs="Times New Roman"/>
@@ -13310,7 +13085,6 @@
               </w:rPr>
               <w:t>isin</w:t>
             </w:r>
-            <w:proofErr w:type="spellEnd"/>
           </w:p>
         </w:tc>
         <w:tc>
@@ -13827,16 +13601,11 @@
       <w:pPr>
         <w:pStyle w:val="Heading3"/>
       </w:pPr>
-      <w:proofErr w:type="spellStart"/>
       <w:r>
         <w:t>daily_candlesticks_fo</w:t>
       </w:r>
       <w:r>
-        <w:t>_calculations</w:t>
-      </w:r>
-      <w:proofErr w:type="spellEnd"/>
-      <w:r>
-        <w:t xml:space="preserve"> </w:t>
+        <w:t xml:space="preserve">_calculations </w:t>
       </w:r>
       <w:r>
         <w:t>Table</w:t>
@@ -13869,15 +13638,7 @@
     </w:p>
     <w:p>
       <w:r>
-        <w:t xml:space="preserve">This table will contain </w:t>
-      </w:r>
-      <w:proofErr w:type="spellStart"/>
-      <w:r>
-        <w:t>upto</w:t>
-      </w:r>
-      <w:proofErr w:type="spellEnd"/>
-      <w:r>
-        <w:t xml:space="preserve"> 20 </w:t>
+        <w:t xml:space="preserve">This table will contain upto 20 </w:t>
       </w:r>
       <w:proofErr w:type="gramStart"/>
       <w:r>
@@ -15279,7 +15040,6 @@
                 <w:szCs w:val="18"/>
               </w:rPr>
             </w:pPr>
-            <w:proofErr w:type="spellStart"/>
             <w:r>
               <w:rPr>
                 <w:rFonts w:ascii="Times New Roman" w:eastAsia="Times New Roman" w:hAnsi="Times New Roman" w:cs="Times New Roman"/>
@@ -15291,7 +15051,6 @@
               </w:rPr>
               <w:t>recorddate</w:t>
             </w:r>
-            <w:proofErr w:type="spellEnd"/>
             <w:r>
               <w:rPr>
                 <w:rFonts w:ascii="Times New Roman" w:eastAsia="Times New Roman" w:hAnsi="Times New Roman" w:cs="Times New Roman"/>
@@ -17158,7 +16917,6 @@
                 <w:szCs w:val="18"/>
               </w:rPr>
             </w:pPr>
-            <w:proofErr w:type="spellStart"/>
             <w:r>
               <w:rPr>
                 <w:rFonts w:ascii="Times New Roman" w:eastAsia="Times New Roman" w:hAnsi="Times New Roman" w:cs="Times New Roman"/>
@@ -17170,7 +16928,6 @@
               </w:rPr>
               <w:t>prevclose</w:t>
             </w:r>
-            <w:proofErr w:type="spellEnd"/>
           </w:p>
         </w:tc>
         <w:tc>
@@ -17572,7 +17329,6 @@
                 <w:szCs w:val="18"/>
               </w:rPr>
             </w:pPr>
-            <w:proofErr w:type="spellStart"/>
             <w:proofErr w:type="gramStart"/>
             <w:r>
               <w:rPr>
@@ -17582,18 +17338,7 @@
                 <w:szCs w:val="18"/>
                 <w:lang w:val="en"/>
               </w:rPr>
-              <w:t>bigint</w:t>
-            </w:r>
-            <w:proofErr w:type="spellEnd"/>
-            <w:r>
-              <w:rPr>
-                <w:rFonts w:ascii="Times New Roman" w:eastAsia="Times New Roman" w:hAnsi="Times New Roman" w:cs="Times New Roman"/>
-                <w:color w:val="000000"/>
-                <w:sz w:val="18"/>
-                <w:szCs w:val="18"/>
-                <w:lang w:val="en"/>
-              </w:rPr>
-              <w:t>(</w:t>
+              <w:t>bigint(</w:t>
             </w:r>
             <w:proofErr w:type="gramEnd"/>
             <w:r>
@@ -17909,7 +17654,6 @@
                 <w:szCs w:val="18"/>
               </w:rPr>
             </w:pPr>
-            <w:proofErr w:type="spellStart"/>
             <w:r>
               <w:rPr>
                 <w:rFonts w:ascii="Times New Roman" w:eastAsia="Times New Roman" w:hAnsi="Times New Roman" w:cs="Times New Roman"/>
@@ -17921,7 +17665,6 @@
               </w:rPr>
               <w:t>candle_body</w:t>
             </w:r>
-            <w:proofErr w:type="spellEnd"/>
           </w:p>
         </w:tc>
         <w:tc>
@@ -18279,7 +18022,6 @@
                 <w:szCs w:val="18"/>
               </w:rPr>
             </w:pPr>
-            <w:proofErr w:type="spellStart"/>
             <w:r>
               <w:rPr>
                 <w:rFonts w:ascii="Times New Roman" w:eastAsia="Times New Roman" w:hAnsi="Times New Roman" w:cs="Times New Roman"/>
@@ -18291,7 +18033,6 @@
               </w:rPr>
               <w:t>candle_height</w:t>
             </w:r>
-            <w:proofErr w:type="spellEnd"/>
           </w:p>
         </w:tc>
         <w:tc>
@@ -18649,7 +18390,6 @@
                 <w:szCs w:val="18"/>
               </w:rPr>
             </w:pPr>
-            <w:proofErr w:type="spellStart"/>
             <w:r>
               <w:rPr>
                 <w:rFonts w:ascii="Times New Roman" w:eastAsia="Times New Roman" w:hAnsi="Times New Roman" w:cs="Times New Roman"/>
@@ -18661,7 +18401,6 @@
               </w:rPr>
               <w:t>change_value</w:t>
             </w:r>
-            <w:proofErr w:type="spellEnd"/>
           </w:p>
         </w:tc>
         <w:tc>
@@ -19009,7 +18748,6 @@
                 <w:szCs w:val="18"/>
               </w:rPr>
             </w:pPr>
-            <w:proofErr w:type="spellStart"/>
             <w:r>
               <w:rPr>
                 <w:rFonts w:ascii="Times New Roman" w:eastAsia="Times New Roman" w:hAnsi="Times New Roman" w:cs="Times New Roman"/>
@@ -19021,7 +18759,6 @@
               </w:rPr>
               <w:t>change_percent</w:t>
             </w:r>
-            <w:proofErr w:type="spellEnd"/>
           </w:p>
         </w:tc>
         <w:tc>
@@ -19413,7 +19150,6 @@
                 <w:szCs w:val="18"/>
               </w:rPr>
             </w:pPr>
-            <w:proofErr w:type="spellStart"/>
             <w:proofErr w:type="gramStart"/>
             <w:r>
               <w:rPr>
@@ -19423,18 +19159,7 @@
                 <w:szCs w:val="18"/>
                 <w:lang w:val="en"/>
               </w:rPr>
-              <w:t>bigint</w:t>
-            </w:r>
-            <w:proofErr w:type="spellEnd"/>
-            <w:r>
-              <w:rPr>
-                <w:rFonts w:ascii="Times New Roman" w:eastAsia="Times New Roman" w:hAnsi="Times New Roman" w:cs="Times New Roman"/>
-                <w:color w:val="000000"/>
-                <w:sz w:val="18"/>
-                <w:szCs w:val="18"/>
-                <w:lang w:val="en"/>
-              </w:rPr>
-              <w:t>(</w:t>
+              <w:t>bigint(</w:t>
             </w:r>
             <w:proofErr w:type="gramEnd"/>
             <w:r>
@@ -21327,7 +21052,6 @@
                 <w:szCs w:val="18"/>
               </w:rPr>
             </w:pPr>
-            <w:proofErr w:type="spellStart"/>
             <w:r>
               <w:rPr>
                 <w:rFonts w:ascii="Times New Roman" w:eastAsia="Times New Roman" w:hAnsi="Times New Roman" w:cs="Times New Roman"/>
@@ -21339,7 +21063,6 @@
               </w:rPr>
               <w:t>Keyname</w:t>
             </w:r>
-            <w:proofErr w:type="spellEnd"/>
           </w:p>
         </w:tc>
         <w:tc>
@@ -22509,7 +22232,6 @@
                 <w:szCs w:val="18"/>
               </w:rPr>
             </w:pPr>
-            <w:proofErr w:type="spellStart"/>
             <w:r>
               <w:rPr>
                 <w:rFonts w:ascii="Times New Roman" w:eastAsia="Times New Roman" w:hAnsi="Times New Roman" w:cs="Times New Roman"/>
@@ -22519,7 +22241,6 @@
               </w:rPr>
               <w:t>recorddate</w:t>
             </w:r>
-            <w:proofErr w:type="spellEnd"/>
           </w:p>
         </w:tc>
         <w:tc>
@@ -22673,6 +22394,357 @@
         </w:tc>
       </w:tr>
     </w:tbl>
+    <w:p/>
+    <w:p>
+      <w:pPr>
+        <w:pStyle w:val="Heading1"/>
+      </w:pPr>
+      <w:r>
+        <w:t>Screens:</w:t>
+      </w:r>
+    </w:p>
+    <w:p>
+      <w:pPr>
+        <w:pStyle w:val="Heading2"/>
+      </w:pPr>
+      <w:r>
+        <w:t>Options Screener:</w:t>
+      </w:r>
+    </w:p>
+    <w:p>
+      <w:r>
+        <w:rPr>
+          <w:b/>
+        </w:rPr>
+        <w:t>Select Symbol:</w:t>
+      </w:r>
+      <w:r>
+        <w:t xml:space="preserve"> Bank Nifty</w:t>
+      </w:r>
+    </w:p>
+    <w:p>
+      <w:pPr>
+        <w:pStyle w:val="Heading3"/>
+      </w:pPr>
+      <w:r>
+        <w:t>To check:</w:t>
+      </w:r>
+    </w:p>
+    <w:p>
+      <w:pPr>
+        <w:pStyle w:val="ListParagraph"/>
+        <w:numPr>
+          <w:ilvl w:val="0"/>
+          <w:numId w:val="13"/>
+        </w:numPr>
+      </w:pPr>
+      <w:r>
+        <w:t>The average range of price movement between Monday and Thursday.</w:t>
+      </w:r>
+    </w:p>
+    <w:p>
+      <w:pPr>
+        <w:pStyle w:val="ListParagraph"/>
+        <w:numPr>
+          <w:ilvl w:val="0"/>
+          <w:numId w:val="13"/>
+        </w:numPr>
+      </w:pPr>
+      <w:r>
+        <w:t>The maximum range of price movement.</w:t>
+      </w:r>
+    </w:p>
+    <w:p>
+      <w:pPr>
+        <w:pStyle w:val="ListParagraph"/>
+        <w:numPr>
+          <w:ilvl w:val="0"/>
+          <w:numId w:val="13"/>
+        </w:numPr>
+      </w:pPr>
+      <w:r>
+        <w:t>How many times has BankNifty Crossed this limit.</w:t>
+      </w:r>
+    </w:p>
+    <w:p>
+      <w:pPr>
+        <w:pStyle w:val="ListParagraph"/>
+        <w:numPr>
+          <w:ilvl w:val="0"/>
+          <w:numId w:val="13"/>
+        </w:numPr>
+      </w:pPr>
+      <w:r>
+        <w:t>Success Ratio of Short Strangle and Long Stradle Strategy.</w:t>
+      </w:r>
+    </w:p>
+    <w:p>
+      <w:pPr>
+        <w:pStyle w:val="Heading3"/>
+      </w:pPr>
+      <w:r>
+        <w:lastRenderedPageBreak/>
+        <w:t>Data:</w:t>
+      </w:r>
+      <w:r>
+        <w:t xml:space="preserve"> </w:t>
+      </w:r>
+    </w:p>
+    <w:p>
+      <w:r>
+        <w:t xml:space="preserve">Last 3 years of Bank Nifty Data in the following </w:t>
+      </w:r>
+      <w:proofErr w:type="gramStart"/>
+      <w:r>
+        <w:t>format :</w:t>
+      </w:r>
+      <w:proofErr w:type="gramEnd"/>
+    </w:p>
+    <w:p>
+      <w:r>
+        <w:tab/>
+      </w:r>
+      <w:r>
+        <w:rPr>
+          <w:noProof/>
+        </w:rPr>
+        <w:drawing>
+          <wp:inline distT="0" distB="0" distL="0" distR="0" wp14:anchorId="3D5B7370" wp14:editId="25373706">
+            <wp:extent cx="5015132" cy="2603899"/>
+            <wp:effectExtent l="0" t="0" r="0" b="6350"/>
+            <wp:docPr id="17" name="Picture 17"/>
+            <wp:cNvGraphicFramePr>
+              <a:graphicFrameLocks xmlns:a="http://schemas.openxmlformats.org/drawingml/2006/main" noChangeAspect="1"/>
+            </wp:cNvGraphicFramePr>
+            <a:graphic xmlns:a="http://schemas.openxmlformats.org/drawingml/2006/main">
+              <a:graphicData uri="http://schemas.openxmlformats.org/drawingml/2006/picture">
+                <pic:pic xmlns:pic="http://schemas.openxmlformats.org/drawingml/2006/picture">
+                  <pic:nvPicPr>
+                    <pic:cNvPr id="1" name=""/>
+                    <pic:cNvPicPr/>
+                  </pic:nvPicPr>
+                  <pic:blipFill>
+                    <a:blip r:embed="rId9"/>
+                    <a:stretch>
+                      <a:fillRect/>
+                    </a:stretch>
+                  </pic:blipFill>
+                  <pic:spPr>
+                    <a:xfrm>
+                      <a:off x="0" y="0"/>
+                      <a:ext cx="5022184" cy="2607561"/>
+                    </a:xfrm>
+                    <a:prstGeom prst="rect">
+                      <a:avLst/>
+                    </a:prstGeom>
+                  </pic:spPr>
+                </pic:pic>
+              </a:graphicData>
+            </a:graphic>
+          </wp:inline>
+        </w:drawing>
+      </w:r>
+    </w:p>
+    <w:p>
+      <w:pPr>
+        <w:pStyle w:val="Heading3"/>
+      </w:pPr>
+      <w:r>
+        <w:t>Output:</w:t>
+      </w:r>
+    </w:p>
+    <w:p>
+      <w:r>
+        <w:rPr>
+          <w:b/>
+        </w:rPr>
+        <w:t>Data Range:</w:t>
+      </w:r>
+      <w:r>
+        <w:t xml:space="preserve"> Last 3 Years, From </w:t>
+      </w:r>
+      <w:proofErr w:type="gramStart"/>
+      <w:r>
+        <w:t>Date  ,</w:t>
+      </w:r>
+      <w:proofErr w:type="gramEnd"/>
+      <w:r>
+        <w:t xml:space="preserve"> To Date</w:t>
+      </w:r>
+    </w:p>
+    <w:p>
+      <w:pPr>
+        <w:rPr>
+          <w:b/>
+        </w:rPr>
+      </w:pPr>
+      <w:r>
+        <w:rPr>
+          <w:b/>
+        </w:rPr>
+        <w:t xml:space="preserve">Range of Bank Nifty between Friday to Thursday: </w:t>
+      </w:r>
+      <w:r>
+        <w:t xml:space="preserve">Starting from Friday Open, </w:t>
+      </w:r>
+      <w:r>
+        <w:t xml:space="preserve">Highest </w:t>
+      </w:r>
+      <w:r>
+        <w:t xml:space="preserve">Price, </w:t>
+      </w:r>
+      <w:r>
+        <w:t xml:space="preserve">Lowest </w:t>
+      </w:r>
+      <w:r>
+        <w:t>Price,</w:t>
+      </w:r>
+      <w:r>
+        <w:t xml:space="preserve"> Average High, Average Low</w:t>
+      </w:r>
+    </w:p>
+    <w:p>
+      <w:pPr>
+        <w:rPr>
+          <w:b/>
+        </w:rPr>
+      </w:pPr>
+      <w:r>
+        <w:rPr>
+          <w:b/>
+        </w:rPr>
+        <w:t xml:space="preserve">Range of Bank Nifty between </w:t>
+      </w:r>
+      <w:r>
+        <w:rPr>
+          <w:b/>
+        </w:rPr>
+        <w:t>Monday to Thursday</w:t>
+      </w:r>
+      <w:r>
+        <w:rPr>
+          <w:b/>
+        </w:rPr>
+        <w:t xml:space="preserve">: </w:t>
+      </w:r>
+      <w:r>
+        <w:t>Starting from Monday</w:t>
+      </w:r>
+      <w:r>
+        <w:t xml:space="preserve"> Open, Highest Price, Lowest Price, Average High, Average Low</w:t>
+      </w:r>
+    </w:p>
+    <w:p>
+      <w:pPr>
+        <w:rPr>
+          <w:b/>
+        </w:rPr>
+      </w:pPr>
+      <w:r>
+        <w:rPr>
+          <w:b/>
+        </w:rPr>
+        <w:t>Short Strangle</w:t>
+      </w:r>
+      <w:r>
+        <w:rPr>
+          <w:b/>
+        </w:rPr>
+        <w:t xml:space="preserve">: </w:t>
+      </w:r>
+      <w:r>
+        <w:t>Success Percentage</w:t>
+      </w:r>
+      <w:r>
+        <w:t>, considering 1100 OTM Strikes</w:t>
+      </w:r>
+      <w:r>
+        <w:t xml:space="preserve">, 1000 OTM Strikes and </w:t>
+      </w:r>
+      <w:r>
+        <w:t xml:space="preserve">900 OTM Strikes. </w:t>
+      </w:r>
+      <w:proofErr w:type="gramStart"/>
+      <w:r>
+        <w:t>Also</w:t>
+      </w:r>
+      <w:proofErr w:type="gramEnd"/>
+      <w:r>
+        <w:t xml:space="preserve"> probable Profit Loss.</w:t>
+      </w:r>
+    </w:p>
+    <w:p>
+      <w:r>
+        <w:rPr>
+          <w:b/>
+        </w:rPr>
+        <w:t xml:space="preserve">Long Straddle: </w:t>
+      </w:r>
+      <w:r>
+        <w:t>Success Percentage</w:t>
+      </w:r>
+      <w:r>
+        <w:t>, considering ATM Strikes</w:t>
+      </w:r>
+      <w:r>
+        <w:t xml:space="preserve"> </w:t>
+      </w:r>
+      <w:r>
+        <w:t xml:space="preserve">on </w:t>
+      </w:r>
+      <w:r>
+        <w:t>Friday</w:t>
+      </w:r>
+      <w:r>
+        <w:t xml:space="preserve"> and </w:t>
+      </w:r>
+      <w:r>
+        <w:t xml:space="preserve">on </w:t>
+      </w:r>
+      <w:r>
+        <w:t>Monday</w:t>
+      </w:r>
+      <w:r>
+        <w:t>.</w:t>
+      </w:r>
+    </w:p>
+    <w:p>
+      <w:pPr>
+        <w:rPr>
+          <w:b/>
+        </w:rPr>
+      </w:pPr>
+      <w:r>
+        <w:rPr>
+          <w:b/>
+        </w:rPr>
+        <w:t xml:space="preserve">Short Straddle: </w:t>
+      </w:r>
+      <w:r>
+        <w:t>Success Percentage</w:t>
+      </w:r>
+      <w:r>
+        <w:t>, considering ATM Strikes on Friday and</w:t>
+      </w:r>
+      <w:r>
+        <w:t xml:space="preserve"> on </w:t>
+      </w:r>
+      <w:r>
+        <w:t>Monday</w:t>
+      </w:r>
+      <w:r>
+        <w:t>.</w:t>
+      </w:r>
+    </w:p>
+    <w:p>
+      <w:pPr>
+        <w:rPr>
+          <w:b/>
+        </w:rPr>
+      </w:pPr>
+      <w:bookmarkStart w:id="0" w:name="_GoBack"/>
+      <w:bookmarkEnd w:id="0"/>
+    </w:p>
     <w:p/>
     <w:p>
       <w:pPr>
@@ -22695,6 +22767,7 @@
           <w:sz w:val="16"/>
           <w:szCs w:val="16"/>
         </w:rPr>
+        <w:lastRenderedPageBreak/>
         <w:t>Top of Form</w:t>
       </w:r>
     </w:p>
@@ -22903,15 +22976,7 @@
           </w:tcPr>
           <w:p>
             <w:r>
-              <w:t xml:space="preserve">&gt; </w:t>
-            </w:r>
-            <w:proofErr w:type="spellStart"/>
-            <w:r>
-              <w:t>Avg</w:t>
-            </w:r>
-            <w:proofErr w:type="spellEnd"/>
-            <w:r>
-              <w:t xml:space="preserve"> Volume &lt;</w:t>
+              <w:t>&gt; Avg Volume &lt;</w:t>
             </w:r>
           </w:p>
         </w:tc>
@@ -23033,7 +23098,6 @@
           </w:tcPr>
           <w:p>
             <w:r>
-              <w:lastRenderedPageBreak/>
               <w:t>5.</w:t>
             </w:r>
           </w:p>
@@ -23303,19 +23367,8 @@
           <w:sz w:val="21"/>
           <w:szCs w:val="21"/>
         </w:rPr>
-        <w:t xml:space="preserve">git </w:t>
+        <w:t>git init</w:t>
       </w:r>
-      <w:proofErr w:type="spellStart"/>
-      <w:r>
-        <w:rPr>
-          <w:rFonts w:ascii="Consolas" w:eastAsia="Times New Roman" w:hAnsi="Consolas" w:cs="Consolas"/>
-          <w:color w:val="333333"/>
-          <w:sz w:val="21"/>
-          <w:szCs w:val="21"/>
-        </w:rPr>
-        <w:t>init</w:t>
-      </w:r>
-      <w:proofErr w:type="spellEnd"/>
     </w:p>
     <w:p>
       <w:pPr>
@@ -23511,7 +23564,7 @@
       <w:r>
         <w:t xml:space="preserve"> </w:t>
       </w:r>
-      <w:hyperlink r:id="rId9" w:history="1">
+      <w:hyperlink r:id="rId10" w:history="1">
         <w:r>
           <w:rPr>
             <w:rStyle w:val="Hyperlink"/>
@@ -23526,6 +23579,7 @@
       </w:pPr>
       <w:proofErr w:type="gramStart"/>
       <w:r>
+        <w:lastRenderedPageBreak/>
         <w:t>password :</w:t>
       </w:r>
       <w:proofErr w:type="gramEnd"/>
@@ -23604,15 +23658,7 @@
         <w:ind w:left="1080"/>
       </w:pPr>
       <w:r>
-        <w:t xml:space="preserve">Navigate to Project’s Home Directory where pom.xml file is kept in command prompt and run the </w:t>
-      </w:r>
-      <w:proofErr w:type="spellStart"/>
-      <w:r>
-        <w:t>mvn</w:t>
-      </w:r>
-      <w:proofErr w:type="spellEnd"/>
-      <w:r>
-        <w:t xml:space="preserve"> clean install command.</w:t>
+        <w:t>Navigate to Project’s Home Directory where pom.xml file is kept in command prompt and run the mvn clean install command.</w:t>
       </w:r>
     </w:p>
     <w:p>
@@ -23680,7 +23726,6 @@
           <w:sz w:val="23"/>
           <w:szCs w:val="23"/>
         </w:rPr>
-        <w:lastRenderedPageBreak/>
         <w:t>right click on your project and choose properties.</w:t>
       </w:r>
     </w:p>
@@ -23905,7 +23950,7 @@
       </w:r>
     </w:p>
     <w:p>
-      <w:hyperlink r:id="rId10" w:history="1">
+      <w:hyperlink r:id="rId11" w:history="1">
         <w:r>
           <w:rPr>
             <w:rStyle w:val="Hyperlink"/>
@@ -24011,6 +24056,7 @@
                 <w:color w:val="000000"/>
                 <w:lang w:val="en-IN" w:eastAsia="en-IN"/>
               </w:rPr>
+              <w:lastRenderedPageBreak/>
               <w:t>SYMBOL</w:t>
             </w:r>
           </w:p>
@@ -24769,25 +24815,7 @@
           <w:sz w:val="22"/>
           <w:szCs w:val="22"/>
         </w:rPr>
-        <w:t xml:space="preserve">Unless stated otherwise, every request requires the following </w:t>
-      </w:r>
-      <w:proofErr w:type="spellStart"/>
-      <w:r>
-        <w:rPr>
-          <w:rFonts w:asciiTheme="minorHAnsi" w:eastAsiaTheme="minorHAnsi" w:hAnsiTheme="minorHAnsi" w:cstheme="minorBidi"/>
-          <w:sz w:val="22"/>
-          <w:szCs w:val="22"/>
-        </w:rPr>
-        <w:t>arameters</w:t>
-      </w:r>
-      <w:proofErr w:type="spellEnd"/>
-      <w:r>
-        <w:rPr>
-          <w:rFonts w:asciiTheme="minorHAnsi" w:eastAsiaTheme="minorHAnsi" w:hAnsiTheme="minorHAnsi" w:cstheme="minorBidi"/>
-          <w:sz w:val="22"/>
-          <w:szCs w:val="22"/>
-        </w:rPr>
-        <w:t>.</w:t>
+        <w:t>Unless stated otherwise, every request requires the following arameters.</w:t>
       </w:r>
     </w:p>
     <w:p>
@@ -24805,7 +24833,6 @@
           <w:color w:val="auto"/>
         </w:rPr>
       </w:pPr>
-      <w:proofErr w:type="spellStart"/>
       <w:r>
         <w:rPr>
           <w:rFonts w:asciiTheme="minorHAnsi" w:eastAsiaTheme="minorHAnsi" w:hAnsiTheme="minorHAnsi" w:cstheme="minorBidi"/>
@@ -24815,10 +24842,8 @@
           <w:iCs w:val="0"/>
           <w:color w:val="auto"/>
         </w:rPr>
-        <w:lastRenderedPageBreak/>
         <w:t>api_key</w:t>
       </w:r>
-      <w:proofErr w:type="spellEnd"/>
     </w:p>
     <w:p>
       <w:pPr>
@@ -24838,18 +24863,8 @@
           <w:sz w:val="22"/>
           <w:szCs w:val="22"/>
         </w:rPr>
-        <w:t>Every request before and after authentication requires the </w:t>
+        <w:t>Every request before and after authentication requires the api_key</w:t>
       </w:r>
-      <w:proofErr w:type="spellStart"/>
-      <w:r>
-        <w:rPr>
-          <w:rFonts w:asciiTheme="minorHAnsi" w:eastAsiaTheme="minorHAnsi" w:hAnsiTheme="minorHAnsi" w:cstheme="minorBidi"/>
-          <w:sz w:val="22"/>
-          <w:szCs w:val="22"/>
-        </w:rPr>
-        <w:t>api_key</w:t>
-      </w:r>
-      <w:proofErr w:type="spellEnd"/>
     </w:p>
     <w:p>
       <w:pPr>
@@ -24866,7 +24881,6 @@
           <w:color w:val="auto"/>
         </w:rPr>
       </w:pPr>
-      <w:proofErr w:type="spellStart"/>
       <w:r>
         <w:rPr>
           <w:rFonts w:asciiTheme="minorHAnsi" w:eastAsiaTheme="minorHAnsi" w:hAnsiTheme="minorHAnsi" w:cstheme="minorBidi"/>
@@ -24878,7 +24892,6 @@
         </w:rPr>
         <w:t>access_token</w:t>
       </w:r>
-      <w:proofErr w:type="spellEnd"/>
     </w:p>
     <w:p>
       <w:pPr>
@@ -24898,54 +24911,8 @@
           <w:sz w:val="22"/>
           <w:szCs w:val="22"/>
         </w:rPr>
-        <w:t xml:space="preserve">Every request after authentication requires </w:t>
+        <w:t>Every request after authentication requires th eaccess_token along with api_key</w:t>
       </w:r>
-      <w:proofErr w:type="spellStart"/>
-      <w:r>
-        <w:rPr>
-          <w:rFonts w:asciiTheme="minorHAnsi" w:eastAsiaTheme="minorHAnsi" w:hAnsiTheme="minorHAnsi" w:cstheme="minorBidi"/>
-          <w:sz w:val="22"/>
-          <w:szCs w:val="22"/>
-        </w:rPr>
-        <w:t>th</w:t>
-      </w:r>
-      <w:proofErr w:type="spellEnd"/>
-      <w:r>
-        <w:rPr>
-          <w:rFonts w:asciiTheme="minorHAnsi" w:eastAsiaTheme="minorHAnsi" w:hAnsiTheme="minorHAnsi" w:cstheme="minorBidi"/>
-          <w:sz w:val="22"/>
-          <w:szCs w:val="22"/>
-        </w:rPr>
-        <w:t xml:space="preserve"> </w:t>
-      </w:r>
-      <w:proofErr w:type="spellStart"/>
-      <w:r>
-        <w:rPr>
-          <w:rFonts w:asciiTheme="minorHAnsi" w:eastAsiaTheme="minorHAnsi" w:hAnsiTheme="minorHAnsi" w:cstheme="minorBidi"/>
-          <w:sz w:val="22"/>
-          <w:szCs w:val="22"/>
-        </w:rPr>
-        <w:t>eaccess_token</w:t>
-      </w:r>
-      <w:proofErr w:type="spellEnd"/>
-      <w:r>
-        <w:rPr>
-          <w:rFonts w:asciiTheme="minorHAnsi" w:eastAsiaTheme="minorHAnsi" w:hAnsiTheme="minorHAnsi" w:cstheme="minorBidi"/>
-          <w:sz w:val="22"/>
-          <w:szCs w:val="22"/>
-        </w:rPr>
-        <w:t> along with </w:t>
-      </w:r>
-      <w:proofErr w:type="spellStart"/>
-      <w:r>
-        <w:rPr>
-          <w:rFonts w:asciiTheme="minorHAnsi" w:eastAsiaTheme="minorHAnsi" w:hAnsiTheme="minorHAnsi" w:cstheme="minorBidi"/>
-          <w:sz w:val="22"/>
-          <w:szCs w:val="22"/>
-        </w:rPr>
-        <w:t>api_key</w:t>
-      </w:r>
-      <w:proofErr w:type="spellEnd"/>
     </w:p>
     <w:p>
       <w:pPr>
@@ -25044,7 +25011,7 @@
                     <pic:cNvPicPr/>
                   </pic:nvPicPr>
                   <pic:blipFill>
-                    <a:blip r:embed="rId11"/>
+                    <a:blip r:embed="rId12"/>
                     <a:stretch>
                       <a:fillRect/>
                     </a:stretch>
@@ -25256,9 +25223,9 @@
                 <w:sz w:val="21"/>
                 <w:szCs w:val="21"/>
               </w:rPr>
-              <w:t>:</w:t>
-            </w:r>
-            <w:proofErr w:type="spellStart"/>
+              <w:t>:instrument</w:t>
+            </w:r>
+            <w:proofErr w:type="gramEnd"/>
             <w:r>
               <w:rPr>
                 <w:rStyle w:val="HTMLCode"/>
@@ -25267,20 +25234,8 @@
                 <w:sz w:val="21"/>
                 <w:szCs w:val="21"/>
               </w:rPr>
-              <w:t>instrument</w:t>
-            </w:r>
-            <w:proofErr w:type="gramEnd"/>
-            <w:r>
-              <w:rPr>
-                <w:rStyle w:val="HTMLCode"/>
-                <w:rFonts w:ascii="Consolas" w:eastAsiaTheme="minorHAnsi" w:hAnsi="Consolas" w:cs="Consolas"/>
-                <w:color w:val="222222"/>
-                <w:sz w:val="21"/>
-                <w:szCs w:val="21"/>
-              </w:rPr>
               <w:t>_token</w:t>
             </w:r>
-            <w:proofErr w:type="spellEnd"/>
           </w:p>
         </w:tc>
         <w:tc>
@@ -25312,19 +25267,9 @@
                 <w:sz w:val="21"/>
                 <w:szCs w:val="21"/>
               </w:rPr>
-              <w:t xml:space="preserve">Identifier for the instrument whose historical records you want to fetch. This is obtained with </w:t>
-            </w:r>
-            <w:proofErr w:type="spellStart"/>
-            <w:r>
-              <w:rPr>
-                <w:rFonts w:ascii="Open Sans" w:hAnsi="Open Sans" w:cs="Open Sans"/>
-                <w:color w:val="333333"/>
-                <w:sz w:val="21"/>
-                <w:szCs w:val="21"/>
-              </w:rPr>
-              <w:t>the</w:t>
-            </w:r>
-            <w:hyperlink r:id="rId12" w:anchor="retrieving-full-instrument-list" w:history="1">
+              <w:t>Identifier for the instrument whose historical records you want to fetch. This is obtained with the</w:t>
+            </w:r>
+            <w:hyperlink r:id="rId13" w:anchor="retrieving-full-instrument-list" w:history="1">
               <w:r>
                 <w:rPr>
                   <w:rStyle w:val="Hyperlink"/>
@@ -25333,18 +25278,7 @@
                   <w:sz w:val="21"/>
                   <w:szCs w:val="21"/>
                 </w:rPr>
-                <w:t>instrument</w:t>
-              </w:r>
-              <w:proofErr w:type="spellEnd"/>
-              <w:r>
-                <w:rPr>
-                  <w:rStyle w:val="Hyperlink"/>
-                  <w:rFonts w:ascii="Open Sans" w:hAnsi="Open Sans" w:cs="Open Sans"/>
-                  <w:color w:val="F33D2C"/>
-                  <w:sz w:val="21"/>
-                  <w:szCs w:val="21"/>
-                </w:rPr>
-                <w:t xml:space="preserve"> list</w:t>
+                <w:t>instrument list</w:t>
               </w:r>
             </w:hyperlink>
             <w:r>
@@ -25757,7 +25691,7 @@
                     <pic:cNvPicPr/>
                   </pic:nvPicPr>
                   <pic:blipFill>
-                    <a:blip r:embed="rId13"/>
+                    <a:blip r:embed="rId14"/>
                     <a:stretch>
                       <a:fillRect/>
                     </a:stretch>
@@ -25792,6 +25726,95 @@
 <file path=word/numbering.xml><?xml version="1.0" encoding="utf-8"?>
 <w:numbering xmlns:wpc="http://schemas.microsoft.com/office/word/2010/wordprocessingCanvas" xmlns:cx="http://schemas.microsoft.com/office/drawing/2014/chartex" xmlns:cx1="http://schemas.microsoft.com/office/drawing/2015/9/8/chartex" xmlns:cx2="http://schemas.microsoft.com/office/drawing/2015/10/21/chartex" xmlns:cx3="http://schemas.microsoft.com/office/drawing/2016/5/9/chartex" xmlns:cx4="http://schemas.microsoft.com/office/drawing/2016/5/10/chartex" xmlns:cx5="http://schemas.microsoft.com/office/drawing/2016/5/11/chartex" xmlns:cx6="http://schemas.microsoft.com/office/drawing/2016/5/12/chartex" xmlns:cx7="http://schemas.microsoft.com/office/drawing/2016/5/13/chartex" xmlns:cx8="http://schemas.microsoft.com/office/drawing/2016/5/14/chartex" xmlns:mc="http://schemas.openxmlformats.org/markup-compatibility/2006" xmlns:aink="http://schemas.microsoft.com/office/drawing/2016/ink" xmlns:am3d="http://schemas.microsoft.com/office/drawing/2017/model3d" xmlns:o="urn:schemas-microsoft-com:office:office" xmlns:r="http://schemas.openxmlformats.org/officeDocument/2006/relationships" xmlns:m="http://schemas.openxmlformats.org/officeDocument/2006/math" xmlns:v="urn:schemas-microsoft-com:vml" xmlns:wp14="http://schemas.microsoft.com/office/word/2010/wordprocessingDrawing" xmlns:wp="http://schemas.openxmlformats.org/drawingml/2006/wordprocessingDrawing" xmlns:w10="urn:schemas-microsoft-com:office:word" xmlns:w="http://schemas.openxmlformats.org/wordprocessingml/2006/main" xmlns:w14="http://schemas.microsoft.com/office/word/2010/wordml" xmlns:w15="http://schemas.microsoft.com/office/word/2012/wordml" xmlns:w16se="http://schemas.microsoft.com/office/word/2015/wordml/symex" xmlns:wpg="http://schemas.microsoft.com/office/word/2010/wordprocessingGroup" xmlns:wpi="http://schemas.microsoft.com/office/word/2010/wordprocessingInk" xmlns:wne="http://schemas.microsoft.com/office/word/2006/wordml" xmlns:wps="http://schemas.microsoft.com/office/word/2010/wordprocessingShape" mc:Ignorable="w14 w15 w16se wp14">
   <w:abstractNum w:abstractNumId="0" w15:restartNumberingAfterBreak="0">
+    <w:nsid w:val="05676BB0"/>
+    <w:multiLevelType w:val="hybridMultilevel"/>
+    <w:tmpl w:val="927066EA"/>
+    <w:lvl w:ilvl="0" w:tplc="0409000F">
+      <w:start w:val="1"/>
+      <w:numFmt w:val="decimal"/>
+      <w:lvlText w:val="%1."/>
+      <w:lvlJc w:val="left"/>
+      <w:pPr>
+        <w:ind w:left="720" w:hanging="360"/>
+      </w:pPr>
+      <w:rPr>
+        <w:rFonts w:hint="default"/>
+      </w:rPr>
+    </w:lvl>
+    <w:lvl w:ilvl="1" w:tplc="04090019" w:tentative="1">
+      <w:start w:val="1"/>
+      <w:numFmt w:val="lowerLetter"/>
+      <w:lvlText w:val="%2."/>
+      <w:lvlJc w:val="left"/>
+      <w:pPr>
+        <w:ind w:left="1440" w:hanging="360"/>
+      </w:pPr>
+    </w:lvl>
+    <w:lvl w:ilvl="2" w:tplc="0409001B" w:tentative="1">
+      <w:start w:val="1"/>
+      <w:numFmt w:val="lowerRoman"/>
+      <w:lvlText w:val="%3."/>
+      <w:lvlJc w:val="right"/>
+      <w:pPr>
+        <w:ind w:left="2160" w:hanging="180"/>
+      </w:pPr>
+    </w:lvl>
+    <w:lvl w:ilvl="3" w:tplc="0409000F" w:tentative="1">
+      <w:start w:val="1"/>
+      <w:numFmt w:val="decimal"/>
+      <w:lvlText w:val="%4."/>
+      <w:lvlJc w:val="left"/>
+      <w:pPr>
+        <w:ind w:left="2880" w:hanging="360"/>
+      </w:pPr>
+    </w:lvl>
+    <w:lvl w:ilvl="4" w:tplc="04090019" w:tentative="1">
+      <w:start w:val="1"/>
+      <w:numFmt w:val="lowerLetter"/>
+      <w:lvlText w:val="%5."/>
+      <w:lvlJc w:val="left"/>
+      <w:pPr>
+        <w:ind w:left="3600" w:hanging="360"/>
+      </w:pPr>
+    </w:lvl>
+    <w:lvl w:ilvl="5" w:tplc="0409001B" w:tentative="1">
+      <w:start w:val="1"/>
+      <w:numFmt w:val="lowerRoman"/>
+      <w:lvlText w:val="%6."/>
+      <w:lvlJc w:val="right"/>
+      <w:pPr>
+        <w:ind w:left="4320" w:hanging="180"/>
+      </w:pPr>
+    </w:lvl>
+    <w:lvl w:ilvl="6" w:tplc="0409000F" w:tentative="1">
+      <w:start w:val="1"/>
+      <w:numFmt w:val="decimal"/>
+      <w:lvlText w:val="%7."/>
+      <w:lvlJc w:val="left"/>
+      <w:pPr>
+        <w:ind w:left="5040" w:hanging="360"/>
+      </w:pPr>
+    </w:lvl>
+    <w:lvl w:ilvl="7" w:tplc="04090019" w:tentative="1">
+      <w:start w:val="1"/>
+      <w:numFmt w:val="lowerLetter"/>
+      <w:lvlText w:val="%8."/>
+      <w:lvlJc w:val="left"/>
+      <w:pPr>
+        <w:ind w:left="5760" w:hanging="360"/>
+      </w:pPr>
+    </w:lvl>
+    <w:lvl w:ilvl="8" w:tplc="0409001B" w:tentative="1">
+      <w:start w:val="1"/>
+      <w:numFmt w:val="lowerRoman"/>
+      <w:lvlText w:val="%9."/>
+      <w:lvlJc w:val="right"/>
+      <w:pPr>
+        <w:ind w:left="6480" w:hanging="180"/>
+      </w:pPr>
+    </w:lvl>
+  </w:abstractNum>
+  <w:abstractNum w:abstractNumId="1" w15:restartNumberingAfterBreak="0">
     <w:nsid w:val="075748F1"/>
     <w:multiLevelType w:val="hybridMultilevel"/>
     <w:tmpl w:val="11A8CFCC"/>
@@ -25880,7 +25903,7 @@
       </w:pPr>
     </w:lvl>
   </w:abstractNum>
-  <w:abstractNum w:abstractNumId="1" w15:restartNumberingAfterBreak="0">
+  <w:abstractNum w:abstractNumId="2" w15:restartNumberingAfterBreak="0">
     <w:nsid w:val="0BC373FF"/>
     <w:multiLevelType w:val="hybridMultilevel"/>
     <w:tmpl w:val="AD9EF69E"/>
@@ -25993,7 +26016,7 @@
       </w:rPr>
     </w:lvl>
   </w:abstractNum>
-  <w:abstractNum w:abstractNumId="2" w15:restartNumberingAfterBreak="0">
+  <w:abstractNum w:abstractNumId="3" w15:restartNumberingAfterBreak="0">
     <w:nsid w:val="10AE114C"/>
     <w:multiLevelType w:val="hybridMultilevel"/>
     <w:tmpl w:val="61743164"/>
@@ -26082,7 +26105,7 @@
       </w:pPr>
     </w:lvl>
   </w:abstractNum>
-  <w:abstractNum w:abstractNumId="3" w15:restartNumberingAfterBreak="0">
+  <w:abstractNum w:abstractNumId="4" w15:restartNumberingAfterBreak="0">
     <w:nsid w:val="11AD5174"/>
     <w:multiLevelType w:val="hybridMultilevel"/>
     <w:tmpl w:val="3D766884"/>
@@ -26171,7 +26194,7 @@
       </w:pPr>
     </w:lvl>
   </w:abstractNum>
-  <w:abstractNum w:abstractNumId="4" w15:restartNumberingAfterBreak="0">
+  <w:abstractNum w:abstractNumId="5" w15:restartNumberingAfterBreak="0">
     <w:nsid w:val="1DD076B3"/>
     <w:multiLevelType w:val="hybridMultilevel"/>
     <w:tmpl w:val="D27EB594"/>
@@ -26260,7 +26283,7 @@
       </w:pPr>
     </w:lvl>
   </w:abstractNum>
-  <w:abstractNum w:abstractNumId="5" w15:restartNumberingAfterBreak="0">
+  <w:abstractNum w:abstractNumId="6" w15:restartNumberingAfterBreak="0">
     <w:nsid w:val="21516705"/>
     <w:multiLevelType w:val="hybridMultilevel"/>
     <w:tmpl w:val="00F2AE48"/>
@@ -26373,7 +26396,7 @@
       </w:rPr>
     </w:lvl>
   </w:abstractNum>
-  <w:abstractNum w:abstractNumId="6" w15:restartNumberingAfterBreak="0">
+  <w:abstractNum w:abstractNumId="7" w15:restartNumberingAfterBreak="0">
     <w:nsid w:val="2C18634F"/>
     <w:multiLevelType w:val="hybridMultilevel"/>
     <w:tmpl w:val="312EFF12"/>
@@ -26486,7 +26509,7 @@
       </w:rPr>
     </w:lvl>
   </w:abstractNum>
-  <w:abstractNum w:abstractNumId="7" w15:restartNumberingAfterBreak="0">
+  <w:abstractNum w:abstractNumId="8" w15:restartNumberingAfterBreak="0">
     <w:nsid w:val="39F06747"/>
     <w:multiLevelType w:val="multilevel"/>
     <w:tmpl w:val="D02CB078"/>
@@ -26635,7 +26658,7 @@
       </w:rPr>
     </w:lvl>
   </w:abstractNum>
-  <w:abstractNum w:abstractNumId="8" w15:restartNumberingAfterBreak="0">
+  <w:abstractNum w:abstractNumId="9" w15:restartNumberingAfterBreak="0">
     <w:nsid w:val="502E293A"/>
     <w:multiLevelType w:val="hybridMultilevel"/>
     <w:tmpl w:val="C49E6EAC"/>
@@ -26748,7 +26771,7 @@
       </w:rPr>
     </w:lvl>
   </w:abstractNum>
-  <w:abstractNum w:abstractNumId="9" w15:restartNumberingAfterBreak="0">
+  <w:abstractNum w:abstractNumId="10" w15:restartNumberingAfterBreak="0">
     <w:nsid w:val="624C5260"/>
     <w:multiLevelType w:val="hybridMultilevel"/>
     <w:tmpl w:val="5F7CA7B2"/>
@@ -26837,7 +26860,96 @@
       </w:pPr>
     </w:lvl>
   </w:abstractNum>
-  <w:abstractNum w:abstractNumId="10" w15:restartNumberingAfterBreak="0">
+  <w:abstractNum w:abstractNumId="11" w15:restartNumberingAfterBreak="0">
+    <w:nsid w:val="68D1703A"/>
+    <w:multiLevelType w:val="hybridMultilevel"/>
+    <w:tmpl w:val="927066EA"/>
+    <w:lvl w:ilvl="0" w:tplc="0409000F">
+      <w:start w:val="1"/>
+      <w:numFmt w:val="decimal"/>
+      <w:lvlText w:val="%1."/>
+      <w:lvlJc w:val="left"/>
+      <w:pPr>
+        <w:ind w:left="720" w:hanging="360"/>
+      </w:pPr>
+      <w:rPr>
+        <w:rFonts w:hint="default"/>
+      </w:rPr>
+    </w:lvl>
+    <w:lvl w:ilvl="1" w:tplc="04090019" w:tentative="1">
+      <w:start w:val="1"/>
+      <w:numFmt w:val="lowerLetter"/>
+      <w:lvlText w:val="%2."/>
+      <w:lvlJc w:val="left"/>
+      <w:pPr>
+        <w:ind w:left="1440" w:hanging="360"/>
+      </w:pPr>
+    </w:lvl>
+    <w:lvl w:ilvl="2" w:tplc="0409001B" w:tentative="1">
+      <w:start w:val="1"/>
+      <w:numFmt w:val="lowerRoman"/>
+      <w:lvlText w:val="%3."/>
+      <w:lvlJc w:val="right"/>
+      <w:pPr>
+        <w:ind w:left="2160" w:hanging="180"/>
+      </w:pPr>
+    </w:lvl>
+    <w:lvl w:ilvl="3" w:tplc="0409000F" w:tentative="1">
+      <w:start w:val="1"/>
+      <w:numFmt w:val="decimal"/>
+      <w:lvlText w:val="%4."/>
+      <w:lvlJc w:val="left"/>
+      <w:pPr>
+        <w:ind w:left="2880" w:hanging="360"/>
+      </w:pPr>
+    </w:lvl>
+    <w:lvl w:ilvl="4" w:tplc="04090019" w:tentative="1">
+      <w:start w:val="1"/>
+      <w:numFmt w:val="lowerLetter"/>
+      <w:lvlText w:val="%5."/>
+      <w:lvlJc w:val="left"/>
+      <w:pPr>
+        <w:ind w:left="3600" w:hanging="360"/>
+      </w:pPr>
+    </w:lvl>
+    <w:lvl w:ilvl="5" w:tplc="0409001B" w:tentative="1">
+      <w:start w:val="1"/>
+      <w:numFmt w:val="lowerRoman"/>
+      <w:lvlText w:val="%6."/>
+      <w:lvlJc w:val="right"/>
+      <w:pPr>
+        <w:ind w:left="4320" w:hanging="180"/>
+      </w:pPr>
+    </w:lvl>
+    <w:lvl w:ilvl="6" w:tplc="0409000F" w:tentative="1">
+      <w:start w:val="1"/>
+      <w:numFmt w:val="decimal"/>
+      <w:lvlText w:val="%7."/>
+      <w:lvlJc w:val="left"/>
+      <w:pPr>
+        <w:ind w:left="5040" w:hanging="360"/>
+      </w:pPr>
+    </w:lvl>
+    <w:lvl w:ilvl="7" w:tplc="04090019" w:tentative="1">
+      <w:start w:val="1"/>
+      <w:numFmt w:val="lowerLetter"/>
+      <w:lvlText w:val="%8."/>
+      <w:lvlJc w:val="left"/>
+      <w:pPr>
+        <w:ind w:left="5760" w:hanging="360"/>
+      </w:pPr>
+    </w:lvl>
+    <w:lvl w:ilvl="8" w:tplc="0409001B" w:tentative="1">
+      <w:start w:val="1"/>
+      <w:numFmt w:val="lowerRoman"/>
+      <w:lvlText w:val="%9."/>
+      <w:lvlJc w:val="right"/>
+      <w:pPr>
+        <w:ind w:left="6480" w:hanging="180"/>
+      </w:pPr>
+    </w:lvl>
+  </w:abstractNum>
+  <w:abstractNum w:abstractNumId="12" w15:restartNumberingAfterBreak="0">
     <w:nsid w:val="71F23063"/>
     <w:multiLevelType w:val="hybridMultilevel"/>
     <w:tmpl w:val="B8A4E26E"/>
@@ -26926,7 +27038,7 @@
       </w:pPr>
     </w:lvl>
   </w:abstractNum>
-  <w:abstractNum w:abstractNumId="11" w15:restartNumberingAfterBreak="0">
+  <w:abstractNum w:abstractNumId="13" w15:restartNumberingAfterBreak="0">
     <w:nsid w:val="7AD3421C"/>
     <w:multiLevelType w:val="hybridMultilevel"/>
     <w:tmpl w:val="A5A436B4"/>
@@ -27016,40 +27128,46 @@
     </w:lvl>
   </w:abstractNum>
   <w:num w:numId="1">
+    <w:abstractNumId w:val="3"/>
+  </w:num>
+  <w:num w:numId="2">
+    <w:abstractNumId w:val="12"/>
+  </w:num>
+  <w:num w:numId="3">
+    <w:abstractNumId w:val="7"/>
+  </w:num>
+  <w:num w:numId="4">
+    <w:abstractNumId w:val="6"/>
+  </w:num>
+  <w:num w:numId="5">
     <w:abstractNumId w:val="2"/>
   </w:num>
-  <w:num w:numId="2">
+  <w:num w:numId="6">
+    <w:abstractNumId w:val="9"/>
+  </w:num>
+  <w:num w:numId="7">
+    <w:abstractNumId w:val="8"/>
+  </w:num>
+  <w:num w:numId="8">
+    <w:abstractNumId w:val="1"/>
+  </w:num>
+  <w:num w:numId="9">
+    <w:abstractNumId w:val="4"/>
+  </w:num>
+  <w:num w:numId="10">
+    <w:abstractNumId w:val="13"/>
+  </w:num>
+  <w:num w:numId="11">
+    <w:abstractNumId w:val="5"/>
+  </w:num>
+  <w:num w:numId="12">
     <w:abstractNumId w:val="10"/>
   </w:num>
-  <w:num w:numId="3">
-    <w:abstractNumId w:val="6"/>
-  </w:num>
-  <w:num w:numId="4">
-    <w:abstractNumId w:val="5"/>
-  </w:num>
-  <w:num w:numId="5">
-    <w:abstractNumId w:val="1"/>
-  </w:num>
-  <w:num w:numId="6">
-    <w:abstractNumId w:val="8"/>
-  </w:num>
-  <w:num w:numId="7">
-    <w:abstractNumId w:val="7"/>
-  </w:num>
-  <w:num w:numId="8">
+  <w:num w:numId="13">
     <w:abstractNumId w:val="0"/>
   </w:num>
-  <w:num w:numId="9">
-    <w:abstractNumId w:val="3"/>
-  </w:num>
-  <w:num w:numId="10">
+  <w:num w:numId="14">
     <w:abstractNumId w:val="11"/>
-  </w:num>
-  <w:num w:numId="11">
-    <w:abstractNumId w:val="4"/>
-  </w:num>
-  <w:num w:numId="12">
-    <w:abstractNumId w:val="9"/>
   </w:num>
 </w:numbering>
 </file>
@@ -28179,7 +28297,7 @@
 </file>
 
 <file path=customXml/itemProps1.xml><?xml version="1.0" encoding="utf-8"?>
-<ds:datastoreItem xmlns:ds="http://schemas.openxmlformats.org/officeDocument/2006/customXml" ds:itemID="{6FBBC718-8529-46A6-9C3E-3C3B228E40BE}">
+<ds:datastoreItem xmlns:ds="http://schemas.openxmlformats.org/officeDocument/2006/customXml" ds:itemID="{E094AA24-BA62-4F48-879B-7B11235777A1}">
   <ds:schemaRefs>
     <ds:schemaRef ds:uri="http://schemas.openxmlformats.org/officeDocument/2006/bibliography"/>
   </ds:schemaRefs>

</xml_diff>

<commit_message>
Weekly Analysis for Options completed
</commit_message>
<xml_diff>
--- a/Readme.docx
+++ b/Readme.docx
@@ -463,7 +463,7 @@
           </mc:Choice>
           <mc:Fallback>
             <w:pict>
-              <v:shapetype w14:anchorId="768C45A5" id="_x0000_t32" coordsize="21600,21600" o:spt="32" o:oned="t" path="m,l21600,21600e" filled="f">
+              <v:shapetype w14:anchorId="320832A6" id="_x0000_t32" coordsize="21600,21600" o:spt="32" o:oned="t" path="m,l21600,21600e" filled="f">
                 <v:path arrowok="t" fillok="f" o:connecttype="none"/>
                 <o:lock v:ext="edit" shapetype="t"/>
               </v:shapetype>
@@ -3314,7 +3314,7 @@
                           </pic:cNvPicPr>
                         </pic:nvPicPr>
                         <pic:blipFill>
-                          <a:blip r:embed="rId6">
+                          <a:blip r:embed="rId8">
                             <a:extLst>
                               <a:ext uri="{28A0092B-C50C-407E-A947-70E740481C1C}">
                                 <a14:useLocalDpi xmlns:a14="http://schemas.microsoft.com/office/drawing/2010/main" val="0"/>
@@ -3741,7 +3741,7 @@
                           </pic:cNvPicPr>
                         </pic:nvPicPr>
                         <pic:blipFill>
-                          <a:blip r:embed="rId6">
+                          <a:blip r:embed="rId8">
                             <a:extLst>
                               <a:ext uri="{28A0092B-C50C-407E-A947-70E740481C1C}">
                                 <a14:useLocalDpi xmlns:a14="http://schemas.microsoft.com/office/drawing/2010/main" val="0"/>
@@ -4099,7 +4099,7 @@
             <wp:extent cx="6985" cy="6985"/>
             <wp:effectExtent l="0" t="0" r="0" b="0"/>
             <wp:docPr id="26" name="Picture 26" descr="Documentation">
-              <a:hlinkClick xmlns:a="http://schemas.openxmlformats.org/drawingml/2006/main" r:id="rId7" tgtFrame="&quot;mysql_doc&quot;"/>
+              <a:hlinkClick xmlns:a="http://schemas.openxmlformats.org/drawingml/2006/main" r:id="rId9" tgtFrame="&quot;mysql_doc&quot;"/>
             </wp:docPr>
             <wp:cNvGraphicFramePr>
               <a:graphicFrameLocks xmlns:a="http://schemas.openxmlformats.org/drawingml/2006/main" noChangeAspect="1"/>
@@ -4109,14 +4109,14 @@
                 <pic:pic xmlns:pic="http://schemas.openxmlformats.org/drawingml/2006/picture">
                   <pic:nvPicPr>
                     <pic:cNvPr id="0" name="Picture 31" descr="Documentation">
-                      <a:hlinkClick r:id="rId7" tgtFrame="&quot;mysql_doc&quot;"/>
+                      <a:hlinkClick r:id="rId9" tgtFrame="&quot;mysql_doc&quot;"/>
                     </pic:cNvPr>
                     <pic:cNvPicPr>
                       <a:picLocks noChangeAspect="1" noChangeArrowheads="1"/>
                     </pic:cNvPicPr>
                   </pic:nvPicPr>
                   <pic:blipFill>
-                    <a:blip r:embed="rId6">
+                    <a:blip r:embed="rId8">
                       <a:extLst>
                         <a:ext uri="{28A0092B-C50C-407E-A947-70E740481C1C}">
                           <a14:useLocalDpi xmlns:a14="http://schemas.microsoft.com/office/drawing/2010/main" val="0"/>
@@ -5905,7 +5905,7 @@
                           </pic:cNvPicPr>
                         </pic:nvPicPr>
                         <pic:blipFill>
-                          <a:blip r:embed="rId6">
+                          <a:blip r:embed="rId8">
                             <a:extLst>
                               <a:ext uri="{28A0092B-C50C-407E-A947-70E740481C1C}">
                                 <a14:useLocalDpi xmlns:a14="http://schemas.microsoft.com/office/drawing/2010/main" val="0"/>
@@ -6342,7 +6342,7 @@
                           </pic:cNvPicPr>
                         </pic:nvPicPr>
                         <pic:blipFill>
-                          <a:blip r:embed="rId8">
+                          <a:blip r:embed="rId10">
                             <a:extLst>
                               <a:ext uri="{28A0092B-C50C-407E-A947-70E740481C1C}">
                                 <a14:useLocalDpi xmlns:a14="http://schemas.microsoft.com/office/drawing/2010/main" val="0"/>
@@ -6769,7 +6769,7 @@
                           </pic:cNvPicPr>
                         </pic:nvPicPr>
                         <pic:blipFill>
-                          <a:blip r:embed="rId8">
+                          <a:blip r:embed="rId10">
                             <a:extLst>
                               <a:ext uri="{28A0092B-C50C-407E-A947-70E740481C1C}">
                                 <a14:useLocalDpi xmlns:a14="http://schemas.microsoft.com/office/drawing/2010/main" val="0"/>
@@ -10141,7 +10141,7 @@
                           </pic:cNvPicPr>
                         </pic:nvPicPr>
                         <pic:blipFill>
-                          <a:blip r:embed="rId8">
+                          <a:blip r:embed="rId10">
                             <a:extLst>
                               <a:ext uri="{28A0092B-C50C-407E-A947-70E740481C1C}">
                                 <a14:useLocalDpi xmlns:a14="http://schemas.microsoft.com/office/drawing/2010/main" val="0"/>
@@ -10914,7 +10914,7 @@
                           </pic:cNvPicPr>
                         </pic:nvPicPr>
                         <pic:blipFill>
-                          <a:blip r:embed="rId8">
+                          <a:blip r:embed="rId10">
                             <a:extLst>
                               <a:ext uri="{28A0092B-C50C-407E-A947-70E740481C1C}">
                                 <a14:useLocalDpi xmlns:a14="http://schemas.microsoft.com/office/drawing/2010/main" val="0"/>
@@ -11291,7 +11291,7 @@
             <wp:extent cx="6985" cy="6985"/>
             <wp:effectExtent l="0" t="0" r="0" b="0"/>
             <wp:docPr id="5" name="Picture 5" descr="Documentation">
-              <a:hlinkClick xmlns:a="http://schemas.openxmlformats.org/drawingml/2006/main" r:id="rId7" tgtFrame="&quot;mysql_doc&quot;"/>
+              <a:hlinkClick xmlns:a="http://schemas.openxmlformats.org/drawingml/2006/main" r:id="rId9" tgtFrame="&quot;mysql_doc&quot;"/>
             </wp:docPr>
             <wp:cNvGraphicFramePr>
               <a:graphicFrameLocks xmlns:a="http://schemas.openxmlformats.org/drawingml/2006/main" noChangeAspect="1"/>
@@ -11301,14 +11301,14 @@
                 <pic:pic xmlns:pic="http://schemas.openxmlformats.org/drawingml/2006/picture">
                   <pic:nvPicPr>
                     <pic:cNvPr id="0" name="Picture 14" descr="Documentation">
-                      <a:hlinkClick r:id="rId7" tgtFrame="&quot;mysql_doc&quot;"/>
+                      <a:hlinkClick r:id="rId9" tgtFrame="&quot;mysql_doc&quot;"/>
                     </pic:cNvPr>
                     <pic:cNvPicPr>
                       <a:picLocks noChangeAspect="1" noChangeArrowheads="1"/>
                     </pic:cNvPicPr>
                   </pic:nvPicPr>
                   <pic:blipFill>
-                    <a:blip r:embed="rId6">
+                    <a:blip r:embed="rId8">
                       <a:extLst>
                         <a:ext uri="{28A0092B-C50C-407E-A947-70E740481C1C}">
                           <a14:useLocalDpi xmlns:a14="http://schemas.microsoft.com/office/drawing/2010/main" val="0"/>
@@ -14227,7 +14227,7 @@
                           </pic:cNvPicPr>
                         </pic:nvPicPr>
                         <pic:blipFill>
-                          <a:blip r:embed="rId6">
+                          <a:blip r:embed="rId8">
                             <a:extLst>
                               <a:ext uri="{28A0092B-C50C-407E-A947-70E740481C1C}">
                                 <a14:useLocalDpi xmlns:a14="http://schemas.microsoft.com/office/drawing/2010/main" val="0"/>
@@ -14654,7 +14654,7 @@
                           </pic:cNvPicPr>
                         </pic:nvPicPr>
                         <pic:blipFill>
-                          <a:blip r:embed="rId6">
+                          <a:blip r:embed="rId8">
                             <a:extLst>
                               <a:ext uri="{28A0092B-C50C-407E-A947-70E740481C1C}">
                                 <a14:useLocalDpi xmlns:a14="http://schemas.microsoft.com/office/drawing/2010/main" val="0"/>
@@ -15079,7 +15079,7 @@
                           </pic:cNvPicPr>
                         </pic:nvPicPr>
                         <pic:blipFill>
-                          <a:blip r:embed="rId6">
+                          <a:blip r:embed="rId8">
                             <a:extLst>
                               <a:ext uri="{28A0092B-C50C-407E-A947-70E740481C1C}">
                                 <a14:useLocalDpi xmlns:a14="http://schemas.microsoft.com/office/drawing/2010/main" val="0"/>
@@ -20938,7 +20938,7 @@
             <wp:extent cx="6985" cy="6985"/>
             <wp:effectExtent l="0" t="0" r="0" b="0"/>
             <wp:docPr id="1" name="Picture 1" descr="Documentation">
-              <a:hlinkClick xmlns:a="http://schemas.openxmlformats.org/drawingml/2006/main" r:id="rId7" tgtFrame="&quot;mysql_doc&quot;"/>
+              <a:hlinkClick xmlns:a="http://schemas.openxmlformats.org/drawingml/2006/main" r:id="rId9" tgtFrame="&quot;mysql_doc&quot;"/>
             </wp:docPr>
             <wp:cNvGraphicFramePr>
               <a:graphicFrameLocks xmlns:a="http://schemas.openxmlformats.org/drawingml/2006/main" noChangeAspect="1"/>
@@ -20948,14 +20948,14 @@
                 <pic:pic xmlns:pic="http://schemas.openxmlformats.org/drawingml/2006/picture">
                   <pic:nvPicPr>
                     <pic:cNvPr id="0" name="Picture 4" descr="Documentation">
-                      <a:hlinkClick r:id="rId7" tgtFrame="&quot;mysql_doc&quot;"/>
+                      <a:hlinkClick r:id="rId9" tgtFrame="&quot;mysql_doc&quot;"/>
                     </pic:cNvPr>
                     <pic:cNvPicPr>
                       <a:picLocks noChangeAspect="1" noChangeArrowheads="1"/>
                     </pic:cNvPicPr>
                   </pic:nvPicPr>
                   <pic:blipFill>
-                    <a:blip r:embed="rId6">
+                    <a:blip r:embed="rId8">
                       <a:extLst>
                         <a:ext uri="{28A0092B-C50C-407E-A947-70E740481C1C}">
                           <a14:useLocalDpi xmlns:a14="http://schemas.microsoft.com/office/drawing/2010/main" val="0"/>
@@ -22524,7 +22524,7 @@
                     <pic:cNvPicPr/>
                   </pic:nvPicPr>
                   <pic:blipFill>
-                    <a:blip r:embed="rId9"/>
+                    <a:blip r:embed="rId11"/>
                     <a:stretch>
                       <a:fillRect/>
                     </a:stretch>
@@ -22742,8 +22742,578 @@
           <w:b/>
         </w:rPr>
       </w:pPr>
-      <w:bookmarkStart w:id="0" w:name="_GoBack"/>
-      <w:bookmarkEnd w:id="0"/>
+    </w:p>
+    <w:p>
+      <w:pPr>
+        <w:rPr>
+          <w:b/>
+        </w:rPr>
+      </w:pPr>
+    </w:p>
+    <w:p>
+      <w:pPr>
+        <w:rPr>
+          <w:b/>
+        </w:rPr>
+      </w:pPr>
+    </w:p>
+    <w:p>
+      <w:pPr>
+        <w:pStyle w:val="Heading3"/>
+      </w:pPr>
+      <w:r>
+        <w:t>Output:</w:t>
+      </w:r>
+    </w:p>
+    <w:p/>
+    <w:p>
+      <w:r>
+        <w:rPr>
+          <w:b/>
+        </w:rPr>
+        <w:t>DropDown 1</w:t>
+      </w:r>
+      <w:r>
+        <w:t xml:space="preserve"> -&gt;Symbol: HDFC, TataMotors, </w:t>
+      </w:r>
+      <w:proofErr w:type="gramStart"/>
+      <w:r>
+        <w:t>TataSteel,…</w:t>
+      </w:r>
+      <w:proofErr w:type="gramEnd"/>
+      <w:r>
+        <w:t>…</w:t>
+      </w:r>
+    </w:p>
+    <w:p>
+      <w:pPr>
+        <w:tabs>
+          <w:tab w:val="left" w:pos="9803"/>
+        </w:tabs>
+      </w:pPr>
+      <w:r>
+        <w:rPr>
+          <w:b/>
+        </w:rPr>
+        <w:t>DropDown 2</w:t>
+      </w:r>
+      <w:r>
+        <w:t xml:space="preserve"> -&gt; </w:t>
+      </w:r>
+      <w:proofErr w:type="gramStart"/>
+      <w:r>
+        <w:t>Strategy :</w:t>
+      </w:r>
+      <w:proofErr w:type="gramEnd"/>
+      <w:r>
+        <w:t xml:space="preserve"> Double Bottom, Double Top, Bullish Engulfing, Bearish Engulfing…</w:t>
+      </w:r>
+      <w:r>
+        <w:tab/>
+      </w:r>
+    </w:p>
+    <w:p>
+      <w:pPr>
+        <w:tabs>
+          <w:tab w:val="left" w:pos="9803"/>
+        </w:tabs>
+      </w:pPr>
+      <w:r>
+        <w:rPr>
+          <w:b/>
+        </w:rPr>
+        <w:t>Dropdown 3 - &gt;</w:t>
+      </w:r>
+      <w:r>
+        <w:t xml:space="preserve"> Invested Amount: 1Lakh, 2 Lakh, etc….</w:t>
+      </w:r>
+    </w:p>
+    <w:p>
+      <w:pPr>
+        <w:tabs>
+          <w:tab w:val="left" w:pos="9803"/>
+        </w:tabs>
+      </w:pPr>
+      <w:r>
+        <w:rPr>
+          <w:b/>
+        </w:rPr>
+        <w:t>Dropdown 4 -&gt;</w:t>
+      </w:r>
+      <w:r>
+        <w:t xml:space="preserve"> Date Range</w:t>
+      </w:r>
+    </w:p>
+    <w:p>
+      <w:pPr>
+        <w:tabs>
+          <w:tab w:val="left" w:pos="9803"/>
+        </w:tabs>
+      </w:pPr>
+      <w:r>
+        <w:rPr>
+          <w:b/>
+        </w:rPr>
+        <w:t>Dropdown 5</w:t>
+      </w:r>
+      <w:r>
+        <w:rPr>
+          <w:b/>
+        </w:rPr>
+        <w:t xml:space="preserve"> -&gt;</w:t>
+      </w:r>
+      <w:r>
+        <w:t xml:space="preserve"> </w:t>
+      </w:r>
+      <w:r>
+        <w:t xml:space="preserve">TimeFrame -&gt; 5 min, 1 hour, 1 </w:t>
+      </w:r>
+      <w:proofErr w:type="gramStart"/>
+      <w:r>
+        <w:t>day,…</w:t>
+      </w:r>
+      <w:proofErr w:type="gramEnd"/>
+      <w:r>
+        <w:t>.</w:t>
+      </w:r>
+    </w:p>
+    <w:p/>
+    <w:tbl>
+      <w:tblPr>
+        <w:tblStyle w:val="TableGrid"/>
+        <w:tblW w:w="0" w:type="auto"/>
+        <w:tblLook w:val="04A0" w:firstRow="1" w:lastRow="0" w:firstColumn="1" w:lastColumn="0" w:noHBand="0" w:noVBand="1"/>
+      </w:tblPr>
+      <w:tblGrid>
+        <w:gridCol w:w="2019"/>
+        <w:gridCol w:w="2093"/>
+        <w:gridCol w:w="1896"/>
+        <w:gridCol w:w="1865"/>
+        <w:gridCol w:w="1807"/>
+        <w:gridCol w:w="1802"/>
+        <w:gridCol w:w="1694"/>
+      </w:tblGrid>
+      <w:tr>
+        <w:tc>
+          <w:tcPr>
+            <w:tcW w:w="2019" w:type="dxa"/>
+          </w:tcPr>
+          <w:p>
+            <w:pPr>
+              <w:rPr>
+                <w:b/>
+              </w:rPr>
+            </w:pPr>
+            <w:r>
+              <w:rPr>
+                <w:b/>
+              </w:rPr>
+              <w:t>Strategy Name</w:t>
+            </w:r>
+          </w:p>
+        </w:tc>
+        <w:tc>
+          <w:tcPr>
+            <w:tcW w:w="2093" w:type="dxa"/>
+          </w:tcPr>
+          <w:p>
+            <w:pPr>
+              <w:rPr>
+                <w:b/>
+              </w:rPr>
+            </w:pPr>
+            <w:r>
+              <w:rPr>
+                <w:b/>
+              </w:rPr>
+              <w:t>Symbol</w:t>
+            </w:r>
+          </w:p>
+        </w:tc>
+        <w:tc>
+          <w:tcPr>
+            <w:tcW w:w="1896" w:type="dxa"/>
+          </w:tcPr>
+          <w:p>
+            <w:pPr>
+              <w:rPr>
+                <w:b/>
+              </w:rPr>
+            </w:pPr>
+            <w:r>
+              <w:rPr>
+                <w:b/>
+              </w:rPr>
+              <w:t>Occurrence Date</w:t>
+            </w:r>
+          </w:p>
+        </w:tc>
+        <w:tc>
+          <w:tcPr>
+            <w:tcW w:w="1865" w:type="dxa"/>
+          </w:tcPr>
+          <w:p>
+            <w:pPr>
+              <w:rPr>
+                <w:b/>
+              </w:rPr>
+            </w:pPr>
+            <w:r>
+              <w:rPr>
+                <w:b/>
+              </w:rPr>
+              <w:t>Entry</w:t>
+            </w:r>
+          </w:p>
+        </w:tc>
+        <w:tc>
+          <w:tcPr>
+            <w:tcW w:w="1807" w:type="dxa"/>
+          </w:tcPr>
+          <w:p>
+            <w:pPr>
+              <w:rPr>
+                <w:b/>
+              </w:rPr>
+            </w:pPr>
+            <w:r>
+              <w:rPr>
+                <w:b/>
+              </w:rPr>
+              <w:t>Exit</w:t>
+            </w:r>
+          </w:p>
+        </w:tc>
+        <w:tc>
+          <w:tcPr>
+            <w:tcW w:w="1802" w:type="dxa"/>
+          </w:tcPr>
+          <w:p>
+            <w:pPr>
+              <w:rPr>
+                <w:b/>
+              </w:rPr>
+            </w:pPr>
+            <w:r>
+              <w:rPr>
+                <w:b/>
+              </w:rPr>
+              <w:t>Quantity</w:t>
+            </w:r>
+          </w:p>
+        </w:tc>
+        <w:tc>
+          <w:tcPr>
+            <w:tcW w:w="1694" w:type="dxa"/>
+          </w:tcPr>
+          <w:p>
+            <w:pPr>
+              <w:rPr>
+                <w:b/>
+              </w:rPr>
+            </w:pPr>
+            <w:r>
+              <w:rPr>
+                <w:b/>
+              </w:rPr>
+              <w:t>Profit &amp; Loss</w:t>
+            </w:r>
+          </w:p>
+        </w:tc>
+      </w:tr>
+      <w:tr>
+        <w:tc>
+          <w:tcPr>
+            <w:tcW w:w="2019" w:type="dxa"/>
+          </w:tcPr>
+          <w:p>
+            <w:r>
+              <w:t>Double Bottom</w:t>
+            </w:r>
+          </w:p>
+        </w:tc>
+        <w:tc>
+          <w:tcPr>
+            <w:tcW w:w="2093" w:type="dxa"/>
+          </w:tcPr>
+          <w:p>
+            <w:r>
+              <w:t>HDFC</w:t>
+            </w:r>
+          </w:p>
+        </w:tc>
+        <w:tc>
+          <w:tcPr>
+            <w:tcW w:w="1896" w:type="dxa"/>
+          </w:tcPr>
+          <w:p>
+            <w:pPr>
+              <w:ind w:firstLine="720"/>
+            </w:pPr>
+            <w:r>
+              <w:t>5</w:t>
+            </w:r>
+            <w:r>
+              <w:rPr>
+                <w:vertAlign w:val="superscript"/>
+              </w:rPr>
+              <w:t>th</w:t>
+            </w:r>
+            <w:r>
+              <w:t xml:space="preserve"> Feb</w:t>
+            </w:r>
+          </w:p>
+        </w:tc>
+        <w:tc>
+          <w:tcPr>
+            <w:tcW w:w="1865" w:type="dxa"/>
+          </w:tcPr>
+          <w:p>
+            <w:r>
+              <w:t>1250</w:t>
+            </w:r>
+          </w:p>
+        </w:tc>
+        <w:tc>
+          <w:tcPr>
+            <w:tcW w:w="1807" w:type="dxa"/>
+          </w:tcPr>
+          <w:p>
+            <w:r>
+              <w:t>1300</w:t>
+            </w:r>
+          </w:p>
+        </w:tc>
+        <w:tc>
+          <w:tcPr>
+            <w:tcW w:w="1802" w:type="dxa"/>
+          </w:tcPr>
+          <w:p>
+            <w:r>
+              <w:t>1500</w:t>
+            </w:r>
+          </w:p>
+        </w:tc>
+        <w:tc>
+          <w:tcPr>
+            <w:tcW w:w="1694" w:type="dxa"/>
+          </w:tcPr>
+          <w:p>
+            <w:r>
+              <w:t>75000</w:t>
+            </w:r>
+          </w:p>
+        </w:tc>
+      </w:tr>
+      <w:tr>
+        <w:tc>
+          <w:tcPr>
+            <w:tcW w:w="2019" w:type="dxa"/>
+          </w:tcPr>
+          <w:p>
+            <w:r>
+              <w:t>Double Bottom</w:t>
+            </w:r>
+          </w:p>
+        </w:tc>
+        <w:tc>
+          <w:tcPr>
+            <w:tcW w:w="2093" w:type="dxa"/>
+          </w:tcPr>
+          <w:p>
+            <w:r>
+              <w:t>HDFC</w:t>
+            </w:r>
+          </w:p>
+        </w:tc>
+        <w:tc>
+          <w:tcPr>
+            <w:tcW w:w="1896" w:type="dxa"/>
+          </w:tcPr>
+          <w:p>
+            <w:pPr>
+              <w:ind w:firstLine="720"/>
+            </w:pPr>
+            <w:r>
+              <w:t>16</w:t>
+            </w:r>
+            <w:r>
+              <w:rPr>
+                <w:vertAlign w:val="superscript"/>
+              </w:rPr>
+              <w:t>th</w:t>
+            </w:r>
+            <w:r>
+              <w:t xml:space="preserve"> Feb</w:t>
+            </w:r>
+          </w:p>
+        </w:tc>
+        <w:tc>
+          <w:tcPr>
+            <w:tcW w:w="1865" w:type="dxa"/>
+          </w:tcPr>
+          <w:p>
+            <w:r>
+              <w:t>126</w:t>
+            </w:r>
+            <w:r>
+              <w:t>0</w:t>
+            </w:r>
+          </w:p>
+        </w:tc>
+        <w:tc>
+          <w:tcPr>
+            <w:tcW w:w="1807" w:type="dxa"/>
+          </w:tcPr>
+          <w:p>
+            <w:r>
+              <w:t>10</w:t>
+            </w:r>
+            <w:r>
+              <w:t>00</w:t>
+            </w:r>
+          </w:p>
+        </w:tc>
+        <w:tc>
+          <w:tcPr>
+            <w:tcW w:w="1802" w:type="dxa"/>
+          </w:tcPr>
+          <w:p>
+            <w:r>
+              <w:t>1500</w:t>
+            </w:r>
+          </w:p>
+        </w:tc>
+        <w:tc>
+          <w:tcPr>
+            <w:tcW w:w="1694" w:type="dxa"/>
+          </w:tcPr>
+          <w:p>
+            <w:r>
+              <w:t>-90000</w:t>
+            </w:r>
+          </w:p>
+        </w:tc>
+      </w:tr>
+      <w:tr>
+        <w:tc>
+          <w:tcPr>
+            <w:tcW w:w="2019" w:type="dxa"/>
+          </w:tcPr>
+          <w:p>
+            <w:pPr>
+              <w:rPr>
+                <w:b/>
+              </w:rPr>
+            </w:pPr>
+          </w:p>
+        </w:tc>
+        <w:tc>
+          <w:tcPr>
+            <w:tcW w:w="2093" w:type="dxa"/>
+          </w:tcPr>
+          <w:p>
+            <w:pPr>
+              <w:rPr>
+                <w:b/>
+              </w:rPr>
+            </w:pPr>
+          </w:p>
+        </w:tc>
+        <w:tc>
+          <w:tcPr>
+            <w:tcW w:w="1896" w:type="dxa"/>
+          </w:tcPr>
+          <w:p>
+            <w:pPr>
+              <w:rPr>
+                <w:b/>
+              </w:rPr>
+            </w:pPr>
+          </w:p>
+        </w:tc>
+        <w:tc>
+          <w:tcPr>
+            <w:tcW w:w="1865" w:type="dxa"/>
+          </w:tcPr>
+          <w:p>
+            <w:pPr>
+              <w:rPr>
+                <w:b/>
+              </w:rPr>
+            </w:pPr>
+          </w:p>
+        </w:tc>
+        <w:tc>
+          <w:tcPr>
+            <w:tcW w:w="1807" w:type="dxa"/>
+          </w:tcPr>
+          <w:p>
+            <w:pPr>
+              <w:rPr>
+                <w:b/>
+              </w:rPr>
+            </w:pPr>
+          </w:p>
+        </w:tc>
+        <w:tc>
+          <w:tcPr>
+            <w:tcW w:w="1802" w:type="dxa"/>
+          </w:tcPr>
+          <w:p>
+            <w:pPr>
+              <w:rPr>
+                <w:b/>
+              </w:rPr>
+            </w:pPr>
+          </w:p>
+        </w:tc>
+        <w:tc>
+          <w:tcPr>
+            <w:tcW w:w="1694" w:type="dxa"/>
+          </w:tcPr>
+          <w:p>
+            <w:pPr>
+              <w:rPr>
+                <w:b/>
+              </w:rPr>
+            </w:pPr>
+          </w:p>
+        </w:tc>
+      </w:tr>
+    </w:tbl>
+    <w:p>
+      <w:pPr>
+        <w:rPr>
+          <w:b/>
+        </w:rPr>
+      </w:pPr>
+    </w:p>
+    <w:p>
+      <w:pPr>
+        <w:rPr>
+          <w:b/>
+        </w:rPr>
+      </w:pPr>
+      <w:proofErr w:type="gramStart"/>
+      <w:r>
+        <w:rPr>
+          <w:b/>
+        </w:rPr>
+        <w:t>Final Result</w:t>
+      </w:r>
+      <w:proofErr w:type="gramEnd"/>
+      <w:r>
+        <w:rPr>
+          <w:b/>
+        </w:rPr>
+        <w:t>:</w:t>
+      </w:r>
+    </w:p>
+    <w:p>
+      <w:r>
+        <w:t>Total Profit/ Loss = ………….</w:t>
+      </w:r>
     </w:p>
     <w:p/>
     <w:p>
@@ -22767,7 +23337,6 @@
           <w:sz w:val="16"/>
           <w:szCs w:val="16"/>
         </w:rPr>
-        <w:lastRenderedPageBreak/>
         <w:t>Top of Form</w:t>
       </w:r>
     </w:p>
@@ -23551,6 +24120,8 @@
       <w:pPr>
         <w:ind w:left="360"/>
       </w:pPr>
+      <w:bookmarkStart w:id="0" w:name="_GoBack"/>
+      <w:bookmarkEnd w:id="0"/>
     </w:p>
     <w:p>
       <w:pPr>
@@ -23564,7 +24135,7 @@
       <w:r>
         <w:t xml:space="preserve"> </w:t>
       </w:r>
-      <w:hyperlink r:id="rId10" w:history="1">
+      <w:hyperlink r:id="rId12" w:history="1">
         <w:r>
           <w:rPr>
             <w:rStyle w:val="Hyperlink"/>
@@ -23579,7 +24150,6 @@
       </w:pPr>
       <w:proofErr w:type="gramStart"/>
       <w:r>
-        <w:lastRenderedPageBreak/>
         <w:t>password :</w:t>
       </w:r>
       <w:proofErr w:type="gramEnd"/>
@@ -23645,6 +24215,7 @@
         <w:ind w:left="1080"/>
       </w:pPr>
       <w:r>
+        <w:lastRenderedPageBreak/>
         <w:t>Import Project as Maven project into eclipse.</w:t>
       </w:r>
     </w:p>
@@ -23950,7 +24521,7 @@
       </w:r>
     </w:p>
     <w:p>
-      <w:hyperlink r:id="rId11" w:history="1">
+      <w:hyperlink r:id="rId13" w:history="1">
         <w:r>
           <w:rPr>
             <w:rStyle w:val="Hyperlink"/>
@@ -24056,7 +24627,6 @@
                 <w:color w:val="000000"/>
                 <w:lang w:val="en-IN" w:eastAsia="en-IN"/>
               </w:rPr>
-              <w:lastRenderedPageBreak/>
               <w:t>SYMBOL</w:t>
             </w:r>
           </w:p>
@@ -24790,6 +25360,7 @@
         <w:pStyle w:val="Heading1"/>
       </w:pPr>
       <w:r>
+        <w:lastRenderedPageBreak/>
         <w:t>KITE CONNECT API</w:t>
       </w:r>
       <w:r>
@@ -25011,7 +25582,7 @@
                     <pic:cNvPicPr/>
                   </pic:nvPicPr>
                   <pic:blipFill>
-                    <a:blip r:embed="rId12"/>
+                    <a:blip r:embed="rId14"/>
                     <a:stretch>
                       <a:fillRect/>
                     </a:stretch>
@@ -25269,7 +25840,7 @@
               </w:rPr>
               <w:t>Identifier for the instrument whose historical records you want to fetch. This is obtained with the</w:t>
             </w:r>
-            <w:hyperlink r:id="rId13" w:anchor="retrieving-full-instrument-list" w:history="1">
+            <w:hyperlink r:id="rId15" w:anchor="retrieving-full-instrument-list" w:history="1">
               <w:r>
                 <w:rPr>
                   <w:rStyle w:val="Hyperlink"/>
@@ -25691,7 +26262,7 @@
                     <pic:cNvPicPr/>
                   </pic:nvPicPr>
                   <pic:blipFill>
-                    <a:blip r:embed="rId14"/>
+                    <a:blip r:embed="rId16"/>
                     <a:stretch>
                       <a:fillRect/>
                     </a:stretch>
@@ -25721,6 +26292,56 @@
     </w:sectPr>
   </w:body>
 </w:document>
+</file>
+
+<file path=word/endnotes.xml><?xml version="1.0" encoding="utf-8"?>
+<w:endnotes xmlns:wpc="http://schemas.microsoft.com/office/word/2010/wordprocessingCanvas" xmlns:cx="http://schemas.microsoft.com/office/drawing/2014/chartex" xmlns:cx1="http://schemas.microsoft.com/office/drawing/2015/9/8/chartex" xmlns:cx2="http://schemas.microsoft.com/office/drawing/2015/10/21/chartex" xmlns:cx3="http://schemas.microsoft.com/office/drawing/2016/5/9/chartex" xmlns:cx4="http://schemas.microsoft.com/office/drawing/2016/5/10/chartex" xmlns:cx5="http://schemas.microsoft.com/office/drawing/2016/5/11/chartex" xmlns:cx6="http://schemas.microsoft.com/office/drawing/2016/5/12/chartex" xmlns:cx7="http://schemas.microsoft.com/office/drawing/2016/5/13/chartex" xmlns:cx8="http://schemas.microsoft.com/office/drawing/2016/5/14/chartex" xmlns:mc="http://schemas.openxmlformats.org/markup-compatibility/2006" xmlns:aink="http://schemas.microsoft.com/office/drawing/2016/ink" xmlns:am3d="http://schemas.microsoft.com/office/drawing/2017/model3d" xmlns:o="urn:schemas-microsoft-com:office:office" xmlns:r="http://schemas.openxmlformats.org/officeDocument/2006/relationships" xmlns:m="http://schemas.openxmlformats.org/officeDocument/2006/math" xmlns:v="urn:schemas-microsoft-com:vml" xmlns:wp14="http://schemas.microsoft.com/office/word/2010/wordprocessingDrawing" xmlns:wp="http://schemas.openxmlformats.org/drawingml/2006/wordprocessingDrawing" xmlns:w10="urn:schemas-microsoft-com:office:word" xmlns:w="http://schemas.openxmlformats.org/wordprocessingml/2006/main" xmlns:w14="http://schemas.microsoft.com/office/word/2010/wordml" xmlns:w15="http://schemas.microsoft.com/office/word/2012/wordml" xmlns:w16se="http://schemas.microsoft.com/office/word/2015/wordml/symex" xmlns:wpg="http://schemas.microsoft.com/office/word/2010/wordprocessingGroup" xmlns:wpi="http://schemas.microsoft.com/office/word/2010/wordprocessingInk" xmlns:wne="http://schemas.microsoft.com/office/word/2006/wordml" xmlns:wps="http://schemas.microsoft.com/office/word/2010/wordprocessingShape" mc:Ignorable="w14 w15 w16se wp14">
+  <w:endnote w:type="separator" w:id="-1">
+    <w:p>
+      <w:pPr>
+        <w:spacing w:after="0" w:line="240" w:lineRule="auto"/>
+      </w:pPr>
+      <w:r>
+        <w:separator/>
+      </w:r>
+    </w:p>
+  </w:endnote>
+  <w:endnote w:type="continuationSeparator" w:id="0">
+    <w:p>
+      <w:pPr>
+        <w:spacing w:after="0" w:line="240" w:lineRule="auto"/>
+      </w:pPr>
+      <w:r>
+        <w:continuationSeparator/>
+      </w:r>
+    </w:p>
+  </w:endnote>
+</w:endnotes>
+</file>
+
+<file path=word/footnotes.xml><?xml version="1.0" encoding="utf-8"?>
+<w:footnotes xmlns:wpc="http://schemas.microsoft.com/office/word/2010/wordprocessingCanvas" xmlns:cx="http://schemas.microsoft.com/office/drawing/2014/chartex" xmlns:cx1="http://schemas.microsoft.com/office/drawing/2015/9/8/chartex" xmlns:cx2="http://schemas.microsoft.com/office/drawing/2015/10/21/chartex" xmlns:cx3="http://schemas.microsoft.com/office/drawing/2016/5/9/chartex" xmlns:cx4="http://schemas.microsoft.com/office/drawing/2016/5/10/chartex" xmlns:cx5="http://schemas.microsoft.com/office/drawing/2016/5/11/chartex" xmlns:cx6="http://schemas.microsoft.com/office/drawing/2016/5/12/chartex" xmlns:cx7="http://schemas.microsoft.com/office/drawing/2016/5/13/chartex" xmlns:cx8="http://schemas.microsoft.com/office/drawing/2016/5/14/chartex" xmlns:mc="http://schemas.openxmlformats.org/markup-compatibility/2006" xmlns:aink="http://schemas.microsoft.com/office/drawing/2016/ink" xmlns:am3d="http://schemas.microsoft.com/office/drawing/2017/model3d" xmlns:o="urn:schemas-microsoft-com:office:office" xmlns:r="http://schemas.openxmlformats.org/officeDocument/2006/relationships" xmlns:m="http://schemas.openxmlformats.org/officeDocument/2006/math" xmlns:v="urn:schemas-microsoft-com:vml" xmlns:wp14="http://schemas.microsoft.com/office/word/2010/wordprocessingDrawing" xmlns:wp="http://schemas.openxmlformats.org/drawingml/2006/wordprocessingDrawing" xmlns:w10="urn:schemas-microsoft-com:office:word" xmlns:w="http://schemas.openxmlformats.org/wordprocessingml/2006/main" xmlns:w14="http://schemas.microsoft.com/office/word/2010/wordml" xmlns:w15="http://schemas.microsoft.com/office/word/2012/wordml" xmlns:w16se="http://schemas.microsoft.com/office/word/2015/wordml/symex" xmlns:wpg="http://schemas.microsoft.com/office/word/2010/wordprocessingGroup" xmlns:wpi="http://schemas.microsoft.com/office/word/2010/wordprocessingInk" xmlns:wne="http://schemas.microsoft.com/office/word/2006/wordml" xmlns:wps="http://schemas.microsoft.com/office/word/2010/wordprocessingShape" mc:Ignorable="w14 w15 w16se wp14">
+  <w:footnote w:type="separator" w:id="-1">
+    <w:p>
+      <w:pPr>
+        <w:spacing w:after="0" w:line="240" w:lineRule="auto"/>
+      </w:pPr>
+      <w:r>
+        <w:separator/>
+      </w:r>
+    </w:p>
+  </w:footnote>
+  <w:footnote w:type="continuationSeparator" w:id="0">
+    <w:p>
+      <w:pPr>
+        <w:spacing w:after="0" w:line="240" w:lineRule="auto"/>
+      </w:pPr>
+      <w:r>
+        <w:continuationSeparator/>
+      </w:r>
+    </w:p>
+  </w:footnote>
+</w:footnotes>
 </file>
 
 <file path=word/numbering.xml><?xml version="1.0" encoding="utf-8"?>
@@ -28004,6 +28625,50 @@
       <w:szCs w:val="16"/>
     </w:rPr>
   </w:style>
+  <w:style w:type="paragraph" w:styleId="Header">
+    <w:name w:val="header"/>
+    <w:basedOn w:val="Normal"/>
+    <w:link w:val="HeaderChar"/>
+    <w:uiPriority w:val="99"/>
+    <w:unhideWhenUsed/>
+    <w:rsid w:val="00B4724E"/>
+    <w:pPr>
+      <w:tabs>
+        <w:tab w:val="center" w:pos="4680"/>
+        <w:tab w:val="right" w:pos="9360"/>
+      </w:tabs>
+      <w:spacing w:after="0" w:line="240" w:lineRule="auto"/>
+    </w:pPr>
+  </w:style>
+  <w:style w:type="character" w:customStyle="1" w:styleId="HeaderChar">
+    <w:name w:val="Header Char"/>
+    <w:basedOn w:val="DefaultParagraphFont"/>
+    <w:link w:val="Header"/>
+    <w:uiPriority w:val="99"/>
+    <w:rsid w:val="00B4724E"/>
+  </w:style>
+  <w:style w:type="paragraph" w:styleId="Footer">
+    <w:name w:val="footer"/>
+    <w:basedOn w:val="Normal"/>
+    <w:link w:val="FooterChar"/>
+    <w:uiPriority w:val="99"/>
+    <w:unhideWhenUsed/>
+    <w:rsid w:val="00B4724E"/>
+    <w:pPr>
+      <w:tabs>
+        <w:tab w:val="center" w:pos="4680"/>
+        <w:tab w:val="right" w:pos="9360"/>
+      </w:tabs>
+      <w:spacing w:after="0" w:line="240" w:lineRule="auto"/>
+    </w:pPr>
+  </w:style>
+  <w:style w:type="character" w:customStyle="1" w:styleId="FooterChar">
+    <w:name w:val="Footer Char"/>
+    <w:basedOn w:val="DefaultParagraphFont"/>
+    <w:link w:val="Footer"/>
+    <w:uiPriority w:val="99"/>
+    <w:rsid w:val="00B4724E"/>
+  </w:style>
 </w:styles>
 </file>
 
@@ -28297,7 +28962,7 @@
 </file>
 
 <file path=customXml/itemProps1.xml><?xml version="1.0" encoding="utf-8"?>
-<ds:datastoreItem xmlns:ds="http://schemas.openxmlformats.org/officeDocument/2006/customXml" ds:itemID="{E094AA24-BA62-4F48-879B-7B11235777A1}">
+<ds:datastoreItem xmlns:ds="http://schemas.openxmlformats.org/officeDocument/2006/customXml" ds:itemID="{359C2336-DE08-423D-B929-2E306A9D5163}">
   <ds:schemaRefs>
     <ds:schemaRef ds:uri="http://schemas.openxmlformats.org/officeDocument/2006/bibliography"/>
   </ds:schemaRefs>

</xml_diff>

<commit_message>
Adding Option Strike Calculation Logic
</commit_message>
<xml_diff>
--- a/Readme.docx
+++ b/Readme.docx
@@ -405,7 +405,7 @@
           </mc:Choice>
           <mc:Fallback>
             <w:pict>
-              <v:shapetype w14:anchorId="722B127B" id="_x0000_t32" coordsize="21600,21600" o:spt="32" o:oned="t" path="m,l21600,21600e" filled="f">
+              <v:shapetype w14:anchorId="758A38A0" id="_x0000_t32" coordsize="21600,21600" o:spt="32" o:oned="t" path="m,l21600,21600e" filled="f">
                 <v:path arrowok="t" fillok="f" o:connecttype="none"/>
                 <o:lock v:ext="edit" shapetype="t"/>
               </v:shapetype>
@@ -2278,6 +2278,410 @@
     <w:p/>
     <w:p>
       <w:pPr>
+        <w:pStyle w:val="Heading3"/>
+        <w:rPr>
+          <w:sz w:val="24"/>
+          <w:szCs w:val="24"/>
+        </w:rPr>
+      </w:pPr>
+      <w:r>
+        <w:rPr>
+          <w:sz w:val="24"/>
+          <w:szCs w:val="24"/>
+        </w:rPr>
+        <w:t>Alphavantage:</w:t>
+      </w:r>
+    </w:p>
+    <w:p>
+      <w:r>
+        <w:rPr>
+          <w:b/>
+        </w:rPr>
+        <w:t>API KEY:</w:t>
+      </w:r>
+      <w:r>
+        <w:t xml:space="preserve"> 5ARB0R48XFE3NC7A</w:t>
+      </w:r>
+    </w:p>
+    <w:p>
+      <w:pPr>
+        <w:rPr>
+          <w:b/>
+        </w:rPr>
+      </w:pPr>
+      <w:r>
+        <w:rPr>
+          <w:b/>
+        </w:rPr>
+        <w:t>DAILY TIMEFRAME:</w:t>
+      </w:r>
+    </w:p>
+    <w:p>
+      <w:r>
+        <w:t>https://www.alphavantage.co/query?function=TIME_SERIES_DAILY&amp;symbol=NSE:SBIN&amp;apikey=5ARB0R48XFE3NC7A</w:t>
+      </w:r>
+    </w:p>
+    <w:p>
+      <w:pPr>
+        <w:rPr>
+          <w:b/>
+        </w:rPr>
+      </w:pPr>
+      <w:r>
+        <w:rPr>
+          <w:b/>
+        </w:rPr>
+        <w:t>DAILY TIMEFRAME FULL:</w:t>
+      </w:r>
+    </w:p>
+    <w:p>
+      <w:r>
+        <w:t>https://www.alphavantage.co/query?function=TIME_SERIES_DAILY&amp;symbol=NSE:SBIN&amp;apikey=5ARB0R48XFE3NC7A&amp;outputsize=full</w:t>
+      </w:r>
+    </w:p>
+    <w:p>
+      <w:pPr>
+        <w:rPr>
+          <w:b/>
+        </w:rPr>
+      </w:pPr>
+      <w:r>
+        <w:rPr>
+          <w:b/>
+        </w:rPr>
+        <w:lastRenderedPageBreak/>
+        <w:t>INTRADAY 15 MIN TIMEFRAME:</w:t>
+      </w:r>
+    </w:p>
+    <w:p>
+      <w:hyperlink r:id="rId8" w:history="1">
+        <w:r>
+          <w:rPr>
+            <w:rStyle w:val="Hyperlink"/>
+          </w:rPr>
+          <w:t>https://www.alphavantage.co/query?function=TIME_SERIES_INTRADAY&amp;symbol=SBIN&amp;interval=15min&amp;apikey=5ARB0R48XFE3NC7A</w:t>
+        </w:r>
+      </w:hyperlink>
+    </w:p>
+    <w:p/>
+    <w:p>
+      <w:pPr>
+        <w:pStyle w:val="Heading3"/>
+        <w:rPr>
+          <w:sz w:val="24"/>
+          <w:szCs w:val="24"/>
+        </w:rPr>
+      </w:pPr>
+      <w:r>
+        <w:rPr>
+          <w:sz w:val="24"/>
+          <w:szCs w:val="24"/>
+        </w:rPr>
+        <w:t>QUANDL:</w:t>
+      </w:r>
+    </w:p>
+    <w:p>
+      <w:pPr>
+        <w:pStyle w:val="ListParagraph"/>
+        <w:numPr>
+          <w:ilvl w:val="0"/>
+          <w:numId w:val="15"/>
+        </w:numPr>
+      </w:pPr>
+      <w:r>
+        <w:t>Free to use for EOD data.</w:t>
+      </w:r>
+    </w:p>
+    <w:p>
+      <w:pPr>
+        <w:pStyle w:val="ListParagraph"/>
+        <w:numPr>
+          <w:ilvl w:val="0"/>
+          <w:numId w:val="15"/>
+        </w:numPr>
+      </w:pPr>
+      <w:r>
+        <w:t>Data gets updated after market close after 7 pm.</w:t>
+      </w:r>
+    </w:p>
+    <w:p>
+      <w:pPr>
+        <w:pStyle w:val="ListParagraph"/>
+        <w:numPr>
+          <w:ilvl w:val="0"/>
+          <w:numId w:val="15"/>
+        </w:numPr>
+      </w:pPr>
+      <w:r>
+        <w:t>Reliable data source for EOD data.</w:t>
+      </w:r>
+    </w:p>
+    <w:p>
+      <w:pPr>
+        <w:pStyle w:val="ListParagraph"/>
+      </w:pPr>
+    </w:p>
+    <w:p>
+      <w:pPr>
+        <w:pStyle w:val="ListParagraph"/>
+        <w:rPr>
+          <w:rStyle w:val="qa-api-key"/>
+          <w:rFonts w:ascii="Helvetica" w:hAnsi="Helvetica" w:cs="Helvetica"/>
+          <w:color w:val="0D3244"/>
+          <w:sz w:val="21"/>
+          <w:szCs w:val="21"/>
+          <w:shd w:val="clear" w:color="auto" w:fill="FFFFFF"/>
+        </w:rPr>
+      </w:pPr>
+      <w:r>
+        <w:rPr>
+          <w:rStyle w:val="label"/>
+          <w:rFonts w:ascii="Helvetica" w:hAnsi="Helvetica" w:cs="Helvetica"/>
+          <w:b/>
+          <w:color w:val="0D3244"/>
+          <w:sz w:val="21"/>
+          <w:szCs w:val="21"/>
+          <w:shd w:val="clear" w:color="auto" w:fill="FFFFFF"/>
+        </w:rPr>
+        <w:t>API Key:</w:t>
+      </w:r>
+      <w:r>
+        <w:rPr>
+          <w:rFonts w:ascii="Helvetica" w:hAnsi="Helvetica" w:cs="Helvetica"/>
+          <w:color w:val="0D3244"/>
+          <w:sz w:val="21"/>
+          <w:szCs w:val="21"/>
+          <w:shd w:val="clear" w:color="auto" w:fill="FFFFFF"/>
+        </w:rPr>
+        <w:t> </w:t>
+      </w:r>
+      <w:r>
+        <w:rPr>
+          <w:rFonts w:ascii="Helvetica" w:hAnsi="Helvetica" w:cs="Helvetica"/>
+          <w:color w:val="0D3244"/>
+          <w:sz w:val="21"/>
+          <w:szCs w:val="21"/>
+          <w:shd w:val="clear" w:color="auto" w:fill="FFFFFF"/>
+        </w:rPr>
+        <w:tab/>
+      </w:r>
+      <w:r>
+        <w:rPr>
+          <w:rFonts w:ascii="Helvetica" w:hAnsi="Helvetica" w:cs="Helvetica"/>
+          <w:color w:val="0D3244"/>
+          <w:sz w:val="21"/>
+          <w:szCs w:val="21"/>
+          <w:shd w:val="clear" w:color="auto" w:fill="FFFFFF"/>
+        </w:rPr>
+        <w:tab/>
+      </w:r>
+      <w:r>
+        <w:rPr>
+          <w:rStyle w:val="qa-api-key"/>
+          <w:rFonts w:ascii="Helvetica" w:hAnsi="Helvetica" w:cs="Helvetica"/>
+          <w:color w:val="0D3244"/>
+          <w:sz w:val="21"/>
+          <w:szCs w:val="21"/>
+          <w:shd w:val="clear" w:color="auto" w:fill="FFFFFF"/>
+        </w:rPr>
+        <w:t>UXsVDnMsYhtX_qVmVVLR</w:t>
+      </w:r>
+    </w:p>
+    <w:p>
+      <w:pPr>
+        <w:pStyle w:val="ListParagraph"/>
+      </w:pPr>
+      <w:r>
+        <w:rPr>
+          <w:rStyle w:val="label"/>
+          <w:rFonts w:ascii="Helvetica" w:hAnsi="Helvetica" w:cs="Helvetica"/>
+          <w:b/>
+          <w:color w:val="0D3244"/>
+          <w:sz w:val="21"/>
+          <w:szCs w:val="21"/>
+          <w:shd w:val="clear" w:color="auto" w:fill="FFFFFF"/>
+        </w:rPr>
+        <w:t>Account Details :</w:t>
+      </w:r>
+      <w:r>
+        <w:t xml:space="preserve"> </w:t>
+      </w:r>
+      <w:r>
+        <w:tab/>
+      </w:r>
+      <w:hyperlink r:id="rId9" w:history="1">
+        <w:r>
+          <w:rPr>
+            <w:rStyle w:val="Hyperlink"/>
+            <w:color w:val="auto"/>
+            <w:u w:val="none"/>
+          </w:rPr>
+          <w:t>kulbir0663@gmail.com</w:t>
+        </w:r>
+      </w:hyperlink>
+    </w:p>
+    <w:p>
+      <w:pPr>
+        <w:pStyle w:val="ListParagraph"/>
+        <w:rPr>
+          <w:rStyle w:val="label"/>
+          <w:rFonts w:ascii="Helvetica" w:hAnsi="Helvetica" w:cs="Helvetica"/>
+          <w:sz w:val="21"/>
+          <w:szCs w:val="21"/>
+          <w:shd w:val="clear" w:color="auto" w:fill="FFFFFF"/>
+        </w:rPr>
+      </w:pPr>
+      <w:r>
+        <w:rPr>
+          <w:rStyle w:val="label"/>
+          <w:rFonts w:ascii="Helvetica" w:hAnsi="Helvetica" w:cs="Helvetica"/>
+          <w:sz w:val="21"/>
+          <w:szCs w:val="21"/>
+          <w:shd w:val="clear" w:color="auto" w:fill="FFFFFF"/>
+        </w:rPr>
+        <w:tab/>
+      </w:r>
+      <w:r>
+        <w:rPr>
+          <w:rStyle w:val="label"/>
+          <w:rFonts w:ascii="Helvetica" w:hAnsi="Helvetica" w:cs="Helvetica"/>
+          <w:sz w:val="21"/>
+          <w:szCs w:val="21"/>
+          <w:shd w:val="clear" w:color="auto" w:fill="FFFFFF"/>
+        </w:rPr>
+        <w:tab/>
+      </w:r>
+      <w:r>
+        <w:rPr>
+          <w:rStyle w:val="label"/>
+          <w:rFonts w:ascii="Helvetica" w:hAnsi="Helvetica" w:cs="Helvetica"/>
+          <w:sz w:val="21"/>
+          <w:szCs w:val="21"/>
+          <w:shd w:val="clear" w:color="auto" w:fill="FFFFFF"/>
+        </w:rPr>
+        <w:tab/>
+        <w:t>Kulbir@0663</w:t>
+      </w:r>
+    </w:p>
+    <w:p>
+      <w:pPr>
+        <w:pStyle w:val="ListParagraph"/>
+        <w:rPr>
+          <w:rStyle w:val="label"/>
+          <w:rFonts w:ascii="Helvetica" w:hAnsi="Helvetica" w:cs="Helvetica"/>
+          <w:sz w:val="21"/>
+          <w:szCs w:val="21"/>
+          <w:shd w:val="clear" w:color="auto" w:fill="FFFFFF"/>
+        </w:rPr>
+      </w:pPr>
+    </w:p>
+    <w:p>
+      <w:pPr>
+        <w:pStyle w:val="ListParagraph"/>
+        <w:rPr>
+          <w:rFonts w:ascii="Helvetica" w:hAnsi="Helvetica" w:cs="Helvetica"/>
+          <w:color w:val="0D3244"/>
+          <w:sz w:val="21"/>
+          <w:szCs w:val="21"/>
+          <w:shd w:val="clear" w:color="auto" w:fill="FFFFFF"/>
+        </w:rPr>
+      </w:pPr>
+      <w:r>
+        <w:rPr>
+          <w:rStyle w:val="label"/>
+          <w:rFonts w:ascii="Helvetica" w:hAnsi="Helvetica" w:cs="Helvetica"/>
+          <w:sz w:val="21"/>
+          <w:szCs w:val="21"/>
+          <w:shd w:val="clear" w:color="auto" w:fill="FFFFFF"/>
+        </w:rPr>
+        <w:t xml:space="preserve">URL: </w:t>
+      </w:r>
+      <w:hyperlink r:id="rId10" w:history="1">
+        <w:r>
+          <w:rPr>
+            <w:rStyle w:val="Hyperlink"/>
+            <w:rFonts w:ascii="Helvetica" w:hAnsi="Helvetica" w:cs="Helvetica"/>
+            <w:sz w:val="21"/>
+            <w:szCs w:val="21"/>
+            <w:shd w:val="clear" w:color="auto" w:fill="FFFFFF"/>
+          </w:rPr>
+          <w:t>https://www.quandl.com/api/v3/datasets/NSE/VEDL.json?api_key=UXsVDnMsYhtX_qVmVVLR</w:t>
+        </w:r>
+      </w:hyperlink>
+    </w:p>
+    <w:p>
+      <w:pPr>
+        <w:pStyle w:val="Heading3"/>
+        <w:rPr>
+          <w:sz w:val="24"/>
+          <w:szCs w:val="24"/>
+        </w:rPr>
+      </w:pPr>
+      <w:r>
+        <w:rPr>
+          <w:sz w:val="24"/>
+          <w:szCs w:val="24"/>
+        </w:rPr>
+        <w:t>NSE:</w:t>
+      </w:r>
+    </w:p>
+    <w:p>
+      <w:pPr>
+        <w:rPr>
+          <w:b/>
+        </w:rPr>
+      </w:pPr>
+      <w:r>
+        <w:rPr>
+          <w:b/>
+        </w:rPr>
+        <w:t>Symbol Wise Data:</w:t>
+      </w:r>
+    </w:p>
+    <w:p>
+      <w:hyperlink r:id="rId11" w:history="1">
+        <w:r>
+          <w:rPr>
+            <w:rStyle w:val="Hyperlink"/>
+          </w:rPr>
+          <w:t>https://www.nseindia.com/live_market/dynaContent/live_watch/get_quote/getHistoricalData.jsp?symbol=VEDL&amp;series=EQ&amp;fromDate=19-02-2018&amp;toDate=01-03-2018</w:t>
+        </w:r>
+      </w:hyperlink>
+    </w:p>
+    <w:p>
+      <w:pPr>
+        <w:rPr>
+          <w:b/>
+        </w:rPr>
+      </w:pPr>
+      <w:r>
+        <w:rPr>
+          <w:b/>
+        </w:rPr>
+        <w:t>Bhavcopy for all symbols for a particular day:</w:t>
+      </w:r>
+    </w:p>
+    <w:p>
+      <w:pPr>
+        <w:rPr>
+          <w:b/>
+        </w:rPr>
+      </w:pPr>
+      <w:hyperlink r:id="rId12" w:history="1">
+        <w:r>
+          <w:rPr>
+            <w:rStyle w:val="Hyperlink"/>
+          </w:rPr>
+          <w:t>https://www.nseindia.com/content/historical/EQUITIES/2018/FEB/cm26FEB2018bhav.csv.zip</w:t>
+        </w:r>
+      </w:hyperlink>
+    </w:p>
+    <w:p>
+      <w:bookmarkStart w:id="0" w:name="_GoBack"/>
+      <w:bookmarkEnd w:id="0"/>
+    </w:p>
+    <w:p>
+      <w:pPr>
         <w:pStyle w:val="Heading1"/>
       </w:pPr>
       <w:r>
@@ -2335,6 +2739,7 @@
               <w:rPr>
                 <w:b/>
               </w:rPr>
+              <w:lastRenderedPageBreak/>
               <w:t>Column Name</w:t>
             </w:r>
           </w:p>
@@ -2539,7 +2944,6 @@
         <w:pStyle w:val="Heading3"/>
       </w:pPr>
       <w:r>
-        <w:lastRenderedPageBreak/>
         <w:t>trading_</w:t>
       </w:r>
       <w:r>
@@ -3132,7 +3536,7 @@
                           </pic:cNvPicPr>
                         </pic:nvPicPr>
                         <pic:blipFill>
-                          <a:blip r:embed="rId8">
+                          <a:blip r:embed="rId13">
                             <a:extLst>
                               <a:ext uri="{28A0092B-C50C-407E-A947-70E740481C1C}">
                                 <a14:useLocalDpi xmlns:a14="http://schemas.microsoft.com/office/drawing/2010/main" val="0"/>
@@ -3547,7 +3951,7 @@
                           </pic:cNvPicPr>
                         </pic:nvPicPr>
                         <pic:blipFill>
-                          <a:blip r:embed="rId8">
+                          <a:blip r:embed="rId13">
                             <a:extLst>
                               <a:ext uri="{28A0092B-C50C-407E-A947-70E740481C1C}">
                                 <a14:useLocalDpi xmlns:a14="http://schemas.microsoft.com/office/drawing/2010/main" val="0"/>
@@ -3905,7 +4309,7 @@
             <wp:extent cx="6985" cy="6985"/>
             <wp:effectExtent l="0" t="0" r="0" b="0"/>
             <wp:docPr id="26" name="Picture 26" descr="Documentation">
-              <a:hlinkClick xmlns:a="http://schemas.openxmlformats.org/drawingml/2006/main" r:id="rId9" tgtFrame="&quot;mysql_doc&quot;"/>
+              <a:hlinkClick xmlns:a="http://schemas.openxmlformats.org/drawingml/2006/main" r:id="rId14" tgtFrame="&quot;mysql_doc&quot;"/>
             </wp:docPr>
             <wp:cNvGraphicFramePr>
               <a:graphicFrameLocks xmlns:a="http://schemas.openxmlformats.org/drawingml/2006/main" noChangeAspect="1"/>
@@ -3915,14 +4319,14 @@
                 <pic:pic xmlns:pic="http://schemas.openxmlformats.org/drawingml/2006/picture">
                   <pic:nvPicPr>
                     <pic:cNvPr id="0" name="Picture 31" descr="Documentation">
-                      <a:hlinkClick r:id="rId9" tgtFrame="&quot;mysql_doc&quot;"/>
+                      <a:hlinkClick r:id="rId14" tgtFrame="&quot;mysql_doc&quot;"/>
                     </pic:cNvPr>
                     <pic:cNvPicPr>
                       <a:picLocks noChangeAspect="1" noChangeArrowheads="1"/>
                     </pic:cNvPicPr>
                   </pic:nvPicPr>
                   <pic:blipFill>
-                    <a:blip r:embed="rId8">
+                    <a:blip r:embed="rId13">
                       <a:extLst>
                         <a:ext uri="{28A0092B-C50C-407E-A947-70E740481C1C}">
                           <a14:useLocalDpi xmlns:a14="http://schemas.microsoft.com/office/drawing/2010/main" val="0"/>
@@ -5703,7 +6107,7 @@
                           </pic:cNvPicPr>
                         </pic:nvPicPr>
                         <pic:blipFill>
-                          <a:blip r:embed="rId8">
+                          <a:blip r:embed="rId13">
                             <a:extLst>
                               <a:ext uri="{28A0092B-C50C-407E-A947-70E740481C1C}">
                                 <a14:useLocalDpi xmlns:a14="http://schemas.microsoft.com/office/drawing/2010/main" val="0"/>
@@ -6128,7 +6532,7 @@
                           </pic:cNvPicPr>
                         </pic:nvPicPr>
                         <pic:blipFill>
-                          <a:blip r:embed="rId10">
+                          <a:blip r:embed="rId15">
                             <a:extLst>
                               <a:ext uri="{28A0092B-C50C-407E-A947-70E740481C1C}">
                                 <a14:useLocalDpi xmlns:a14="http://schemas.microsoft.com/office/drawing/2010/main" val="0"/>
@@ -6543,7 +6947,7 @@
                           </pic:cNvPicPr>
                         </pic:nvPicPr>
                         <pic:blipFill>
-                          <a:blip r:embed="rId10">
+                          <a:blip r:embed="rId15">
                             <a:extLst>
                               <a:ext uri="{28A0092B-C50C-407E-A947-70E740481C1C}">
                                 <a14:useLocalDpi xmlns:a14="http://schemas.microsoft.com/office/drawing/2010/main" val="0"/>
@@ -7950,6 +8354,7 @@
                 <w:sz w:val="18"/>
                 <w:szCs w:val="18"/>
               </w:rPr>
+              <w:lastRenderedPageBreak/>
               <w:t>7</w:t>
             </w:r>
           </w:p>
@@ -9730,7 +10135,6 @@
                 <w:sz w:val="18"/>
                 <w:szCs w:val="18"/>
               </w:rPr>
-              <w:lastRenderedPageBreak/>
               <w:t>12</w:t>
             </w:r>
           </w:p>
@@ -9807,7 +10211,7 @@
                           </pic:cNvPicPr>
                         </pic:nvPicPr>
                         <pic:blipFill>
-                          <a:blip r:embed="rId10">
+                          <a:blip r:embed="rId15">
                             <a:extLst>
                               <a:ext uri="{28A0092B-C50C-407E-A947-70E740481C1C}">
                                 <a14:useLocalDpi xmlns:a14="http://schemas.microsoft.com/office/drawing/2010/main" val="0"/>
@@ -10568,7 +10972,7 @@
                           </pic:cNvPicPr>
                         </pic:nvPicPr>
                         <pic:blipFill>
-                          <a:blip r:embed="rId10">
+                          <a:blip r:embed="rId15">
                             <a:extLst>
                               <a:ext uri="{28A0092B-C50C-407E-A947-70E740481C1C}">
                                 <a14:useLocalDpi xmlns:a14="http://schemas.microsoft.com/office/drawing/2010/main" val="0"/>
@@ -10933,7 +11337,7 @@
             <wp:extent cx="6985" cy="6985"/>
             <wp:effectExtent l="0" t="0" r="0" b="0"/>
             <wp:docPr id="5" name="Picture 5" descr="Documentation">
-              <a:hlinkClick xmlns:a="http://schemas.openxmlformats.org/drawingml/2006/main" r:id="rId9" tgtFrame="&quot;mysql_doc&quot;"/>
+              <a:hlinkClick xmlns:a="http://schemas.openxmlformats.org/drawingml/2006/main" r:id="rId14" tgtFrame="&quot;mysql_doc&quot;"/>
             </wp:docPr>
             <wp:cNvGraphicFramePr>
               <a:graphicFrameLocks xmlns:a="http://schemas.openxmlformats.org/drawingml/2006/main" noChangeAspect="1"/>
@@ -10943,14 +11347,14 @@
                 <pic:pic xmlns:pic="http://schemas.openxmlformats.org/drawingml/2006/picture">
                   <pic:nvPicPr>
                     <pic:cNvPr id="0" name="Picture 14" descr="Documentation">
-                      <a:hlinkClick r:id="rId9" tgtFrame="&quot;mysql_doc&quot;"/>
+                      <a:hlinkClick r:id="rId14" tgtFrame="&quot;mysql_doc&quot;"/>
                     </pic:cNvPr>
                     <pic:cNvPicPr>
                       <a:picLocks noChangeAspect="1" noChangeArrowheads="1"/>
                     </pic:cNvPicPr>
                   </pic:nvPicPr>
                   <pic:blipFill>
-                    <a:blip r:embed="rId8">
+                    <a:blip r:embed="rId13">
                       <a:extLst>
                         <a:ext uri="{28A0092B-C50C-407E-A947-70E740481C1C}">
                           <a14:useLocalDpi xmlns:a14="http://schemas.microsoft.com/office/drawing/2010/main" val="0"/>
@@ -13853,7 +14257,7 @@
                           </pic:cNvPicPr>
                         </pic:nvPicPr>
                         <pic:blipFill>
-                          <a:blip r:embed="rId8">
+                          <a:blip r:embed="rId13">
                             <a:extLst>
                               <a:ext uri="{28A0092B-C50C-407E-A947-70E740481C1C}">
                                 <a14:useLocalDpi xmlns:a14="http://schemas.microsoft.com/office/drawing/2010/main" val="0"/>
@@ -14268,7 +14672,7 @@
                           </pic:cNvPicPr>
                         </pic:nvPicPr>
                         <pic:blipFill>
-                          <a:blip r:embed="rId8">
+                          <a:blip r:embed="rId13">
                             <a:extLst>
                               <a:ext uri="{28A0092B-C50C-407E-A947-70E740481C1C}">
                                 <a14:useLocalDpi xmlns:a14="http://schemas.microsoft.com/office/drawing/2010/main" val="0"/>
@@ -14681,7 +15085,7 @@
                           </pic:cNvPicPr>
                         </pic:nvPicPr>
                         <pic:blipFill>
-                          <a:blip r:embed="rId8">
+                          <a:blip r:embed="rId13">
                             <a:extLst>
                               <a:ext uri="{28A0092B-C50C-407E-A947-70E740481C1C}">
                                 <a14:useLocalDpi xmlns:a14="http://schemas.microsoft.com/office/drawing/2010/main" val="0"/>
@@ -15366,6 +15770,7 @@
                 <w:sz w:val="18"/>
                 <w:szCs w:val="18"/>
               </w:rPr>
+              <w:lastRenderedPageBreak/>
               <w:t>5</w:t>
             </w:r>
           </w:p>
@@ -17146,7 +17551,6 @@
                 <w:sz w:val="18"/>
                 <w:szCs w:val="18"/>
               </w:rPr>
-              <w:lastRenderedPageBreak/>
               <w:t>10</w:t>
             </w:r>
           </w:p>
@@ -20360,7 +20764,7 @@
             <wp:extent cx="6985" cy="6985"/>
             <wp:effectExtent l="0" t="0" r="0" b="0"/>
             <wp:docPr id="1" name="Picture 1" descr="Documentation">
-              <a:hlinkClick xmlns:a="http://schemas.openxmlformats.org/drawingml/2006/main" r:id="rId9" tgtFrame="&quot;mysql_doc&quot;"/>
+              <a:hlinkClick xmlns:a="http://schemas.openxmlformats.org/drawingml/2006/main" r:id="rId14" tgtFrame="&quot;mysql_doc&quot;"/>
             </wp:docPr>
             <wp:cNvGraphicFramePr>
               <a:graphicFrameLocks xmlns:a="http://schemas.openxmlformats.org/drawingml/2006/main" noChangeAspect="1"/>
@@ -20370,14 +20774,14 @@
                 <pic:pic xmlns:pic="http://schemas.openxmlformats.org/drawingml/2006/picture">
                   <pic:nvPicPr>
                     <pic:cNvPr id="0" name="Picture 4" descr="Documentation">
-                      <a:hlinkClick r:id="rId9" tgtFrame="&quot;mysql_doc&quot;"/>
+                      <a:hlinkClick r:id="rId14" tgtFrame="&quot;mysql_doc&quot;"/>
                     </pic:cNvPr>
                     <pic:cNvPicPr>
                       <a:picLocks noChangeAspect="1" noChangeArrowheads="1"/>
                     </pic:cNvPicPr>
                   </pic:nvPicPr>
                   <pic:blipFill>
-                    <a:blip r:embed="rId8">
+                    <a:blip r:embed="rId13">
                       <a:extLst>
                         <a:ext uri="{28A0092B-C50C-407E-A947-70E740481C1C}">
                           <a14:useLocalDpi xmlns:a14="http://schemas.microsoft.com/office/drawing/2010/main" val="0"/>
@@ -21849,6 +22253,7 @@
         <w:pStyle w:val="Heading3"/>
       </w:pPr>
       <w:r>
+        <w:lastRenderedPageBreak/>
         <w:t>To check:</w:t>
       </w:r>
     </w:p>
@@ -21905,7 +22310,6 @@
         <w:pStyle w:val="Heading3"/>
       </w:pPr>
       <w:r>
-        <w:lastRenderedPageBreak/>
         <w:t>Data:</w:t>
       </w:r>
       <w:r>
@@ -21941,7 +22345,7 @@
                     <pic:cNvPicPr/>
                   </pic:nvPicPr>
                   <pic:blipFill>
-                    <a:blip r:embed="rId11"/>
+                    <a:blip r:embed="rId16"/>
                     <a:stretch>
                       <a:fillRect/>
                     </a:stretch>
@@ -22079,6 +22483,7 @@
         <w:rPr>
           <w:b/>
         </w:rPr>
+        <w:lastRenderedPageBreak/>
         <w:t xml:space="preserve">Long Straddle: </w:t>
       </w:r>
       <w:r>
@@ -22241,7 +22646,7 @@
                     <pic:cNvPicPr/>
                   </pic:nvPicPr>
                   <pic:blipFill>
-                    <a:blip r:embed="rId12"/>
+                    <a:blip r:embed="rId17"/>
                     <a:stretch>
                       <a:fillRect/>
                     </a:stretch>
@@ -22287,7 +22692,7 @@
                     <pic:cNvPicPr/>
                   </pic:nvPicPr>
                   <pic:blipFill>
-                    <a:blip r:embed="rId13"/>
+                    <a:blip r:embed="rId18"/>
                     <a:stretch>
                       <a:fillRect/>
                     </a:stretch>
@@ -22414,13 +22819,10 @@
       </w:r>
     </w:p>
     <w:p>
-      <w:bookmarkStart w:id="0" w:name="_GoBack"/>
-      <w:bookmarkEnd w:id="0"/>
       <w:r>
         <w:rPr>
           <w:b/>
         </w:rPr>
-        <w:lastRenderedPageBreak/>
         <w:t>Screen 2</w:t>
       </w:r>
       <w:r>
@@ -22457,7 +22859,7 @@
                     <pic:cNvPicPr/>
                   </pic:nvPicPr>
                   <pic:blipFill>
-                    <a:blip r:embed="rId14"/>
+                    <a:blip r:embed="rId19"/>
                     <a:stretch>
                       <a:fillRect/>
                     </a:stretch>
@@ -22487,14 +22889,7 @@
         <w:rPr>
           <w:b/>
         </w:rPr>
-        <w:lastRenderedPageBreak/>
-        <w:t xml:space="preserve">Screen </w:t>
-      </w:r>
-      <w:r>
-        <w:rPr>
-          <w:b/>
-        </w:rPr>
-        <w:t>3</w:t>
+        <w:t>Screen 3</w:t>
       </w:r>
       <w:r>
         <w:rPr>
@@ -22503,16 +22898,7 @@
         <w:t>:</w:t>
       </w:r>
       <w:r>
-        <w:t xml:space="preserve"> E</w:t>
-      </w:r>
-      <w:r>
-        <w:t>xit</w:t>
-      </w:r>
-      <w:r>
-        <w:t xml:space="preserve"> Conditions : </w:t>
-      </w:r>
-      <w:r>
-        <w:t>Stop Loss etc…</w:t>
+        <w:t xml:space="preserve"> Exit Conditions : Stop Loss etc…</w:t>
       </w:r>
     </w:p>
     <w:p/>
@@ -22521,6 +22907,7 @@
         <w:rPr>
           <w:noProof/>
         </w:rPr>
+        <w:lastRenderedPageBreak/>
         <w:drawing>
           <wp:inline distT="0" distB="0" distL="0" distR="0" wp14:anchorId="6800EF3B" wp14:editId="272F63EB">
             <wp:extent cx="8229600" cy="4645660"/>
@@ -22537,7 +22924,7 @@
                     <pic:cNvPicPr/>
                   </pic:nvPicPr>
                   <pic:blipFill>
-                    <a:blip r:embed="rId15"/>
+                    <a:blip r:embed="rId20"/>
                     <a:stretch>
                       <a:fillRect/>
                     </a:stretch>
@@ -22576,7 +22963,6 @@
         <w:rPr>
           <w:b/>
         </w:rPr>
-        <w:lastRenderedPageBreak/>
         <w:t xml:space="preserve">Screen 4 : </w:t>
       </w:r>
       <w:r>
@@ -22614,6 +23000,7 @@
               <w:rPr>
                 <w:b/>
               </w:rPr>
+              <w:lastRenderedPageBreak/>
               <w:t>Strategy Name</w:t>
             </w:r>
           </w:p>
@@ -23414,7 +23801,7 @@
       <w:r>
         <w:t xml:space="preserve">username : </w:t>
       </w:r>
-      <w:hyperlink r:id="rId16" w:history="1">
+      <w:hyperlink r:id="rId21" w:history="1">
         <w:r>
           <w:rPr>
             <w:rStyle w:val="Hyperlink"/>
@@ -23448,6 +23835,7 @@
         <w:rPr>
           <w:rFonts w:eastAsia="Times New Roman"/>
         </w:rPr>
+        <w:lastRenderedPageBreak/>
         <w:t>ECLIPSE SETUP</w:t>
       </w:r>
       <w:r>
@@ -23794,7 +24182,7 @@
       </w:r>
     </w:p>
     <w:p>
-      <w:hyperlink r:id="rId17" w:history="1">
+      <w:hyperlink r:id="rId22" w:history="1">
         <w:r>
           <w:rPr>
             <w:rStyle w:val="Hyperlink"/>
@@ -24617,6 +25005,7 @@
         <w:pStyle w:val="Heading1"/>
       </w:pPr>
       <w:r>
+        <w:lastRenderedPageBreak/>
         <w:t>KITE CONNECT API</w:t>
       </w:r>
       <w:r>
@@ -24830,7 +25219,7 @@
                     <pic:cNvPicPr/>
                   </pic:nvPicPr>
                   <pic:blipFill>
-                    <a:blip r:embed="rId18"/>
+                    <a:blip r:embed="rId23"/>
                     <a:stretch>
                       <a:fillRect/>
                     </a:stretch>
@@ -25071,7 +25460,7 @@
               </w:rPr>
               <w:t>Identifier for the instrument whose historical records you want to fetch. This is obtained with the</w:t>
             </w:r>
-            <w:hyperlink r:id="rId19" w:anchor="retrieving-full-instrument-list" w:history="1">
+            <w:hyperlink r:id="rId24" w:anchor="retrieving-full-instrument-list" w:history="1">
               <w:r>
                 <w:rPr>
                   <w:rStyle w:val="Hyperlink"/>
@@ -25491,7 +25880,7 @@
                     <pic:cNvPicPr/>
                   </pic:nvPicPr>
                   <pic:blipFill>
-                    <a:blip r:embed="rId20"/>
+                    <a:blip r:embed="rId25"/>
                     <a:stretch>
                       <a:fillRect/>
                     </a:stretch>
@@ -26509,6 +26898,119 @@
     </w:lvl>
   </w:abstractNum>
   <w:abstractNum w:abstractNumId="9" w15:restartNumberingAfterBreak="0">
+    <w:nsid w:val="41CE4885"/>
+    <w:multiLevelType w:val="hybridMultilevel"/>
+    <w:tmpl w:val="9F109928"/>
+    <w:lvl w:ilvl="0" w:tplc="04090001">
+      <w:start w:val="1"/>
+      <w:numFmt w:val="bullet"/>
+      <w:lvlText w:val=""/>
+      <w:lvlJc w:val="left"/>
+      <w:pPr>
+        <w:ind w:left="720" w:hanging="360"/>
+      </w:pPr>
+      <w:rPr>
+        <w:rFonts w:ascii="Symbol" w:hAnsi="Symbol" w:hint="default"/>
+      </w:rPr>
+    </w:lvl>
+    <w:lvl w:ilvl="1" w:tplc="04090003" w:tentative="1">
+      <w:start w:val="1"/>
+      <w:numFmt w:val="bullet"/>
+      <w:lvlText w:val="o"/>
+      <w:lvlJc w:val="left"/>
+      <w:pPr>
+        <w:ind w:left="1440" w:hanging="360"/>
+      </w:pPr>
+      <w:rPr>
+        <w:rFonts w:ascii="Courier New" w:hAnsi="Courier New" w:cs="Courier New" w:hint="default"/>
+      </w:rPr>
+    </w:lvl>
+    <w:lvl w:ilvl="2" w:tplc="04090005" w:tentative="1">
+      <w:start w:val="1"/>
+      <w:numFmt w:val="bullet"/>
+      <w:lvlText w:val=""/>
+      <w:lvlJc w:val="left"/>
+      <w:pPr>
+        <w:ind w:left="2160" w:hanging="360"/>
+      </w:pPr>
+      <w:rPr>
+        <w:rFonts w:ascii="Wingdings" w:hAnsi="Wingdings" w:hint="default"/>
+      </w:rPr>
+    </w:lvl>
+    <w:lvl w:ilvl="3" w:tplc="04090001" w:tentative="1">
+      <w:start w:val="1"/>
+      <w:numFmt w:val="bullet"/>
+      <w:lvlText w:val=""/>
+      <w:lvlJc w:val="left"/>
+      <w:pPr>
+        <w:ind w:left="2880" w:hanging="360"/>
+      </w:pPr>
+      <w:rPr>
+        <w:rFonts w:ascii="Symbol" w:hAnsi="Symbol" w:hint="default"/>
+      </w:rPr>
+    </w:lvl>
+    <w:lvl w:ilvl="4" w:tplc="04090003" w:tentative="1">
+      <w:start w:val="1"/>
+      <w:numFmt w:val="bullet"/>
+      <w:lvlText w:val="o"/>
+      <w:lvlJc w:val="left"/>
+      <w:pPr>
+        <w:ind w:left="3600" w:hanging="360"/>
+      </w:pPr>
+      <w:rPr>
+        <w:rFonts w:ascii="Courier New" w:hAnsi="Courier New" w:cs="Courier New" w:hint="default"/>
+      </w:rPr>
+    </w:lvl>
+    <w:lvl w:ilvl="5" w:tplc="04090005" w:tentative="1">
+      <w:start w:val="1"/>
+      <w:numFmt w:val="bullet"/>
+      <w:lvlText w:val=""/>
+      <w:lvlJc w:val="left"/>
+      <w:pPr>
+        <w:ind w:left="4320" w:hanging="360"/>
+      </w:pPr>
+      <w:rPr>
+        <w:rFonts w:ascii="Wingdings" w:hAnsi="Wingdings" w:hint="default"/>
+      </w:rPr>
+    </w:lvl>
+    <w:lvl w:ilvl="6" w:tplc="04090001" w:tentative="1">
+      <w:start w:val="1"/>
+      <w:numFmt w:val="bullet"/>
+      <w:lvlText w:val=""/>
+      <w:lvlJc w:val="left"/>
+      <w:pPr>
+        <w:ind w:left="5040" w:hanging="360"/>
+      </w:pPr>
+      <w:rPr>
+        <w:rFonts w:ascii="Symbol" w:hAnsi="Symbol" w:hint="default"/>
+      </w:rPr>
+    </w:lvl>
+    <w:lvl w:ilvl="7" w:tplc="04090003" w:tentative="1">
+      <w:start w:val="1"/>
+      <w:numFmt w:val="bullet"/>
+      <w:lvlText w:val="o"/>
+      <w:lvlJc w:val="left"/>
+      <w:pPr>
+        <w:ind w:left="5760" w:hanging="360"/>
+      </w:pPr>
+      <w:rPr>
+        <w:rFonts w:ascii="Courier New" w:hAnsi="Courier New" w:cs="Courier New" w:hint="default"/>
+      </w:rPr>
+    </w:lvl>
+    <w:lvl w:ilvl="8" w:tplc="04090005" w:tentative="1">
+      <w:start w:val="1"/>
+      <w:numFmt w:val="bullet"/>
+      <w:lvlText w:val=""/>
+      <w:lvlJc w:val="left"/>
+      <w:pPr>
+        <w:ind w:left="6480" w:hanging="360"/>
+      </w:pPr>
+      <w:rPr>
+        <w:rFonts w:ascii="Wingdings" w:hAnsi="Wingdings" w:hint="default"/>
+      </w:rPr>
+    </w:lvl>
+  </w:abstractNum>
+  <w:abstractNum w:abstractNumId="10" w15:restartNumberingAfterBreak="0">
     <w:nsid w:val="502E293A"/>
     <w:multiLevelType w:val="hybridMultilevel"/>
     <w:tmpl w:val="C49E6EAC"/>
@@ -26621,7 +27123,7 @@
       </w:rPr>
     </w:lvl>
   </w:abstractNum>
-  <w:abstractNum w:abstractNumId="10" w15:restartNumberingAfterBreak="0">
+  <w:abstractNum w:abstractNumId="11" w15:restartNumberingAfterBreak="0">
     <w:nsid w:val="624C5260"/>
     <w:multiLevelType w:val="hybridMultilevel"/>
     <w:tmpl w:val="5F7CA7B2"/>
@@ -26710,7 +27212,7 @@
       </w:pPr>
     </w:lvl>
   </w:abstractNum>
-  <w:abstractNum w:abstractNumId="11" w15:restartNumberingAfterBreak="0">
+  <w:abstractNum w:abstractNumId="12" w15:restartNumberingAfterBreak="0">
     <w:nsid w:val="68D1703A"/>
     <w:multiLevelType w:val="hybridMultilevel"/>
     <w:tmpl w:val="927066EA"/>
@@ -26799,7 +27301,7 @@
       </w:pPr>
     </w:lvl>
   </w:abstractNum>
-  <w:abstractNum w:abstractNumId="12" w15:restartNumberingAfterBreak="0">
+  <w:abstractNum w:abstractNumId="13" w15:restartNumberingAfterBreak="0">
     <w:nsid w:val="71F23063"/>
     <w:multiLevelType w:val="hybridMultilevel"/>
     <w:tmpl w:val="B8A4E26E"/>
@@ -26888,7 +27390,7 @@
       </w:pPr>
     </w:lvl>
   </w:abstractNum>
-  <w:abstractNum w:abstractNumId="13" w15:restartNumberingAfterBreak="0">
+  <w:abstractNum w:abstractNumId="14" w15:restartNumberingAfterBreak="0">
     <w:nsid w:val="7AD3421C"/>
     <w:multiLevelType w:val="hybridMultilevel"/>
     <w:tmpl w:val="A5A436B4"/>
@@ -26981,7 +27483,7 @@
     <w:abstractNumId w:val="3"/>
   </w:num>
   <w:num w:numId="2">
-    <w:abstractNumId w:val="12"/>
+    <w:abstractNumId w:val="13"/>
   </w:num>
   <w:num w:numId="3">
     <w:abstractNumId w:val="7"/>
@@ -26993,7 +27495,7 @@
     <w:abstractNumId w:val="2"/>
   </w:num>
   <w:num w:numId="6">
-    <w:abstractNumId w:val="9"/>
+    <w:abstractNumId w:val="10"/>
   </w:num>
   <w:num w:numId="7">
     <w:abstractNumId w:val="8"/>
@@ -27005,19 +27507,22 @@
     <w:abstractNumId w:val="4"/>
   </w:num>
   <w:num w:numId="10">
-    <w:abstractNumId w:val="13"/>
+    <w:abstractNumId w:val="14"/>
   </w:num>
   <w:num w:numId="11">
     <w:abstractNumId w:val="5"/>
   </w:num>
   <w:num w:numId="12">
-    <w:abstractNumId w:val="10"/>
+    <w:abstractNumId w:val="11"/>
   </w:num>
   <w:num w:numId="13">
     <w:abstractNumId w:val="0"/>
   </w:num>
   <w:num w:numId="14">
-    <w:abstractNumId w:val="11"/>
+    <w:abstractNumId w:val="12"/>
+  </w:num>
+  <w:num w:numId="15">
+    <w:abstractNumId w:val="9"/>
   </w:num>
 </w:numbering>
 </file>
@@ -27898,6 +28403,28 @@
     <w:uiPriority w:val="99"/>
     <w:rsid w:val="00B4724E"/>
   </w:style>
+  <w:style w:type="character" w:styleId="UnresolvedMention">
+    <w:name w:val="Unresolved Mention"/>
+    <w:basedOn w:val="DefaultParagraphFont"/>
+    <w:uiPriority w:val="99"/>
+    <w:semiHidden/>
+    <w:unhideWhenUsed/>
+    <w:rsid w:val="00D6699B"/>
+    <w:rPr>
+      <w:color w:val="808080"/>
+      <w:shd w:val="clear" w:color="auto" w:fill="E6E6E6"/>
+    </w:rPr>
+  </w:style>
+  <w:style w:type="character" w:customStyle="1" w:styleId="label">
+    <w:name w:val="label"/>
+    <w:basedOn w:val="DefaultParagraphFont"/>
+    <w:rsid w:val="003D7494"/>
+  </w:style>
+  <w:style w:type="character" w:customStyle="1" w:styleId="qa-api-key">
+    <w:name w:val="qa-api-key"/>
+    <w:basedOn w:val="DefaultParagraphFont"/>
+    <w:rsid w:val="003D7494"/>
+  </w:style>
 </w:styles>
 </file>
 
@@ -28191,7 +28718,7 @@
 </file>
 
 <file path=customXml/itemProps1.xml><?xml version="1.0" encoding="utf-8"?>
-<ds:datastoreItem xmlns:ds="http://schemas.openxmlformats.org/officeDocument/2006/customXml" ds:itemID="{B7EC9059-FF87-4216-842E-EAC7B1C53216}">
+<ds:datastoreItem xmlns:ds="http://schemas.openxmlformats.org/officeDocument/2006/customXml" ds:itemID="{693BA806-7814-4317-9D83-0A4302F7A20F}">
   <ds:schemaRefs>
     <ds:schemaRef ds:uri="http://schemas.openxmlformats.org/officeDocument/2006/bibliography"/>
   </ds:schemaRefs>

</xml_diff>

<commit_message>
Update database logic completed with full list of liquid options
</commit_message>
<xml_diff>
--- a/Readme.docx
+++ b/Readme.docx
@@ -1,6 +1,6 @@
 
 <file path=word/document.xml><?xml version="1.0" encoding="utf-8"?>
-<w:document xmlns:wpc="http://schemas.microsoft.com/office/word/2010/wordprocessingCanvas" xmlns:cx="http://schemas.microsoft.com/office/drawing/2014/chartex" xmlns:cx1="http://schemas.microsoft.com/office/drawing/2015/9/8/chartex" xmlns:cx2="http://schemas.microsoft.com/office/drawing/2015/10/21/chartex" xmlns:cx3="http://schemas.microsoft.com/office/drawing/2016/5/9/chartex" xmlns:cx4="http://schemas.microsoft.com/office/drawing/2016/5/10/chartex" xmlns:cx5="http://schemas.microsoft.com/office/drawing/2016/5/11/chartex" xmlns:cx6="http://schemas.microsoft.com/office/drawing/2016/5/12/chartex" xmlns:cx7="http://schemas.microsoft.com/office/drawing/2016/5/13/chartex" xmlns:cx8="http://schemas.microsoft.com/office/drawing/2016/5/14/chartex" xmlns:mc="http://schemas.openxmlformats.org/markup-compatibility/2006" xmlns:aink="http://schemas.microsoft.com/office/drawing/2016/ink" xmlns:am3d="http://schemas.microsoft.com/office/drawing/2017/model3d" xmlns:o="urn:schemas-microsoft-com:office:office" xmlns:r="http://schemas.openxmlformats.org/officeDocument/2006/relationships" xmlns:m="http://schemas.openxmlformats.org/officeDocument/2006/math" xmlns:v="urn:schemas-microsoft-com:vml" xmlns:wp14="http://schemas.microsoft.com/office/word/2010/wordprocessingDrawing" xmlns:wp="http://schemas.openxmlformats.org/drawingml/2006/wordprocessingDrawing" xmlns:w10="urn:schemas-microsoft-com:office:word" xmlns:w="http://schemas.openxmlformats.org/wordprocessingml/2006/main" xmlns:w14="http://schemas.microsoft.com/office/word/2010/wordml" xmlns:w15="http://schemas.microsoft.com/office/word/2012/wordml" xmlns:w16se="http://schemas.microsoft.com/office/word/2015/wordml/symex" xmlns:wpg="http://schemas.microsoft.com/office/word/2010/wordprocessingGroup" xmlns:wpi="http://schemas.microsoft.com/office/word/2010/wordprocessingInk" xmlns:wne="http://schemas.microsoft.com/office/word/2006/wordml" xmlns:wps="http://schemas.microsoft.com/office/word/2010/wordprocessingShape" mc:Ignorable="w14 w15 w16se wp14">
+<w:document xmlns:wpc="http://schemas.microsoft.com/office/word/2010/wordprocessingCanvas" xmlns:mc="http://schemas.openxmlformats.org/markup-compatibility/2006" xmlns:o="urn:schemas-microsoft-com:office:office" xmlns:r="http://schemas.openxmlformats.org/officeDocument/2006/relationships" xmlns:m="http://schemas.openxmlformats.org/officeDocument/2006/math" xmlns:v="urn:schemas-microsoft-com:vml" xmlns:wp14="http://schemas.microsoft.com/office/word/2010/wordprocessingDrawing" xmlns:wp="http://schemas.openxmlformats.org/drawingml/2006/wordprocessingDrawing" xmlns:w10="urn:schemas-microsoft-com:office:word" xmlns:w="http://schemas.openxmlformats.org/wordprocessingml/2006/main" xmlns:w14="http://schemas.microsoft.com/office/word/2010/wordml" xmlns:wpg="http://schemas.microsoft.com/office/word/2010/wordprocessingGroup" xmlns:wpi="http://schemas.microsoft.com/office/word/2010/wordprocessingInk" xmlns:wne="http://schemas.microsoft.com/office/word/2006/wordml" xmlns:wps="http://schemas.microsoft.com/office/word/2010/wordprocessingShape" mc:Ignorable="w14 wp14">
   <w:body>
     <w:p>
       <w:pPr>
@@ -236,7 +236,7 @@
               </wp:anchor>
             </w:drawing>
           </mc:Choice>
-          <mc:Fallback>
+          <mc:Fallback xmlns:w16se="http://schemas.microsoft.com/office/word/2015/wordml/symex" xmlns:w15="http://schemas.microsoft.com/office/word/2012/wordml" xmlns:am3d="http://schemas.microsoft.com/office/drawing/2017/model3d" xmlns:aink="http://schemas.microsoft.com/office/drawing/2016/ink" xmlns:cx8="http://schemas.microsoft.com/office/drawing/2016/5/14/chartex" xmlns:cx7="http://schemas.microsoft.com/office/drawing/2016/5/13/chartex" xmlns:cx6="http://schemas.microsoft.com/office/drawing/2016/5/12/chartex" xmlns:cx5="http://schemas.microsoft.com/office/drawing/2016/5/11/chartex" xmlns:cx4="http://schemas.microsoft.com/office/drawing/2016/5/10/chartex" xmlns:cx3="http://schemas.microsoft.com/office/drawing/2016/5/9/chartex" xmlns:cx2="http://schemas.microsoft.com/office/drawing/2015/10/21/chartex" xmlns:cx1="http://schemas.microsoft.com/office/drawing/2015/9/8/chartex" xmlns:cx="http://schemas.microsoft.com/office/drawing/2014/chartex">
             <w:pict>
               <v:rect w14:anchorId="44AA5680" id="Rectangle 14" o:spid="_x0000_s1026" style="position:absolute;left:0;text-align:left;margin-left:.75pt;margin-top:16.35pt;width:346.5pt;height:54pt;z-index:251724800;visibility:visible;mso-wrap-style:square;mso-wrap-distance-left:9pt;mso-wrap-distance-top:0;mso-wrap-distance-right:9pt;mso-wrap-distance-bottom:0;mso-position-horizontal:absolute;mso-position-horizontal-relative:text;mso-position-vertical:absolute;mso-position-vertical-relative:text;v-text-anchor:middle" o:gfxdata="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" fillcolor="#4f81bd [3204]" strokecolor="#243f60 [1604]" strokeweight="2pt">
                 <v:textbox>
@@ -350,7 +350,7 @@
               </wp:anchor>
             </w:drawing>
           </mc:Choice>
-          <mc:Fallback>
+          <mc:Fallback xmlns:w16se="http://schemas.microsoft.com/office/word/2015/wordml/symex" xmlns:w15="http://schemas.microsoft.com/office/word/2012/wordml" xmlns:am3d="http://schemas.microsoft.com/office/drawing/2017/model3d" xmlns:aink="http://schemas.microsoft.com/office/drawing/2016/ink" xmlns:cx8="http://schemas.microsoft.com/office/drawing/2016/5/14/chartex" xmlns:cx7="http://schemas.microsoft.com/office/drawing/2016/5/13/chartex" xmlns:cx6="http://schemas.microsoft.com/office/drawing/2016/5/12/chartex" xmlns:cx5="http://schemas.microsoft.com/office/drawing/2016/5/11/chartex" xmlns:cx4="http://schemas.microsoft.com/office/drawing/2016/5/10/chartex" xmlns:cx3="http://schemas.microsoft.com/office/drawing/2016/5/9/chartex" xmlns:cx2="http://schemas.microsoft.com/office/drawing/2015/10/21/chartex" xmlns:cx1="http://schemas.microsoft.com/office/drawing/2015/9/8/chartex" xmlns:cx="http://schemas.microsoft.com/office/drawing/2014/chartex">
             <w:pict>
               <v:shapetype w14:anchorId="26703F78" id="_x0000_t32" coordsize="21600,21600" o:spt="32" o:oned="t" path="m,l21600,21600e" filled="f">
                 <v:path arrowok="t" fillok="f" o:connecttype="none"/>
@@ -481,7 +481,7 @@
               </wp:anchor>
             </w:drawing>
           </mc:Choice>
-          <mc:Fallback>
+          <mc:Fallback xmlns:w16se="http://schemas.microsoft.com/office/word/2015/wordml/symex" xmlns:w15="http://schemas.microsoft.com/office/word/2012/wordml" xmlns:am3d="http://schemas.microsoft.com/office/drawing/2017/model3d" xmlns:aink="http://schemas.microsoft.com/office/drawing/2016/ink" xmlns:cx8="http://schemas.microsoft.com/office/drawing/2016/5/14/chartex" xmlns:cx7="http://schemas.microsoft.com/office/drawing/2016/5/13/chartex" xmlns:cx6="http://schemas.microsoft.com/office/drawing/2016/5/12/chartex" xmlns:cx5="http://schemas.microsoft.com/office/drawing/2016/5/11/chartex" xmlns:cx4="http://schemas.microsoft.com/office/drawing/2016/5/10/chartex" xmlns:cx3="http://schemas.microsoft.com/office/drawing/2016/5/9/chartex" xmlns:cx2="http://schemas.microsoft.com/office/drawing/2015/10/21/chartex" xmlns:cx1="http://schemas.microsoft.com/office/drawing/2015/9/8/chartex" xmlns:cx="http://schemas.microsoft.com/office/drawing/2014/chartex">
             <w:pict>
               <v:rect w14:anchorId="31C79445" id="Rectangle 15" o:spid="_x0000_s1027" style="position:absolute;left:0;text-align:left;margin-left:.75pt;margin-top:3.1pt;width:346.5pt;height:54pt;z-index:251726848;visibility:visible;mso-wrap-style:square;mso-wrap-distance-left:9pt;mso-wrap-distance-top:0;mso-wrap-distance-right:9pt;mso-wrap-distance-bottom:0;mso-position-horizontal:absolute;mso-position-horizontal-relative:text;mso-position-vertical:absolute;mso-position-vertical-relative:text;v-text-anchor:middle" o:gfxdata="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" fillcolor="#4f81bd [3204]" strokecolor="#243f60 [1604]" strokeweight="2pt">
                 <v:textbox>
@@ -1471,7 +1471,7 @@
               </wp:anchor>
             </w:drawing>
           </mc:Choice>
-          <mc:Fallback>
+          <mc:Fallback xmlns:w16se="http://schemas.microsoft.com/office/word/2015/wordml/symex" xmlns:w15="http://schemas.microsoft.com/office/word/2012/wordml" xmlns:am3d="http://schemas.microsoft.com/office/drawing/2017/model3d" xmlns:aink="http://schemas.microsoft.com/office/drawing/2016/ink" xmlns:cx8="http://schemas.microsoft.com/office/drawing/2016/5/14/chartex" xmlns:cx7="http://schemas.microsoft.com/office/drawing/2016/5/13/chartex" xmlns:cx6="http://schemas.microsoft.com/office/drawing/2016/5/12/chartex" xmlns:cx5="http://schemas.microsoft.com/office/drawing/2016/5/11/chartex" xmlns:cx4="http://schemas.microsoft.com/office/drawing/2016/5/10/chartex" xmlns:cx3="http://schemas.microsoft.com/office/drawing/2016/5/9/chartex" xmlns:cx2="http://schemas.microsoft.com/office/drawing/2015/10/21/chartex" xmlns:cx1="http://schemas.microsoft.com/office/drawing/2015/9/8/chartex" xmlns:cx="http://schemas.microsoft.com/office/drawing/2014/chartex">
             <w:pict>
               <v:group w14:anchorId="5BBBBF36" id="Group 39" o:spid="_x0000_s1028" style="position:absolute;margin-left:-13.5pt;margin-top:20.85pt;width:662.25pt;height:365.25pt;z-index:251763712" coordsize="84105,46386" o:gfxdata="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">
                 <v:group id="Group 38" o:spid="_x0000_s1029" style="position:absolute;left:37052;width:47053;height:43719" coordsize="47053,43719" o:gfxdata="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">
@@ -2303,7 +2303,7 @@
       </w:r>
     </w:p>
     <w:p>
-      <w:hyperlink r:id="rId8" w:history="1">
+      <w:hyperlink r:id="rId9" w:history="1">
         <w:r>
           <w:rPr>
             <w:rStyle w:val="Hyperlink"/>
@@ -2454,7 +2454,7 @@
       <w:r>
         <w:tab/>
       </w:r>
-      <w:hyperlink r:id="rId9" w:history="1">
+      <w:hyperlink r:id="rId10" w:history="1">
         <w:r>
           <w:rPr>
             <w:rStyle w:val="Hyperlink"/>
@@ -2541,7 +2541,7 @@
         </w:rPr>
         <w:t xml:space="preserve">URL: </w:t>
       </w:r>
-      <w:hyperlink r:id="rId10" w:history="1">
+      <w:hyperlink r:id="rId11" w:history="1">
         <w:r>
           <w:rPr>
             <w:rStyle w:val="Hyperlink"/>
@@ -2576,7 +2576,7 @@
       </w:r>
     </w:p>
     <w:p>
-      <w:hyperlink r:id="rId11" w:history="1">
+      <w:hyperlink r:id="rId12" w:history="1">
         <w:r>
           <w:rPr>
             <w:rStyle w:val="Hyperlink"/>
@@ -2604,7 +2604,7 @@
           <w:b/>
         </w:rPr>
       </w:pPr>
-      <w:hyperlink r:id="rId12" w:history="1">
+      <w:hyperlink r:id="rId13" w:history="1">
         <w:r>
           <w:rPr>
             <w:rStyle w:val="Hyperlink"/>
@@ -2641,6 +2641,7 @@
           <w:noProof/>
           <w:sz w:val="28"/>
           <w:szCs w:val="28"/>
+          <w:lang w:val="en-IN" w:eastAsia="en-IN"/>
         </w:rPr>
         <mc:AlternateContent>
           <mc:Choice Requires="wpg">
@@ -3288,7 +3289,7 @@
               </wp:anchor>
             </w:drawing>
           </mc:Choice>
-          <mc:Fallback>
+          <mc:Fallback xmlns:w16se="http://schemas.microsoft.com/office/word/2015/wordml/symex" xmlns:w15="http://schemas.microsoft.com/office/word/2012/wordml" xmlns:am3d="http://schemas.microsoft.com/office/drawing/2017/model3d" xmlns:aink="http://schemas.microsoft.com/office/drawing/2016/ink" xmlns:cx8="http://schemas.microsoft.com/office/drawing/2016/5/14/chartex" xmlns:cx7="http://schemas.microsoft.com/office/drawing/2016/5/13/chartex" xmlns:cx6="http://schemas.microsoft.com/office/drawing/2016/5/12/chartex" xmlns:cx5="http://schemas.microsoft.com/office/drawing/2016/5/11/chartex" xmlns:cx4="http://schemas.microsoft.com/office/drawing/2016/5/10/chartex" xmlns:cx3="http://schemas.microsoft.com/office/drawing/2016/5/9/chartex" xmlns:cx2="http://schemas.microsoft.com/office/drawing/2015/10/21/chartex" xmlns:cx1="http://schemas.microsoft.com/office/drawing/2015/9/8/chartex" xmlns:cx="http://schemas.microsoft.com/office/drawing/2014/chartex">
             <w:pict>
               <v:group w14:anchorId="78468101" id="Group 83" o:spid="_x0000_s1026" style="position:absolute;margin-left:0;margin-top:2.4pt;width:657.4pt;height:456.9pt;z-index:251698688" coordsize="83489,58029" o:gfxdata="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">
                 <v:rect id="Rectangle 19" o:spid="_x0000_s1027" style="position:absolute;width:83489;height:58029;visibility:visible;mso-wrap-style:square;v-text-anchor:middle" o:gfxdata="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" filled="f" strokecolor="#243f60 [1604]" strokeweight="1.5pt"/>
@@ -4139,7 +4140,7 @@
               </w:tabs>
             </w:pPr>
             <w:r>
-              <w:t>symbol</w:t>
+              <w:t>Sl No.</w:t>
             </w:r>
           </w:p>
         </w:tc>
@@ -4155,8 +4156,13 @@
               </w:tabs>
             </w:pPr>
             <w:r>
-              <w:t>Varchar(256), Primary Key</w:t>
-            </w:r>
+              <w:t>Auto</w:t>
+            </w:r>
+            <w:r>
+              <w:t>_Increment, Primary Key</w:t>
+            </w:r>
+            <w:bookmarkStart w:id="0" w:name="_GoBack"/>
+            <w:bookmarkEnd w:id="0"/>
           </w:p>
         </w:tc>
       </w:tr>
@@ -4164,21 +4170,6 @@
         <w:tc>
           <w:tcPr>
             <w:tcW w:w="2268" w:type="dxa"/>
-          </w:tcPr>
-          <w:p>
-            <w:pPr>
-              <w:tabs>
-                <w:tab w:val="left" w:pos="2767"/>
-              </w:tabs>
-            </w:pPr>
-            <w:r>
-              <w:t>company_name</w:t>
-            </w:r>
-          </w:p>
-        </w:tc>
-        <w:tc>
-          <w:tcPr>
-            <w:tcW w:w="6930" w:type="dxa"/>
           </w:tcPr>
           <w:p>
             <w:pPr>
@@ -4188,15 +4179,13 @@
               </w:tabs>
             </w:pPr>
             <w:r>
-              <w:t>Varchar(256)</w:t>
-            </w:r>
-          </w:p>
-        </w:tc>
-      </w:tr>
-      <w:tr>
-        <w:tc>
-          <w:tcPr>
-            <w:tcW w:w="2268" w:type="dxa"/>
+              <w:t>symbol</w:t>
+            </w:r>
+          </w:p>
+        </w:tc>
+        <w:tc>
+          <w:tcPr>
+            <w:tcW w:w="6930" w:type="dxa"/>
           </w:tcPr>
           <w:p>
             <w:pPr>
@@ -4206,7 +4195,24 @@
               </w:tabs>
             </w:pPr>
             <w:r>
-              <w:t>industry</w:t>
+              <w:t>Varchar(256), Primary Key</w:t>
+            </w:r>
+          </w:p>
+        </w:tc>
+      </w:tr>
+      <w:tr>
+        <w:tc>
+          <w:tcPr>
+            <w:tcW w:w="2268" w:type="dxa"/>
+          </w:tcPr>
+          <w:p>
+            <w:pPr>
+              <w:tabs>
+                <w:tab w:val="left" w:pos="2767"/>
+              </w:tabs>
+            </w:pPr>
+            <w:r>
+              <w:t>company_name</w:t>
             </w:r>
           </w:p>
         </w:tc>
@@ -4223,40 +4229,6 @@
             </w:pPr>
             <w:r>
               <w:t>Varchar(256)</w:t>
-            </w:r>
-          </w:p>
-        </w:tc>
-      </w:tr>
-      <w:tr>
-        <w:tc>
-          <w:tcPr>
-            <w:tcW w:w="2268" w:type="dxa"/>
-          </w:tcPr>
-          <w:p>
-            <w:pPr>
-              <w:tabs>
-                <w:tab w:val="left" w:pos="1005"/>
-                <w:tab w:val="left" w:pos="8489"/>
-              </w:tabs>
-            </w:pPr>
-            <w:r>
-              <w:t>series</w:t>
-            </w:r>
-          </w:p>
-        </w:tc>
-        <w:tc>
-          <w:tcPr>
-            <w:tcW w:w="6930" w:type="dxa"/>
-          </w:tcPr>
-          <w:p>
-            <w:pPr>
-              <w:tabs>
-                <w:tab w:val="left" w:pos="1005"/>
-                <w:tab w:val="left" w:pos="8489"/>
-              </w:tabs>
-            </w:pPr>
-            <w:r>
-              <w:t>Varchar(256), Default = EQ</w:t>
             </w:r>
           </w:p>
         </w:tc>
@@ -5400,7 +5372,6 @@
         <w:pStyle w:val="Heading2"/>
       </w:pPr>
       <w:r>
-        <w:lastRenderedPageBreak/>
         <w:t>Calculation Tables</w:t>
       </w:r>
       <w:r>
@@ -5436,6 +5407,7 @@
         </w:tabs>
       </w:pPr>
       <w:r>
+        <w:lastRenderedPageBreak/>
         <w:t>These tables will only contain upto 100 entries per symbol.</w:t>
       </w:r>
     </w:p>
@@ -5639,6 +5611,7 @@
                 <w:bCs/>
                 <w:noProof/>
                 <w:color w:val="000000"/>
+                <w:lang w:val="en-IN" w:eastAsia="en-IN"/>
               </w:rPr>
               <w:drawing>
                 <wp:inline distT="0" distB="0" distL="0" distR="0" wp14:anchorId="65D4F215" wp14:editId="35580FC2">
@@ -5658,7 +5631,7 @@
                           </pic:cNvPicPr>
                         </pic:nvPicPr>
                         <pic:blipFill>
-                          <a:blip r:embed="rId13">
+                          <a:blip r:embed="rId14">
                             <a:extLst>
                               <a:ext uri="{28A0092B-C50C-407E-A947-70E740481C1C}">
                                 <a14:useLocalDpi xmlns:a14="http://schemas.microsoft.com/office/drawing/2010/main" val="0"/>
@@ -5718,7 +5691,7 @@
               <w:rPr>
                 <w:rFonts w:eastAsia="Times New Roman" w:cstheme="minorHAnsi"/>
                 <w:color w:val="000000"/>
-                <w:lang w:val="en"/>
+                <w:lang/>
               </w:rPr>
               <w:t>varchar(256)</w:t>
             </w:r>
@@ -5762,7 +5735,9 @@
               <w:rPr>
                 <w:rFonts w:eastAsia="Times New Roman" w:cstheme="minorHAnsi"/>
                 <w:bCs/>
+                <w:noProof/>
                 <w:color w:val="000000"/>
+                <w:lang w:val="en-IN" w:eastAsia="en-IN"/>
               </w:rPr>
               <w:drawing>
                 <wp:inline distT="0" distB="0" distL="0" distR="0" wp14:anchorId="3286A28F" wp14:editId="72171738">
@@ -5782,7 +5757,7 @@
                           </pic:cNvPicPr>
                         </pic:nvPicPr>
                         <pic:blipFill>
-                          <a:blip r:embed="rId13">
+                          <a:blip r:embed="rId14">
                             <a:extLst>
                               <a:ext uri="{28A0092B-C50C-407E-A947-70E740481C1C}">
                                 <a14:useLocalDpi xmlns:a14="http://schemas.microsoft.com/office/drawing/2010/main" val="0"/>
@@ -5842,7 +5817,7 @@
               <w:rPr>
                 <w:rFonts w:eastAsia="Times New Roman" w:cstheme="minorHAnsi"/>
                 <w:color w:val="000000"/>
-                <w:lang w:val="en"/>
+                <w:lang/>
               </w:rPr>
               <w:t>date</w:t>
             </w:r>
@@ -5911,7 +5886,7 @@
               <w:rPr>
                 <w:rFonts w:eastAsia="Times New Roman" w:cstheme="minorHAnsi"/>
                 <w:color w:val="000000"/>
-                <w:lang w:val="en"/>
+                <w:lang/>
               </w:rPr>
               <w:t>decimal(8,4)</w:t>
             </w:r>
@@ -5980,7 +5955,7 @@
               <w:rPr>
                 <w:rFonts w:eastAsia="Times New Roman" w:cstheme="minorHAnsi"/>
                 <w:color w:val="000000"/>
-                <w:lang w:val="en"/>
+                <w:lang/>
               </w:rPr>
               <w:t>decimal(8,4)</w:t>
             </w:r>
@@ -6049,7 +6024,7 @@
               <w:rPr>
                 <w:rFonts w:eastAsia="Times New Roman" w:cstheme="minorHAnsi"/>
                 <w:color w:val="000000"/>
-                <w:lang w:val="en"/>
+                <w:lang/>
               </w:rPr>
               <w:t>decimal(8,4)</w:t>
             </w:r>
@@ -6118,7 +6093,7 @@
               <w:rPr>
                 <w:rFonts w:eastAsia="Times New Roman" w:cstheme="minorHAnsi"/>
                 <w:color w:val="000000"/>
-                <w:lang w:val="en"/>
+                <w:lang/>
               </w:rPr>
               <w:t>decimal(8,4)</w:t>
             </w:r>
@@ -6187,7 +6162,7 @@
               <w:rPr>
                 <w:rFonts w:eastAsia="Times New Roman" w:cstheme="minorHAnsi"/>
                 <w:color w:val="000000"/>
-                <w:lang w:val="en"/>
+                <w:lang/>
               </w:rPr>
               <w:t>decimal(8,4)</w:t>
             </w:r>
@@ -6256,7 +6231,7 @@
               <w:rPr>
                 <w:rFonts w:eastAsia="Times New Roman" w:cstheme="minorHAnsi"/>
                 <w:color w:val="000000"/>
-                <w:lang w:val="en"/>
+                <w:lang/>
               </w:rPr>
               <w:t>bigint(20)</w:t>
             </w:r>
@@ -6325,7 +6300,7 @@
               <w:rPr>
                 <w:rFonts w:eastAsia="Times New Roman" w:cstheme="minorHAnsi"/>
                 <w:color w:val="000000"/>
-                <w:lang w:val="en"/>
+                <w:lang/>
               </w:rPr>
               <w:t>decimal(8,</w:t>
             </w:r>
@@ -6333,7 +6308,7 @@
               <w:rPr>
                 <w:rFonts w:eastAsia="Times New Roman" w:cstheme="minorHAnsi"/>
                 <w:color w:val="000000"/>
-                <w:lang w:val="en"/>
+                <w:lang/>
               </w:rPr>
               <w:t>4</w:t>
             </w:r>
@@ -6341,7 +6316,7 @@
               <w:rPr>
                 <w:rFonts w:eastAsia="Times New Roman" w:cstheme="minorHAnsi"/>
                 <w:color w:val="000000"/>
-                <w:lang w:val="en"/>
+                <w:lang/>
               </w:rPr>
               <w:t>)</w:t>
             </w:r>
@@ -6410,7 +6385,7 @@
               <w:rPr>
                 <w:rFonts w:eastAsia="Times New Roman" w:cstheme="minorHAnsi"/>
                 <w:color w:val="000000"/>
-                <w:lang w:val="en"/>
+                <w:lang/>
               </w:rPr>
               <w:t>decimal(8,</w:t>
             </w:r>
@@ -6418,7 +6393,7 @@
               <w:rPr>
                 <w:rFonts w:eastAsia="Times New Roman" w:cstheme="minorHAnsi"/>
                 <w:color w:val="000000"/>
-                <w:lang w:val="en"/>
+                <w:lang/>
               </w:rPr>
               <w:t>4</w:t>
             </w:r>
@@ -6426,7 +6401,7 @@
               <w:rPr>
                 <w:rFonts w:eastAsia="Times New Roman" w:cstheme="minorHAnsi"/>
                 <w:color w:val="000000"/>
-                <w:lang w:val="en"/>
+                <w:lang/>
               </w:rPr>
               <w:t>)</w:t>
             </w:r>
@@ -6487,14 +6462,14 @@
               <w:rPr>
                 <w:rFonts w:eastAsia="Times New Roman" w:cstheme="minorHAnsi"/>
                 <w:color w:val="000000"/>
-                <w:lang w:val="en"/>
+                <w:lang/>
               </w:rPr>
             </w:pPr>
             <w:r>
               <w:rPr>
                 <w:rFonts w:eastAsia="Times New Roman" w:cstheme="minorHAnsi"/>
                 <w:color w:val="000000"/>
-                <w:lang w:val="en"/>
+                <w:lang/>
               </w:rPr>
               <w:t>varchar(256)</w:t>
             </w:r>
@@ -6563,7 +6538,7 @@
               <w:rPr>
                 <w:rFonts w:eastAsia="Times New Roman" w:cstheme="minorHAnsi"/>
                 <w:color w:val="000000"/>
-                <w:lang w:val="en"/>
+                <w:lang/>
               </w:rPr>
               <w:t>decimal(8,</w:t>
             </w:r>
@@ -6571,7 +6546,7 @@
               <w:rPr>
                 <w:rFonts w:eastAsia="Times New Roman" w:cstheme="minorHAnsi"/>
                 <w:color w:val="000000"/>
-                <w:lang w:val="en"/>
+                <w:lang/>
               </w:rPr>
               <w:t>4</w:t>
             </w:r>
@@ -6579,7 +6554,7 @@
               <w:rPr>
                 <w:rFonts w:eastAsia="Times New Roman" w:cstheme="minorHAnsi"/>
                 <w:color w:val="000000"/>
-                <w:lang w:val="en"/>
+                <w:lang/>
               </w:rPr>
               <w:t>)</w:t>
             </w:r>
@@ -6648,7 +6623,7 @@
               <w:rPr>
                 <w:rFonts w:eastAsia="Times New Roman" w:cstheme="minorHAnsi"/>
                 <w:color w:val="000000"/>
-                <w:lang w:val="en"/>
+                <w:lang/>
               </w:rPr>
               <w:t>decimal(8,</w:t>
             </w:r>
@@ -6656,7 +6631,7 @@
               <w:rPr>
                 <w:rFonts w:eastAsia="Times New Roman" w:cstheme="minorHAnsi"/>
                 <w:color w:val="000000"/>
-                <w:lang w:val="en"/>
+                <w:lang/>
               </w:rPr>
               <w:t>4</w:t>
             </w:r>
@@ -6664,7 +6639,7 @@
               <w:rPr>
                 <w:rFonts w:eastAsia="Times New Roman" w:cstheme="minorHAnsi"/>
                 <w:color w:val="000000"/>
-                <w:lang w:val="en"/>
+                <w:lang/>
               </w:rPr>
               <w:t>)</w:t>
             </w:r>
@@ -6733,7 +6708,7 @@
               <w:rPr>
                 <w:rFonts w:eastAsia="Times New Roman" w:cstheme="minorHAnsi"/>
                 <w:color w:val="000000"/>
-                <w:lang w:val="en"/>
+                <w:lang/>
               </w:rPr>
               <w:t>bigint(20)</w:t>
             </w:r>
@@ -6802,7 +6777,7 @@
               <w:rPr>
                 <w:rFonts w:eastAsia="Times New Roman" w:cstheme="minorHAnsi"/>
                 <w:color w:val="000000"/>
-                <w:lang w:val="en"/>
+                <w:lang/>
               </w:rPr>
               <w:t>decimal(8,</w:t>
             </w:r>
@@ -6810,7 +6785,7 @@
               <w:rPr>
                 <w:rFonts w:eastAsia="Times New Roman" w:cstheme="minorHAnsi"/>
                 <w:color w:val="000000"/>
-                <w:lang w:val="en"/>
+                <w:lang/>
               </w:rPr>
               <w:t>4</w:t>
             </w:r>
@@ -6818,7 +6793,7 @@
               <w:rPr>
                 <w:rFonts w:eastAsia="Times New Roman" w:cstheme="minorHAnsi"/>
                 <w:color w:val="000000"/>
-                <w:lang w:val="en"/>
+                <w:lang/>
               </w:rPr>
               <w:t>)</w:t>
             </w:r>
@@ -6887,7 +6862,7 @@
               <w:rPr>
                 <w:rFonts w:eastAsia="Times New Roman" w:cstheme="minorHAnsi"/>
                 <w:color w:val="000000"/>
-                <w:lang w:val="en"/>
+                <w:lang/>
               </w:rPr>
               <w:t>decimal(8,</w:t>
             </w:r>
@@ -6895,7 +6870,7 @@
               <w:rPr>
                 <w:rFonts w:eastAsia="Times New Roman" w:cstheme="minorHAnsi"/>
                 <w:color w:val="000000"/>
-                <w:lang w:val="en"/>
+                <w:lang/>
               </w:rPr>
               <w:t>4</w:t>
             </w:r>
@@ -6903,7 +6878,7 @@
               <w:rPr>
                 <w:rFonts w:eastAsia="Times New Roman" w:cstheme="minorHAnsi"/>
                 <w:color w:val="000000"/>
-                <w:lang w:val="en"/>
+                <w:lang/>
               </w:rPr>
               <w:t>)</w:t>
             </w:r>
@@ -6941,7 +6916,6 @@
                 <w:bCs/>
                 <w:color w:val="000000"/>
               </w:rPr>
-              <w:lastRenderedPageBreak/>
               <w:t>avg_candle_body_50</w:t>
             </w:r>
           </w:p>
@@ -6973,7 +6947,7 @@
               <w:rPr>
                 <w:rFonts w:eastAsia="Times New Roman" w:cstheme="minorHAnsi"/>
                 <w:color w:val="000000"/>
-                <w:lang w:val="en"/>
+                <w:lang/>
               </w:rPr>
               <w:t>decimal(8,</w:t>
             </w:r>
@@ -6981,7 +6955,7 @@
               <w:rPr>
                 <w:rFonts w:eastAsia="Times New Roman" w:cstheme="minorHAnsi"/>
                 <w:color w:val="000000"/>
-                <w:lang w:val="en"/>
+                <w:lang/>
               </w:rPr>
               <w:t>4</w:t>
             </w:r>
@@ -6989,7 +6963,7 @@
               <w:rPr>
                 <w:rFonts w:eastAsia="Times New Roman" w:cstheme="minorHAnsi"/>
                 <w:color w:val="000000"/>
-                <w:lang w:val="en"/>
+                <w:lang/>
               </w:rPr>
               <w:t>)</w:t>
             </w:r>
@@ -7058,7 +7032,7 @@
               <w:rPr>
                 <w:rFonts w:eastAsia="Times New Roman" w:cstheme="minorHAnsi"/>
                 <w:color w:val="000000"/>
-                <w:lang w:val="en"/>
+                <w:lang/>
               </w:rPr>
               <w:t>decimal(8,</w:t>
             </w:r>
@@ -7066,7 +7040,7 @@
               <w:rPr>
                 <w:rFonts w:eastAsia="Times New Roman" w:cstheme="minorHAnsi"/>
                 <w:color w:val="000000"/>
-                <w:lang w:val="en"/>
+                <w:lang/>
               </w:rPr>
               <w:t>4</w:t>
             </w:r>
@@ -7074,7 +7048,7 @@
               <w:rPr>
                 <w:rFonts w:eastAsia="Times New Roman" w:cstheme="minorHAnsi"/>
                 <w:color w:val="000000"/>
-                <w:lang w:val="en"/>
+                <w:lang/>
               </w:rPr>
               <w:t>)</w:t>
             </w:r>
@@ -7319,12 +7293,7 @@
         </w:tabs>
       </w:pPr>
       <w:r>
-        <w:t>w</w:t>
-      </w:r>
-      <w:bookmarkStart w:id="0" w:name="_GoBack"/>
-      <w:bookmarkEnd w:id="0"/>
-      <w:r>
-        <w:t>orking_days_nse</w:t>
+        <w:t>working_days_nse</w:t>
       </w:r>
       <w:r>
         <w:t xml:space="preserve">: </w:t>
@@ -9073,98 +9042,13 @@
       <w:r>
         <w:rPr>
           <w:noProof/>
+          <w:lang w:val="en-IN" w:eastAsia="en-IN"/>
         </w:rPr>
         <w:drawing>
           <wp:inline distT="0" distB="0" distL="0" distR="0" wp14:anchorId="5162034C" wp14:editId="0C85596D">
             <wp:extent cx="6364244" cy="2862775"/>
             <wp:effectExtent l="0" t="0" r="0" b="0"/>
             <wp:docPr id="80" name="Picture 80"/>
-            <wp:cNvGraphicFramePr>
-              <a:graphicFrameLocks xmlns:a="http://schemas.openxmlformats.org/drawingml/2006/main" noChangeAspect="1"/>
-            </wp:cNvGraphicFramePr>
-            <a:graphic xmlns:a="http://schemas.openxmlformats.org/drawingml/2006/main">
-              <a:graphicData uri="http://schemas.openxmlformats.org/drawingml/2006/picture">
-                <pic:pic xmlns:pic="http://schemas.openxmlformats.org/drawingml/2006/picture">
-                  <pic:nvPicPr>
-                    <pic:cNvPr id="1" name=""/>
-                    <pic:cNvPicPr/>
-                  </pic:nvPicPr>
-                  <pic:blipFill>
-                    <a:blip r:embed="rId14"/>
-                    <a:stretch>
-                      <a:fillRect/>
-                    </a:stretch>
-                  </pic:blipFill>
-                  <pic:spPr>
-                    <a:xfrm>
-                      <a:off x="0" y="0"/>
-                      <a:ext cx="6387977" cy="2873451"/>
-                    </a:xfrm>
-                    <a:prstGeom prst="rect">
-                      <a:avLst/>
-                    </a:prstGeom>
-                  </pic:spPr>
-                </pic:pic>
-              </a:graphicData>
-            </a:graphic>
-          </wp:inline>
-        </w:drawing>
-      </w:r>
-    </w:p>
-    <w:p/>
-    <w:p/>
-    <w:p/>
-    <w:p/>
-    <w:p/>
-    <w:p/>
-    <w:p/>
-    <w:p/>
-    <w:p>
-      <w:pPr>
-        <w:pStyle w:val="Heading2"/>
-      </w:pPr>
-      <w:r>
-        <w:lastRenderedPageBreak/>
-        <w:t>Options Screen</w:t>
-      </w:r>
-      <w:r>
-        <w:t>:</w:t>
-      </w:r>
-    </w:p>
-    <w:p>
-      <w:pPr>
-        <w:pStyle w:val="Heading3"/>
-      </w:pPr>
-      <w:r>
-        <w:t>Strike Price Calculator:</w:t>
-      </w:r>
-    </w:p>
-    <w:p>
-      <w:pPr>
-        <w:pStyle w:val="ListParagraph"/>
-        <w:numPr>
-          <w:ilvl w:val="0"/>
-          <w:numId w:val="26"/>
-        </w:numPr>
-      </w:pPr>
-      <w:r>
-        <w:t>This screen is to calculate the appropriate Strike Prices of an Option based on Standard Deviation</w:t>
-      </w:r>
-    </w:p>
-    <w:p/>
-    <w:p>
-      <w:pPr>
-        <w:jc w:val="center"/>
-      </w:pPr>
-      <w:r>
-        <w:rPr>
-          <w:noProof/>
-        </w:rPr>
-        <w:drawing>
-          <wp:inline distT="0" distB="0" distL="0" distR="0" wp14:anchorId="756A5984" wp14:editId="05D00776">
-            <wp:extent cx="6806372" cy="3685735"/>
-            <wp:effectExtent l="0" t="0" r="0" b="0"/>
-            <wp:docPr id="1" name="Picture 1"/>
             <wp:cNvGraphicFramePr>
               <a:graphicFrameLocks xmlns:a="http://schemas.openxmlformats.org/drawingml/2006/main" noChangeAspect="1"/>
             </wp:cNvGraphicFramePr>
@@ -9184,7 +9068,7 @@
                   <pic:spPr>
                     <a:xfrm>
                       <a:off x="0" y="0"/>
-                      <a:ext cx="6831950" cy="3699586"/>
+                      <a:ext cx="6387977" cy="2873451"/>
                     </a:xfrm>
                     <a:prstGeom prst="rect">
                       <a:avLst/>
@@ -9197,19 +9081,32 @@
         </w:drawing>
       </w:r>
     </w:p>
-    <w:p>
-      <w:pPr>
-        <w:rPr>
-          <w:b/>
-        </w:rPr>
-      </w:pPr>
+    <w:p/>
+    <w:p/>
+    <w:p/>
+    <w:p/>
+    <w:p/>
+    <w:p/>
+    <w:p/>
+    <w:p/>
+    <w:p>
+      <w:pPr>
+        <w:pStyle w:val="Heading2"/>
+      </w:pPr>
+      <w:r>
+        <w:lastRenderedPageBreak/>
+        <w:t>Options Screen</w:t>
+      </w:r>
+      <w:r>
+        <w:t>:</w:t>
+      </w:r>
     </w:p>
     <w:p>
       <w:pPr>
         <w:pStyle w:val="Heading3"/>
       </w:pPr>
       <w:r>
-        <w:t>Symbol Specific Stats:</w:t>
+        <w:t>Strike Price Calculator:</w:t>
       </w:r>
     </w:p>
     <w:p>
@@ -9221,26 +9118,24 @@
         </w:numPr>
       </w:pPr>
       <w:r>
-        <w:t>This screen is for finding the range of a Symbol for a month or for a week.</w:t>
+        <w:t>This screen is to calculate the appropriate Strike Prices of an Option based on Standard Deviation</w:t>
       </w:r>
     </w:p>
     <w:p/>
     <w:p>
       <w:pPr>
         <w:jc w:val="center"/>
-        <w:rPr>
-          <w:b/>
-        </w:rPr>
       </w:pPr>
       <w:r>
         <w:rPr>
           <w:noProof/>
+          <w:lang w:val="en-IN" w:eastAsia="en-IN"/>
         </w:rPr>
         <w:drawing>
-          <wp:inline distT="0" distB="0" distL="0" distR="0" wp14:anchorId="7F7316EE" wp14:editId="6A4F1689">
-            <wp:extent cx="6872068" cy="3679420"/>
-            <wp:effectExtent l="0" t="0" r="5080" b="0"/>
-            <wp:docPr id="79" name="Picture 79"/>
+          <wp:inline distT="0" distB="0" distL="0" distR="0" wp14:anchorId="756A5984" wp14:editId="05D00776">
+            <wp:extent cx="6806372" cy="3685735"/>
+            <wp:effectExtent l="0" t="0" r="0" b="0"/>
+            <wp:docPr id="1" name="Picture 1"/>
             <wp:cNvGraphicFramePr>
               <a:graphicFrameLocks xmlns:a="http://schemas.openxmlformats.org/drawingml/2006/main" noChangeAspect="1"/>
             </wp:cNvGraphicFramePr>
@@ -9260,6 +9155,83 @@
                   <pic:spPr>
                     <a:xfrm>
                       <a:off x="0" y="0"/>
+                      <a:ext cx="6831950" cy="3699586"/>
+                    </a:xfrm>
+                    <a:prstGeom prst="rect">
+                      <a:avLst/>
+                    </a:prstGeom>
+                  </pic:spPr>
+                </pic:pic>
+              </a:graphicData>
+            </a:graphic>
+          </wp:inline>
+        </w:drawing>
+      </w:r>
+    </w:p>
+    <w:p>
+      <w:pPr>
+        <w:rPr>
+          <w:b/>
+        </w:rPr>
+      </w:pPr>
+    </w:p>
+    <w:p>
+      <w:pPr>
+        <w:pStyle w:val="Heading3"/>
+      </w:pPr>
+      <w:r>
+        <w:t>Symbol Specific Stats:</w:t>
+      </w:r>
+    </w:p>
+    <w:p>
+      <w:pPr>
+        <w:pStyle w:val="ListParagraph"/>
+        <w:numPr>
+          <w:ilvl w:val="0"/>
+          <w:numId w:val="26"/>
+        </w:numPr>
+      </w:pPr>
+      <w:r>
+        <w:t>This screen is for finding the range of a Symbol for a month or for a week.</w:t>
+      </w:r>
+    </w:p>
+    <w:p/>
+    <w:p>
+      <w:pPr>
+        <w:jc w:val="center"/>
+        <w:rPr>
+          <w:b/>
+        </w:rPr>
+      </w:pPr>
+      <w:r>
+        <w:rPr>
+          <w:noProof/>
+          <w:lang w:val="en-IN" w:eastAsia="en-IN"/>
+        </w:rPr>
+        <w:drawing>
+          <wp:inline distT="0" distB="0" distL="0" distR="0" wp14:anchorId="7F7316EE" wp14:editId="6A4F1689">
+            <wp:extent cx="6872068" cy="3679420"/>
+            <wp:effectExtent l="0" t="0" r="5080" b="0"/>
+            <wp:docPr id="79" name="Picture 79"/>
+            <wp:cNvGraphicFramePr>
+              <a:graphicFrameLocks xmlns:a="http://schemas.openxmlformats.org/drawingml/2006/main" noChangeAspect="1"/>
+            </wp:cNvGraphicFramePr>
+            <a:graphic xmlns:a="http://schemas.openxmlformats.org/drawingml/2006/main">
+              <a:graphicData uri="http://schemas.openxmlformats.org/drawingml/2006/picture">
+                <pic:pic xmlns:pic="http://schemas.openxmlformats.org/drawingml/2006/picture">
+                  <pic:nvPicPr>
+                    <pic:cNvPr id="1" name=""/>
+                    <pic:cNvPicPr/>
+                  </pic:nvPicPr>
+                  <pic:blipFill>
+                    <a:blip r:embed="rId17"/>
+                    <a:stretch>
+                      <a:fillRect/>
+                    </a:stretch>
+                  </pic:blipFill>
+                  <pic:spPr>
+                    <a:xfrm>
+                      <a:off x="0" y="0"/>
                       <a:ext cx="6875837" cy="3681438"/>
                     </a:xfrm>
                     <a:prstGeom prst="rect">
@@ -9308,6 +9280,7 @@
       <w:r>
         <w:rPr>
           <w:noProof/>
+          <w:lang w:val="en-IN" w:eastAsia="en-IN"/>
         </w:rPr>
         <w:lastRenderedPageBreak/>
         <w:drawing>
@@ -9328,7 +9301,7 @@
                     </pic:cNvPicPr>
                   </pic:nvPicPr>
                   <pic:blipFill>
-                    <a:blip r:embed="rId17">
+                    <a:blip r:embed="rId18">
                       <a:extLst>
                         <a:ext uri="{28A0092B-C50C-407E-A947-70E740481C1C}">
                           <a14:useLocalDpi xmlns:a14="http://schemas.microsoft.com/office/drawing/2010/main" val="0"/>
@@ -9395,59 +9368,13 @@
             <w:r>
               <w:rPr>
                 <w:noProof/>
+                <w:lang w:val="en-IN" w:eastAsia="en-IN"/>
               </w:rPr>
               <w:drawing>
                 <wp:inline distT="0" distB="0" distL="0" distR="0" wp14:anchorId="6E85EA56" wp14:editId="75360A16">
                   <wp:extent cx="2313830" cy="2904480"/>
                   <wp:effectExtent l="0" t="0" r="0" b="0"/>
                   <wp:docPr id="86" name="Picture 86"/>
-                  <wp:cNvGraphicFramePr>
-                    <a:graphicFrameLocks xmlns:a="http://schemas.openxmlformats.org/drawingml/2006/main" noChangeAspect="1"/>
-                  </wp:cNvGraphicFramePr>
-                  <a:graphic xmlns:a="http://schemas.openxmlformats.org/drawingml/2006/main">
-                    <a:graphicData uri="http://schemas.openxmlformats.org/drawingml/2006/picture">
-                      <pic:pic xmlns:pic="http://schemas.openxmlformats.org/drawingml/2006/picture">
-                        <pic:nvPicPr>
-                          <pic:cNvPr id="1" name=""/>
-                          <pic:cNvPicPr/>
-                        </pic:nvPicPr>
-                        <pic:blipFill>
-                          <a:blip r:embed="rId18"/>
-                          <a:stretch>
-                            <a:fillRect/>
-                          </a:stretch>
-                        </pic:blipFill>
-                        <pic:spPr>
-                          <a:xfrm>
-                            <a:off x="0" y="0"/>
-                            <a:ext cx="2322654" cy="2915556"/>
-                          </a:xfrm>
-                          <a:prstGeom prst="rect">
-                            <a:avLst/>
-                          </a:prstGeom>
-                        </pic:spPr>
-                      </pic:pic>
-                    </a:graphicData>
-                  </a:graphic>
-                </wp:inline>
-              </w:drawing>
-            </w:r>
-          </w:p>
-        </w:tc>
-        <w:tc>
-          <w:tcPr>
-            <w:tcW w:w="4392" w:type="dxa"/>
-          </w:tcPr>
-          <w:p>
-            <w:r>
-              <w:rPr>
-                <w:noProof/>
-              </w:rPr>
-              <w:drawing>
-                <wp:inline distT="0" distB="0" distL="0" distR="0" wp14:anchorId="3BDB37F5" wp14:editId="5FFC9E47">
-                  <wp:extent cx="2186609" cy="4564376"/>
-                  <wp:effectExtent l="0" t="0" r="4445" b="8255"/>
-                  <wp:docPr id="87" name="Picture 87"/>
                   <wp:cNvGraphicFramePr>
                     <a:graphicFrameLocks xmlns:a="http://schemas.openxmlformats.org/drawingml/2006/main" noChangeAspect="1"/>
                   </wp:cNvGraphicFramePr>
@@ -9467,7 +9394,7 @@
                         <pic:spPr>
                           <a:xfrm>
                             <a:off x="0" y="0"/>
-                            <a:ext cx="2192681" cy="4577051"/>
+                            <a:ext cx="2322654" cy="2915556"/>
                           </a:xfrm>
                           <a:prstGeom prst="rect">
                             <a:avLst/>
@@ -9489,12 +9416,13 @@
             <w:r>
               <w:rPr>
                 <w:noProof/>
+                <w:lang w:val="en-IN" w:eastAsia="en-IN"/>
               </w:rPr>
               <w:drawing>
-                <wp:inline distT="0" distB="0" distL="0" distR="0" wp14:anchorId="60F8096A" wp14:editId="7D928F98">
-                  <wp:extent cx="2504661" cy="4260154"/>
-                  <wp:effectExtent l="0" t="0" r="0" b="7620"/>
-                  <wp:docPr id="88" name="Picture 88"/>
+                <wp:inline distT="0" distB="0" distL="0" distR="0" wp14:anchorId="3BDB37F5" wp14:editId="5FFC9E47">
+                  <wp:extent cx="2186609" cy="4564376"/>
+                  <wp:effectExtent l="0" t="0" r="4445" b="8255"/>
+                  <wp:docPr id="87" name="Picture 87"/>
                   <wp:cNvGraphicFramePr>
                     <a:graphicFrameLocks xmlns:a="http://schemas.openxmlformats.org/drawingml/2006/main" noChangeAspect="1"/>
                   </wp:cNvGraphicFramePr>
@@ -9514,7 +9442,7 @@
                         <pic:spPr>
                           <a:xfrm>
                             <a:off x="0" y="0"/>
-                            <a:ext cx="2514854" cy="4277490"/>
+                            <a:ext cx="2192681" cy="4577051"/>
                           </a:xfrm>
                           <a:prstGeom prst="rect">
                             <a:avLst/>
@@ -9528,23 +9456,6 @@
             </w:r>
           </w:p>
         </w:tc>
-      </w:tr>
-    </w:tbl>
-    <w:p/>
-    <w:p/>
-    <w:p/>
-    <w:tbl>
-      <w:tblPr>
-        <w:tblStyle w:val="TableGrid"/>
-        <w:tblW w:w="0" w:type="auto"/>
-        <w:tblLook w:val="04A0" w:firstRow="1" w:lastRow="0" w:firstColumn="1" w:lastColumn="0" w:noHBand="0" w:noVBand="1"/>
-      </w:tblPr>
-      <w:tblGrid>
-        <w:gridCol w:w="4392"/>
-        <w:gridCol w:w="4392"/>
-        <w:gridCol w:w="4392"/>
-      </w:tblGrid>
-      <w:tr>
         <w:tc>
           <w:tcPr>
             <w:tcW w:w="4392" w:type="dxa"/>
@@ -9553,13 +9464,13 @@
             <w:r>
               <w:rPr>
                 <w:noProof/>
-              </w:rPr>
-              <w:lastRenderedPageBreak/>
+                <w:lang w:val="en-IN" w:eastAsia="en-IN"/>
+              </w:rPr>
               <w:drawing>
-                <wp:inline distT="0" distB="0" distL="0" distR="0" wp14:anchorId="433BBC88" wp14:editId="27B1FA95">
-                  <wp:extent cx="2274073" cy="2687541"/>
-                  <wp:effectExtent l="0" t="0" r="0" b="0"/>
-                  <wp:docPr id="89" name="Picture 89"/>
+                <wp:inline distT="0" distB="0" distL="0" distR="0" wp14:anchorId="60F8096A" wp14:editId="7D928F98">
+                  <wp:extent cx="2504661" cy="4260154"/>
+                  <wp:effectExtent l="0" t="0" r="0" b="7620"/>
+                  <wp:docPr id="88" name="Picture 88"/>
                   <wp:cNvGraphicFramePr>
                     <a:graphicFrameLocks xmlns:a="http://schemas.openxmlformats.org/drawingml/2006/main" noChangeAspect="1"/>
                   </wp:cNvGraphicFramePr>
@@ -9579,7 +9490,7 @@
                         <pic:spPr>
                           <a:xfrm>
                             <a:off x="0" y="0"/>
-                            <a:ext cx="2305421" cy="2724589"/>
+                            <a:ext cx="2514854" cy="4277490"/>
                           </a:xfrm>
                           <a:prstGeom prst="rect">
                             <a:avLst/>
@@ -9593,6 +9504,23 @@
             </w:r>
           </w:p>
         </w:tc>
+      </w:tr>
+    </w:tbl>
+    <w:p/>
+    <w:p/>
+    <w:p/>
+    <w:tbl>
+      <w:tblPr>
+        <w:tblStyle w:val="TableGrid"/>
+        <w:tblW w:w="0" w:type="auto"/>
+        <w:tblLook w:val="04A0" w:firstRow="1" w:lastRow="0" w:firstColumn="1" w:lastColumn="0" w:noHBand="0" w:noVBand="1"/>
+      </w:tblPr>
+      <w:tblGrid>
+        <w:gridCol w:w="4392"/>
+        <w:gridCol w:w="4392"/>
+        <w:gridCol w:w="4392"/>
+      </w:tblGrid>
+      <w:tr>
         <w:tc>
           <w:tcPr>
             <w:tcW w:w="4392" w:type="dxa"/>
@@ -9601,12 +9529,14 @@
             <w:r>
               <w:rPr>
                 <w:noProof/>
-              </w:rPr>
+                <w:lang w:val="en-IN" w:eastAsia="en-IN"/>
+              </w:rPr>
+              <w:lastRenderedPageBreak/>
               <w:drawing>
-                <wp:inline distT="0" distB="0" distL="0" distR="0" wp14:anchorId="5D692833" wp14:editId="6A02621B">
-                  <wp:extent cx="1908313" cy="3851189"/>
+                <wp:inline distT="0" distB="0" distL="0" distR="0" wp14:anchorId="433BBC88" wp14:editId="27B1FA95">
+                  <wp:extent cx="2274073" cy="2687541"/>
                   <wp:effectExtent l="0" t="0" r="0" b="0"/>
-                  <wp:docPr id="90" name="Picture 90"/>
+                  <wp:docPr id="89" name="Picture 89"/>
                   <wp:cNvGraphicFramePr>
                     <a:graphicFrameLocks xmlns:a="http://schemas.openxmlformats.org/drawingml/2006/main" noChangeAspect="1"/>
                   </wp:cNvGraphicFramePr>
@@ -9626,7 +9556,7 @@
                         <pic:spPr>
                           <a:xfrm>
                             <a:off x="0" y="0"/>
-                            <a:ext cx="1923704" cy="3882249"/>
+                            <a:ext cx="2305421" cy="2724589"/>
                           </a:xfrm>
                           <a:prstGeom prst="rect">
                             <a:avLst/>
@@ -9648,12 +9578,13 @@
             <w:r>
               <w:rPr>
                 <w:noProof/>
+                <w:lang w:val="en-IN" w:eastAsia="en-IN"/>
               </w:rPr>
               <w:drawing>
-                <wp:inline distT="0" distB="0" distL="0" distR="0" wp14:anchorId="0D4D02CE" wp14:editId="3BB1A8ED">
-                  <wp:extent cx="2460961" cy="2957886"/>
+                <wp:inline distT="0" distB="0" distL="0" distR="0" wp14:anchorId="5D692833" wp14:editId="6A02621B">
+                  <wp:extent cx="1908313" cy="3851189"/>
                   <wp:effectExtent l="0" t="0" r="0" b="0"/>
-                  <wp:docPr id="91" name="Picture 91"/>
+                  <wp:docPr id="90" name="Picture 90"/>
                   <wp:cNvGraphicFramePr>
                     <a:graphicFrameLocks xmlns:a="http://schemas.openxmlformats.org/drawingml/2006/main" noChangeAspect="1"/>
                   </wp:cNvGraphicFramePr>
@@ -9673,7 +9604,7 @@
                         <pic:spPr>
                           <a:xfrm>
                             <a:off x="0" y="0"/>
-                            <a:ext cx="2468426" cy="2966858"/>
+                            <a:ext cx="1923704" cy="3882249"/>
                           </a:xfrm>
                           <a:prstGeom prst="rect">
                             <a:avLst/>
@@ -9687,37 +9618,21 @@
             </w:r>
           </w:p>
         </w:tc>
-      </w:tr>
-      <w:tr>
-        <w:tc>
-          <w:tcPr>
-            <w:tcW w:w="13176" w:type="dxa"/>
-            <w:gridSpan w:val="3"/>
-          </w:tcPr>
-          <w:p>
-            <w:pPr>
-              <w:jc w:val="center"/>
+        <w:tc>
+          <w:tcPr>
+            <w:tcW w:w="4392" w:type="dxa"/>
+          </w:tcPr>
+          <w:p>
+            <w:r>
               <w:rPr>
                 <w:noProof/>
-              </w:rPr>
-            </w:pPr>
-          </w:p>
-          <w:p>
-            <w:pPr>
-              <w:jc w:val="center"/>
-              <w:rPr>
-                <w:noProof/>
-              </w:rPr>
-            </w:pPr>
-            <w:r>
-              <w:rPr>
-                <w:noProof/>
+                <w:lang w:val="en-IN" w:eastAsia="en-IN"/>
               </w:rPr>
               <w:drawing>
-                <wp:inline distT="0" distB="0" distL="0" distR="0" wp14:anchorId="34A02408" wp14:editId="6CC0D80A">
-                  <wp:extent cx="2091193" cy="789759"/>
-                  <wp:effectExtent l="0" t="0" r="4445" b="0"/>
-                  <wp:docPr id="92" name="Picture 92"/>
+                <wp:inline distT="0" distB="0" distL="0" distR="0" wp14:anchorId="0D4D02CE" wp14:editId="3BB1A8ED">
+                  <wp:extent cx="2460961" cy="2957886"/>
+                  <wp:effectExtent l="0" t="0" r="0" b="0"/>
+                  <wp:docPr id="91" name="Picture 91"/>
                   <wp:cNvGraphicFramePr>
                     <a:graphicFrameLocks xmlns:a="http://schemas.openxmlformats.org/drawingml/2006/main" noChangeAspect="1"/>
                   </wp:cNvGraphicFramePr>
@@ -9737,6 +9652,71 @@
                         <pic:spPr>
                           <a:xfrm>
                             <a:off x="0" y="0"/>
+                            <a:ext cx="2468426" cy="2966858"/>
+                          </a:xfrm>
+                          <a:prstGeom prst="rect">
+                            <a:avLst/>
+                          </a:prstGeom>
+                        </pic:spPr>
+                      </pic:pic>
+                    </a:graphicData>
+                  </a:graphic>
+                </wp:inline>
+              </w:drawing>
+            </w:r>
+          </w:p>
+        </w:tc>
+      </w:tr>
+      <w:tr>
+        <w:tc>
+          <w:tcPr>
+            <w:tcW w:w="13176" w:type="dxa"/>
+            <w:gridSpan w:val="3"/>
+          </w:tcPr>
+          <w:p>
+            <w:pPr>
+              <w:jc w:val="center"/>
+              <w:rPr>
+                <w:noProof/>
+              </w:rPr>
+            </w:pPr>
+          </w:p>
+          <w:p>
+            <w:pPr>
+              <w:jc w:val="center"/>
+              <w:rPr>
+                <w:noProof/>
+              </w:rPr>
+            </w:pPr>
+            <w:r>
+              <w:rPr>
+                <w:noProof/>
+                <w:lang w:val="en-IN" w:eastAsia="en-IN"/>
+              </w:rPr>
+              <w:drawing>
+                <wp:inline distT="0" distB="0" distL="0" distR="0" wp14:anchorId="34A02408" wp14:editId="6CC0D80A">
+                  <wp:extent cx="2091193" cy="789759"/>
+                  <wp:effectExtent l="0" t="0" r="4445" b="0"/>
+                  <wp:docPr id="92" name="Picture 92"/>
+                  <wp:cNvGraphicFramePr>
+                    <a:graphicFrameLocks xmlns:a="http://schemas.openxmlformats.org/drawingml/2006/main" noChangeAspect="1"/>
+                  </wp:cNvGraphicFramePr>
+                  <a:graphic xmlns:a="http://schemas.openxmlformats.org/drawingml/2006/main">
+                    <a:graphicData uri="http://schemas.openxmlformats.org/drawingml/2006/picture">
+                      <pic:pic xmlns:pic="http://schemas.openxmlformats.org/drawingml/2006/picture">
+                        <pic:nvPicPr>
+                          <pic:cNvPr id="1" name=""/>
+                          <pic:cNvPicPr/>
+                        </pic:nvPicPr>
+                        <pic:blipFill>
+                          <a:blip r:embed="rId25"/>
+                          <a:stretch>
+                            <a:fillRect/>
+                          </a:stretch>
+                        </pic:blipFill>
+                        <pic:spPr>
+                          <a:xfrm>
+                            <a:off x="0" y="0"/>
                             <a:ext cx="2114394" cy="798521"/>
                           </a:xfrm>
                           <a:prstGeom prst="rect">
@@ -9796,58 +9776,13 @@
       <w:r>
         <w:rPr>
           <w:noProof/>
+          <w:lang w:val="en-IN" w:eastAsia="en-IN"/>
         </w:rPr>
         <w:drawing>
           <wp:inline distT="0" distB="0" distL="0" distR="0" wp14:anchorId="65838B8C" wp14:editId="0D4AB835">
             <wp:extent cx="6224905" cy="3221335"/>
             <wp:effectExtent l="0" t="0" r="4445" b="0"/>
             <wp:docPr id="25" name="Picture 25"/>
-            <wp:cNvGraphicFramePr>
-              <a:graphicFrameLocks xmlns:a="http://schemas.openxmlformats.org/drawingml/2006/main" noChangeAspect="1"/>
-            </wp:cNvGraphicFramePr>
-            <a:graphic xmlns:a="http://schemas.openxmlformats.org/drawingml/2006/main">
-              <a:graphicData uri="http://schemas.openxmlformats.org/drawingml/2006/picture">
-                <pic:pic xmlns:pic="http://schemas.openxmlformats.org/drawingml/2006/picture">
-                  <pic:nvPicPr>
-                    <pic:cNvPr id="1" name=""/>
-                    <pic:cNvPicPr/>
-                  </pic:nvPicPr>
-                  <pic:blipFill>
-                    <a:blip r:embed="rId25"/>
-                    <a:stretch>
-                      <a:fillRect/>
-                    </a:stretch>
-                  </pic:blipFill>
-                  <pic:spPr>
-                    <a:xfrm>
-                      <a:off x="0" y="0"/>
-                      <a:ext cx="6254911" cy="3236863"/>
-                    </a:xfrm>
-                    <a:prstGeom prst="rect">
-                      <a:avLst/>
-                    </a:prstGeom>
-                  </pic:spPr>
-                </pic:pic>
-              </a:graphicData>
-            </a:graphic>
-          </wp:inline>
-        </w:drawing>
-      </w:r>
-      <w:r>
-        <w:rPr>
-          <w:noProof/>
-        </w:rPr>
-        <w:t xml:space="preserve"> </w:t>
-      </w:r>
-      <w:r>
-        <w:rPr>
-          <w:noProof/>
-        </w:rPr>
-        <w:drawing>
-          <wp:inline distT="0" distB="0" distL="0" distR="0" wp14:anchorId="70E9D44E" wp14:editId="1CA75FD5">
-            <wp:extent cx="1751428" cy="2917675"/>
-            <wp:effectExtent l="0" t="0" r="1270" b="0"/>
-            <wp:docPr id="20" name="Picture 20"/>
             <wp:cNvGraphicFramePr>
               <a:graphicFrameLocks xmlns:a="http://schemas.openxmlformats.org/drawingml/2006/main" noChangeAspect="1"/>
             </wp:cNvGraphicFramePr>
@@ -9867,7 +9802,7 @@
                   <pic:spPr>
                     <a:xfrm>
                       <a:off x="0" y="0"/>
-                      <a:ext cx="1768890" cy="2946764"/>
+                      <a:ext cx="6254911" cy="3236863"/>
                     </a:xfrm>
                     <a:prstGeom prst="rect">
                       <a:avLst/>
@@ -9879,143 +9814,22 @@
           </wp:inline>
         </w:drawing>
       </w:r>
-    </w:p>
-    <w:p>
-      <w:pPr>
+      <w:r>
         <w:rPr>
           <w:noProof/>
         </w:rPr>
-      </w:pPr>
-    </w:p>
-    <w:p>
-      <w:pPr>
+        <w:t xml:space="preserve"> </w:t>
+      </w:r>
+      <w:r>
         <w:rPr>
           <w:noProof/>
-        </w:rPr>
-      </w:pPr>
-      <w:r>
-        <w:rPr>
-          <w:b/>
-          <w:noProof/>
-        </w:rPr>
-        <w:t>Strategy Name &amp; Details:</w:t>
-      </w:r>
-      <w:r>
-        <w:rPr>
-          <w:noProof/>
-        </w:rPr>
-        <w:t xml:space="preserve"> Hardcoded from Backend</w:t>
-      </w:r>
-      <w:r>
-        <w:rPr>
-          <w:noProof/>
-        </w:rPr>
-        <w:t xml:space="preserve">, </w:t>
-      </w:r>
-      <w:r>
-        <w:rPr>
-          <w:b/>
-          <w:noProof/>
-        </w:rPr>
-        <w:t>Scope :</w:t>
-      </w:r>
-      <w:r>
-        <w:rPr>
-          <w:noProof/>
-        </w:rPr>
-        <w:t xml:space="preserve"> Only one stock or index at a time.</w:t>
-      </w:r>
-    </w:p>
-    <w:p>
-      <w:pPr>
-        <w:rPr>
-          <w:noProof/>
-        </w:rPr>
-      </w:pPr>
-      <w:r>
-        <w:rPr>
-          <w:b/>
-          <w:noProof/>
-        </w:rPr>
-        <w:t>Frequency :</w:t>
-      </w:r>
-      <w:r>
-        <w:rPr>
-          <w:noProof/>
-        </w:rPr>
-        <w:t xml:space="preserve"> Daily</w:t>
-      </w:r>
-      <w:r>
-        <w:rPr>
-          <w:noProof/>
-        </w:rPr>
-        <w:t xml:space="preserve">, </w:t>
-      </w:r>
-      <w:r>
-        <w:rPr>
-          <w:b/>
-          <w:noProof/>
-        </w:rPr>
-        <w:t>Strategy Size:</w:t>
-      </w:r>
-      <w:r>
-        <w:rPr>
-          <w:noProof/>
-        </w:rPr>
-        <w:t xml:space="preserve"> Input Box</w:t>
-      </w:r>
-    </w:p>
-    <w:p>
-      <w:pPr>
-        <w:rPr>
-          <w:noProof/>
-        </w:rPr>
-      </w:pPr>
-      <w:r>
-        <w:rPr>
-          <w:b/>
-          <w:noProof/>
-        </w:rPr>
-        <w:t>Time Period :</w:t>
-      </w:r>
-      <w:r>
-        <w:rPr>
-          <w:noProof/>
-        </w:rPr>
-        <w:t xml:space="preserve"> 1 Year, 2 Years, 3 Years, 4 Years, 5 Years</w:t>
-      </w:r>
-    </w:p>
-    <w:p>
-      <w:r>
-        <w:rPr>
-          <w:b/>
-        </w:rPr>
-        <w:t>Screen 2</w:t>
-      </w:r>
-      <w:r>
-        <w:rPr>
-          <w:b/>
-        </w:rPr>
-        <w:t>:</w:t>
-      </w:r>
-      <w:r>
-        <w:t xml:space="preserve"> </w:t>
-      </w:r>
-      <w:r>
-        <w:t>Entry Conditions : Buying or Selling , etc…</w:t>
-      </w:r>
-    </w:p>
-    <w:p>
-      <w:r>
-        <w:rPr>
-          <w:noProof/>
-        </w:rPr>
-        <w:lastRenderedPageBreak/>
+          <w:lang w:val="en-IN" w:eastAsia="en-IN"/>
+        </w:rPr>
         <w:drawing>
-          <wp:inline distT="0" distB="0" distL="0" distR="0" wp14:anchorId="3F14D31E" wp14:editId="28B16BC8">
-            <wp:extent cx="7391400" cy="4048125"/>
-            <wp:effectExtent l="0" t="0" r="0" b="9525"/>
-            <wp:docPr id="41" name="Picture 41"/>
+          <wp:inline distT="0" distB="0" distL="0" distR="0" wp14:anchorId="70E9D44E" wp14:editId="1CA75FD5">
+            <wp:extent cx="1751428" cy="2917675"/>
+            <wp:effectExtent l="0" t="0" r="1270" b="0"/>
+            <wp:docPr id="20" name="Picture 20"/>
             <wp:cNvGraphicFramePr>
               <a:graphicFrameLocks xmlns:a="http://schemas.openxmlformats.org/drawingml/2006/main" noChangeAspect="1"/>
             </wp:cNvGraphicFramePr>
@@ -10035,7 +9849,7 @@
                   <pic:spPr>
                     <a:xfrm>
                       <a:off x="0" y="0"/>
-                      <a:ext cx="7391400" cy="4048125"/>
+                      <a:ext cx="1768890" cy="2946764"/>
                     </a:xfrm>
                     <a:prstGeom prst="rect">
                       <a:avLst/>
@@ -10048,38 +9862,143 @@
         </w:drawing>
       </w:r>
     </w:p>
-    <w:p/>
-    <w:p/>
-    <w:p/>
-    <w:p/>
-    <w:p>
+    <w:p>
+      <w:pPr>
+        <w:rPr>
+          <w:noProof/>
+        </w:rPr>
+      </w:pPr>
+    </w:p>
+    <w:p>
+      <w:pPr>
+        <w:rPr>
+          <w:noProof/>
+        </w:rPr>
+      </w:pPr>
       <w:r>
         <w:rPr>
           <w:b/>
-        </w:rPr>
-        <w:t>Screen 3</w:t>
+          <w:noProof/>
+        </w:rPr>
+        <w:t>Strategy Name &amp; Details:</w:t>
+      </w:r>
+      <w:r>
+        <w:rPr>
+          <w:noProof/>
+        </w:rPr>
+        <w:t xml:space="preserve"> Hardcoded from Backend</w:t>
+      </w:r>
+      <w:r>
+        <w:rPr>
+          <w:noProof/>
+        </w:rPr>
+        <w:t xml:space="preserve">, </w:t>
       </w:r>
       <w:r>
         <w:rPr>
           <w:b/>
+          <w:noProof/>
+        </w:rPr>
+        <w:t>Scope :</w:t>
+      </w:r>
+      <w:r>
+        <w:rPr>
+          <w:noProof/>
+        </w:rPr>
+        <w:t xml:space="preserve"> Only one stock or index at a time.</w:t>
+      </w:r>
+    </w:p>
+    <w:p>
+      <w:pPr>
+        <w:rPr>
+          <w:noProof/>
+        </w:rPr>
+      </w:pPr>
+      <w:r>
+        <w:rPr>
+          <w:b/>
+          <w:noProof/>
+        </w:rPr>
+        <w:t>Frequency :</w:t>
+      </w:r>
+      <w:r>
+        <w:rPr>
+          <w:noProof/>
+        </w:rPr>
+        <w:t xml:space="preserve"> Daily</w:t>
+      </w:r>
+      <w:r>
+        <w:rPr>
+          <w:noProof/>
+        </w:rPr>
+        <w:t xml:space="preserve">, </w:t>
+      </w:r>
+      <w:r>
+        <w:rPr>
+          <w:b/>
+          <w:noProof/>
+        </w:rPr>
+        <w:t>Strategy Size:</w:t>
+      </w:r>
+      <w:r>
+        <w:rPr>
+          <w:noProof/>
+        </w:rPr>
+        <w:t xml:space="preserve"> Input Box</w:t>
+      </w:r>
+    </w:p>
+    <w:p>
+      <w:pPr>
+        <w:rPr>
+          <w:noProof/>
+        </w:rPr>
+      </w:pPr>
+      <w:r>
+        <w:rPr>
+          <w:b/>
+          <w:noProof/>
+        </w:rPr>
+        <w:t>Time Period :</w:t>
+      </w:r>
+      <w:r>
+        <w:rPr>
+          <w:noProof/>
+        </w:rPr>
+        <w:t xml:space="preserve"> 1 Year, 2 Years, 3 Years, 4 Years, 5 Years</w:t>
+      </w:r>
+    </w:p>
+    <w:p>
+      <w:r>
+        <w:rPr>
+          <w:b/>
+        </w:rPr>
+        <w:t>Screen 2</w:t>
+      </w:r>
+      <w:r>
+        <w:rPr>
+          <w:b/>
         </w:rPr>
         <w:t>:</w:t>
       </w:r>
       <w:r>
-        <w:t xml:space="preserve"> Exit Conditions : Stop Loss etc…</w:t>
-      </w:r>
-    </w:p>
-    <w:p/>
+        <w:t xml:space="preserve"> </w:t>
+      </w:r>
+      <w:r>
+        <w:t>Entry Conditions : Buying or Selling , etc…</w:t>
+      </w:r>
+    </w:p>
     <w:p>
       <w:r>
         <w:rPr>
           <w:noProof/>
-        </w:rPr>
+          <w:lang w:val="en-IN" w:eastAsia="en-IN"/>
+        </w:rPr>
+        <w:lastRenderedPageBreak/>
         <w:drawing>
-          <wp:inline distT="0" distB="0" distL="0" distR="0" wp14:anchorId="6800EF3B" wp14:editId="272F63EB">
-            <wp:extent cx="8229600" cy="4645660"/>
-            <wp:effectExtent l="0" t="0" r="0" b="2540"/>
-            <wp:docPr id="43" name="Picture 43"/>
+          <wp:inline distT="0" distB="0" distL="0" distR="0" wp14:anchorId="3F14D31E" wp14:editId="28B16BC8">
+            <wp:extent cx="7391400" cy="4048125"/>
+            <wp:effectExtent l="0" t="0" r="0" b="9525"/>
+            <wp:docPr id="41" name="Picture 41"/>
             <wp:cNvGraphicFramePr>
               <a:graphicFrameLocks xmlns:a="http://schemas.openxmlformats.org/drawingml/2006/main" noChangeAspect="1"/>
             </wp:cNvGraphicFramePr>
@@ -10099,6 +10018,71 @@
                   <pic:spPr>
                     <a:xfrm>
                       <a:off x="0" y="0"/>
+                      <a:ext cx="7391400" cy="4048125"/>
+                    </a:xfrm>
+                    <a:prstGeom prst="rect">
+                      <a:avLst/>
+                    </a:prstGeom>
+                  </pic:spPr>
+                </pic:pic>
+              </a:graphicData>
+            </a:graphic>
+          </wp:inline>
+        </w:drawing>
+      </w:r>
+    </w:p>
+    <w:p/>
+    <w:p/>
+    <w:p/>
+    <w:p/>
+    <w:p>
+      <w:r>
+        <w:rPr>
+          <w:b/>
+        </w:rPr>
+        <w:t>Screen 3</w:t>
+      </w:r>
+      <w:r>
+        <w:rPr>
+          <w:b/>
+        </w:rPr>
+        <w:t>:</w:t>
+      </w:r>
+      <w:r>
+        <w:t xml:space="preserve"> Exit Conditions : Stop Loss etc…</w:t>
+      </w:r>
+    </w:p>
+    <w:p/>
+    <w:p>
+      <w:r>
+        <w:rPr>
+          <w:noProof/>
+          <w:lang w:val="en-IN" w:eastAsia="en-IN"/>
+        </w:rPr>
+        <w:drawing>
+          <wp:inline distT="0" distB="0" distL="0" distR="0" wp14:anchorId="6800EF3B" wp14:editId="272F63EB">
+            <wp:extent cx="8229600" cy="4645660"/>
+            <wp:effectExtent l="0" t="0" r="0" b="2540"/>
+            <wp:docPr id="43" name="Picture 43"/>
+            <wp:cNvGraphicFramePr>
+              <a:graphicFrameLocks xmlns:a="http://schemas.openxmlformats.org/drawingml/2006/main" noChangeAspect="1"/>
+            </wp:cNvGraphicFramePr>
+            <a:graphic xmlns:a="http://schemas.openxmlformats.org/drawingml/2006/main">
+              <a:graphicData uri="http://schemas.openxmlformats.org/drawingml/2006/picture">
+                <pic:pic xmlns:pic="http://schemas.openxmlformats.org/drawingml/2006/picture">
+                  <pic:nvPicPr>
+                    <pic:cNvPr id="1" name=""/>
+                    <pic:cNvPicPr/>
+                  </pic:nvPicPr>
+                  <pic:blipFill>
+                    <a:blip r:embed="rId29"/>
+                    <a:stretch>
+                      <a:fillRect/>
+                    </a:stretch>
+                  </pic:blipFill>
+                  <pic:spPr>
+                    <a:xfrm>
+                      <a:off x="0" y="0"/>
                       <a:ext cx="8229600" cy="4645660"/>
                     </a:xfrm>
                     <a:prstGeom prst="rect">
@@ -10638,6 +10622,7 @@
       <w:r>
         <w:rPr>
           <w:noProof/>
+          <w:lang w:val="en-IN" w:eastAsia="en-IN"/>
         </w:rPr>
         <w:drawing>
           <wp:inline distT="0" distB="0" distL="0" distR="0">
@@ -10657,7 +10642,7 @@
                     </pic:cNvPicPr>
                   </pic:nvPicPr>
                   <pic:blipFill>
-                    <a:blip r:embed="rId29">
+                    <a:blip r:embed="rId30">
                       <a:extLst>
                         <a:ext uri="{28A0092B-C50C-407E-A947-70E740481C1C}">
                           <a14:useLocalDpi xmlns:a14="http://schemas.microsoft.com/office/drawing/2010/main" val="0"/>
@@ -10711,6 +10696,7 @@
       <w:r>
         <w:rPr>
           <w:noProof/>
+          <w:lang w:val="en-IN" w:eastAsia="en-IN"/>
         </w:rPr>
         <w:drawing>
           <wp:inline distT="0" distB="0" distL="0" distR="0" wp14:anchorId="2B529F92" wp14:editId="59B505EF">
@@ -10728,7 +10714,7 @@
                     <pic:cNvPicPr/>
                   </pic:nvPicPr>
                   <pic:blipFill>
-                    <a:blip r:embed="rId30"/>
+                    <a:blip r:embed="rId31"/>
                     <a:stretch>
                       <a:fillRect/>
                     </a:stretch>
@@ -11152,7 +11138,7 @@
       <w:r>
         <w:t xml:space="preserve">username : </w:t>
       </w:r>
-      <w:hyperlink r:id="rId31" w:history="1">
+      <w:hyperlink r:id="rId32" w:history="1">
         <w:r>
           <w:rPr>
             <w:rStyle w:val="Hyperlink"/>
@@ -11532,7 +11518,7 @@
       </w:r>
     </w:p>
     <w:p>
-      <w:hyperlink r:id="rId32" w:history="1">
+      <w:hyperlink r:id="rId33" w:history="1">
         <w:r>
           <w:rPr>
             <w:rStyle w:val="Hyperlink"/>
@@ -12568,7 +12554,7 @@
                     <pic:cNvPicPr/>
                   </pic:nvPicPr>
                   <pic:blipFill>
-                    <a:blip r:embed="rId33"/>
+                    <a:blip r:embed="rId34"/>
                     <a:stretch>
                       <a:fillRect/>
                     </a:stretch>
@@ -12809,7 +12795,7 @@
               </w:rPr>
               <w:t>Identifier for the instrument whose historical records you want to fetch. This is obtained with the</w:t>
             </w:r>
-            <w:hyperlink r:id="rId34" w:anchor="retrieving-full-instrument-list" w:history="1">
+            <w:hyperlink r:id="rId35" w:anchor="retrieving-full-instrument-list" w:history="1">
               <w:r>
                 <w:rPr>
                   <w:rStyle w:val="Hyperlink"/>
@@ -13229,7 +13215,7 @@
                     <pic:cNvPicPr/>
                   </pic:nvPicPr>
                   <pic:blipFill>
-                    <a:blip r:embed="rId35"/>
+                    <a:blip r:embed="rId36"/>
                     <a:stretch>
                       <a:fillRect/>
                     </a:stretch>
@@ -13262,7 +13248,7 @@
 </file>
 
 <file path=word/endnotes.xml><?xml version="1.0" encoding="utf-8"?>
-<w:endnotes xmlns:wpc="http://schemas.microsoft.com/office/word/2010/wordprocessingCanvas" xmlns:cx="http://schemas.microsoft.com/office/drawing/2014/chartex" xmlns:cx1="http://schemas.microsoft.com/office/drawing/2015/9/8/chartex" xmlns:cx2="http://schemas.microsoft.com/office/drawing/2015/10/21/chartex" xmlns:cx3="http://schemas.microsoft.com/office/drawing/2016/5/9/chartex" xmlns:cx4="http://schemas.microsoft.com/office/drawing/2016/5/10/chartex" xmlns:cx5="http://schemas.microsoft.com/office/drawing/2016/5/11/chartex" xmlns:cx6="http://schemas.microsoft.com/office/drawing/2016/5/12/chartex" xmlns:cx7="http://schemas.microsoft.com/office/drawing/2016/5/13/chartex" xmlns:cx8="http://schemas.microsoft.com/office/drawing/2016/5/14/chartex" xmlns:mc="http://schemas.openxmlformats.org/markup-compatibility/2006" xmlns:aink="http://schemas.microsoft.com/office/drawing/2016/ink" xmlns:am3d="http://schemas.microsoft.com/office/drawing/2017/model3d" xmlns:o="urn:schemas-microsoft-com:office:office" xmlns:r="http://schemas.openxmlformats.org/officeDocument/2006/relationships" xmlns:m="http://schemas.openxmlformats.org/officeDocument/2006/math" xmlns:v="urn:schemas-microsoft-com:vml" xmlns:wp14="http://schemas.microsoft.com/office/word/2010/wordprocessingDrawing" xmlns:wp="http://schemas.openxmlformats.org/drawingml/2006/wordprocessingDrawing" xmlns:w10="urn:schemas-microsoft-com:office:word" xmlns:w="http://schemas.openxmlformats.org/wordprocessingml/2006/main" xmlns:w14="http://schemas.microsoft.com/office/word/2010/wordml" xmlns:w15="http://schemas.microsoft.com/office/word/2012/wordml" xmlns:w16se="http://schemas.microsoft.com/office/word/2015/wordml/symex" xmlns:wpg="http://schemas.microsoft.com/office/word/2010/wordprocessingGroup" xmlns:wpi="http://schemas.microsoft.com/office/word/2010/wordprocessingInk" xmlns:wne="http://schemas.microsoft.com/office/word/2006/wordml" xmlns:wps="http://schemas.microsoft.com/office/word/2010/wordprocessingShape" mc:Ignorable="w14 w15 w16se wp14">
+<w:endnotes xmlns:wpc="http://schemas.microsoft.com/office/word/2010/wordprocessingCanvas" xmlns:mc="http://schemas.openxmlformats.org/markup-compatibility/2006" xmlns:o="urn:schemas-microsoft-com:office:office" xmlns:r="http://schemas.openxmlformats.org/officeDocument/2006/relationships" xmlns:m="http://schemas.openxmlformats.org/officeDocument/2006/math" xmlns:v="urn:schemas-microsoft-com:vml" xmlns:wp14="http://schemas.microsoft.com/office/word/2010/wordprocessingDrawing" xmlns:wp="http://schemas.openxmlformats.org/drawingml/2006/wordprocessingDrawing" xmlns:w10="urn:schemas-microsoft-com:office:word" xmlns:w="http://schemas.openxmlformats.org/wordprocessingml/2006/main" xmlns:w14="http://schemas.microsoft.com/office/word/2010/wordml" xmlns:wpg="http://schemas.microsoft.com/office/word/2010/wordprocessingGroup" xmlns:wpi="http://schemas.microsoft.com/office/word/2010/wordprocessingInk" xmlns:wne="http://schemas.microsoft.com/office/word/2006/wordml" xmlns:wps="http://schemas.microsoft.com/office/word/2010/wordprocessingShape" mc:Ignorable="w14 wp14">
   <w:endnote w:type="separator" w:id="-1">
     <w:p>
       <w:pPr>
@@ -13287,7 +13273,7 @@
 </file>
 
 <file path=word/footnotes.xml><?xml version="1.0" encoding="utf-8"?>
-<w:footnotes xmlns:wpc="http://schemas.microsoft.com/office/word/2010/wordprocessingCanvas" xmlns:cx="http://schemas.microsoft.com/office/drawing/2014/chartex" xmlns:cx1="http://schemas.microsoft.com/office/drawing/2015/9/8/chartex" xmlns:cx2="http://schemas.microsoft.com/office/drawing/2015/10/21/chartex" xmlns:cx3="http://schemas.microsoft.com/office/drawing/2016/5/9/chartex" xmlns:cx4="http://schemas.microsoft.com/office/drawing/2016/5/10/chartex" xmlns:cx5="http://schemas.microsoft.com/office/drawing/2016/5/11/chartex" xmlns:cx6="http://schemas.microsoft.com/office/drawing/2016/5/12/chartex" xmlns:cx7="http://schemas.microsoft.com/office/drawing/2016/5/13/chartex" xmlns:cx8="http://schemas.microsoft.com/office/drawing/2016/5/14/chartex" xmlns:mc="http://schemas.openxmlformats.org/markup-compatibility/2006" xmlns:aink="http://schemas.microsoft.com/office/drawing/2016/ink" xmlns:am3d="http://schemas.microsoft.com/office/drawing/2017/model3d" xmlns:o="urn:schemas-microsoft-com:office:office" xmlns:r="http://schemas.openxmlformats.org/officeDocument/2006/relationships" xmlns:m="http://schemas.openxmlformats.org/officeDocument/2006/math" xmlns:v="urn:schemas-microsoft-com:vml" xmlns:wp14="http://schemas.microsoft.com/office/word/2010/wordprocessingDrawing" xmlns:wp="http://schemas.openxmlformats.org/drawingml/2006/wordprocessingDrawing" xmlns:w10="urn:schemas-microsoft-com:office:word" xmlns:w="http://schemas.openxmlformats.org/wordprocessingml/2006/main" xmlns:w14="http://schemas.microsoft.com/office/word/2010/wordml" xmlns:w15="http://schemas.microsoft.com/office/word/2012/wordml" xmlns:w16se="http://schemas.microsoft.com/office/word/2015/wordml/symex" xmlns:wpg="http://schemas.microsoft.com/office/word/2010/wordprocessingGroup" xmlns:wpi="http://schemas.microsoft.com/office/word/2010/wordprocessingInk" xmlns:wne="http://schemas.microsoft.com/office/word/2006/wordml" xmlns:wps="http://schemas.microsoft.com/office/word/2010/wordprocessingShape" mc:Ignorable="w14 w15 w16se wp14">
+<w:footnotes xmlns:wpc="http://schemas.microsoft.com/office/word/2010/wordprocessingCanvas" xmlns:mc="http://schemas.openxmlformats.org/markup-compatibility/2006" xmlns:o="urn:schemas-microsoft-com:office:office" xmlns:r="http://schemas.openxmlformats.org/officeDocument/2006/relationships" xmlns:m="http://schemas.openxmlformats.org/officeDocument/2006/math" xmlns:v="urn:schemas-microsoft-com:vml" xmlns:wp14="http://schemas.microsoft.com/office/word/2010/wordprocessingDrawing" xmlns:wp="http://schemas.openxmlformats.org/drawingml/2006/wordprocessingDrawing" xmlns:w10="urn:schemas-microsoft-com:office:word" xmlns:w="http://schemas.openxmlformats.org/wordprocessingml/2006/main" xmlns:w14="http://schemas.microsoft.com/office/word/2010/wordml" xmlns:wpg="http://schemas.microsoft.com/office/word/2010/wordprocessingGroup" xmlns:wpi="http://schemas.microsoft.com/office/word/2010/wordprocessingInk" xmlns:wne="http://schemas.microsoft.com/office/word/2006/wordml" xmlns:wps="http://schemas.microsoft.com/office/word/2010/wordprocessingShape" mc:Ignorable="w14 wp14">
   <w:footnote w:type="separator" w:id="-1">
     <w:p>
       <w:pPr>
@@ -13312,8 +13298,8 @@
 </file>
 
 <file path=word/numbering.xml><?xml version="1.0" encoding="utf-8"?>
-<w:numbering xmlns:wpc="http://schemas.microsoft.com/office/word/2010/wordprocessingCanvas" xmlns:cx="http://schemas.microsoft.com/office/drawing/2014/chartex" xmlns:cx1="http://schemas.microsoft.com/office/drawing/2015/9/8/chartex" xmlns:cx2="http://schemas.microsoft.com/office/drawing/2015/10/21/chartex" xmlns:cx3="http://schemas.microsoft.com/office/drawing/2016/5/9/chartex" xmlns:cx4="http://schemas.microsoft.com/office/drawing/2016/5/10/chartex" xmlns:cx5="http://schemas.microsoft.com/office/drawing/2016/5/11/chartex" xmlns:cx6="http://schemas.microsoft.com/office/drawing/2016/5/12/chartex" xmlns:cx7="http://schemas.microsoft.com/office/drawing/2016/5/13/chartex" xmlns:cx8="http://schemas.microsoft.com/office/drawing/2016/5/14/chartex" xmlns:mc="http://schemas.openxmlformats.org/markup-compatibility/2006" xmlns:aink="http://schemas.microsoft.com/office/drawing/2016/ink" xmlns:am3d="http://schemas.microsoft.com/office/drawing/2017/model3d" xmlns:o="urn:schemas-microsoft-com:office:office" xmlns:r="http://schemas.openxmlformats.org/officeDocument/2006/relationships" xmlns:m="http://schemas.openxmlformats.org/officeDocument/2006/math" xmlns:v="urn:schemas-microsoft-com:vml" xmlns:wp14="http://schemas.microsoft.com/office/word/2010/wordprocessingDrawing" xmlns:wp="http://schemas.openxmlformats.org/drawingml/2006/wordprocessingDrawing" xmlns:w10="urn:schemas-microsoft-com:office:word" xmlns:w="http://schemas.openxmlformats.org/wordprocessingml/2006/main" xmlns:w14="http://schemas.microsoft.com/office/word/2010/wordml" xmlns:w15="http://schemas.microsoft.com/office/word/2012/wordml" xmlns:w16se="http://schemas.microsoft.com/office/word/2015/wordml/symex" xmlns:wpg="http://schemas.microsoft.com/office/word/2010/wordprocessingGroup" xmlns:wpi="http://schemas.microsoft.com/office/word/2010/wordprocessingInk" xmlns:wne="http://schemas.microsoft.com/office/word/2006/wordml" xmlns:wps="http://schemas.microsoft.com/office/word/2010/wordprocessingShape" mc:Ignorable="w14 w15 w16se wp14">
-  <w:abstractNum w:abstractNumId="0" w15:restartNumberingAfterBreak="0">
+<w:numbering xmlns:wpc="http://schemas.microsoft.com/office/word/2010/wordprocessingCanvas" xmlns:mc="http://schemas.openxmlformats.org/markup-compatibility/2006" xmlns:o="urn:schemas-microsoft-com:office:office" xmlns:r="http://schemas.openxmlformats.org/officeDocument/2006/relationships" xmlns:m="http://schemas.openxmlformats.org/officeDocument/2006/math" xmlns:v="urn:schemas-microsoft-com:vml" xmlns:wp14="http://schemas.microsoft.com/office/word/2010/wordprocessingDrawing" xmlns:wp="http://schemas.openxmlformats.org/drawingml/2006/wordprocessingDrawing" xmlns:w10="urn:schemas-microsoft-com:office:word" xmlns:w="http://schemas.openxmlformats.org/wordprocessingml/2006/main" xmlns:w14="http://schemas.microsoft.com/office/word/2010/wordml" xmlns:wpg="http://schemas.microsoft.com/office/word/2010/wordprocessingGroup" xmlns:wpi="http://schemas.microsoft.com/office/word/2010/wordprocessingInk" xmlns:wne="http://schemas.microsoft.com/office/word/2006/wordml" xmlns:wps="http://schemas.microsoft.com/office/word/2010/wordprocessingShape" mc:Ignorable="w14 wp14">
+  <w:abstractNum w:abstractNumId="0">
     <w:nsid w:val="03BF64B8"/>
     <w:multiLevelType w:val="hybridMultilevel"/>
     <w:tmpl w:val="BA26DB88"/>
@@ -13426,7 +13412,7 @@
       </w:rPr>
     </w:lvl>
   </w:abstractNum>
-  <w:abstractNum w:abstractNumId="1" w15:restartNumberingAfterBreak="0">
+  <w:abstractNum w:abstractNumId="1">
     <w:nsid w:val="05676BB0"/>
     <w:multiLevelType w:val="hybridMultilevel"/>
     <w:tmpl w:val="927066EA"/>
@@ -13515,7 +13501,7 @@
       </w:pPr>
     </w:lvl>
   </w:abstractNum>
-  <w:abstractNum w:abstractNumId="2" w15:restartNumberingAfterBreak="0">
+  <w:abstractNum w:abstractNumId="2">
     <w:nsid w:val="070217D4"/>
     <w:multiLevelType w:val="hybridMultilevel"/>
     <w:tmpl w:val="7CAC5896"/>
@@ -13604,7 +13590,7 @@
       </w:pPr>
     </w:lvl>
   </w:abstractNum>
-  <w:abstractNum w:abstractNumId="3" w15:restartNumberingAfterBreak="0">
+  <w:abstractNum w:abstractNumId="3">
     <w:nsid w:val="075748F1"/>
     <w:multiLevelType w:val="hybridMultilevel"/>
     <w:tmpl w:val="11A8CFCC"/>
@@ -13693,7 +13679,7 @@
       </w:pPr>
     </w:lvl>
   </w:abstractNum>
-  <w:abstractNum w:abstractNumId="4" w15:restartNumberingAfterBreak="0">
+  <w:abstractNum w:abstractNumId="4">
     <w:nsid w:val="0BC373FF"/>
     <w:multiLevelType w:val="hybridMultilevel"/>
     <w:tmpl w:val="AD9EF69E"/>
@@ -13806,7 +13792,7 @@
       </w:rPr>
     </w:lvl>
   </w:abstractNum>
-  <w:abstractNum w:abstractNumId="5" w15:restartNumberingAfterBreak="0">
+  <w:abstractNum w:abstractNumId="5">
     <w:nsid w:val="10AE114C"/>
     <w:multiLevelType w:val="hybridMultilevel"/>
     <w:tmpl w:val="61743164"/>
@@ -13895,7 +13881,7 @@
       </w:pPr>
     </w:lvl>
   </w:abstractNum>
-  <w:abstractNum w:abstractNumId="6" w15:restartNumberingAfterBreak="0">
+  <w:abstractNum w:abstractNumId="6">
     <w:nsid w:val="11AD5174"/>
     <w:multiLevelType w:val="hybridMultilevel"/>
     <w:tmpl w:val="3D766884"/>
@@ -13984,7 +13970,7 @@
       </w:pPr>
     </w:lvl>
   </w:abstractNum>
-  <w:abstractNum w:abstractNumId="7" w15:restartNumberingAfterBreak="0">
+  <w:abstractNum w:abstractNumId="7">
     <w:nsid w:val="19DA64F8"/>
     <w:multiLevelType w:val="hybridMultilevel"/>
     <w:tmpl w:val="DEB45D16"/>
@@ -14073,7 +14059,7 @@
       </w:pPr>
     </w:lvl>
   </w:abstractNum>
-  <w:abstractNum w:abstractNumId="8" w15:restartNumberingAfterBreak="0">
+  <w:abstractNum w:abstractNumId="8">
     <w:nsid w:val="1DD076B3"/>
     <w:multiLevelType w:val="hybridMultilevel"/>
     <w:tmpl w:val="D27EB594"/>
@@ -14162,7 +14148,7 @@
       </w:pPr>
     </w:lvl>
   </w:abstractNum>
-  <w:abstractNum w:abstractNumId="9" w15:restartNumberingAfterBreak="0">
+  <w:abstractNum w:abstractNumId="9">
     <w:nsid w:val="1EAA2641"/>
     <w:multiLevelType w:val="hybridMultilevel"/>
     <w:tmpl w:val="B0AEAB12"/>
@@ -14275,7 +14261,7 @@
       </w:rPr>
     </w:lvl>
   </w:abstractNum>
-  <w:abstractNum w:abstractNumId="10" w15:restartNumberingAfterBreak="0">
+  <w:abstractNum w:abstractNumId="10">
     <w:nsid w:val="21516705"/>
     <w:multiLevelType w:val="hybridMultilevel"/>
     <w:tmpl w:val="00F2AE48"/>
@@ -14388,7 +14374,7 @@
       </w:rPr>
     </w:lvl>
   </w:abstractNum>
-  <w:abstractNum w:abstractNumId="11" w15:restartNumberingAfterBreak="0">
+  <w:abstractNum w:abstractNumId="11">
     <w:nsid w:val="27A8230B"/>
     <w:multiLevelType w:val="hybridMultilevel"/>
     <w:tmpl w:val="EBE2BD4C"/>
@@ -14477,7 +14463,7 @@
       </w:pPr>
     </w:lvl>
   </w:abstractNum>
-  <w:abstractNum w:abstractNumId="12" w15:restartNumberingAfterBreak="0">
+  <w:abstractNum w:abstractNumId="12">
     <w:nsid w:val="28F2079A"/>
     <w:multiLevelType w:val="hybridMultilevel"/>
     <w:tmpl w:val="41BC4E02"/>
@@ -14566,7 +14552,7 @@
       </w:pPr>
     </w:lvl>
   </w:abstractNum>
-  <w:abstractNum w:abstractNumId="13" w15:restartNumberingAfterBreak="0">
+  <w:abstractNum w:abstractNumId="13">
     <w:nsid w:val="2C18634F"/>
     <w:multiLevelType w:val="hybridMultilevel"/>
     <w:tmpl w:val="312EFF12"/>
@@ -14679,7 +14665,7 @@
       </w:rPr>
     </w:lvl>
   </w:abstractNum>
-  <w:abstractNum w:abstractNumId="14" w15:restartNumberingAfterBreak="0">
+  <w:abstractNum w:abstractNumId="14">
     <w:nsid w:val="32DB272F"/>
     <w:multiLevelType w:val="hybridMultilevel"/>
     <w:tmpl w:val="821011E6"/>
@@ -14768,7 +14754,7 @@
       </w:pPr>
     </w:lvl>
   </w:abstractNum>
-  <w:abstractNum w:abstractNumId="15" w15:restartNumberingAfterBreak="0">
+  <w:abstractNum w:abstractNumId="15">
     <w:nsid w:val="368554F5"/>
     <w:multiLevelType w:val="hybridMultilevel"/>
     <w:tmpl w:val="655E4ECC"/>
@@ -14857,7 +14843,7 @@
       </w:pPr>
     </w:lvl>
   </w:abstractNum>
-  <w:abstractNum w:abstractNumId="16" w15:restartNumberingAfterBreak="0">
+  <w:abstractNum w:abstractNumId="16">
     <w:nsid w:val="39F06747"/>
     <w:multiLevelType w:val="multilevel"/>
     <w:tmpl w:val="D02CB078"/>
@@ -15006,7 +14992,7 @@
       </w:rPr>
     </w:lvl>
   </w:abstractNum>
-  <w:abstractNum w:abstractNumId="17" w15:restartNumberingAfterBreak="0">
+  <w:abstractNum w:abstractNumId="17">
     <w:nsid w:val="41CE4885"/>
     <w:multiLevelType w:val="hybridMultilevel"/>
     <w:tmpl w:val="9F109928"/>
@@ -15119,7 +15105,7 @@
       </w:rPr>
     </w:lvl>
   </w:abstractNum>
-  <w:abstractNum w:abstractNumId="18" w15:restartNumberingAfterBreak="0">
+  <w:abstractNum w:abstractNumId="18">
     <w:nsid w:val="4A2250D8"/>
     <w:multiLevelType w:val="hybridMultilevel"/>
     <w:tmpl w:val="3A2E6AD8"/>
@@ -15205,7 +15191,7 @@
       </w:pPr>
     </w:lvl>
   </w:abstractNum>
-  <w:abstractNum w:abstractNumId="19" w15:restartNumberingAfterBreak="0">
+  <w:abstractNum w:abstractNumId="19">
     <w:nsid w:val="502E293A"/>
     <w:multiLevelType w:val="hybridMultilevel"/>
     <w:tmpl w:val="C49E6EAC"/>
@@ -15318,7 +15304,7 @@
       </w:rPr>
     </w:lvl>
   </w:abstractNum>
-  <w:abstractNum w:abstractNumId="20" w15:restartNumberingAfterBreak="0">
+  <w:abstractNum w:abstractNumId="20">
     <w:nsid w:val="624C5260"/>
     <w:multiLevelType w:val="hybridMultilevel"/>
     <w:tmpl w:val="5F7CA7B2"/>
@@ -15407,7 +15393,7 @@
       </w:pPr>
     </w:lvl>
   </w:abstractNum>
-  <w:abstractNum w:abstractNumId="21" w15:restartNumberingAfterBreak="0">
+  <w:abstractNum w:abstractNumId="21">
     <w:nsid w:val="68D1703A"/>
     <w:multiLevelType w:val="hybridMultilevel"/>
     <w:tmpl w:val="927066EA"/>
@@ -15496,7 +15482,7 @@
       </w:pPr>
     </w:lvl>
   </w:abstractNum>
-  <w:abstractNum w:abstractNumId="22" w15:restartNumberingAfterBreak="0">
+  <w:abstractNum w:abstractNumId="22">
     <w:nsid w:val="70C637A8"/>
     <w:multiLevelType w:val="hybridMultilevel"/>
     <w:tmpl w:val="B0EE3DD2"/>
@@ -15585,7 +15571,7 @@
       </w:pPr>
     </w:lvl>
   </w:abstractNum>
-  <w:abstractNum w:abstractNumId="23" w15:restartNumberingAfterBreak="0">
+  <w:abstractNum w:abstractNumId="23">
     <w:nsid w:val="71F23063"/>
     <w:multiLevelType w:val="hybridMultilevel"/>
     <w:tmpl w:val="B8A4E26E"/>
@@ -15674,7 +15660,7 @@
       </w:pPr>
     </w:lvl>
   </w:abstractNum>
-  <w:abstractNum w:abstractNumId="24" w15:restartNumberingAfterBreak="0">
+  <w:abstractNum w:abstractNumId="24">
     <w:nsid w:val="7AD3421C"/>
     <w:multiLevelType w:val="hybridMultilevel"/>
     <w:tmpl w:val="A5A436B4"/>
@@ -15763,7 +15749,7 @@
       </w:pPr>
     </w:lvl>
   </w:abstractNum>
-  <w:abstractNum w:abstractNumId="25" w15:restartNumberingAfterBreak="0">
+  <w:abstractNum w:abstractNumId="25">
     <w:nsid w:val="7F0540CA"/>
     <w:multiLevelType w:val="hybridMultilevel"/>
     <w:tmpl w:val="41BC4E02"/>
@@ -15934,7 +15920,7 @@
 </file>
 
 <file path=word/styles.xml><?xml version="1.0" encoding="utf-8"?>
-<w:styles xmlns:mc="http://schemas.openxmlformats.org/markup-compatibility/2006" xmlns:r="http://schemas.openxmlformats.org/officeDocument/2006/relationships" xmlns:w="http://schemas.openxmlformats.org/wordprocessingml/2006/main" xmlns:w14="http://schemas.microsoft.com/office/word/2010/wordml" xmlns:w15="http://schemas.microsoft.com/office/word/2012/wordml" xmlns:w16se="http://schemas.microsoft.com/office/word/2015/wordml/symex" mc:Ignorable="w14 w15 w16se">
+<w:styles xmlns:mc="http://schemas.openxmlformats.org/markup-compatibility/2006" xmlns:r="http://schemas.openxmlformats.org/officeDocument/2006/relationships" xmlns:w="http://schemas.openxmlformats.org/wordprocessingml/2006/main" xmlns:w14="http://schemas.microsoft.com/office/word/2010/wordml" mc:Ignorable="w14">
   <w:docDefaults>
     <w:rPrDefault>
       <w:rPr>
@@ -15950,382 +15936,144 @@
       </w:pPr>
     </w:pPrDefault>
   </w:docDefaults>
-  <w:latentStyles w:defLockedState="0" w:defUIPriority="99" w:defSemiHidden="0" w:defUnhideWhenUsed="0" w:defQFormat="0" w:count="375">
-    <w:lsdException w:name="Normal" w:uiPriority="0" w:qFormat="1"/>
-    <w:lsdException w:name="heading 1" w:uiPriority="9" w:qFormat="1"/>
-    <w:lsdException w:name="heading 2" w:semiHidden="1" w:uiPriority="9" w:unhideWhenUsed="1" w:qFormat="1"/>
-    <w:lsdException w:name="heading 3" w:semiHidden="1" w:uiPriority="9" w:unhideWhenUsed="1" w:qFormat="1"/>
-    <w:lsdException w:name="heading 4" w:semiHidden="1" w:uiPriority="9" w:unhideWhenUsed="1" w:qFormat="1"/>
-    <w:lsdException w:name="heading 5" w:semiHidden="1" w:uiPriority="9" w:unhideWhenUsed="1" w:qFormat="1"/>
-    <w:lsdException w:name="heading 6" w:semiHidden="1" w:uiPriority="9" w:unhideWhenUsed="1" w:qFormat="1"/>
-    <w:lsdException w:name="heading 7" w:semiHidden="1" w:uiPriority="9" w:unhideWhenUsed="1" w:qFormat="1"/>
-    <w:lsdException w:name="heading 8" w:semiHidden="1" w:uiPriority="9" w:unhideWhenUsed="1" w:qFormat="1"/>
-    <w:lsdException w:name="heading 9" w:semiHidden="1" w:uiPriority="9" w:unhideWhenUsed="1" w:qFormat="1"/>
-    <w:lsdException w:name="index 1" w:semiHidden="1" w:unhideWhenUsed="1"/>
-    <w:lsdException w:name="index 2" w:semiHidden="1" w:unhideWhenUsed="1"/>
-    <w:lsdException w:name="index 3" w:semiHidden="1" w:unhideWhenUsed="1"/>
-    <w:lsdException w:name="index 4" w:semiHidden="1" w:unhideWhenUsed="1"/>
-    <w:lsdException w:name="index 5" w:semiHidden="1" w:unhideWhenUsed="1"/>
-    <w:lsdException w:name="index 6" w:semiHidden="1" w:unhideWhenUsed="1"/>
-    <w:lsdException w:name="index 7" w:semiHidden="1" w:unhideWhenUsed="1"/>
-    <w:lsdException w:name="index 8" w:semiHidden="1" w:unhideWhenUsed="1"/>
-    <w:lsdException w:name="index 9" w:semiHidden="1" w:unhideWhenUsed="1"/>
-    <w:lsdException w:name="toc 1" w:semiHidden="1" w:uiPriority="39" w:unhideWhenUsed="1"/>
-    <w:lsdException w:name="toc 2" w:semiHidden="1" w:uiPriority="39" w:unhideWhenUsed="1"/>
-    <w:lsdException w:name="toc 3" w:semiHidden="1" w:uiPriority="39" w:unhideWhenUsed="1"/>
-    <w:lsdException w:name="toc 4" w:semiHidden="1" w:uiPriority="39" w:unhideWhenUsed="1"/>
-    <w:lsdException w:name="toc 5" w:semiHidden="1" w:uiPriority="39" w:unhideWhenUsed="1"/>
-    <w:lsdException w:name="toc 6" w:semiHidden="1" w:uiPriority="39" w:unhideWhenUsed="1"/>
-    <w:lsdException w:name="toc 7" w:semiHidden="1" w:uiPriority="39" w:unhideWhenUsed="1"/>
-    <w:lsdException w:name="toc 8" w:semiHidden="1" w:uiPriority="39" w:unhideWhenUsed="1"/>
-    <w:lsdException w:name="toc 9" w:semiHidden="1" w:uiPriority="39" w:unhideWhenUsed="1"/>
-    <w:lsdException w:name="Normal Indent" w:semiHidden="1" w:unhideWhenUsed="1"/>
-    <w:lsdException w:name="footnote text" w:semiHidden="1" w:unhideWhenUsed="1"/>
-    <w:lsdException w:name="annotation text" w:semiHidden="1" w:unhideWhenUsed="1"/>
-    <w:lsdException w:name="header" w:semiHidden="1" w:unhideWhenUsed="1"/>
-    <w:lsdException w:name="footer" w:semiHidden="1" w:unhideWhenUsed="1"/>
-    <w:lsdException w:name="index heading" w:semiHidden="1" w:unhideWhenUsed="1"/>
-    <w:lsdException w:name="caption" w:semiHidden="1" w:uiPriority="35" w:unhideWhenUsed="1" w:qFormat="1"/>
-    <w:lsdException w:name="table of figures" w:semiHidden="1" w:unhideWhenUsed="1"/>
-    <w:lsdException w:name="envelope address" w:semiHidden="1" w:unhideWhenUsed="1"/>
-    <w:lsdException w:name="envelope return" w:semiHidden="1" w:unhideWhenUsed="1"/>
-    <w:lsdException w:name="footnote reference" w:semiHidden="1" w:unhideWhenUsed="1"/>
-    <w:lsdException w:name="annotation reference" w:semiHidden="1" w:unhideWhenUsed="1"/>
-    <w:lsdException w:name="line number" w:semiHidden="1" w:unhideWhenUsed="1"/>
-    <w:lsdException w:name="page number" w:semiHidden="1" w:unhideWhenUsed="1"/>
-    <w:lsdException w:name="endnote reference" w:semiHidden="1" w:unhideWhenUsed="1"/>
-    <w:lsdException w:name="endnote text" w:semiHidden="1" w:unhideWhenUsed="1"/>
-    <w:lsdException w:name="table of authorities" w:semiHidden="1" w:unhideWhenUsed="1"/>
-    <w:lsdException w:name="macro" w:semiHidden="1" w:unhideWhenUsed="1"/>
-    <w:lsdException w:name="toa heading" w:semiHidden="1" w:unhideWhenUsed="1"/>
-    <w:lsdException w:name="List" w:semiHidden="1" w:unhideWhenUsed="1"/>
-    <w:lsdException w:name="List Bullet" w:semiHidden="1" w:unhideWhenUsed="1"/>
-    <w:lsdException w:name="List Number" w:semiHidden="1" w:unhideWhenUsed="1"/>
-    <w:lsdException w:name="List 2" w:semiHidden="1" w:unhideWhenUsed="1"/>
-    <w:lsdException w:name="List 3" w:semiHidden="1" w:unhideWhenUsed="1"/>
-    <w:lsdException w:name="List 4" w:semiHidden="1" w:unhideWhenUsed="1"/>
-    <w:lsdException w:name="List 5" w:semiHidden="1" w:unhideWhenUsed="1"/>
-    <w:lsdException w:name="List Bullet 2" w:semiHidden="1" w:unhideWhenUsed="1"/>
-    <w:lsdException w:name="List Bullet 3" w:semiHidden="1" w:unhideWhenUsed="1"/>
-    <w:lsdException w:name="List Bullet 4" w:semiHidden="1" w:unhideWhenUsed="1"/>
-    <w:lsdException w:name="List Bullet 5" w:semiHidden="1" w:unhideWhenUsed="1"/>
-    <w:lsdException w:name="List Number 2" w:semiHidden="1" w:unhideWhenUsed="1"/>
-    <w:lsdException w:name="List Number 3" w:semiHidden="1" w:unhideWhenUsed="1"/>
-    <w:lsdException w:name="List Number 4" w:semiHidden="1" w:unhideWhenUsed="1"/>
-    <w:lsdException w:name="List Number 5" w:semiHidden="1" w:unhideWhenUsed="1"/>
-    <w:lsdException w:name="Title" w:uiPriority="10" w:qFormat="1"/>
-    <w:lsdException w:name="Closing" w:semiHidden="1" w:unhideWhenUsed="1"/>
-    <w:lsdException w:name="Signature" w:semiHidden="1" w:unhideWhenUsed="1"/>
-    <w:lsdException w:name="Default Paragraph Font" w:semiHidden="1" w:uiPriority="1" w:unhideWhenUsed="1"/>
-    <w:lsdException w:name="Body Text" w:semiHidden="1" w:unhideWhenUsed="1"/>
-    <w:lsdException w:name="Body Text Indent" w:semiHidden="1" w:unhideWhenUsed="1"/>
-    <w:lsdException w:name="List Continue" w:semiHidden="1" w:unhideWhenUsed="1"/>
-    <w:lsdException w:name="List Continue 2" w:semiHidden="1" w:unhideWhenUsed="1"/>
-    <w:lsdException w:name="List Continue 3" w:semiHidden="1" w:unhideWhenUsed="1"/>
-    <w:lsdException w:name="List Continue 4" w:semiHidden="1" w:unhideWhenUsed="1"/>
-    <w:lsdException w:name="List Continue 5" w:semiHidden="1" w:unhideWhenUsed="1"/>
-    <w:lsdException w:name="Message Header" w:semiHidden="1" w:unhideWhenUsed="1"/>
-    <w:lsdException w:name="Subtitle" w:uiPriority="11" w:qFormat="1"/>
-    <w:lsdException w:name="Salutation" w:semiHidden="1" w:unhideWhenUsed="1"/>
-    <w:lsdException w:name="Date" w:semiHidden="1" w:unhideWhenUsed="1"/>
-    <w:lsdException w:name="Body Text First Indent" w:semiHidden="1" w:unhideWhenUsed="1"/>
-    <w:lsdException w:name="Body Text First Indent 2" w:semiHidden="1" w:unhideWhenUsed="1"/>
-    <w:lsdException w:name="Note Heading" w:semiHidden="1" w:unhideWhenUsed="1"/>
-    <w:lsdException w:name="Body Text 2" w:semiHidden="1" w:unhideWhenUsed="1"/>
-    <w:lsdException w:name="Body Text 3" w:semiHidden="1" w:unhideWhenUsed="1"/>
-    <w:lsdException w:name="Body Text Indent 2" w:semiHidden="1" w:unhideWhenUsed="1"/>
-    <w:lsdException w:name="Body Text Indent 3" w:semiHidden="1" w:unhideWhenUsed="1"/>
-    <w:lsdException w:name="Block Text" w:semiHidden="1" w:unhideWhenUsed="1"/>
-    <w:lsdException w:name="Hyperlink" w:semiHidden="1" w:unhideWhenUsed="1"/>
-    <w:lsdException w:name="FollowedHyperlink" w:semiHidden="1" w:unhideWhenUsed="1"/>
-    <w:lsdException w:name="Strong" w:uiPriority="22" w:qFormat="1"/>
-    <w:lsdException w:name="Emphasis" w:uiPriority="20" w:qFormat="1"/>
-    <w:lsdException w:name="Document Map" w:semiHidden="1" w:unhideWhenUsed="1"/>
-    <w:lsdException w:name="Plain Text" w:semiHidden="1" w:unhideWhenUsed="1"/>
-    <w:lsdException w:name="E-mail Signature" w:semiHidden="1" w:unhideWhenUsed="1"/>
-    <w:lsdException w:name="HTML Top of Form" w:semiHidden="1" w:unhideWhenUsed="1"/>
-    <w:lsdException w:name="HTML Bottom of Form" w:semiHidden="1" w:unhideWhenUsed="1"/>
-    <w:lsdException w:name="Normal (Web)" w:semiHidden="1" w:unhideWhenUsed="1"/>
-    <w:lsdException w:name="HTML Acronym" w:semiHidden="1" w:unhideWhenUsed="1"/>
-    <w:lsdException w:name="HTML Address" w:semiHidden="1" w:unhideWhenUsed="1"/>
-    <w:lsdException w:name="HTML Cite" w:semiHidden="1" w:unhideWhenUsed="1"/>
-    <w:lsdException w:name="HTML Code" w:semiHidden="1" w:unhideWhenUsed="1"/>
-    <w:lsdException w:name="HTML Definition" w:semiHidden="1" w:unhideWhenUsed="1"/>
-    <w:lsdException w:name="HTML Keyboard" w:semiHidden="1" w:unhideWhenUsed="1"/>
-    <w:lsdException w:name="HTML Preformatted" w:semiHidden="1" w:unhideWhenUsed="1"/>
-    <w:lsdException w:name="HTML Sample" w:semiHidden="1" w:unhideWhenUsed="1"/>
-    <w:lsdException w:name="HTML Typewriter" w:semiHidden="1" w:unhideWhenUsed="1"/>
-    <w:lsdException w:name="HTML Variable" w:semiHidden="1" w:unhideWhenUsed="1"/>
-    <w:lsdException w:name="Normal Table" w:semiHidden="1" w:unhideWhenUsed="1"/>
-    <w:lsdException w:name="annotation subject" w:semiHidden="1" w:unhideWhenUsed="1"/>
-    <w:lsdException w:name="No List" w:semiHidden="1" w:unhideWhenUsed="1"/>
-    <w:lsdException w:name="Outline List 1" w:semiHidden="1" w:unhideWhenUsed="1"/>
-    <w:lsdException w:name="Outline List 2" w:semiHidden="1" w:unhideWhenUsed="1"/>
-    <w:lsdException w:name="Outline List 3" w:semiHidden="1" w:unhideWhenUsed="1"/>
-    <w:lsdException w:name="Table Simple 1" w:semiHidden="1" w:unhideWhenUsed="1"/>
-    <w:lsdException w:name="Table Simple 2" w:semiHidden="1" w:unhideWhenUsed="1"/>
-    <w:lsdException w:name="Table Simple 3" w:semiHidden="1" w:unhideWhenUsed="1"/>
-    <w:lsdException w:name="Table Classic 1" w:semiHidden="1" w:unhideWhenUsed="1"/>
-    <w:lsdException w:name="Table Classic 2" w:semiHidden="1" w:unhideWhenUsed="1"/>
-    <w:lsdException w:name="Table Classic 3" w:semiHidden="1" w:unhideWhenUsed="1"/>
-    <w:lsdException w:name="Table Classic 4" w:semiHidden="1" w:unhideWhenUsed="1"/>
-    <w:lsdException w:name="Table Colorful 1" w:semiHidden="1" w:unhideWhenUsed="1"/>
-    <w:lsdException w:name="Table Colorful 2" w:semiHidden="1" w:unhideWhenUsed="1"/>
-    <w:lsdException w:name="Table Colorful 3" w:semiHidden="1" w:unhideWhenUsed="1"/>
-    <w:lsdException w:name="Table Columns 1" w:semiHidden="1" w:unhideWhenUsed="1"/>
-    <w:lsdException w:name="Table Columns 2" w:semiHidden="1" w:unhideWhenUsed="1"/>
-    <w:lsdException w:name="Table Columns 3" w:semiHidden="1" w:unhideWhenUsed="1"/>
-    <w:lsdException w:name="Table Columns 4" w:semiHidden="1" w:unhideWhenUsed="1"/>
-    <w:lsdException w:name="Table Columns 5" w:semiHidden="1" w:unhideWhenUsed="1"/>
-    <w:lsdException w:name="Table Grid 1" w:semiHidden="1" w:unhideWhenUsed="1"/>
-    <w:lsdException w:name="Table Grid 2" w:semiHidden="1" w:unhideWhenUsed="1"/>
-    <w:lsdException w:name="Table Grid 3" w:semiHidden="1" w:unhideWhenUsed="1"/>
-    <w:lsdException w:name="Table Grid 4" w:semiHidden="1" w:unhideWhenUsed="1"/>
-    <w:lsdException w:name="Table Grid 5" w:semiHidden="1" w:unhideWhenUsed="1"/>
-    <w:lsdException w:name="Table Grid 6" w:semiHidden="1" w:unhideWhenUsed="1"/>
-    <w:lsdException w:name="Table Grid 7" w:semiHidden="1" w:unhideWhenUsed="1"/>
-    <w:lsdException w:name="Table Grid 8" w:semiHidden="1" w:unhideWhenUsed="1"/>
-    <w:lsdException w:name="Table List 1" w:semiHidden="1" w:unhideWhenUsed="1"/>
-    <w:lsdException w:name="Table List 2" w:semiHidden="1" w:unhideWhenUsed="1"/>
-    <w:lsdException w:name="Table List 3" w:semiHidden="1" w:unhideWhenUsed="1"/>
-    <w:lsdException w:name="Table List 4" w:semiHidden="1" w:unhideWhenUsed="1"/>
-    <w:lsdException w:name="Table List 5" w:semiHidden="1" w:unhideWhenUsed="1"/>
-    <w:lsdException w:name="Table List 6" w:semiHidden="1" w:unhideWhenUsed="1"/>
-    <w:lsdException w:name="Table List 7" w:semiHidden="1" w:unhideWhenUsed="1"/>
-    <w:lsdException w:name="Table List 8" w:semiHidden="1" w:unhideWhenUsed="1"/>
-    <w:lsdException w:name="Table 3D effects 1" w:semiHidden="1" w:unhideWhenUsed="1"/>
-    <w:lsdException w:name="Table 3D effects 2" w:semiHidden="1" w:unhideWhenUsed="1"/>
-    <w:lsdException w:name="Table 3D effects 3" w:semiHidden="1" w:unhideWhenUsed="1"/>
-    <w:lsdException w:name="Table Contemporary" w:semiHidden="1" w:unhideWhenUsed="1"/>
-    <w:lsdException w:name="Table Elegant" w:semiHidden="1" w:unhideWhenUsed="1"/>
-    <w:lsdException w:name="Table Professional" w:semiHidden="1" w:unhideWhenUsed="1"/>
-    <w:lsdException w:name="Table Subtle 1" w:semiHidden="1" w:unhideWhenUsed="1"/>
-    <w:lsdException w:name="Table Subtle 2" w:semiHidden="1" w:unhideWhenUsed="1"/>
-    <w:lsdException w:name="Table Web 1" w:semiHidden="1" w:unhideWhenUsed="1"/>
-    <w:lsdException w:name="Table Web 2" w:semiHidden="1" w:unhideWhenUsed="1"/>
-    <w:lsdException w:name="Table Web 3" w:semiHidden="1" w:unhideWhenUsed="1"/>
-    <w:lsdException w:name="Balloon Text" w:semiHidden="1" w:unhideWhenUsed="1"/>
-    <w:lsdException w:name="Table Grid" w:uiPriority="59"/>
-    <w:lsdException w:name="Table Theme" w:semiHidden="1" w:unhideWhenUsed="1"/>
-    <w:lsdException w:name="Placeholder Text" w:semiHidden="1"/>
-    <w:lsdException w:name="No Spacing" w:uiPriority="1" w:qFormat="1"/>
-    <w:lsdException w:name="Light Shading" w:uiPriority="60"/>
-    <w:lsdException w:name="Light List" w:uiPriority="61"/>
-    <w:lsdException w:name="Light Grid" w:uiPriority="62"/>
-    <w:lsdException w:name="Medium Shading 1" w:uiPriority="63"/>
-    <w:lsdException w:name="Medium Shading 2" w:uiPriority="64"/>
-    <w:lsdException w:name="Medium List 1" w:uiPriority="65"/>
-    <w:lsdException w:name="Medium List 2" w:uiPriority="66"/>
-    <w:lsdException w:name="Medium Grid 1" w:uiPriority="67"/>
-    <w:lsdException w:name="Medium Grid 2" w:uiPriority="68"/>
-    <w:lsdException w:name="Medium Grid 3" w:uiPriority="69"/>
-    <w:lsdException w:name="Dark List" w:uiPriority="70"/>
-    <w:lsdException w:name="Colorful Shading" w:uiPriority="71"/>
-    <w:lsdException w:name="Colorful List" w:uiPriority="72"/>
-    <w:lsdException w:name="Colorful Grid" w:uiPriority="73"/>
-    <w:lsdException w:name="Light Shading Accent 1" w:uiPriority="60"/>
-    <w:lsdException w:name="Light List Accent 1" w:uiPriority="61"/>
-    <w:lsdException w:name="Light Grid Accent 1" w:uiPriority="62"/>
-    <w:lsdException w:name="Medium Shading 1 Accent 1" w:uiPriority="63"/>
-    <w:lsdException w:name="Medium Shading 2 Accent 1" w:uiPriority="64"/>
-    <w:lsdException w:name="Medium List 1 Accent 1" w:uiPriority="65"/>
-    <w:lsdException w:name="Revision" w:semiHidden="1"/>
-    <w:lsdException w:name="List Paragraph" w:uiPriority="34" w:qFormat="1"/>
-    <w:lsdException w:name="Quote" w:uiPriority="29" w:qFormat="1"/>
-    <w:lsdException w:name="Intense Quote" w:uiPriority="30" w:qFormat="1"/>
-    <w:lsdException w:name="Medium List 2 Accent 1" w:uiPriority="66"/>
-    <w:lsdException w:name="Medium Grid 1 Accent 1" w:uiPriority="67"/>
-    <w:lsdException w:name="Medium Grid 2 Accent 1" w:uiPriority="68"/>
-    <w:lsdException w:name="Medium Grid 3 Accent 1" w:uiPriority="69"/>
-    <w:lsdException w:name="Dark List Accent 1" w:uiPriority="70"/>
-    <w:lsdException w:name="Colorful Shading Accent 1" w:uiPriority="71"/>
-    <w:lsdException w:name="Colorful List Accent 1" w:uiPriority="72"/>
-    <w:lsdException w:name="Colorful Grid Accent 1" w:uiPriority="73"/>
-    <w:lsdException w:name="Light Shading Accent 2" w:uiPriority="60"/>
-    <w:lsdException w:name="Light List Accent 2" w:uiPriority="61"/>
-    <w:lsdException w:name="Light Grid Accent 2" w:uiPriority="62"/>
-    <w:lsdException w:name="Medium Shading 1 Accent 2" w:uiPriority="63"/>
-    <w:lsdException w:name="Medium Shading 2 Accent 2" w:uiPriority="64"/>
-    <w:lsdException w:name="Medium List 1 Accent 2" w:uiPriority="65"/>
-    <w:lsdException w:name="Medium List 2 Accent 2" w:uiPriority="66"/>
-    <w:lsdException w:name="Medium Grid 1 Accent 2" w:uiPriority="67"/>
-    <w:lsdException w:name="Medium Grid 2 Accent 2" w:uiPriority="68"/>
-    <w:lsdException w:name="Medium Grid 3 Accent 2" w:uiPriority="69"/>
-    <w:lsdException w:name="Dark List Accent 2" w:uiPriority="70"/>
-    <w:lsdException w:name="Colorful Shading Accent 2" w:uiPriority="71"/>
-    <w:lsdException w:name="Colorful List Accent 2" w:uiPriority="72"/>
-    <w:lsdException w:name="Colorful Grid Accent 2" w:uiPriority="73"/>
-    <w:lsdException w:name="Light Shading Accent 3" w:uiPriority="60"/>
-    <w:lsdException w:name="Light List Accent 3" w:uiPriority="61"/>
-    <w:lsdException w:name="Light Grid Accent 3" w:uiPriority="62"/>
-    <w:lsdException w:name="Medium Shading 1 Accent 3" w:uiPriority="63"/>
-    <w:lsdException w:name="Medium Shading 2 Accent 3" w:uiPriority="64"/>
-    <w:lsdException w:name="Medium List 1 Accent 3" w:uiPriority="65"/>
-    <w:lsdException w:name="Medium List 2 Accent 3" w:uiPriority="66"/>
-    <w:lsdException w:name="Medium Grid 1 Accent 3" w:uiPriority="67"/>
-    <w:lsdException w:name="Medium Grid 2 Accent 3" w:uiPriority="68"/>
-    <w:lsdException w:name="Medium Grid 3 Accent 3" w:uiPriority="69"/>
-    <w:lsdException w:name="Dark List Accent 3" w:uiPriority="70"/>
-    <w:lsdException w:name="Colorful Shading Accent 3" w:uiPriority="71"/>
-    <w:lsdException w:name="Colorful List Accent 3" w:uiPriority="72"/>
-    <w:lsdException w:name="Colorful Grid Accent 3" w:uiPriority="73"/>
-    <w:lsdException w:name="Light Shading Accent 4" w:uiPriority="60"/>
-    <w:lsdException w:name="Light List Accent 4" w:uiPriority="61"/>
-    <w:lsdException w:name="Light Grid Accent 4" w:uiPriority="62"/>
-    <w:lsdException w:name="Medium Shading 1 Accent 4" w:uiPriority="63"/>
-    <w:lsdException w:name="Medium Shading 2 Accent 4" w:uiPriority="64"/>
-    <w:lsdException w:name="Medium List 1 Accent 4" w:uiPriority="65"/>
-    <w:lsdException w:name="Medium List 2 Accent 4" w:uiPriority="66"/>
-    <w:lsdException w:name="Medium Grid 1 Accent 4" w:uiPriority="67"/>
-    <w:lsdException w:name="Medium Grid 2 Accent 4" w:uiPriority="68"/>
-    <w:lsdException w:name="Medium Grid 3 Accent 4" w:uiPriority="69"/>
-    <w:lsdException w:name="Dark List Accent 4" w:uiPriority="70"/>
-    <w:lsdException w:name="Colorful Shading Accent 4" w:uiPriority="71"/>
-    <w:lsdException w:name="Colorful List Accent 4" w:uiPriority="72"/>
-    <w:lsdException w:name="Colorful Grid Accent 4" w:uiPriority="73"/>
-    <w:lsdException w:name="Light Shading Accent 5" w:uiPriority="60"/>
-    <w:lsdException w:name="Light List Accent 5" w:uiPriority="61"/>
-    <w:lsdException w:name="Light Grid Accent 5" w:uiPriority="62"/>
-    <w:lsdException w:name="Medium Shading 1 Accent 5" w:uiPriority="63"/>
-    <w:lsdException w:name="Medium Shading 2 Accent 5" w:uiPriority="64"/>
-    <w:lsdException w:name="Medium List 1 Accent 5" w:uiPriority="65"/>
-    <w:lsdException w:name="Medium List 2 Accent 5" w:uiPriority="66"/>
-    <w:lsdException w:name="Medium Grid 1 Accent 5" w:uiPriority="67"/>
-    <w:lsdException w:name="Medium Grid 2 Accent 5" w:uiPriority="68"/>
-    <w:lsdException w:name="Medium Grid 3 Accent 5" w:uiPriority="69"/>
-    <w:lsdException w:name="Dark List Accent 5" w:uiPriority="70"/>
-    <w:lsdException w:name="Colorful Shading Accent 5" w:uiPriority="71"/>
-    <w:lsdException w:name="Colorful List Accent 5" w:uiPriority="72"/>
-    <w:lsdException w:name="Colorful Grid Accent 5" w:uiPriority="73"/>
-    <w:lsdException w:name="Light Shading Accent 6" w:uiPriority="60"/>
-    <w:lsdException w:name="Light List Accent 6" w:uiPriority="61"/>
-    <w:lsdException w:name="Light Grid Accent 6" w:uiPriority="62"/>
-    <w:lsdException w:name="Medium Shading 1 Accent 6" w:uiPriority="63"/>
-    <w:lsdException w:name="Medium Shading 2 Accent 6" w:uiPriority="64"/>
-    <w:lsdException w:name="Medium List 1 Accent 6" w:uiPriority="65"/>
-    <w:lsdException w:name="Medium List 2 Accent 6" w:uiPriority="66"/>
-    <w:lsdException w:name="Medium Grid 1 Accent 6" w:uiPriority="67"/>
-    <w:lsdException w:name="Medium Grid 2 Accent 6" w:uiPriority="68"/>
-    <w:lsdException w:name="Medium Grid 3 Accent 6" w:uiPriority="69"/>
-    <w:lsdException w:name="Dark List Accent 6" w:uiPriority="70"/>
-    <w:lsdException w:name="Colorful Shading Accent 6" w:uiPriority="71"/>
-    <w:lsdException w:name="Colorful List Accent 6" w:uiPriority="72"/>
-    <w:lsdException w:name="Colorful Grid Accent 6" w:uiPriority="73"/>
-    <w:lsdException w:name="Subtle Emphasis" w:uiPriority="19" w:qFormat="1"/>
-    <w:lsdException w:name="Intense Emphasis" w:uiPriority="21" w:qFormat="1"/>
-    <w:lsdException w:name="Subtle Reference" w:uiPriority="31" w:qFormat="1"/>
-    <w:lsdException w:name="Intense Reference" w:uiPriority="32" w:qFormat="1"/>
-    <w:lsdException w:name="Book Title" w:uiPriority="33" w:qFormat="1"/>
-    <w:lsdException w:name="Bibliography" w:semiHidden="1" w:uiPriority="37" w:unhideWhenUsed="1"/>
-    <w:lsdException w:name="TOC Heading" w:semiHidden="1" w:uiPriority="39" w:unhideWhenUsed="1" w:qFormat="1"/>
-    <w:lsdException w:name="Plain Table 1" w:uiPriority="41"/>
-    <w:lsdException w:name="Plain Table 2" w:uiPriority="42"/>
-    <w:lsdException w:name="Plain Table 3" w:uiPriority="43"/>
-    <w:lsdException w:name="Plain Table 4" w:uiPriority="44"/>
-    <w:lsdException w:name="Plain Table 5" w:uiPriority="45"/>
-    <w:lsdException w:name="Grid Table Light" w:uiPriority="40"/>
-    <w:lsdException w:name="Grid Table 1 Light" w:uiPriority="46"/>
-    <w:lsdException w:name="Grid Table 2" w:uiPriority="47"/>
-    <w:lsdException w:name="Grid Table 3" w:uiPriority="48"/>
-    <w:lsdException w:name="Grid Table 4" w:uiPriority="49"/>
-    <w:lsdException w:name="Grid Table 5 Dark" w:uiPriority="50"/>
-    <w:lsdException w:name="Grid Table 6 Colorful" w:uiPriority="51"/>
-    <w:lsdException w:name="Grid Table 7 Colorful" w:uiPriority="52"/>
-    <w:lsdException w:name="Grid Table 1 Light Accent 1" w:uiPriority="46"/>
-    <w:lsdException w:name="Grid Table 2 Accent 1" w:uiPriority="47"/>
-    <w:lsdException w:name="Grid Table 3 Accent 1" w:uiPriority="48"/>
-    <w:lsdException w:name="Grid Table 4 Accent 1" w:uiPriority="49"/>
-    <w:lsdException w:name="Grid Table 5 Dark Accent 1" w:uiPriority="50"/>
-    <w:lsdException w:name="Grid Table 6 Colorful Accent 1" w:uiPriority="51"/>
-    <w:lsdException w:name="Grid Table 7 Colorful Accent 1" w:uiPriority="52"/>
-    <w:lsdException w:name="Grid Table 1 Light Accent 2" w:uiPriority="46"/>
-    <w:lsdException w:name="Grid Table 2 Accent 2" w:uiPriority="47"/>
-    <w:lsdException w:name="Grid Table 3 Accent 2" w:uiPriority="48"/>
-    <w:lsdException w:name="Grid Table 4 Accent 2" w:uiPriority="49"/>
-    <w:lsdException w:name="Grid Table 5 Dark Accent 2" w:uiPriority="50"/>
-    <w:lsdException w:name="Grid Table 6 Colorful Accent 2" w:uiPriority="51"/>
-    <w:lsdException w:name="Grid Table 7 Colorful Accent 2" w:uiPriority="52"/>
-    <w:lsdException w:name="Grid Table 1 Light Accent 3" w:uiPriority="46"/>
-    <w:lsdException w:name="Grid Table 2 Accent 3" w:uiPriority="47"/>
-    <w:lsdException w:name="Grid Table 3 Accent 3" w:uiPriority="48"/>
-    <w:lsdException w:name="Grid Table 4 Accent 3" w:uiPriority="49"/>
-    <w:lsdException w:name="Grid Table 5 Dark Accent 3" w:uiPriority="50"/>
-    <w:lsdException w:name="Grid Table 6 Colorful Accent 3" w:uiPriority="51"/>
-    <w:lsdException w:name="Grid Table 7 Colorful Accent 3" w:uiPriority="52"/>
-    <w:lsdException w:name="Grid Table 1 Light Accent 4" w:uiPriority="46"/>
-    <w:lsdException w:name="Grid Table 2 Accent 4" w:uiPriority="47"/>
-    <w:lsdException w:name="Grid Table 3 Accent 4" w:uiPriority="48"/>
-    <w:lsdException w:name="Grid Table 4 Accent 4" w:uiPriority="49"/>
-    <w:lsdException w:name="Grid Table 5 Dark Accent 4" w:uiPriority="50"/>
-    <w:lsdException w:name="Grid Table 6 Colorful Accent 4" w:uiPriority="51"/>
-    <w:lsdException w:name="Grid Table 7 Colorful Accent 4" w:uiPriority="52"/>
-    <w:lsdException w:name="Grid Table 1 Light Accent 5" w:uiPriority="46"/>
-    <w:lsdException w:name="Grid Table 2 Accent 5" w:uiPriority="47"/>
-    <w:lsdException w:name="Grid Table 3 Accent 5" w:uiPriority="48"/>
-    <w:lsdException w:name="Grid Table 4 Accent 5" w:uiPriority="49"/>
-    <w:lsdException w:name="Grid Table 5 Dark Accent 5" w:uiPriority="50"/>
-    <w:lsdException w:name="Grid Table 6 Colorful Accent 5" w:uiPriority="51"/>
-    <w:lsdException w:name="Grid Table 7 Colorful Accent 5" w:uiPriority="52"/>
-    <w:lsdException w:name="Grid Table 1 Light Accent 6" w:uiPriority="46"/>
-    <w:lsdException w:name="Grid Table 2 Accent 6" w:uiPriority="47"/>
-    <w:lsdException w:name="Grid Table 3 Accent 6" w:uiPriority="48"/>
-    <w:lsdException w:name="Grid Table 4 Accent 6" w:uiPriority="49"/>
-    <w:lsdException w:name="Grid Table 5 Dark Accent 6" w:uiPriority="50"/>
-    <w:lsdException w:name="Grid Table 6 Colorful Accent 6" w:uiPriority="51"/>
-    <w:lsdException w:name="Grid Table 7 Colorful Accent 6" w:uiPriority="52"/>
-    <w:lsdException w:name="List Table 1 Light" w:uiPriority="46"/>
-    <w:lsdException w:name="List Table 2" w:uiPriority="47"/>
-    <w:lsdException w:name="List Table 3" w:uiPriority="48"/>
-    <w:lsdException w:name="List Table 4" w:uiPriority="49"/>
-    <w:lsdException w:name="List Table 5 Dark" w:uiPriority="50"/>
-    <w:lsdException w:name="List Table 6 Colorful" w:uiPriority="51"/>
-    <w:lsdException w:name="List Table 7 Colorful" w:uiPriority="52"/>
-    <w:lsdException w:name="List Table 1 Light Accent 1" w:uiPriority="46"/>
-    <w:lsdException w:name="List Table 2 Accent 1" w:uiPriority="47"/>
-    <w:lsdException w:name="List Table 3 Accent 1" w:uiPriority="48"/>
-    <w:lsdException w:name="List Table 4 Accent 1" w:uiPriority="49"/>
-    <w:lsdException w:name="List Table 5 Dark Accent 1" w:uiPriority="50"/>
-    <w:lsdException w:name="List Table 6 Colorful Accent 1" w:uiPriority="51"/>
-    <w:lsdException w:name="List Table 7 Colorful Accent 1" w:uiPriority="52"/>
-    <w:lsdException w:name="List Table 1 Light Accent 2" w:uiPriority="46"/>
-    <w:lsdException w:name="List Table 2 Accent 2" w:uiPriority="47"/>
-    <w:lsdException w:name="List Table 3 Accent 2" w:uiPriority="48"/>
-    <w:lsdException w:name="List Table 4 Accent 2" w:uiPriority="49"/>
-    <w:lsdException w:name="List Table 5 Dark Accent 2" w:uiPriority="50"/>
-    <w:lsdException w:name="List Table 6 Colorful Accent 2" w:uiPriority="51"/>
-    <w:lsdException w:name="List Table 7 Colorful Accent 2" w:uiPriority="52"/>
-    <w:lsdException w:name="List Table 1 Light Accent 3" w:uiPriority="46"/>
-    <w:lsdException w:name="List Table 2 Accent 3" w:uiPriority="47"/>
-    <w:lsdException w:name="List Table 3 Accent 3" w:uiPriority="48"/>
-    <w:lsdException w:name="List Table 4 Accent 3" w:uiPriority="49"/>
-    <w:lsdException w:name="List Table 5 Dark Accent 3" w:uiPriority="50"/>
-    <w:lsdException w:name="List Table 6 Colorful Accent 3" w:uiPriority="51"/>
-    <w:lsdException w:name="List Table 7 Colorful Accent 3" w:uiPriority="52"/>
-    <w:lsdException w:name="List Table 1 Light Accent 4" w:uiPriority="46"/>
-    <w:lsdException w:name="List Table 2 Accent 4" w:uiPriority="47"/>
-    <w:lsdException w:name="List Table 3 Accent 4" w:uiPriority="48"/>
-    <w:lsdException w:name="List Table 4 Accent 4" w:uiPriority="49"/>
-    <w:lsdException w:name="List Table 5 Dark Accent 4" w:uiPriority="50"/>
-    <w:lsdException w:name="List Table 6 Colorful Accent 4" w:uiPriority="51"/>
-    <w:lsdException w:name="List Table 7 Colorful Accent 4" w:uiPriority="52"/>
-    <w:lsdException w:name="List Table 1 Light Accent 5" w:uiPriority="46"/>
-    <w:lsdException w:name="List Table 2 Accent 5" w:uiPriority="47"/>
-    <w:lsdException w:name="List Table 3 Accent 5" w:uiPriority="48"/>
-    <w:lsdException w:name="List Table 4 Accent 5" w:uiPriority="49"/>
-    <w:lsdException w:name="List Table 5 Dark Accent 5" w:uiPriority="50"/>
-    <w:lsdException w:name="List Table 6 Colorful Accent 5" w:uiPriority="51"/>
-    <w:lsdException w:name="List Table 7 Colorful Accent 5" w:uiPriority="52"/>
-    <w:lsdException w:name="List Table 1 Light Accent 6" w:uiPriority="46"/>
-    <w:lsdException w:name="List Table 2 Accent 6" w:uiPriority="47"/>
-    <w:lsdException w:name="List Table 3 Accent 6" w:uiPriority="48"/>
-    <w:lsdException w:name="List Table 4 Accent 6" w:uiPriority="49"/>
-    <w:lsdException w:name="List Table 5 Dark Accent 6" w:uiPriority="50"/>
-    <w:lsdException w:name="List Table 6 Colorful Accent 6" w:uiPriority="51"/>
-    <w:lsdException w:name="List Table 7 Colorful Accent 6" w:uiPriority="52"/>
-    <w:lsdException w:name="Mention" w:semiHidden="1" w:unhideWhenUsed="1"/>
-    <w:lsdException w:name="Smart Hyperlink" w:semiHidden="1" w:unhideWhenUsed="1"/>
-    <w:lsdException w:name="Hashtag" w:semiHidden="1" w:unhideWhenUsed="1"/>
-    <w:lsdException w:name="Unresolved Mention" w:semiHidden="1" w:unhideWhenUsed="1"/>
+  <w:latentStyles w:defLockedState="0" w:defUIPriority="99" w:defSemiHidden="1" w:defUnhideWhenUsed="1" w:defQFormat="0" w:count="267">
+    <w:lsdException w:name="Normal" w:semiHidden="0" w:uiPriority="0" w:unhideWhenUsed="0" w:qFormat="1"/>
+    <w:lsdException w:name="heading 1" w:semiHidden="0" w:uiPriority="9" w:unhideWhenUsed="0" w:qFormat="1"/>
+    <w:lsdException w:name="heading 2" w:uiPriority="9" w:qFormat="1"/>
+    <w:lsdException w:name="heading 3" w:uiPriority="9" w:qFormat="1"/>
+    <w:lsdException w:name="heading 4" w:uiPriority="9" w:qFormat="1"/>
+    <w:lsdException w:name="heading 5" w:uiPriority="9" w:qFormat="1"/>
+    <w:lsdException w:name="heading 6" w:uiPriority="9" w:qFormat="1"/>
+    <w:lsdException w:name="heading 7" w:uiPriority="9" w:qFormat="1"/>
+    <w:lsdException w:name="heading 8" w:uiPriority="9" w:qFormat="1"/>
+    <w:lsdException w:name="heading 9" w:uiPriority="9" w:qFormat="1"/>
+    <w:lsdException w:name="toc 1" w:uiPriority="39"/>
+    <w:lsdException w:name="toc 2" w:uiPriority="39"/>
+    <w:lsdException w:name="toc 3" w:uiPriority="39"/>
+    <w:lsdException w:name="toc 4" w:uiPriority="39"/>
+    <w:lsdException w:name="toc 5" w:uiPriority="39"/>
+    <w:lsdException w:name="toc 6" w:uiPriority="39"/>
+    <w:lsdException w:name="toc 7" w:uiPriority="39"/>
+    <w:lsdException w:name="toc 8" w:uiPriority="39"/>
+    <w:lsdException w:name="toc 9" w:uiPriority="39"/>
+    <w:lsdException w:name="caption" w:uiPriority="35" w:qFormat="1"/>
+    <w:lsdException w:name="Title" w:semiHidden="0" w:uiPriority="10" w:unhideWhenUsed="0" w:qFormat="1"/>
+    <w:lsdException w:name="Default Paragraph Font" w:uiPriority="1"/>
+    <w:lsdException w:name="Subtitle" w:semiHidden="0" w:uiPriority="11" w:unhideWhenUsed="0" w:qFormat="1"/>
+    <w:lsdException w:name="Strong" w:semiHidden="0" w:uiPriority="22" w:unhideWhenUsed="0" w:qFormat="1"/>
+    <w:lsdException w:name="Emphasis" w:semiHidden="0" w:uiPriority="20" w:unhideWhenUsed="0" w:qFormat="1"/>
+    <w:lsdException w:name="Table Grid" w:semiHidden="0" w:uiPriority="59" w:unhideWhenUsed="0"/>
+    <w:lsdException w:name="Placeholder Text" w:unhideWhenUsed="0"/>
+    <w:lsdException w:name="No Spacing" w:semiHidden="0" w:uiPriority="1" w:unhideWhenUsed="0" w:qFormat="1"/>
+    <w:lsdException w:name="Light Shading" w:semiHidden="0" w:uiPriority="60" w:unhideWhenUsed="0"/>
+    <w:lsdException w:name="Light List" w:semiHidden="0" w:uiPriority="61" w:unhideWhenUsed="0"/>
+    <w:lsdException w:name="Light Grid" w:semiHidden="0" w:uiPriority="62" w:unhideWhenUsed="0"/>
+    <w:lsdException w:name="Medium Shading 1" w:semiHidden="0" w:uiPriority="63" w:unhideWhenUsed="0"/>
+    <w:lsdException w:name="Medium Shading 2" w:semiHidden="0" w:uiPriority="64" w:unhideWhenUsed="0"/>
+    <w:lsdException w:name="Medium List 1" w:semiHidden="0" w:uiPriority="65" w:unhideWhenUsed="0"/>
+    <w:lsdException w:name="Medium List 2" w:semiHidden="0" w:uiPriority="66" w:unhideWhenUsed="0"/>
+    <w:lsdException w:name="Medium Grid 1" w:semiHidden="0" w:uiPriority="67" w:unhideWhenUsed="0"/>
+    <w:lsdException w:name="Medium Grid 2" w:semiHidden="0" w:uiPriority="68" w:unhideWhenUsed="0"/>
+    <w:lsdException w:name="Medium Grid 3" w:semiHidden="0" w:uiPriority="69" w:unhideWhenUsed="0"/>
+    <w:lsdException w:name="Dark List" w:semiHidden="0" w:uiPriority="70" w:unhideWhenUsed="0"/>
+    <w:lsdException w:name="Colorful Shading" w:semiHidden="0" w:uiPriority="71" w:unhideWhenUsed="0"/>
+    <w:lsdException w:name="Colorful List" w:semiHidden="0" w:uiPriority="72" w:unhideWhenUsed="0"/>
+    <w:lsdException w:name="Colorful Grid" w:semiHidden="0" w:uiPriority="73" w:unhideWhenUsed="0"/>
+    <w:lsdException w:name="Light Shading Accent 1" w:semiHidden="0" w:uiPriority="60" w:unhideWhenUsed="0"/>
+    <w:lsdException w:name="Light List Accent 1" w:semiHidden="0" w:uiPriority="61" w:unhideWhenUsed="0"/>
+    <w:lsdException w:name="Light Grid Accent 1" w:semiHidden="0" w:uiPriority="62" w:unhideWhenUsed="0"/>
+    <w:lsdException w:name="Medium Shading 1 Accent 1" w:semiHidden="0" w:uiPriority="63" w:unhideWhenUsed="0"/>
+    <w:lsdException w:name="Medium Shading 2 Accent 1" w:semiHidden="0" w:uiPriority="64" w:unhideWhenUsed="0"/>
+    <w:lsdException w:name="Medium List 1 Accent 1" w:semiHidden="0" w:uiPriority="65" w:unhideWhenUsed="0"/>
+    <w:lsdException w:name="Revision" w:unhideWhenUsed="0"/>
+    <w:lsdException w:name="List Paragraph" w:semiHidden="0" w:uiPriority="34" w:unhideWhenUsed="0" w:qFormat="1"/>
+    <w:lsdException w:name="Quote" w:semiHidden="0" w:uiPriority="29" w:unhideWhenUsed="0" w:qFormat="1"/>
+    <w:lsdException w:name="Intense Quote" w:semiHidden="0" w:uiPriority="30" w:unhideWhenUsed="0" w:qFormat="1"/>
+    <w:lsdException w:name="Medium List 2 Accent 1" w:semiHidden="0" w:uiPriority="66" w:unhideWhenUsed="0"/>
+    <w:lsdException w:name="Medium Grid 1 Accent 1" w:semiHidden="0" w:uiPriority="67" w:unhideWhenUsed="0"/>
+    <w:lsdException w:name="Medium Grid 2 Accent 1" w:semiHidden="0" w:uiPriority="68" w:unhideWhenUsed="0"/>
+    <w:lsdException w:name="Medium Grid 3 Accent 1" w:semiHidden="0" w:uiPriority="69" w:unhideWhenUsed="0"/>
+    <w:lsdException w:name="Dark List Accent 1" w:semiHidden="0" w:uiPriority="70" w:unhideWhenUsed="0"/>
+    <w:lsdException w:name="Colorful Shading Accent 1" w:semiHidden="0" w:uiPriority="71" w:unhideWhenUsed="0"/>
+    <w:lsdException w:name="Colorful List Accent 1" w:semiHidden="0" w:uiPriority="72" w:unhideWhenUsed="0"/>
+    <w:lsdException w:name="Colorful Grid Accent 1" w:semiHidden="0" w:uiPriority="73" w:unhideWhenUsed="0"/>
+    <w:lsdException w:name="Light Shading Accent 2" w:semiHidden="0" w:uiPriority="60" w:unhideWhenUsed="0"/>
+    <w:lsdException w:name="Light List Accent 2" w:semiHidden="0" w:uiPriority="61" w:unhideWhenUsed="0"/>
+    <w:lsdException w:name="Light Grid Accent 2" w:semiHidden="0" w:uiPriority="62" w:unhideWhenUsed="0"/>
+    <w:lsdException w:name="Medium Shading 1 Accent 2" w:semiHidden="0" w:uiPriority="63" w:unhideWhenUsed="0"/>
+    <w:lsdException w:name="Medium Shading 2 Accent 2" w:semiHidden="0" w:uiPriority="64" w:unhideWhenUsed="0"/>
+    <w:lsdException w:name="Medium List 1 Accent 2" w:semiHidden="0" w:uiPriority="65" w:unhideWhenUsed="0"/>
+    <w:lsdException w:name="Medium List 2 Accent 2" w:semiHidden="0" w:uiPriority="66" w:unhideWhenUsed="0"/>
+    <w:lsdException w:name="Medium Grid 1 Accent 2" w:semiHidden="0" w:uiPriority="67" w:unhideWhenUsed="0"/>
+    <w:lsdException w:name="Medium Grid 2 Accent 2" w:semiHidden="0" w:uiPriority="68" w:unhideWhenUsed="0"/>
+    <w:lsdException w:name="Medium Grid 3 Accent 2" w:semiHidden="0" w:uiPriority="69" w:unhideWhenUsed="0"/>
+    <w:lsdException w:name="Dark List Accent 2" w:semiHidden="0" w:uiPriority="70" w:unhideWhenUsed="0"/>
+    <w:lsdException w:name="Colorful Shading Accent 2" w:semiHidden="0" w:uiPriority="71" w:unhideWhenUsed="0"/>
+    <w:lsdException w:name="Colorful List Accent 2" w:semiHidden="0" w:uiPriority="72" w:unhideWhenUsed="0"/>
+    <w:lsdException w:name="Colorful Grid Accent 2" w:semiHidden="0" w:uiPriority="73" w:unhideWhenUsed="0"/>
+    <w:lsdException w:name="Light Shading Accent 3" w:semiHidden="0" w:uiPriority="60" w:unhideWhenUsed="0"/>
+    <w:lsdException w:name="Light List Accent 3" w:semiHidden="0" w:uiPriority="61" w:unhideWhenUsed="0"/>
+    <w:lsdException w:name="Light Grid Accent 3" w:semiHidden="0" w:uiPriority="62" w:unhideWhenUsed="0"/>
+    <w:lsdException w:name="Medium Shading 1 Accent 3" w:semiHidden="0" w:uiPriority="63" w:unhideWhenUsed="0"/>
+    <w:lsdException w:name="Medium Shading 2 Accent 3" w:semiHidden="0" w:uiPriority="64" w:unhideWhenUsed="0"/>
+    <w:lsdException w:name="Medium List 1 Accent 3" w:semiHidden="0" w:uiPriority="65" w:unhideWhenUsed="0"/>
+    <w:lsdException w:name="Medium List 2 Accent 3" w:semiHidden="0" w:uiPriority="66" w:unhideWhenUsed="0"/>
+    <w:lsdException w:name="Medium Grid 1 Accent 3" w:semiHidden="0" w:uiPriority="67" w:unhideWhenUsed="0"/>
+    <w:lsdException w:name="Medium Grid 2 Accent 3" w:semiHidden="0" w:uiPriority="68" w:unhideWhenUsed="0"/>
+    <w:lsdException w:name="Medium Grid 3 Accent 3" w:semiHidden="0" w:uiPriority="69" w:unhideWhenUsed="0"/>
+    <w:lsdException w:name="Dark List Accent 3" w:semiHidden="0" w:uiPriority="70" w:unhideWhenUsed="0"/>
+    <w:lsdException w:name="Colorful Shading Accent 3" w:semiHidden="0" w:uiPriority="71" w:unhideWhenUsed="0"/>
+    <w:lsdException w:name="Colorful List Accent 3" w:semiHidden="0" w:uiPriority="72" w:unhideWhenUsed="0"/>
+    <w:lsdException w:name="Colorful Grid Accent 3" w:semiHidden="0" w:uiPriority="73" w:unhideWhenUsed="0"/>
+    <w:lsdException w:name="Light Shading Accent 4" w:semiHidden="0" w:uiPriority="60" w:unhideWhenUsed="0"/>
+    <w:lsdException w:name="Light List Accent 4" w:semiHidden="0" w:uiPriority="61" w:unhideWhenUsed="0"/>
+    <w:lsdException w:name="Light Grid Accent 4" w:semiHidden="0" w:uiPriority="62" w:unhideWhenUsed="0"/>
+    <w:lsdException w:name="Medium Shading 1 Accent 4" w:semiHidden="0" w:uiPriority="63" w:unhideWhenUsed="0"/>
+    <w:lsdException w:name="Medium Shading 2 Accent 4" w:semiHidden="0" w:uiPriority="64" w:unhideWhenUsed="0"/>
+    <w:lsdException w:name="Medium List 1 Accent 4" w:semiHidden="0" w:uiPriority="65" w:unhideWhenUsed="0"/>
+    <w:lsdException w:name="Medium List 2 Accent 4" w:semiHidden="0" w:uiPriority="66" w:unhideWhenUsed="0"/>
+    <w:lsdException w:name="Medium Grid 1 Accent 4" w:semiHidden="0" w:uiPriority="67" w:unhideWhenUsed="0"/>
+    <w:lsdException w:name="Medium Grid 2 Accent 4" w:semiHidden="0" w:uiPriority="68" w:unhideWhenUsed="0"/>
+    <w:lsdException w:name="Medium Grid 3 Accent 4" w:semiHidden="0" w:uiPriority="69" w:unhideWhenUsed="0"/>
+    <w:lsdException w:name="Dark List Accent 4" w:semiHidden="0" w:uiPriority="70" w:unhideWhenUsed="0"/>
+    <w:lsdException w:name="Colorful Shading Accent 4" w:semiHidden="0" w:uiPriority="71" w:unhideWhenUsed="0"/>
+    <w:lsdException w:name="Colorful List Accent 4" w:semiHidden="0" w:uiPriority="72" w:unhideWhenUsed="0"/>
+    <w:lsdException w:name="Colorful Grid Accent 4" w:semiHidden="0" w:uiPriority="73" w:unhideWhenUsed="0"/>
+    <w:lsdException w:name="Light Shading Accent 5" w:semiHidden="0" w:uiPriority="60" w:unhideWhenUsed="0"/>
+    <w:lsdException w:name="Light List Accent 5" w:semiHidden="0" w:uiPriority="61" w:unhideWhenUsed="0"/>
+    <w:lsdException w:name="Light Grid Accent 5" w:semiHidden="0" w:uiPriority="62" w:unhideWhenUsed="0"/>
+    <w:lsdException w:name="Medium Shading 1 Accent 5" w:semiHidden="0" w:uiPriority="63" w:unhideWhenUsed="0"/>
+    <w:lsdException w:name="Medium Shading 2 Accent 5" w:semiHidden="0" w:uiPriority="64" w:unhideWhenUsed="0"/>
+    <w:lsdException w:name="Medium List 1 Accent 5" w:semiHidden="0" w:uiPriority="65" w:unhideWhenUsed="0"/>
+    <w:lsdException w:name="Medium List 2 Accent 5" w:semiHidden="0" w:uiPriority="66" w:unhideWhenUsed="0"/>
+    <w:lsdException w:name="Medium Grid 1 Accent 5" w:semiHidden="0" w:uiPriority="67" w:unhideWhenUsed="0"/>
+    <w:lsdException w:name="Medium Grid 2 Accent 5" w:semiHidden="0" w:uiPriority="68" w:unhideWhenUsed="0"/>
+    <w:lsdException w:name="Medium Grid 3 Accent 5" w:semiHidden="0" w:uiPriority="69" w:unhideWhenUsed="0"/>
+    <w:lsdException w:name="Dark List Accent 5" w:semiHidden="0" w:uiPriority="70" w:unhideWhenUsed="0"/>
+    <w:lsdException w:name="Colorful Shading Accent 5" w:semiHidden="0" w:uiPriority="71" w:unhideWhenUsed="0"/>
+    <w:lsdException w:name="Colorful List Accent 5" w:semiHidden="0" w:uiPriority="72" w:unhideWhenUsed="0"/>
+    <w:lsdException w:name="Colorful Grid Accent 5" w:semiHidden="0" w:uiPriority="73" w:unhideWhenUsed="0"/>
+    <w:lsdException w:name="Light Shading Accent 6" w:semiHidden="0" w:uiPriority="60" w:unhideWhenUsed="0"/>
+    <w:lsdException w:name="Light List Accent 6" w:semiHidden="0" w:uiPriority="61" w:unhideWhenUsed="0"/>
+    <w:lsdException w:name="Light Grid Accent 6" w:semiHidden="0" w:uiPriority="62" w:unhideWhenUsed="0"/>
+    <w:lsdException w:name="Medium Shading 1 Accent 6" w:semiHidden="0" w:uiPriority="63" w:unhideWhenUsed="0"/>
+    <w:lsdException w:name="Medium Shading 2 Accent 6" w:semiHidden="0" w:uiPriority="64" w:unhideWhenUsed="0"/>
+    <w:lsdException w:name="Medium List 1 Accent 6" w:semiHidden="0" w:uiPriority="65" w:unhideWhenUsed="0"/>
+    <w:lsdException w:name="Medium List 2 Accent 6" w:semiHidden="0" w:uiPriority="66" w:unhideWhenUsed="0"/>
+    <w:lsdException w:name="Medium Grid 1 Accent 6" w:semiHidden="0" w:uiPriority="67" w:unhideWhenUsed="0"/>
+    <w:lsdException w:name="Medium Grid 2 Accent 6" w:semiHidden="0" w:uiPriority="68" w:unhideWhenUsed="0"/>
+    <w:lsdException w:name="Medium Grid 3 Accent 6" w:semiHidden="0" w:uiPriority="69" w:unhideWhenUsed="0"/>
+    <w:lsdException w:name="Dark List Accent 6" w:semiHidden="0" w:uiPriority="70" w:unhideWhenUsed="0"/>
+    <w:lsdException w:name="Colorful Shading Accent 6" w:semiHidden="0" w:uiPriority="71" w:unhideWhenUsed="0"/>
+    <w:lsdException w:name="Colorful List Accent 6" w:semiHidden="0" w:uiPriority="72" w:unhideWhenUsed="0"/>
+    <w:lsdException w:name="Colorful Grid Accent 6" w:semiHidden="0" w:uiPriority="73" w:unhideWhenUsed="0"/>
+    <w:lsdException w:name="Subtle Emphasis" w:semiHidden="0" w:uiPriority="19" w:unhideWhenUsed="0" w:qFormat="1"/>
+    <w:lsdException w:name="Intense Emphasis" w:semiHidden="0" w:uiPriority="21" w:unhideWhenUsed="0" w:qFormat="1"/>
+    <w:lsdException w:name="Subtle Reference" w:semiHidden="0" w:uiPriority="31" w:unhideWhenUsed="0" w:qFormat="1"/>
+    <w:lsdException w:name="Intense Reference" w:semiHidden="0" w:uiPriority="32" w:unhideWhenUsed="0" w:qFormat="1"/>
+    <w:lsdException w:name="Book Title" w:semiHidden="0" w:uiPriority="33" w:unhideWhenUsed="0" w:qFormat="1"/>
+    <w:lsdException w:name="Bibliography" w:uiPriority="37"/>
+    <w:lsdException w:name="TOC Heading" w:uiPriority="39" w:qFormat="1"/>
   </w:latentStyles>
   <w:style w:type="paragraph" w:default="1" w:styleId="Normal">
     <w:name w:val="Normal"/>
@@ -16460,6 +16208,7 @@
       <w:spacing w:after="0" w:line="240" w:lineRule="auto"/>
     </w:pPr>
     <w:tblPr>
+      <w:tblInd w:w="0" w:type="dxa"/>
       <w:tblBorders>
         <w:top w:val="single" w:sz="4" w:space="0" w:color="auto"/>
         <w:left w:val="single" w:sz="4" w:space="0" w:color="auto"/>
@@ -16468,6 +16217,12 @@
         <w:insideH w:val="single" w:sz="4" w:space="0" w:color="auto"/>
         <w:insideV w:val="single" w:sz="4" w:space="0" w:color="auto"/>
       </w:tblBorders>
+      <w:tblCellMar>
+        <w:top w:w="0" w:type="dxa"/>
+        <w:left w:w="108" w:type="dxa"/>
+        <w:bottom w:w="0" w:type="dxa"/>
+        <w:right w:w="108" w:type="dxa"/>
+      </w:tblCellMar>
     </w:tblPr>
   </w:style>
   <w:style w:type="paragraph" w:styleId="HTMLPreformatted">
@@ -16809,7 +16564,677 @@
     <w:uiPriority w:val="99"/>
     <w:rsid w:val="00B4724E"/>
   </w:style>
-  <w:style w:type="character" w:styleId="UnresolvedMention">
+  <w:style w:type="character" w:customStyle="1" w:styleId="UnresolvedMention">
+    <w:name w:val="Unresolved Mention"/>
+    <w:basedOn w:val="DefaultParagraphFont"/>
+    <w:uiPriority w:val="99"/>
+    <w:semiHidden/>
+    <w:unhideWhenUsed/>
+    <w:rsid w:val="00D6699B"/>
+    <w:rPr>
+      <w:color w:val="808080"/>
+      <w:shd w:val="clear" w:color="auto" w:fill="E6E6E6"/>
+    </w:rPr>
+  </w:style>
+  <w:style w:type="character" w:customStyle="1" w:styleId="label">
+    <w:name w:val="label"/>
+    <w:basedOn w:val="DefaultParagraphFont"/>
+    <w:rsid w:val="003D7494"/>
+  </w:style>
+  <w:style w:type="character" w:customStyle="1" w:styleId="qa-api-key">
+    <w:name w:val="qa-api-key"/>
+    <w:basedOn w:val="DefaultParagraphFont"/>
+    <w:rsid w:val="003D7494"/>
+  </w:style>
+</w:styles>
+</file>
+
+<file path=word/stylesWithEffects.xml><?xml version="1.0" encoding="utf-8"?>
+<w:styles xmlns:wpc="http://schemas.microsoft.com/office/word/2010/wordprocessingCanvas" xmlns:mc="http://schemas.openxmlformats.org/markup-compatibility/2006" xmlns:o="urn:schemas-microsoft-com:office:office" xmlns:r="http://schemas.openxmlformats.org/officeDocument/2006/relationships" xmlns:m="http://schemas.openxmlformats.org/officeDocument/2006/math" xmlns:v="urn:schemas-microsoft-com:vml" xmlns:wp14="http://schemas.microsoft.com/office/word/2010/wordprocessingDrawing" xmlns:wp="http://schemas.openxmlformats.org/drawingml/2006/wordprocessingDrawing" xmlns:w10="urn:schemas-microsoft-com:office:word" xmlns:w="http://schemas.openxmlformats.org/wordprocessingml/2006/main" xmlns:w14="http://schemas.microsoft.com/office/word/2010/wordml" xmlns:wpg="http://schemas.microsoft.com/office/word/2010/wordprocessingGroup" xmlns:wpi="http://schemas.microsoft.com/office/word/2010/wordprocessingInk" xmlns:wne="http://schemas.microsoft.com/office/word/2006/wordml" xmlns:wps="http://schemas.microsoft.com/office/word/2010/wordprocessingShape" mc:Ignorable="w14 wp14">
+  <w:docDefaults>
+    <w:rPrDefault>
+      <w:rPr>
+        <w:rFonts w:asciiTheme="minorHAnsi" w:eastAsiaTheme="minorHAnsi" w:hAnsiTheme="minorHAnsi" w:cstheme="minorBidi"/>
+        <w:sz w:val="22"/>
+        <w:szCs w:val="22"/>
+        <w:lang w:val="en-US" w:eastAsia="en-US" w:bidi="ar-SA"/>
+      </w:rPr>
+    </w:rPrDefault>
+    <w:pPrDefault>
+      <w:pPr>
+        <w:spacing w:after="200" w:line="276" w:lineRule="auto"/>
+      </w:pPr>
+    </w:pPrDefault>
+  </w:docDefaults>
+  <w:latentStyles w:defLockedState="0" w:defUIPriority="99" w:defSemiHidden="1" w:defUnhideWhenUsed="1" w:defQFormat="0" w:count="267">
+    <w:lsdException w:name="Normal" w:semiHidden="0" w:uiPriority="0" w:unhideWhenUsed="0" w:qFormat="1"/>
+    <w:lsdException w:name="heading 1" w:semiHidden="0" w:uiPriority="9" w:unhideWhenUsed="0" w:qFormat="1"/>
+    <w:lsdException w:name="heading 2" w:uiPriority="9" w:qFormat="1"/>
+    <w:lsdException w:name="heading 3" w:uiPriority="9" w:qFormat="1"/>
+    <w:lsdException w:name="heading 4" w:uiPriority="9" w:qFormat="1"/>
+    <w:lsdException w:name="heading 5" w:uiPriority="9" w:qFormat="1"/>
+    <w:lsdException w:name="heading 6" w:uiPriority="9" w:qFormat="1"/>
+    <w:lsdException w:name="heading 7" w:uiPriority="9" w:qFormat="1"/>
+    <w:lsdException w:name="heading 8" w:uiPriority="9" w:qFormat="1"/>
+    <w:lsdException w:name="heading 9" w:uiPriority="9" w:qFormat="1"/>
+    <w:lsdException w:name="toc 1" w:uiPriority="39"/>
+    <w:lsdException w:name="toc 2" w:uiPriority="39"/>
+    <w:lsdException w:name="toc 3" w:uiPriority="39"/>
+    <w:lsdException w:name="toc 4" w:uiPriority="39"/>
+    <w:lsdException w:name="toc 5" w:uiPriority="39"/>
+    <w:lsdException w:name="toc 6" w:uiPriority="39"/>
+    <w:lsdException w:name="toc 7" w:uiPriority="39"/>
+    <w:lsdException w:name="toc 8" w:uiPriority="39"/>
+    <w:lsdException w:name="toc 9" w:uiPriority="39"/>
+    <w:lsdException w:name="caption" w:uiPriority="35" w:qFormat="1"/>
+    <w:lsdException w:name="Title" w:semiHidden="0" w:uiPriority="10" w:unhideWhenUsed="0" w:qFormat="1"/>
+    <w:lsdException w:name="Default Paragraph Font" w:uiPriority="1"/>
+    <w:lsdException w:name="Subtitle" w:semiHidden="0" w:uiPriority="11" w:unhideWhenUsed="0" w:qFormat="1"/>
+    <w:lsdException w:name="Strong" w:semiHidden="0" w:uiPriority="22" w:unhideWhenUsed="0" w:qFormat="1"/>
+    <w:lsdException w:name="Emphasis" w:semiHidden="0" w:uiPriority="20" w:unhideWhenUsed="0" w:qFormat="1"/>
+    <w:lsdException w:name="Table Grid" w:semiHidden="0" w:uiPriority="59" w:unhideWhenUsed="0"/>
+    <w:lsdException w:name="Placeholder Text" w:unhideWhenUsed="0"/>
+    <w:lsdException w:name="No Spacing" w:semiHidden="0" w:uiPriority="1" w:unhideWhenUsed="0" w:qFormat="1"/>
+    <w:lsdException w:name="Light Shading" w:semiHidden="0" w:uiPriority="60" w:unhideWhenUsed="0"/>
+    <w:lsdException w:name="Light List" w:semiHidden="0" w:uiPriority="61" w:unhideWhenUsed="0"/>
+    <w:lsdException w:name="Light Grid" w:semiHidden="0" w:uiPriority="62" w:unhideWhenUsed="0"/>
+    <w:lsdException w:name="Medium Shading 1" w:semiHidden="0" w:uiPriority="63" w:unhideWhenUsed="0"/>
+    <w:lsdException w:name="Medium Shading 2" w:semiHidden="0" w:uiPriority="64" w:unhideWhenUsed="0"/>
+    <w:lsdException w:name="Medium List 1" w:semiHidden="0" w:uiPriority="65" w:unhideWhenUsed="0"/>
+    <w:lsdException w:name="Medium List 2" w:semiHidden="0" w:uiPriority="66" w:unhideWhenUsed="0"/>
+    <w:lsdException w:name="Medium Grid 1" w:semiHidden="0" w:uiPriority="67" w:unhideWhenUsed="0"/>
+    <w:lsdException w:name="Medium Grid 2" w:semiHidden="0" w:uiPriority="68" w:unhideWhenUsed="0"/>
+    <w:lsdException w:name="Medium Grid 3" w:semiHidden="0" w:uiPriority="69" w:unhideWhenUsed="0"/>
+    <w:lsdException w:name="Dark List" w:semiHidden="0" w:uiPriority="70" w:unhideWhenUsed="0"/>
+    <w:lsdException w:name="Colorful Shading" w:semiHidden="0" w:uiPriority="71" w:unhideWhenUsed="0"/>
+    <w:lsdException w:name="Colorful List" w:semiHidden="0" w:uiPriority="72" w:unhideWhenUsed="0"/>
+    <w:lsdException w:name="Colorful Grid" w:semiHidden="0" w:uiPriority="73" w:unhideWhenUsed="0"/>
+    <w:lsdException w:name="Light Shading Accent 1" w:semiHidden="0" w:uiPriority="60" w:unhideWhenUsed="0"/>
+    <w:lsdException w:name="Light List Accent 1" w:semiHidden="0" w:uiPriority="61" w:unhideWhenUsed="0"/>
+    <w:lsdException w:name="Light Grid Accent 1" w:semiHidden="0" w:uiPriority="62" w:unhideWhenUsed="0"/>
+    <w:lsdException w:name="Medium Shading 1 Accent 1" w:semiHidden="0" w:uiPriority="63" w:unhideWhenUsed="0"/>
+    <w:lsdException w:name="Medium Shading 2 Accent 1" w:semiHidden="0" w:uiPriority="64" w:unhideWhenUsed="0"/>
+    <w:lsdException w:name="Medium List 1 Accent 1" w:semiHidden="0" w:uiPriority="65" w:unhideWhenUsed="0"/>
+    <w:lsdException w:name="Revision" w:unhideWhenUsed="0"/>
+    <w:lsdException w:name="List Paragraph" w:semiHidden="0" w:uiPriority="34" w:unhideWhenUsed="0" w:qFormat="1"/>
+    <w:lsdException w:name="Quote" w:semiHidden="0" w:uiPriority="29" w:unhideWhenUsed="0" w:qFormat="1"/>
+    <w:lsdException w:name="Intense Quote" w:semiHidden="0" w:uiPriority="30" w:unhideWhenUsed="0" w:qFormat="1"/>
+    <w:lsdException w:name="Medium List 2 Accent 1" w:semiHidden="0" w:uiPriority="66" w:unhideWhenUsed="0"/>
+    <w:lsdException w:name="Medium Grid 1 Accent 1" w:semiHidden="0" w:uiPriority="67" w:unhideWhenUsed="0"/>
+    <w:lsdException w:name="Medium Grid 2 Accent 1" w:semiHidden="0" w:uiPriority="68" w:unhideWhenUsed="0"/>
+    <w:lsdException w:name="Medium Grid 3 Accent 1" w:semiHidden="0" w:uiPriority="69" w:unhideWhenUsed="0"/>
+    <w:lsdException w:name="Dark List Accent 1" w:semiHidden="0" w:uiPriority="70" w:unhideWhenUsed="0"/>
+    <w:lsdException w:name="Colorful Shading Accent 1" w:semiHidden="0" w:uiPriority="71" w:unhideWhenUsed="0"/>
+    <w:lsdException w:name="Colorful List Accent 1" w:semiHidden="0" w:uiPriority="72" w:unhideWhenUsed="0"/>
+    <w:lsdException w:name="Colorful Grid Accent 1" w:semiHidden="0" w:uiPriority="73" w:unhideWhenUsed="0"/>
+    <w:lsdException w:name="Light Shading Accent 2" w:semiHidden="0" w:uiPriority="60" w:unhideWhenUsed="0"/>
+    <w:lsdException w:name="Light List Accent 2" w:semiHidden="0" w:uiPriority="61" w:unhideWhenUsed="0"/>
+    <w:lsdException w:name="Light Grid Accent 2" w:semiHidden="0" w:uiPriority="62" w:unhideWhenUsed="0"/>
+    <w:lsdException w:name="Medium Shading 1 Accent 2" w:semiHidden="0" w:uiPriority="63" w:unhideWhenUsed="0"/>
+    <w:lsdException w:name="Medium Shading 2 Accent 2" w:semiHidden="0" w:uiPriority="64" w:unhideWhenUsed="0"/>
+    <w:lsdException w:name="Medium List 1 Accent 2" w:semiHidden="0" w:uiPriority="65" w:unhideWhenUsed="0"/>
+    <w:lsdException w:name="Medium List 2 Accent 2" w:semiHidden="0" w:uiPriority="66" w:unhideWhenUsed="0"/>
+    <w:lsdException w:name="Medium Grid 1 Accent 2" w:semiHidden="0" w:uiPriority="67" w:unhideWhenUsed="0"/>
+    <w:lsdException w:name="Medium Grid 2 Accent 2" w:semiHidden="0" w:uiPriority="68" w:unhideWhenUsed="0"/>
+    <w:lsdException w:name="Medium Grid 3 Accent 2" w:semiHidden="0" w:uiPriority="69" w:unhideWhenUsed="0"/>
+    <w:lsdException w:name="Dark List Accent 2" w:semiHidden="0" w:uiPriority="70" w:unhideWhenUsed="0"/>
+    <w:lsdException w:name="Colorful Shading Accent 2" w:semiHidden="0" w:uiPriority="71" w:unhideWhenUsed="0"/>
+    <w:lsdException w:name="Colorful List Accent 2" w:semiHidden="0" w:uiPriority="72" w:unhideWhenUsed="0"/>
+    <w:lsdException w:name="Colorful Grid Accent 2" w:semiHidden="0" w:uiPriority="73" w:unhideWhenUsed="0"/>
+    <w:lsdException w:name="Light Shading Accent 3" w:semiHidden="0" w:uiPriority="60" w:unhideWhenUsed="0"/>
+    <w:lsdException w:name="Light List Accent 3" w:semiHidden="0" w:uiPriority="61" w:unhideWhenUsed="0"/>
+    <w:lsdException w:name="Light Grid Accent 3" w:semiHidden="0" w:uiPriority="62" w:unhideWhenUsed="0"/>
+    <w:lsdException w:name="Medium Shading 1 Accent 3" w:semiHidden="0" w:uiPriority="63" w:unhideWhenUsed="0"/>
+    <w:lsdException w:name="Medium Shading 2 Accent 3" w:semiHidden="0" w:uiPriority="64" w:unhideWhenUsed="0"/>
+    <w:lsdException w:name="Medium List 1 Accent 3" w:semiHidden="0" w:uiPriority="65" w:unhideWhenUsed="0"/>
+    <w:lsdException w:name="Medium List 2 Accent 3" w:semiHidden="0" w:uiPriority="66" w:unhideWhenUsed="0"/>
+    <w:lsdException w:name="Medium Grid 1 Accent 3" w:semiHidden="0" w:uiPriority="67" w:unhideWhenUsed="0"/>
+    <w:lsdException w:name="Medium Grid 2 Accent 3" w:semiHidden="0" w:uiPriority="68" w:unhideWhenUsed="0"/>
+    <w:lsdException w:name="Medium Grid 3 Accent 3" w:semiHidden="0" w:uiPriority="69" w:unhideWhenUsed="0"/>
+    <w:lsdException w:name="Dark List Accent 3" w:semiHidden="0" w:uiPriority="70" w:unhideWhenUsed="0"/>
+    <w:lsdException w:name="Colorful Shading Accent 3" w:semiHidden="0" w:uiPriority="71" w:unhideWhenUsed="0"/>
+    <w:lsdException w:name="Colorful List Accent 3" w:semiHidden="0" w:uiPriority="72" w:unhideWhenUsed="0"/>
+    <w:lsdException w:name="Colorful Grid Accent 3" w:semiHidden="0" w:uiPriority="73" w:unhideWhenUsed="0"/>
+    <w:lsdException w:name="Light Shading Accent 4" w:semiHidden="0" w:uiPriority="60" w:unhideWhenUsed="0"/>
+    <w:lsdException w:name="Light List Accent 4" w:semiHidden="0" w:uiPriority="61" w:unhideWhenUsed="0"/>
+    <w:lsdException w:name="Light Grid Accent 4" w:semiHidden="0" w:uiPriority="62" w:unhideWhenUsed="0"/>
+    <w:lsdException w:name="Medium Shading 1 Accent 4" w:semiHidden="0" w:uiPriority="63" w:unhideWhenUsed="0"/>
+    <w:lsdException w:name="Medium Shading 2 Accent 4" w:semiHidden="0" w:uiPriority="64" w:unhideWhenUsed="0"/>
+    <w:lsdException w:name="Medium List 1 Accent 4" w:semiHidden="0" w:uiPriority="65" w:unhideWhenUsed="0"/>
+    <w:lsdException w:name="Medium List 2 Accent 4" w:semiHidden="0" w:uiPriority="66" w:unhideWhenUsed="0"/>
+    <w:lsdException w:name="Medium Grid 1 Accent 4" w:semiHidden="0" w:uiPriority="67" w:unhideWhenUsed="0"/>
+    <w:lsdException w:name="Medium Grid 2 Accent 4" w:semiHidden="0" w:uiPriority="68" w:unhideWhenUsed="0"/>
+    <w:lsdException w:name="Medium Grid 3 Accent 4" w:semiHidden="0" w:uiPriority="69" w:unhideWhenUsed="0"/>
+    <w:lsdException w:name="Dark List Accent 4" w:semiHidden="0" w:uiPriority="70" w:unhideWhenUsed="0"/>
+    <w:lsdException w:name="Colorful Shading Accent 4" w:semiHidden="0" w:uiPriority="71" w:unhideWhenUsed="0"/>
+    <w:lsdException w:name="Colorful List Accent 4" w:semiHidden="0" w:uiPriority="72" w:unhideWhenUsed="0"/>
+    <w:lsdException w:name="Colorful Grid Accent 4" w:semiHidden="0" w:uiPriority="73" w:unhideWhenUsed="0"/>
+    <w:lsdException w:name="Light Shading Accent 5" w:semiHidden="0" w:uiPriority="60" w:unhideWhenUsed="0"/>
+    <w:lsdException w:name="Light List Accent 5" w:semiHidden="0" w:uiPriority="61" w:unhideWhenUsed="0"/>
+    <w:lsdException w:name="Light Grid Accent 5" w:semiHidden="0" w:uiPriority="62" w:unhideWhenUsed="0"/>
+    <w:lsdException w:name="Medium Shading 1 Accent 5" w:semiHidden="0" w:uiPriority="63" w:unhideWhenUsed="0"/>
+    <w:lsdException w:name="Medium Shading 2 Accent 5" w:semiHidden="0" w:uiPriority="64" w:unhideWhenUsed="0"/>
+    <w:lsdException w:name="Medium List 1 Accent 5" w:semiHidden="0" w:uiPriority="65" w:unhideWhenUsed="0"/>
+    <w:lsdException w:name="Medium List 2 Accent 5" w:semiHidden="0" w:uiPriority="66" w:unhideWhenUsed="0"/>
+    <w:lsdException w:name="Medium Grid 1 Accent 5" w:semiHidden="0" w:uiPriority="67" w:unhideWhenUsed="0"/>
+    <w:lsdException w:name="Medium Grid 2 Accent 5" w:semiHidden="0" w:uiPriority="68" w:unhideWhenUsed="0"/>
+    <w:lsdException w:name="Medium Grid 3 Accent 5" w:semiHidden="0" w:uiPriority="69" w:unhideWhenUsed="0"/>
+    <w:lsdException w:name="Dark List Accent 5" w:semiHidden="0" w:uiPriority="70" w:unhideWhenUsed="0"/>
+    <w:lsdException w:name="Colorful Shading Accent 5" w:semiHidden="0" w:uiPriority="71" w:unhideWhenUsed="0"/>
+    <w:lsdException w:name="Colorful List Accent 5" w:semiHidden="0" w:uiPriority="72" w:unhideWhenUsed="0"/>
+    <w:lsdException w:name="Colorful Grid Accent 5" w:semiHidden="0" w:uiPriority="73" w:unhideWhenUsed="0"/>
+    <w:lsdException w:name="Light Shading Accent 6" w:semiHidden="0" w:uiPriority="60" w:unhideWhenUsed="0"/>
+    <w:lsdException w:name="Light List Accent 6" w:semiHidden="0" w:uiPriority="61" w:unhideWhenUsed="0"/>
+    <w:lsdException w:name="Light Grid Accent 6" w:semiHidden="0" w:uiPriority="62" w:unhideWhenUsed="0"/>
+    <w:lsdException w:name="Medium Shading 1 Accent 6" w:semiHidden="0" w:uiPriority="63" w:unhideWhenUsed="0"/>
+    <w:lsdException w:name="Medium Shading 2 Accent 6" w:semiHidden="0" w:uiPriority="64" w:unhideWhenUsed="0"/>
+    <w:lsdException w:name="Medium List 1 Accent 6" w:semiHidden="0" w:uiPriority="65" w:unhideWhenUsed="0"/>
+    <w:lsdException w:name="Medium List 2 Accent 6" w:semiHidden="0" w:uiPriority="66" w:unhideWhenUsed="0"/>
+    <w:lsdException w:name="Medium Grid 1 Accent 6" w:semiHidden="0" w:uiPriority="67" w:unhideWhenUsed="0"/>
+    <w:lsdException w:name="Medium Grid 2 Accent 6" w:semiHidden="0" w:uiPriority="68" w:unhideWhenUsed="0"/>
+    <w:lsdException w:name="Medium Grid 3 Accent 6" w:semiHidden="0" w:uiPriority="69" w:unhideWhenUsed="0"/>
+    <w:lsdException w:name="Dark List Accent 6" w:semiHidden="0" w:uiPriority="70" w:unhideWhenUsed="0"/>
+    <w:lsdException w:name="Colorful Shading Accent 6" w:semiHidden="0" w:uiPriority="71" w:unhideWhenUsed="0"/>
+    <w:lsdException w:name="Colorful List Accent 6" w:semiHidden="0" w:uiPriority="72" w:unhideWhenUsed="0"/>
+    <w:lsdException w:name="Colorful Grid Accent 6" w:semiHidden="0" w:uiPriority="73" w:unhideWhenUsed="0"/>
+    <w:lsdException w:name="Subtle Emphasis" w:semiHidden="0" w:uiPriority="19" w:unhideWhenUsed="0" w:qFormat="1"/>
+    <w:lsdException w:name="Intense Emphasis" w:semiHidden="0" w:uiPriority="21" w:unhideWhenUsed="0" w:qFormat="1"/>
+    <w:lsdException w:name="Subtle Reference" w:semiHidden="0" w:uiPriority="31" w:unhideWhenUsed="0" w:qFormat="1"/>
+    <w:lsdException w:name="Intense Reference" w:semiHidden="0" w:uiPriority="32" w:unhideWhenUsed="0" w:qFormat="1"/>
+    <w:lsdException w:name="Book Title" w:semiHidden="0" w:uiPriority="33" w:unhideWhenUsed="0" w:qFormat="1"/>
+    <w:lsdException w:name="Bibliography" w:uiPriority="37"/>
+    <w:lsdException w:name="TOC Heading" w:uiPriority="39" w:qFormat="1"/>
+  </w:latentStyles>
+  <w:style w:type="paragraph" w:default="1" w:styleId="Normal">
+    <w:name w:val="Normal"/>
+    <w:qFormat/>
+  </w:style>
+  <w:style w:type="paragraph" w:styleId="Heading1">
+    <w:name w:val="heading 1"/>
+    <w:basedOn w:val="Normal"/>
+    <w:next w:val="Normal"/>
+    <w:link w:val="Heading1Char"/>
+    <w:uiPriority w:val="9"/>
+    <w:qFormat/>
+    <w:rsid w:val="005159A0"/>
+    <w:pPr>
+      <w:keepNext/>
+      <w:keepLines/>
+      <w:spacing w:before="480" w:after="0"/>
+      <w:outlineLvl w:val="0"/>
+    </w:pPr>
+    <w:rPr>
+      <w:rFonts w:asciiTheme="majorHAnsi" w:eastAsiaTheme="majorEastAsia" w:hAnsiTheme="majorHAnsi" w:cstheme="majorBidi"/>
+      <w:b/>
+      <w:bCs/>
+      <w:color w:val="365F91" w:themeColor="accent1" w:themeShade="BF"/>
+      <w:sz w:val="28"/>
+      <w:szCs w:val="28"/>
+    </w:rPr>
+  </w:style>
+  <w:style w:type="paragraph" w:styleId="Heading2">
+    <w:name w:val="heading 2"/>
+    <w:basedOn w:val="Normal"/>
+    <w:next w:val="Normal"/>
+    <w:link w:val="Heading2Char"/>
+    <w:uiPriority w:val="9"/>
+    <w:unhideWhenUsed/>
+    <w:qFormat/>
+    <w:rsid w:val="005159A0"/>
+    <w:pPr>
+      <w:keepNext/>
+      <w:keepLines/>
+      <w:spacing w:before="200" w:after="0"/>
+      <w:outlineLvl w:val="1"/>
+    </w:pPr>
+    <w:rPr>
+      <w:rFonts w:asciiTheme="majorHAnsi" w:eastAsiaTheme="majorEastAsia" w:hAnsiTheme="majorHAnsi" w:cstheme="majorBidi"/>
+      <w:b/>
+      <w:bCs/>
+      <w:color w:val="4F81BD" w:themeColor="accent1"/>
+      <w:sz w:val="26"/>
+      <w:szCs w:val="26"/>
+    </w:rPr>
+  </w:style>
+  <w:style w:type="paragraph" w:styleId="Heading3">
+    <w:name w:val="heading 3"/>
+    <w:basedOn w:val="Normal"/>
+    <w:next w:val="Normal"/>
+    <w:link w:val="Heading3Char"/>
+    <w:uiPriority w:val="9"/>
+    <w:unhideWhenUsed/>
+    <w:qFormat/>
+    <w:rsid w:val="00735BD8"/>
+    <w:pPr>
+      <w:keepNext/>
+      <w:keepLines/>
+      <w:spacing w:before="200" w:after="0"/>
+      <w:outlineLvl w:val="2"/>
+    </w:pPr>
+    <w:rPr>
+      <w:rFonts w:asciiTheme="majorHAnsi" w:eastAsiaTheme="majorEastAsia" w:hAnsiTheme="majorHAnsi" w:cstheme="majorBidi"/>
+      <w:b/>
+      <w:bCs/>
+      <w:color w:val="4F81BD" w:themeColor="accent1"/>
+    </w:rPr>
+  </w:style>
+  <w:style w:type="paragraph" w:styleId="Heading4">
+    <w:name w:val="heading 4"/>
+    <w:basedOn w:val="Normal"/>
+    <w:next w:val="Normal"/>
+    <w:link w:val="Heading4Char"/>
+    <w:uiPriority w:val="9"/>
+    <w:unhideWhenUsed/>
+    <w:qFormat/>
+    <w:rsid w:val="00F60269"/>
+    <w:pPr>
+      <w:keepNext/>
+      <w:keepLines/>
+      <w:spacing w:before="200" w:after="0"/>
+      <w:outlineLvl w:val="3"/>
+    </w:pPr>
+    <w:rPr>
+      <w:rFonts w:asciiTheme="majorHAnsi" w:eastAsiaTheme="majorEastAsia" w:hAnsiTheme="majorHAnsi" w:cstheme="majorBidi"/>
+      <w:b/>
+      <w:bCs/>
+      <w:i/>
+      <w:iCs/>
+      <w:color w:val="4F81BD" w:themeColor="accent1"/>
+    </w:rPr>
+  </w:style>
+  <w:style w:type="character" w:default="1" w:styleId="DefaultParagraphFont">
+    <w:name w:val="Default Paragraph Font"/>
+    <w:uiPriority w:val="1"/>
+    <w:semiHidden/>
+    <w:unhideWhenUsed/>
+  </w:style>
+  <w:style w:type="table" w:default="1" w:styleId="TableNormal">
+    <w:name w:val="Normal Table"/>
+    <w:uiPriority w:val="99"/>
+    <w:semiHidden/>
+    <w:unhideWhenUsed/>
+    <w:tblPr>
+      <w:tblInd w:w="0" w:type="dxa"/>
+      <w:tblCellMar>
+        <w:top w:w="0" w:type="dxa"/>
+        <w:left w:w="108" w:type="dxa"/>
+        <w:bottom w:w="0" w:type="dxa"/>
+        <w:right w:w="108" w:type="dxa"/>
+      </w:tblCellMar>
+    </w:tblPr>
+  </w:style>
+  <w:style w:type="numbering" w:default="1" w:styleId="NoList">
+    <w:name w:val="No List"/>
+    <w:uiPriority w:val="99"/>
+    <w:semiHidden/>
+    <w:unhideWhenUsed/>
+  </w:style>
+  <w:style w:type="table" w:styleId="TableGrid">
+    <w:name w:val="Table Grid"/>
+    <w:basedOn w:val="TableNormal"/>
+    <w:uiPriority w:val="59"/>
+    <w:rsid w:val="00A53D7A"/>
+    <w:pPr>
+      <w:spacing w:after="0" w:line="240" w:lineRule="auto"/>
+    </w:pPr>
+    <w:tblPr>
+      <w:tblInd w:w="0" w:type="dxa"/>
+      <w:tblBorders>
+        <w:top w:val="single" w:sz="4" w:space="0" w:color="auto"/>
+        <w:left w:val="single" w:sz="4" w:space="0" w:color="auto"/>
+        <w:bottom w:val="single" w:sz="4" w:space="0" w:color="auto"/>
+        <w:right w:val="single" w:sz="4" w:space="0" w:color="auto"/>
+        <w:insideH w:val="single" w:sz="4" w:space="0" w:color="auto"/>
+        <w:insideV w:val="single" w:sz="4" w:space="0" w:color="auto"/>
+      </w:tblBorders>
+      <w:tblCellMar>
+        <w:top w:w="0" w:type="dxa"/>
+        <w:left w:w="108" w:type="dxa"/>
+        <w:bottom w:w="0" w:type="dxa"/>
+        <w:right w:w="108" w:type="dxa"/>
+      </w:tblCellMar>
+    </w:tblPr>
+  </w:style>
+  <w:style w:type="paragraph" w:styleId="HTMLPreformatted">
+    <w:name w:val="HTML Preformatted"/>
+    <w:basedOn w:val="Normal"/>
+    <w:link w:val="HTMLPreformattedChar"/>
+    <w:uiPriority w:val="99"/>
+    <w:semiHidden/>
+    <w:unhideWhenUsed/>
+    <w:rsid w:val="00DE7CE1"/>
+    <w:pPr>
+      <w:tabs>
+        <w:tab w:val="left" w:pos="916"/>
+        <w:tab w:val="left" w:pos="1832"/>
+        <w:tab w:val="left" w:pos="2748"/>
+        <w:tab w:val="left" w:pos="3664"/>
+        <w:tab w:val="left" w:pos="4580"/>
+        <w:tab w:val="left" w:pos="5496"/>
+        <w:tab w:val="left" w:pos="6412"/>
+        <w:tab w:val="left" w:pos="7328"/>
+        <w:tab w:val="left" w:pos="8244"/>
+        <w:tab w:val="left" w:pos="9160"/>
+        <w:tab w:val="left" w:pos="10076"/>
+        <w:tab w:val="left" w:pos="10992"/>
+        <w:tab w:val="left" w:pos="11908"/>
+        <w:tab w:val="left" w:pos="12824"/>
+        <w:tab w:val="left" w:pos="13740"/>
+        <w:tab w:val="left" w:pos="14656"/>
+      </w:tabs>
+      <w:spacing w:after="0" w:line="240" w:lineRule="auto"/>
+    </w:pPr>
+    <w:rPr>
+      <w:rFonts w:ascii="Courier New" w:eastAsia="Times New Roman" w:hAnsi="Courier New" w:cs="Courier New"/>
+      <w:sz w:val="20"/>
+      <w:szCs w:val="20"/>
+    </w:rPr>
+  </w:style>
+  <w:style w:type="character" w:customStyle="1" w:styleId="HTMLPreformattedChar">
+    <w:name w:val="HTML Preformatted Char"/>
+    <w:basedOn w:val="DefaultParagraphFont"/>
+    <w:link w:val="HTMLPreformatted"/>
+    <w:uiPriority w:val="99"/>
+    <w:semiHidden/>
+    <w:rsid w:val="00DE7CE1"/>
+    <w:rPr>
+      <w:rFonts w:ascii="Courier New" w:eastAsia="Times New Roman" w:hAnsi="Courier New" w:cs="Courier New"/>
+      <w:sz w:val="20"/>
+      <w:szCs w:val="20"/>
+    </w:rPr>
+  </w:style>
+  <w:style w:type="character" w:customStyle="1" w:styleId="user-select-contain">
+    <w:name w:val="user-select-contain"/>
+    <w:basedOn w:val="DefaultParagraphFont"/>
+    <w:rsid w:val="00DE7CE1"/>
+  </w:style>
+  <w:style w:type="character" w:customStyle="1" w:styleId="js-git-clone-help-text">
+    <w:name w:val="js-git-clone-help-text"/>
+    <w:basedOn w:val="DefaultParagraphFont"/>
+    <w:rsid w:val="00DE7CE1"/>
+  </w:style>
+  <w:style w:type="character" w:styleId="Hyperlink">
+    <w:name w:val="Hyperlink"/>
+    <w:basedOn w:val="DefaultParagraphFont"/>
+    <w:uiPriority w:val="99"/>
+    <w:unhideWhenUsed/>
+    <w:rsid w:val="00DE7CE1"/>
+    <w:rPr>
+      <w:color w:val="0000FF" w:themeColor="hyperlink"/>
+      <w:u w:val="single"/>
+    </w:rPr>
+  </w:style>
+  <w:style w:type="character" w:customStyle="1" w:styleId="Heading1Char">
+    <w:name w:val="Heading 1 Char"/>
+    <w:basedOn w:val="DefaultParagraphFont"/>
+    <w:link w:val="Heading1"/>
+    <w:uiPriority w:val="9"/>
+    <w:rsid w:val="005159A0"/>
+    <w:rPr>
+      <w:rFonts w:asciiTheme="majorHAnsi" w:eastAsiaTheme="majorEastAsia" w:hAnsiTheme="majorHAnsi" w:cstheme="majorBidi"/>
+      <w:b/>
+      <w:bCs/>
+      <w:color w:val="365F91" w:themeColor="accent1" w:themeShade="BF"/>
+      <w:sz w:val="28"/>
+      <w:szCs w:val="28"/>
+    </w:rPr>
+  </w:style>
+  <w:style w:type="character" w:customStyle="1" w:styleId="Heading2Char">
+    <w:name w:val="Heading 2 Char"/>
+    <w:basedOn w:val="DefaultParagraphFont"/>
+    <w:link w:val="Heading2"/>
+    <w:uiPriority w:val="9"/>
+    <w:rsid w:val="005159A0"/>
+    <w:rPr>
+      <w:rFonts w:asciiTheme="majorHAnsi" w:eastAsiaTheme="majorEastAsia" w:hAnsiTheme="majorHAnsi" w:cstheme="majorBidi"/>
+      <w:b/>
+      <w:bCs/>
+      <w:color w:val="4F81BD" w:themeColor="accent1"/>
+      <w:sz w:val="26"/>
+      <w:szCs w:val="26"/>
+    </w:rPr>
+  </w:style>
+  <w:style w:type="paragraph" w:styleId="ListParagraph">
+    <w:name w:val="List Paragraph"/>
+    <w:basedOn w:val="Normal"/>
+    <w:uiPriority w:val="34"/>
+    <w:qFormat/>
+    <w:rsid w:val="0010672F"/>
+    <w:pPr>
+      <w:ind w:left="720"/>
+      <w:contextualSpacing/>
+    </w:pPr>
+  </w:style>
+  <w:style w:type="paragraph" w:styleId="BalloonText">
+    <w:name w:val="Balloon Text"/>
+    <w:basedOn w:val="Normal"/>
+    <w:link w:val="BalloonTextChar"/>
+    <w:uiPriority w:val="99"/>
+    <w:semiHidden/>
+    <w:unhideWhenUsed/>
+    <w:rsid w:val="008A0623"/>
+    <w:pPr>
+      <w:spacing w:after="0" w:line="240" w:lineRule="auto"/>
+    </w:pPr>
+    <w:rPr>
+      <w:rFonts w:ascii="Tahoma" w:hAnsi="Tahoma" w:cs="Tahoma"/>
+      <w:sz w:val="16"/>
+      <w:szCs w:val="16"/>
+    </w:rPr>
+  </w:style>
+  <w:style w:type="character" w:customStyle="1" w:styleId="BalloonTextChar">
+    <w:name w:val="Balloon Text Char"/>
+    <w:basedOn w:val="DefaultParagraphFont"/>
+    <w:link w:val="BalloonText"/>
+    <w:uiPriority w:val="99"/>
+    <w:semiHidden/>
+    <w:rsid w:val="008A0623"/>
+    <w:rPr>
+      <w:rFonts w:ascii="Tahoma" w:hAnsi="Tahoma" w:cs="Tahoma"/>
+      <w:sz w:val="16"/>
+      <w:szCs w:val="16"/>
+    </w:rPr>
+  </w:style>
+  <w:style w:type="character" w:customStyle="1" w:styleId="Heading4Char">
+    <w:name w:val="Heading 4 Char"/>
+    <w:basedOn w:val="DefaultParagraphFont"/>
+    <w:link w:val="Heading4"/>
+    <w:uiPriority w:val="9"/>
+    <w:rsid w:val="00F60269"/>
+    <w:rPr>
+      <w:rFonts w:asciiTheme="majorHAnsi" w:eastAsiaTheme="majorEastAsia" w:hAnsiTheme="majorHAnsi" w:cstheme="majorBidi"/>
+      <w:b/>
+      <w:bCs/>
+      <w:i/>
+      <w:iCs/>
+      <w:color w:val="4F81BD" w:themeColor="accent1"/>
+    </w:rPr>
+  </w:style>
+  <w:style w:type="paragraph" w:styleId="NormalWeb">
+    <w:name w:val="Normal (Web)"/>
+    <w:basedOn w:val="Normal"/>
+    <w:uiPriority w:val="99"/>
+    <w:semiHidden/>
+    <w:unhideWhenUsed/>
+    <w:rsid w:val="00F60269"/>
+    <w:pPr>
+      <w:spacing w:before="100" w:beforeAutospacing="1" w:after="100" w:afterAutospacing="1" w:line="240" w:lineRule="auto"/>
+    </w:pPr>
+    <w:rPr>
+      <w:rFonts w:ascii="Times New Roman" w:eastAsia="Times New Roman" w:hAnsi="Times New Roman" w:cs="Times New Roman"/>
+      <w:sz w:val="24"/>
+      <w:szCs w:val="24"/>
+    </w:rPr>
+  </w:style>
+  <w:style w:type="character" w:customStyle="1" w:styleId="apple-converted-space">
+    <w:name w:val="apple-converted-space"/>
+    <w:basedOn w:val="DefaultParagraphFont"/>
+    <w:rsid w:val="00F60269"/>
+  </w:style>
+  <w:style w:type="character" w:styleId="HTMLCode">
+    <w:name w:val="HTML Code"/>
+    <w:basedOn w:val="DefaultParagraphFont"/>
+    <w:uiPriority w:val="99"/>
+    <w:semiHidden/>
+    <w:unhideWhenUsed/>
+    <w:rsid w:val="00F60269"/>
+    <w:rPr>
+      <w:rFonts w:ascii="Courier New" w:eastAsia="Times New Roman" w:hAnsi="Courier New" w:cs="Courier New"/>
+      <w:sz w:val="20"/>
+      <w:szCs w:val="20"/>
+    </w:rPr>
+  </w:style>
+  <w:style w:type="character" w:customStyle="1" w:styleId="Heading3Char">
+    <w:name w:val="Heading 3 Char"/>
+    <w:basedOn w:val="DefaultParagraphFont"/>
+    <w:link w:val="Heading3"/>
+    <w:uiPriority w:val="9"/>
+    <w:rsid w:val="00735BD8"/>
+    <w:rPr>
+      <w:rFonts w:asciiTheme="majorHAnsi" w:eastAsiaTheme="majorEastAsia" w:hAnsiTheme="majorHAnsi" w:cstheme="majorBidi"/>
+      <w:b/>
+      <w:bCs/>
+      <w:color w:val="4F81BD" w:themeColor="accent1"/>
+    </w:rPr>
+  </w:style>
+  <w:style w:type="character" w:customStyle="1" w:styleId="s2">
+    <w:name w:val="s2"/>
+    <w:basedOn w:val="DefaultParagraphFont"/>
+    <w:rsid w:val="00F6575E"/>
+  </w:style>
+  <w:style w:type="paragraph" w:styleId="z-TopofForm">
+    <w:name w:val="HTML Top of Form"/>
+    <w:basedOn w:val="Normal"/>
+    <w:next w:val="Normal"/>
+    <w:link w:val="z-TopofFormChar"/>
+    <w:hidden/>
+    <w:uiPriority w:val="99"/>
+    <w:semiHidden/>
+    <w:unhideWhenUsed/>
+    <w:rsid w:val="00D15413"/>
+    <w:pPr>
+      <w:pBdr>
+        <w:bottom w:val="single" w:sz="6" w:space="1" w:color="auto"/>
+      </w:pBdr>
+      <w:spacing w:after="0" w:line="240" w:lineRule="auto"/>
+      <w:jc w:val="center"/>
+    </w:pPr>
+    <w:rPr>
+      <w:rFonts w:ascii="Arial" w:eastAsia="Times New Roman" w:hAnsi="Arial" w:cs="Arial"/>
+      <w:vanish/>
+      <w:sz w:val="16"/>
+      <w:szCs w:val="16"/>
+    </w:rPr>
+  </w:style>
+  <w:style w:type="character" w:customStyle="1" w:styleId="z-TopofFormChar">
+    <w:name w:val="z-Top of Form Char"/>
+    <w:basedOn w:val="DefaultParagraphFont"/>
+    <w:link w:val="z-TopofForm"/>
+    <w:uiPriority w:val="99"/>
+    <w:semiHidden/>
+    <w:rsid w:val="00D15413"/>
+    <w:rPr>
+      <w:rFonts w:ascii="Arial" w:eastAsia="Times New Roman" w:hAnsi="Arial" w:cs="Arial"/>
+      <w:vanish/>
+      <w:sz w:val="16"/>
+      <w:szCs w:val="16"/>
+    </w:rPr>
+  </w:style>
+  <w:style w:type="character" w:styleId="HTMLDefinition">
+    <w:name w:val="HTML Definition"/>
+    <w:basedOn w:val="DefaultParagraphFont"/>
+    <w:uiPriority w:val="99"/>
+    <w:semiHidden/>
+    <w:unhideWhenUsed/>
+    <w:rsid w:val="00D15413"/>
+    <w:rPr>
+      <w:i/>
+      <w:iCs/>
+    </w:rPr>
+  </w:style>
+  <w:style w:type="paragraph" w:styleId="z-BottomofForm">
+    <w:name w:val="HTML Bottom of Form"/>
+    <w:basedOn w:val="Normal"/>
+    <w:next w:val="Normal"/>
+    <w:link w:val="z-BottomofFormChar"/>
+    <w:hidden/>
+    <w:uiPriority w:val="99"/>
+    <w:semiHidden/>
+    <w:unhideWhenUsed/>
+    <w:rsid w:val="00D15413"/>
+    <w:pPr>
+      <w:pBdr>
+        <w:top w:val="single" w:sz="6" w:space="1" w:color="auto"/>
+      </w:pBdr>
+      <w:spacing w:after="0" w:line="240" w:lineRule="auto"/>
+      <w:jc w:val="center"/>
+    </w:pPr>
+    <w:rPr>
+      <w:rFonts w:ascii="Arial" w:eastAsia="Times New Roman" w:hAnsi="Arial" w:cs="Arial"/>
+      <w:vanish/>
+      <w:sz w:val="16"/>
+      <w:szCs w:val="16"/>
+    </w:rPr>
+  </w:style>
+  <w:style w:type="character" w:customStyle="1" w:styleId="z-BottomofFormChar">
+    <w:name w:val="z-Bottom of Form Char"/>
+    <w:basedOn w:val="DefaultParagraphFont"/>
+    <w:link w:val="z-BottomofForm"/>
+    <w:uiPriority w:val="99"/>
+    <w:semiHidden/>
+    <w:rsid w:val="00D15413"/>
+    <w:rPr>
+      <w:rFonts w:ascii="Arial" w:eastAsia="Times New Roman" w:hAnsi="Arial" w:cs="Arial"/>
+      <w:vanish/>
+      <w:sz w:val="16"/>
+      <w:szCs w:val="16"/>
+    </w:rPr>
+  </w:style>
+  <w:style w:type="paragraph" w:styleId="Header">
+    <w:name w:val="header"/>
+    <w:basedOn w:val="Normal"/>
+    <w:link w:val="HeaderChar"/>
+    <w:uiPriority w:val="99"/>
+    <w:unhideWhenUsed/>
+    <w:rsid w:val="00B4724E"/>
+    <w:pPr>
+      <w:tabs>
+        <w:tab w:val="center" w:pos="4680"/>
+        <w:tab w:val="right" w:pos="9360"/>
+      </w:tabs>
+      <w:spacing w:after="0" w:line="240" w:lineRule="auto"/>
+    </w:pPr>
+  </w:style>
+  <w:style w:type="character" w:customStyle="1" w:styleId="HeaderChar">
+    <w:name w:val="Header Char"/>
+    <w:basedOn w:val="DefaultParagraphFont"/>
+    <w:link w:val="Header"/>
+    <w:uiPriority w:val="99"/>
+    <w:rsid w:val="00B4724E"/>
+  </w:style>
+  <w:style w:type="paragraph" w:styleId="Footer">
+    <w:name w:val="footer"/>
+    <w:basedOn w:val="Normal"/>
+    <w:link w:val="FooterChar"/>
+    <w:uiPriority w:val="99"/>
+    <w:unhideWhenUsed/>
+    <w:rsid w:val="00B4724E"/>
+    <w:pPr>
+      <w:tabs>
+        <w:tab w:val="center" w:pos="4680"/>
+        <w:tab w:val="right" w:pos="9360"/>
+      </w:tabs>
+      <w:spacing w:after="0" w:line="240" w:lineRule="auto"/>
+    </w:pPr>
+  </w:style>
+  <w:style w:type="character" w:customStyle="1" w:styleId="FooterChar">
+    <w:name w:val="Footer Char"/>
+    <w:basedOn w:val="DefaultParagraphFont"/>
+    <w:link w:val="Footer"/>
+    <w:uiPriority w:val="99"/>
+    <w:rsid w:val="00B4724E"/>
+  </w:style>
+  <w:style w:type="character" w:customStyle="1" w:styleId="UnresolvedMention">
     <w:name w:val="Unresolved Mention"/>
     <w:basedOn w:val="DefaultParagraphFont"/>
     <w:uiPriority w:val="99"/>
@@ -17124,7 +17549,7 @@
 </file>
 
 <file path=customXml/itemProps1.xml><?xml version="1.0" encoding="utf-8"?>
-<ds:datastoreItem xmlns:ds="http://schemas.openxmlformats.org/officeDocument/2006/customXml" ds:itemID="{17849131-3E26-4C4E-B941-928DAB8C2F5F}">
+<ds:datastoreItem xmlns:ds="http://schemas.openxmlformats.org/officeDocument/2006/customXml" ds:itemID="{9A461677-47AC-4AC7-9DDE-B38A99BB27BD}">
   <ds:schemaRefs>
     <ds:schemaRef ds:uri="http://schemas.openxmlformats.org/officeDocument/2006/bibliography"/>
   </ds:schemaRefs>

</xml_diff>

<commit_message>
Changing the structure for Admin Manage Database
</commit_message>
<xml_diff>
--- a/Readme.docx
+++ b/Readme.docx
@@ -74,7 +74,15 @@
         </w:numPr>
       </w:pPr>
       <w:r>
-        <w:t>Complete all pages of Admin Screens. Can leave out Manage Watchlists page for now.</w:t>
+        <w:t xml:space="preserve">Complete all pages of Admin Screens. Can leave out Manage </w:t>
+      </w:r>
+      <w:proofErr w:type="spellStart"/>
+      <w:r>
+        <w:t>Watchlists</w:t>
+      </w:r>
+      <w:proofErr w:type="spellEnd"/>
+      <w:r>
+        <w:t xml:space="preserve"> page for now.</w:t>
       </w:r>
     </w:p>
     <w:p>
@@ -111,11 +119,24 @@
           <w:numId w:val="9"/>
         </w:numPr>
       </w:pPr>
+      <w:proofErr w:type="spellStart"/>
       <w:r>
         <w:t>Backt</w:t>
       </w:r>
       <w:r>
-        <w:t>esting implementation completed with basic backtesting and chart patterns.</w:t>
+        <w:t>esting</w:t>
+      </w:r>
+      <w:proofErr w:type="spellEnd"/>
+      <w:r>
+        <w:t xml:space="preserve"> implementation completed with basic </w:t>
+      </w:r>
+      <w:proofErr w:type="spellStart"/>
+      <w:r>
+        <w:t>backtesting</w:t>
+      </w:r>
+      <w:proofErr w:type="spellEnd"/>
+      <w:r>
+        <w:t xml:space="preserve"> and chart patterns.</w:t>
       </w:r>
     </w:p>
     <w:p>
@@ -201,7 +222,15 @@
                               <w:jc w:val="center"/>
                             </w:pPr>
                             <w:r>
-                              <w:t>Completion Date Range : 15</w:t>
+                              <w:t xml:space="preserve">Completion Date </w:t>
+                            </w:r>
+                            <w:proofErr w:type="gramStart"/>
+                            <w:r>
+                              <w:t>Range :</w:t>
+                            </w:r>
+                            <w:proofErr w:type="gramEnd"/>
+                            <w:r>
+                              <w:t xml:space="preserve"> 15</w:t>
                             </w:r>
                             <w:r>
                               <w:rPr>
@@ -236,7 +265,7 @@
               </wp:anchor>
             </w:drawing>
           </mc:Choice>
-          <mc:Fallback xmlns:w16se="http://schemas.microsoft.com/office/word/2015/wordml/symex" xmlns:w15="http://schemas.microsoft.com/office/word/2012/wordml" xmlns:am3d="http://schemas.microsoft.com/office/drawing/2017/model3d" xmlns:aink="http://schemas.microsoft.com/office/drawing/2016/ink" xmlns:cx8="http://schemas.microsoft.com/office/drawing/2016/5/14/chartex" xmlns:cx7="http://schemas.microsoft.com/office/drawing/2016/5/13/chartex" xmlns:cx6="http://schemas.microsoft.com/office/drawing/2016/5/12/chartex" xmlns:cx5="http://schemas.microsoft.com/office/drawing/2016/5/11/chartex" xmlns:cx4="http://schemas.microsoft.com/office/drawing/2016/5/10/chartex" xmlns:cx3="http://schemas.microsoft.com/office/drawing/2016/5/9/chartex" xmlns:cx2="http://schemas.microsoft.com/office/drawing/2015/10/21/chartex" xmlns:cx1="http://schemas.microsoft.com/office/drawing/2015/9/8/chartex" xmlns:cx="http://schemas.microsoft.com/office/drawing/2014/chartex">
+          <mc:Fallback xmlns:cx="http://schemas.microsoft.com/office/drawing/2014/chartex" xmlns:cx1="http://schemas.microsoft.com/office/drawing/2015/9/8/chartex" xmlns:cx2="http://schemas.microsoft.com/office/drawing/2015/10/21/chartex" xmlns:cx3="http://schemas.microsoft.com/office/drawing/2016/5/9/chartex" xmlns:cx4="http://schemas.microsoft.com/office/drawing/2016/5/10/chartex" xmlns:cx5="http://schemas.microsoft.com/office/drawing/2016/5/11/chartex" xmlns:cx6="http://schemas.microsoft.com/office/drawing/2016/5/12/chartex" xmlns:cx7="http://schemas.microsoft.com/office/drawing/2016/5/13/chartex" xmlns:cx8="http://schemas.microsoft.com/office/drawing/2016/5/14/chartex" xmlns:aink="http://schemas.microsoft.com/office/drawing/2016/ink" xmlns:am3d="http://schemas.microsoft.com/office/drawing/2017/model3d" xmlns:w15="http://schemas.microsoft.com/office/word/2012/wordml" xmlns:w16se="http://schemas.microsoft.com/office/word/2015/wordml/symex">
             <w:pict>
               <v:rect w14:anchorId="44AA5680" id="Rectangle 14" o:spid="_x0000_s1026" style="position:absolute;left:0;text-align:left;margin-left:.75pt;margin-top:16.35pt;width:346.5pt;height:54pt;z-index:251724800;visibility:visible;mso-wrap-style:square;mso-wrap-distance-left:9pt;mso-wrap-distance-top:0;mso-wrap-distance-right:9pt;mso-wrap-distance-bottom:0;mso-position-horizontal:absolute;mso-position-horizontal-relative:text;mso-position-vertical:absolute;mso-position-vertical-relative:text;v-text-anchor:middle" o:gfxdata="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" fillcolor="#4f81bd [3204]" strokecolor="#243f60 [1604]" strokeweight="2pt">
                 <v:textbox>
@@ -350,7 +379,7 @@
               </wp:anchor>
             </w:drawing>
           </mc:Choice>
-          <mc:Fallback xmlns:w16se="http://schemas.microsoft.com/office/word/2015/wordml/symex" xmlns:w15="http://schemas.microsoft.com/office/word/2012/wordml" xmlns:am3d="http://schemas.microsoft.com/office/drawing/2017/model3d" xmlns:aink="http://schemas.microsoft.com/office/drawing/2016/ink" xmlns:cx8="http://schemas.microsoft.com/office/drawing/2016/5/14/chartex" xmlns:cx7="http://schemas.microsoft.com/office/drawing/2016/5/13/chartex" xmlns:cx6="http://schemas.microsoft.com/office/drawing/2016/5/12/chartex" xmlns:cx5="http://schemas.microsoft.com/office/drawing/2016/5/11/chartex" xmlns:cx4="http://schemas.microsoft.com/office/drawing/2016/5/10/chartex" xmlns:cx3="http://schemas.microsoft.com/office/drawing/2016/5/9/chartex" xmlns:cx2="http://schemas.microsoft.com/office/drawing/2015/10/21/chartex" xmlns:cx1="http://schemas.microsoft.com/office/drawing/2015/9/8/chartex" xmlns:cx="http://schemas.microsoft.com/office/drawing/2014/chartex">
+          <mc:Fallback xmlns:cx="http://schemas.microsoft.com/office/drawing/2014/chartex" xmlns:cx1="http://schemas.microsoft.com/office/drawing/2015/9/8/chartex" xmlns:cx2="http://schemas.microsoft.com/office/drawing/2015/10/21/chartex" xmlns:cx3="http://schemas.microsoft.com/office/drawing/2016/5/9/chartex" xmlns:cx4="http://schemas.microsoft.com/office/drawing/2016/5/10/chartex" xmlns:cx5="http://schemas.microsoft.com/office/drawing/2016/5/11/chartex" xmlns:cx6="http://schemas.microsoft.com/office/drawing/2016/5/12/chartex" xmlns:cx7="http://schemas.microsoft.com/office/drawing/2016/5/13/chartex" xmlns:cx8="http://schemas.microsoft.com/office/drawing/2016/5/14/chartex" xmlns:aink="http://schemas.microsoft.com/office/drawing/2016/ink" xmlns:am3d="http://schemas.microsoft.com/office/drawing/2017/model3d" xmlns:w15="http://schemas.microsoft.com/office/word/2012/wordml" xmlns:w16se="http://schemas.microsoft.com/office/word/2015/wordml/symex">
             <w:pict>
               <v:shapetype w14:anchorId="26703F78" id="_x0000_t32" coordsize="21600,21600" o:spt="32" o:oned="t" path="m,l21600,21600e" filled="f">
                 <v:path arrowok="t" fillok="f" o:connecttype="none"/>
@@ -438,7 +467,15 @@
                               <w:jc w:val="center"/>
                             </w:pPr>
                             <w:r>
-                              <w:t>Completion Date Range : 1</w:t>
+                              <w:t xml:space="preserve">Completion Date </w:t>
+                            </w:r>
+                            <w:proofErr w:type="gramStart"/>
+                            <w:r>
+                              <w:t>Range :</w:t>
+                            </w:r>
+                            <w:proofErr w:type="gramEnd"/>
+                            <w:r>
+                              <w:t xml:space="preserve"> 1</w:t>
                             </w:r>
                             <w:r>
                               <w:rPr>
@@ -481,7 +518,7 @@
               </wp:anchor>
             </w:drawing>
           </mc:Choice>
-          <mc:Fallback xmlns:w16se="http://schemas.microsoft.com/office/word/2015/wordml/symex" xmlns:w15="http://schemas.microsoft.com/office/word/2012/wordml" xmlns:am3d="http://schemas.microsoft.com/office/drawing/2017/model3d" xmlns:aink="http://schemas.microsoft.com/office/drawing/2016/ink" xmlns:cx8="http://schemas.microsoft.com/office/drawing/2016/5/14/chartex" xmlns:cx7="http://schemas.microsoft.com/office/drawing/2016/5/13/chartex" xmlns:cx6="http://schemas.microsoft.com/office/drawing/2016/5/12/chartex" xmlns:cx5="http://schemas.microsoft.com/office/drawing/2016/5/11/chartex" xmlns:cx4="http://schemas.microsoft.com/office/drawing/2016/5/10/chartex" xmlns:cx3="http://schemas.microsoft.com/office/drawing/2016/5/9/chartex" xmlns:cx2="http://schemas.microsoft.com/office/drawing/2015/10/21/chartex" xmlns:cx1="http://schemas.microsoft.com/office/drawing/2015/9/8/chartex" xmlns:cx="http://schemas.microsoft.com/office/drawing/2014/chartex">
+          <mc:Fallback xmlns:cx="http://schemas.microsoft.com/office/drawing/2014/chartex" xmlns:cx1="http://schemas.microsoft.com/office/drawing/2015/9/8/chartex" xmlns:cx2="http://schemas.microsoft.com/office/drawing/2015/10/21/chartex" xmlns:cx3="http://schemas.microsoft.com/office/drawing/2016/5/9/chartex" xmlns:cx4="http://schemas.microsoft.com/office/drawing/2016/5/10/chartex" xmlns:cx5="http://schemas.microsoft.com/office/drawing/2016/5/11/chartex" xmlns:cx6="http://schemas.microsoft.com/office/drawing/2016/5/12/chartex" xmlns:cx7="http://schemas.microsoft.com/office/drawing/2016/5/13/chartex" xmlns:cx8="http://schemas.microsoft.com/office/drawing/2016/5/14/chartex" xmlns:aink="http://schemas.microsoft.com/office/drawing/2016/ink" xmlns:am3d="http://schemas.microsoft.com/office/drawing/2017/model3d" xmlns:w15="http://schemas.microsoft.com/office/word/2012/wordml" xmlns:w16se="http://schemas.microsoft.com/office/word/2015/wordml/symex">
             <w:pict>
               <v:rect w14:anchorId="31C79445" id="Rectangle 15" o:spid="_x0000_s1027" style="position:absolute;left:0;text-align:left;margin-left:.75pt;margin-top:3.1pt;width:346.5pt;height:54pt;z-index:251726848;visibility:visible;mso-wrap-style:square;mso-wrap-distance-left:9pt;mso-wrap-distance-top:0;mso-wrap-distance-right:9pt;mso-wrap-distance-bottom:0;mso-position-horizontal:absolute;mso-position-horizontal-relative:text;mso-position-vertical:absolute;mso-position-vertical-relative:text;v-text-anchor:middle" o:gfxdata="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" fillcolor="#4f81bd [3204]" strokecolor="#243f60 [1604]" strokeweight="2pt">
                 <v:textbox>
@@ -741,13 +778,41 @@
                                     <w:lang w:val="en-IN"/>
                                   </w:rPr>
                                 </w:pPr>
+                                <w:proofErr w:type="spellStart"/>
                                 <w:r>
                                   <w:rPr>
                                     <w:sz w:val="24"/>
                                     <w:szCs w:val="24"/>
                                     <w:lang w:val="en-IN"/>
                                   </w:rPr>
-                                  <w:t>Zerodha / Global DataFeeds / Alpha Vantage</w:t>
+                                  <w:t>Zerodha</w:t>
+                                </w:r>
+                                <w:proofErr w:type="spellEnd"/>
+                                <w:r>
+                                  <w:rPr>
+                                    <w:sz w:val="24"/>
+                                    <w:szCs w:val="24"/>
+                                    <w:lang w:val="en-IN"/>
+                                  </w:rPr>
+                                  <w:t xml:space="preserve"> / Global </w:t>
+                                </w:r>
+                                <w:proofErr w:type="spellStart"/>
+                                <w:r>
+                                  <w:rPr>
+                                    <w:sz w:val="24"/>
+                                    <w:szCs w:val="24"/>
+                                    <w:lang w:val="en-IN"/>
+                                  </w:rPr>
+                                  <w:t>DataFeeds</w:t>
+                                </w:r>
+                                <w:proofErr w:type="spellEnd"/>
+                                <w:r>
+                                  <w:rPr>
+                                    <w:sz w:val="24"/>
+                                    <w:szCs w:val="24"/>
+                                    <w:lang w:val="en-IN"/>
+                                  </w:rPr>
+                                  <w:t xml:space="preserve"> / Alpha Vantage</w:t>
                                 </w:r>
                               </w:p>
                             </w:txbxContent>
@@ -885,7 +950,25 @@
                                     <w:szCs w:val="24"/>
                                     <w:lang w:val="en-IN"/>
                                   </w:rPr>
-                                  <w:t>Logic to query from API Layer on periodic basis(Data Vendor Specific)</w:t>
+                                  <w:t xml:space="preserve">Logic to query from API Layer on periodic </w:t>
+                                </w:r>
+                                <w:proofErr w:type="gramStart"/>
+                                <w:r>
+                                  <w:rPr>
+                                    <w:sz w:val="24"/>
+                                    <w:szCs w:val="24"/>
+                                    <w:lang w:val="en-IN"/>
+                                  </w:rPr>
+                                  <w:t>basis(</w:t>
+                                </w:r>
+                                <w:proofErr w:type="gramEnd"/>
+                                <w:r>
+                                  <w:rPr>
+                                    <w:sz w:val="24"/>
+                                    <w:szCs w:val="24"/>
+                                    <w:lang w:val="en-IN"/>
+                                  </w:rPr>
+                                  <w:t>Data Vendor Specific)</w:t>
                                 </w:r>
                               </w:p>
                               <w:p>
@@ -902,7 +985,25 @@
                                     <w:szCs w:val="24"/>
                                     <w:lang w:val="en-IN"/>
                                   </w:rPr>
-                                  <w:t>Logic to store the data in the database(Data Vendor Independent)</w:t>
+                                  <w:t xml:space="preserve">Logic to store the data in the </w:t>
+                                </w:r>
+                                <w:proofErr w:type="gramStart"/>
+                                <w:r>
+                                  <w:rPr>
+                                    <w:sz w:val="24"/>
+                                    <w:szCs w:val="24"/>
+                                    <w:lang w:val="en-IN"/>
+                                  </w:rPr>
+                                  <w:t>database(</w:t>
+                                </w:r>
+                                <w:proofErr w:type="gramEnd"/>
+                                <w:r>
+                                  <w:rPr>
+                                    <w:sz w:val="24"/>
+                                    <w:szCs w:val="24"/>
+                                    <w:lang w:val="en-IN"/>
+                                  </w:rPr>
+                                  <w:t>Data Vendor Independent)</w:t>
                                 </w:r>
                               </w:p>
                             </w:txbxContent>
@@ -1012,14 +1113,34 @@
                                     <w:lang w:val="en-IN"/>
                                   </w:rPr>
                                 </w:pPr>
+                                <w:proofErr w:type="gramStart"/>
                                 <w:r>
                                   <w:rPr>
                                     <w:sz w:val="24"/>
                                     <w:szCs w:val="24"/>
                                     <w:lang w:val="en-IN"/>
                                   </w:rPr>
-                                  <w:t>My Sql Database with Hourly and Daily Candle information.</w:t>
+                                  <w:t xml:space="preserve">My </w:t>
                                 </w:r>
+                                <w:proofErr w:type="spellStart"/>
+                                <w:r>
+                                  <w:rPr>
+                                    <w:sz w:val="24"/>
+                                    <w:szCs w:val="24"/>
+                                    <w:lang w:val="en-IN"/>
+                                  </w:rPr>
+                                  <w:t>Sql</w:t>
+                                </w:r>
+                                <w:proofErr w:type="spellEnd"/>
+                                <w:r>
+                                  <w:rPr>
+                                    <w:sz w:val="24"/>
+                                    <w:szCs w:val="24"/>
+                                    <w:lang w:val="en-IN"/>
+                                  </w:rPr>
+                                  <w:t xml:space="preserve"> Database with Hourly and Daily Candle information.</w:t>
+                                </w:r>
+                                <w:proofErr w:type="gramEnd"/>
                               </w:p>
                               <w:p>
                                 <w:pPr>
@@ -1036,7 +1157,25 @@
                                     <w:szCs w:val="24"/>
                                     <w:lang w:val="en-IN"/>
                                   </w:rPr>
-                                  <w:t>Database design needs to be generic , independent of the Data Vendor.</w:t>
+                                  <w:t xml:space="preserve">Database design needs to be </w:t>
+                                </w:r>
+                                <w:proofErr w:type="gramStart"/>
+                                <w:r>
+                                  <w:rPr>
+                                    <w:sz w:val="24"/>
+                                    <w:szCs w:val="24"/>
+                                    <w:lang w:val="en-IN"/>
+                                  </w:rPr>
+                                  <w:t>generic ,</w:t>
+                                </w:r>
+                                <w:proofErr w:type="gramEnd"/>
+                                <w:r>
+                                  <w:rPr>
+                                    <w:sz w:val="24"/>
+                                    <w:szCs w:val="24"/>
+                                    <w:lang w:val="en-IN"/>
+                                  </w:rPr>
+                                  <w:t xml:space="preserve"> independent of the Data Vendor.</w:t>
                                 </w:r>
                               </w:p>
                             </w:txbxContent>
@@ -1471,7 +1610,7 @@
               </wp:anchor>
             </w:drawing>
           </mc:Choice>
-          <mc:Fallback xmlns:w16se="http://schemas.microsoft.com/office/word/2015/wordml/symex" xmlns:w15="http://schemas.microsoft.com/office/word/2012/wordml" xmlns:am3d="http://schemas.microsoft.com/office/drawing/2017/model3d" xmlns:aink="http://schemas.microsoft.com/office/drawing/2016/ink" xmlns:cx8="http://schemas.microsoft.com/office/drawing/2016/5/14/chartex" xmlns:cx7="http://schemas.microsoft.com/office/drawing/2016/5/13/chartex" xmlns:cx6="http://schemas.microsoft.com/office/drawing/2016/5/12/chartex" xmlns:cx5="http://schemas.microsoft.com/office/drawing/2016/5/11/chartex" xmlns:cx4="http://schemas.microsoft.com/office/drawing/2016/5/10/chartex" xmlns:cx3="http://schemas.microsoft.com/office/drawing/2016/5/9/chartex" xmlns:cx2="http://schemas.microsoft.com/office/drawing/2015/10/21/chartex" xmlns:cx1="http://schemas.microsoft.com/office/drawing/2015/9/8/chartex" xmlns:cx="http://schemas.microsoft.com/office/drawing/2014/chartex">
+          <mc:Fallback xmlns:cx="http://schemas.microsoft.com/office/drawing/2014/chartex" xmlns:cx1="http://schemas.microsoft.com/office/drawing/2015/9/8/chartex" xmlns:cx2="http://schemas.microsoft.com/office/drawing/2015/10/21/chartex" xmlns:cx3="http://schemas.microsoft.com/office/drawing/2016/5/9/chartex" xmlns:cx4="http://schemas.microsoft.com/office/drawing/2016/5/10/chartex" xmlns:cx5="http://schemas.microsoft.com/office/drawing/2016/5/11/chartex" xmlns:cx6="http://schemas.microsoft.com/office/drawing/2016/5/12/chartex" xmlns:cx7="http://schemas.microsoft.com/office/drawing/2016/5/13/chartex" xmlns:cx8="http://schemas.microsoft.com/office/drawing/2016/5/14/chartex" xmlns:aink="http://schemas.microsoft.com/office/drawing/2016/ink" xmlns:am3d="http://schemas.microsoft.com/office/drawing/2017/model3d" xmlns:w15="http://schemas.microsoft.com/office/word/2012/wordml" xmlns:w16se="http://schemas.microsoft.com/office/word/2015/wordml/symex">
             <w:pict>
               <v:group w14:anchorId="5BBBBF36" id="Group 39" o:spid="_x0000_s1028" style="position:absolute;margin-left:-13.5pt;margin-top:20.85pt;width:662.25pt;height:365.25pt;z-index:251763712" coordsize="84105,46386" o:gfxdata="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">
                 <v:group id="Group 38" o:spid="_x0000_s1029" style="position:absolute;left:37052;width:47053;height:43719" coordsize="47053,43719" o:gfxdata="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">
@@ -2035,6 +2174,7 @@
                 <w:color w:val="365F91" w:themeColor="accent1" w:themeShade="BF"/>
               </w:rPr>
             </w:pPr>
+            <w:proofErr w:type="spellStart"/>
             <w:r>
               <w:rPr>
                 <w:b/>
@@ -2043,6 +2183,7 @@
               </w:rPr>
               <w:t>Zerodha</w:t>
             </w:r>
+            <w:proofErr w:type="spellEnd"/>
           </w:p>
         </w:tc>
         <w:tc>
@@ -2075,6 +2216,7 @@
                 <w:color w:val="365F91" w:themeColor="accent1" w:themeShade="BF"/>
               </w:rPr>
             </w:pPr>
+            <w:proofErr w:type="spellStart"/>
             <w:r>
               <w:rPr>
                 <w:b/>
@@ -2083,6 +2225,7 @@
               </w:rPr>
               <w:t>Globaldatafeeds</w:t>
             </w:r>
+            <w:proofErr w:type="spellEnd"/>
           </w:p>
         </w:tc>
         <w:tc>
@@ -2115,6 +2258,7 @@
                 <w:color w:val="365F91" w:themeColor="accent1" w:themeShade="BF"/>
               </w:rPr>
             </w:pPr>
+            <w:proofErr w:type="spellStart"/>
             <w:r>
               <w:rPr>
                 <w:b/>
@@ -2123,6 +2267,7 @@
               </w:rPr>
               <w:t>Quandl</w:t>
             </w:r>
+            <w:proofErr w:type="spellEnd"/>
           </w:p>
         </w:tc>
         <w:tc>
@@ -2155,6 +2300,7 @@
                 <w:color w:val="365F91" w:themeColor="accent1" w:themeShade="BF"/>
               </w:rPr>
             </w:pPr>
+            <w:proofErr w:type="spellStart"/>
             <w:r>
               <w:rPr>
                 <w:b/>
@@ -2163,6 +2309,7 @@
               </w:rPr>
               <w:t>AlphaVantage</w:t>
             </w:r>
+            <w:proofErr w:type="spellEnd"/>
           </w:p>
         </w:tc>
         <w:tc>
@@ -2202,7 +2349,25 @@
                 <w:i/>
                 <w:color w:val="365F91" w:themeColor="accent1" w:themeShade="BF"/>
               </w:rPr>
-              <w:t>NSE Bhav Copy</w:t>
+              <w:t xml:space="preserve">NSE </w:t>
+            </w:r>
+            <w:proofErr w:type="spellStart"/>
+            <w:r>
+              <w:rPr>
+                <w:b/>
+                <w:i/>
+                <w:color w:val="365F91" w:themeColor="accent1" w:themeShade="BF"/>
+              </w:rPr>
+              <w:t>Bhav</w:t>
+            </w:r>
+            <w:proofErr w:type="spellEnd"/>
+            <w:r>
+              <w:rPr>
+                <w:b/>
+                <w:i/>
+                <w:color w:val="365F91" w:themeColor="accent1" w:themeShade="BF"/>
+              </w:rPr>
+              <w:t xml:space="preserve"> Copy</w:t>
             </w:r>
           </w:p>
         </w:tc>
@@ -2212,7 +2377,15 @@
           </w:tcPr>
           <w:p>
             <w:r>
-              <w:t>Free EOD data in csv format for all EQ</w:t>
+              <w:t xml:space="preserve">Free EOD data in </w:t>
+            </w:r>
+            <w:proofErr w:type="spellStart"/>
+            <w:r>
+              <w:t>csv</w:t>
+            </w:r>
+            <w:proofErr w:type="spellEnd"/>
+            <w:r>
+              <w:t xml:space="preserve"> format for all EQ</w:t>
             </w:r>
           </w:p>
         </w:tc>
@@ -2227,7 +2400,15 @@
           </w:p>
           <w:p>
             <w:r>
-              <w:t>Need to check how soon it is available on nse website.</w:t>
+              <w:t xml:space="preserve">Need to check how soon it is available on </w:t>
+            </w:r>
+            <w:proofErr w:type="spellStart"/>
+            <w:r>
+              <w:t>nse</w:t>
+            </w:r>
+            <w:proofErr w:type="spellEnd"/>
+            <w:r>
+              <w:t xml:space="preserve"> website.</w:t>
             </w:r>
           </w:p>
         </w:tc>
@@ -2238,8 +2419,13 @@
       <w:pPr>
         <w:pStyle w:val="Heading2"/>
       </w:pPr>
-      <w:r>
-        <w:t>Alphavantage:</w:t>
+      <w:proofErr w:type="spellStart"/>
+      <w:r>
+        <w:t>Alphavantage</w:t>
+      </w:r>
+      <w:proofErr w:type="spellEnd"/>
+      <w:r>
+        <w:t>:</w:t>
       </w:r>
     </w:p>
     <w:p>
@@ -2317,10 +2503,12 @@
       <w:pPr>
         <w:pStyle w:val="Heading2"/>
       </w:pPr>
+      <w:proofErr w:type="spellStart"/>
       <w:r>
         <w:lastRenderedPageBreak/>
         <w:t>Quandl</w:t>
       </w:r>
+      <w:proofErr w:type="spellEnd"/>
       <w:r>
         <w:t>:</w:t>
       </w:r>
@@ -2420,6 +2608,7 @@
         </w:rPr>
         <w:tab/>
       </w:r>
+      <w:proofErr w:type="spellStart"/>
       <w:r>
         <w:rPr>
           <w:rStyle w:val="qa-api-key"/>
@@ -2431,6 +2620,7 @@
         </w:rPr>
         <w:t>UXsVDnMsYhtX_qVmVVLR</w:t>
       </w:r>
+      <w:proofErr w:type="spellEnd"/>
     </w:p>
     <w:p>
       <w:pPr>
@@ -2446,8 +2636,22 @@
           <w:szCs w:val="21"/>
           <w:shd w:val="clear" w:color="auto" w:fill="FFFFFF"/>
         </w:rPr>
-        <w:t>Account Details :</w:t>
-      </w:r>
+        <w:t xml:space="preserve">Account </w:t>
+      </w:r>
+      <w:proofErr w:type="gramStart"/>
+      <w:r>
+        <w:rPr>
+          <w:rStyle w:val="label"/>
+          <w:rFonts w:ascii="Helvetica" w:hAnsi="Helvetica" w:cs="Helvetica"/>
+          <w:b/>
+          <w:color w:val="0D3244"/>
+          <w:sz w:val="21"/>
+          <w:szCs w:val="21"/>
+          <w:shd w:val="clear" w:color="auto" w:fill="FFFFFF"/>
+        </w:rPr>
+        <w:t>Details :</w:t>
+      </w:r>
+      <w:proofErr w:type="gramEnd"/>
       <w:r>
         <w:t xml:space="preserve"> </w:t>
       </w:r>
@@ -2591,11 +2795,19 @@
           <w:b/>
         </w:rPr>
       </w:pPr>
+      <w:proofErr w:type="spellStart"/>
       <w:r>
         <w:rPr>
           <w:b/>
         </w:rPr>
-        <w:t>Bhavcopy for all symbols for a particular day:</w:t>
+        <w:t>Bhavcopy</w:t>
+      </w:r>
+      <w:proofErr w:type="spellEnd"/>
+      <w:r>
+        <w:rPr>
+          <w:b/>
+        </w:rPr>
+        <w:t xml:space="preserve"> for all symbols for a particular day:</w:t>
       </w:r>
     </w:p>
     <w:p>
@@ -3289,7 +3501,7 @@
               </wp:anchor>
             </w:drawing>
           </mc:Choice>
-          <mc:Fallback xmlns:w16se="http://schemas.microsoft.com/office/word/2015/wordml/symex" xmlns:w15="http://schemas.microsoft.com/office/word/2012/wordml" xmlns:am3d="http://schemas.microsoft.com/office/drawing/2017/model3d" xmlns:aink="http://schemas.microsoft.com/office/drawing/2016/ink" xmlns:cx8="http://schemas.microsoft.com/office/drawing/2016/5/14/chartex" xmlns:cx7="http://schemas.microsoft.com/office/drawing/2016/5/13/chartex" xmlns:cx6="http://schemas.microsoft.com/office/drawing/2016/5/12/chartex" xmlns:cx5="http://schemas.microsoft.com/office/drawing/2016/5/11/chartex" xmlns:cx4="http://schemas.microsoft.com/office/drawing/2016/5/10/chartex" xmlns:cx3="http://schemas.microsoft.com/office/drawing/2016/5/9/chartex" xmlns:cx2="http://schemas.microsoft.com/office/drawing/2015/10/21/chartex" xmlns:cx1="http://schemas.microsoft.com/office/drawing/2015/9/8/chartex" xmlns:cx="http://schemas.microsoft.com/office/drawing/2014/chartex">
+          <mc:Fallback xmlns:cx="http://schemas.microsoft.com/office/drawing/2014/chartex" xmlns:cx1="http://schemas.microsoft.com/office/drawing/2015/9/8/chartex" xmlns:cx2="http://schemas.microsoft.com/office/drawing/2015/10/21/chartex" xmlns:cx3="http://schemas.microsoft.com/office/drawing/2016/5/9/chartex" xmlns:cx4="http://schemas.microsoft.com/office/drawing/2016/5/10/chartex" xmlns:cx5="http://schemas.microsoft.com/office/drawing/2016/5/11/chartex" xmlns:cx6="http://schemas.microsoft.com/office/drawing/2016/5/12/chartex" xmlns:cx7="http://schemas.microsoft.com/office/drawing/2016/5/13/chartex" xmlns:cx8="http://schemas.microsoft.com/office/drawing/2016/5/14/chartex" xmlns:aink="http://schemas.microsoft.com/office/drawing/2016/ink" xmlns:am3d="http://schemas.microsoft.com/office/drawing/2017/model3d" xmlns:w15="http://schemas.microsoft.com/office/word/2012/wordml" xmlns:w16se="http://schemas.microsoft.com/office/word/2015/wordml/symex">
             <w:pict>
               <v:group w14:anchorId="78468101" id="Group 83" o:spid="_x0000_s1026" style="position:absolute;margin-left:0;margin-top:2.4pt;width:657.4pt;height:456.9pt;z-index:251698688" coordsize="83489,58029" o:gfxdata="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">
                 <v:rect id="Rectangle 19" o:spid="_x0000_s1027" style="position:absolute;width:83489;height:58029;visibility:visible;mso-wrap-style:square;v-text-anchor:middle" o:gfxdata="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" filled="f" strokecolor="#243f60 [1604]" strokeweight="1.5pt"/>
@@ -3408,8 +3620,18 @@
         <w:t xml:space="preserve">contain </w:t>
       </w:r>
       <w:r>
-        <w:t>different watchlists .</w:t>
-      </w:r>
+        <w:t xml:space="preserve">different </w:t>
+      </w:r>
+      <w:proofErr w:type="spellStart"/>
+      <w:proofErr w:type="gramStart"/>
+      <w:r>
+        <w:t>watchlists</w:t>
+      </w:r>
+      <w:proofErr w:type="spellEnd"/>
+      <w:r>
+        <w:t xml:space="preserve"> .</w:t>
+      </w:r>
+      <w:proofErr w:type="gramEnd"/>
     </w:p>
     <w:p>
       <w:pPr>
@@ -3423,12 +3645,14 @@
       <w:r>
         <w:t xml:space="preserve">                    </w:t>
       </w:r>
+      <w:proofErr w:type="gramStart"/>
       <w:r>
         <w:rPr>
           <w:b/>
         </w:rPr>
         <w:t>Example :</w:t>
       </w:r>
+      <w:proofErr w:type="gramEnd"/>
       <w:r>
         <w:t xml:space="preserve"> </w:t>
       </w:r>
@@ -3451,7 +3675,15 @@
         <w:t xml:space="preserve">     </w:t>
       </w:r>
       <w:r>
-        <w:t>Each watchlist will contain a set of symbols to be tracked.</w:t>
+        <w:t xml:space="preserve">Each </w:t>
+      </w:r>
+      <w:proofErr w:type="spellStart"/>
+      <w:r>
+        <w:t>watchlist</w:t>
+      </w:r>
+      <w:proofErr w:type="spellEnd"/>
+      <w:r>
+        <w:t xml:space="preserve"> will contain a set of symbols to be tracked.</w:t>
       </w:r>
       <w:r>
         <w:tab/>
@@ -3583,12 +3815,14 @@
       <w:r>
         <w:t xml:space="preserve">                    </w:t>
       </w:r>
+      <w:proofErr w:type="gramStart"/>
       <w:r>
         <w:rPr>
           <w:b/>
         </w:rPr>
         <w:t>Example :</w:t>
       </w:r>
+      <w:proofErr w:type="gramEnd"/>
       <w:r>
         <w:rPr>
           <w:b/>
@@ -3623,7 +3857,15 @@
         <w:t xml:space="preserve"> </w:t>
       </w:r>
       <w:r>
-        <w:t>data source example NSE, Quandl etc.</w:t>
+        <w:t xml:space="preserve">data source example NSE, </w:t>
+      </w:r>
+      <w:proofErr w:type="spellStart"/>
+      <w:r>
+        <w:t>Quandl</w:t>
+      </w:r>
+      <w:proofErr w:type="spellEnd"/>
+      <w:r>
+        <w:t xml:space="preserve"> etc.</w:t>
       </w:r>
       <w:r>
         <w:tab/>
@@ -3645,7 +3887,23 @@
         <w:t xml:space="preserve">D_OPTIONS                                                                                </w:t>
       </w:r>
       <w:r>
-        <w:t>Table should contain only last N records( for eg: 3 Years)</w:t>
+        <w:t xml:space="preserve">Table should contain only last N </w:t>
+      </w:r>
+      <w:proofErr w:type="gramStart"/>
+      <w:r>
+        <w:t>records(</w:t>
+      </w:r>
+      <w:proofErr w:type="gramEnd"/>
+      <w:r>
+        <w:t xml:space="preserve"> for </w:t>
+      </w:r>
+      <w:proofErr w:type="spellStart"/>
+      <w:r>
+        <w:t>eg</w:t>
+      </w:r>
+      <w:proofErr w:type="spellEnd"/>
+      <w:r>
+        <w:t>: 3 Years)</w:t>
       </w:r>
     </w:p>
     <w:p>
@@ -3712,12 +3970,14 @@
         </w:rPr>
         <w:t xml:space="preserve">                                         </w:t>
       </w:r>
+      <w:proofErr w:type="spellStart"/>
       <w:r>
         <w:t>Table</w:t>
       </w:r>
       <w:r>
         <w:t>s</w:t>
       </w:r>
+      <w:proofErr w:type="spellEnd"/>
       <w:r>
         <w:t xml:space="preserve"> to contain </w:t>
       </w:r>
@@ -3737,12 +3997,14 @@
       <w:r>
         <w:t xml:space="preserve">                    </w:t>
       </w:r>
+      <w:proofErr w:type="gramStart"/>
       <w:r>
         <w:rPr>
           <w:b/>
         </w:rPr>
         <w:t>Example :</w:t>
       </w:r>
+      <w:proofErr w:type="gramEnd"/>
       <w:r>
         <w:t xml:space="preserve"> </w:t>
       </w:r>
@@ -3772,6 +4034,7 @@
       <w:r>
         <w:t xml:space="preserve">                    </w:t>
       </w:r>
+      <w:proofErr w:type="gramStart"/>
       <w:r>
         <w:t xml:space="preserve">_ CALCULATIONS_DAILY_F&amp;O </w:t>
       </w:r>
@@ -3781,6 +4044,7 @@
       <w:r>
         <w:t xml:space="preserve">                                   Table to contain only 1 entry per symbol, only most recent.</w:t>
       </w:r>
+      <w:proofErr w:type="gramEnd"/>
     </w:p>
     <w:p>
       <w:pPr>
@@ -3879,12 +4143,14 @@
       <w:r>
         <w:tab/>
       </w:r>
+      <w:proofErr w:type="gramStart"/>
       <w:r>
         <w:rPr>
           <w:b/>
         </w:rPr>
         <w:t>Example :</w:t>
       </w:r>
+      <w:proofErr w:type="gramEnd"/>
       <w:r>
         <w:t xml:space="preserve"> </w:t>
       </w:r>
@@ -3893,7 +4159,15 @@
       </w:r>
       <w:r>
         <w:tab/>
-        <w:t>particular watchlist for a particular timeframe.</w:t>
+        <w:t xml:space="preserve">particular </w:t>
+      </w:r>
+      <w:proofErr w:type="spellStart"/>
+      <w:r>
+        <w:t>watchlist</w:t>
+      </w:r>
+      <w:proofErr w:type="spellEnd"/>
+      <w:r>
+        <w:t xml:space="preserve"> for a particular timeframe.</w:t>
       </w:r>
     </w:p>
     <w:p>
@@ -3936,15 +4210,16 @@
           <w:sz w:val="24"/>
           <w:szCs w:val="24"/>
         </w:rPr>
-        <w:t>MARKET_HOLIDAYS</w:t>
-      </w:r>
+        <w:t>MARKET_</w:t>
+      </w:r>
+      <w:proofErr w:type="gramStart"/>
       <w:r>
         <w:rPr>
           <w:b/>
           <w:sz w:val="24"/>
           <w:szCs w:val="24"/>
         </w:rPr>
-        <w:t xml:space="preserve"> , MARKET_WORKING_DAYS</w:t>
+        <w:t>HOLIDAYS</w:t>
       </w:r>
       <w:r>
         <w:rPr>
@@ -3952,6 +4227,23 @@
           <w:sz w:val="24"/>
           <w:szCs w:val="24"/>
         </w:rPr>
+        <w:t xml:space="preserve"> ,</w:t>
+      </w:r>
+      <w:proofErr w:type="gramEnd"/>
+      <w:r>
+        <w:rPr>
+          <w:b/>
+          <w:sz w:val="24"/>
+          <w:szCs w:val="24"/>
+        </w:rPr>
+        <w:t xml:space="preserve"> MARKET_WORKING_DAYS</w:t>
+      </w:r>
+      <w:r>
+        <w:rPr>
+          <w:b/>
+          <w:sz w:val="24"/>
+          <w:szCs w:val="24"/>
+        </w:rPr>
         <w:tab/>
       </w:r>
       <w:r>
@@ -3968,9 +4260,14 @@
       <w:pPr>
         <w:pStyle w:val="Heading2"/>
       </w:pPr>
+      <w:proofErr w:type="spellStart"/>
       <w:r>
         <w:lastRenderedPageBreak/>
-        <w:t>Watchlist Tables</w:t>
+        <w:t>Watchlist</w:t>
+      </w:r>
+      <w:proofErr w:type="spellEnd"/>
+      <w:r>
+        <w:t xml:space="preserve"> Tables</w:t>
       </w:r>
       <w:r>
         <w:t>:</w:t>
@@ -3989,7 +4286,15 @@
         </w:tabs>
       </w:pPr>
       <w:r>
-        <w:t>These tables will contain various watchlists.</w:t>
+        <w:t xml:space="preserve">These tables will contain various </w:t>
+      </w:r>
+      <w:proofErr w:type="spellStart"/>
+      <w:r>
+        <w:t>watchlists</w:t>
+      </w:r>
+      <w:proofErr w:type="spellEnd"/>
+      <w:r>
+        <w:t>.</w:t>
       </w:r>
     </w:p>
     <w:p>
@@ -4006,7 +4311,23 @@
         </w:tabs>
       </w:pPr>
       <w:r>
-        <w:t>Some of the watchlists that will be maintained are : F&amp;O, Liquid Options, Nifty_500, Nifty_50</w:t>
+        <w:t xml:space="preserve">Some of the </w:t>
+      </w:r>
+      <w:proofErr w:type="spellStart"/>
+      <w:r>
+        <w:t>watchlists</w:t>
+      </w:r>
+      <w:proofErr w:type="spellEnd"/>
+      <w:r>
+        <w:t xml:space="preserve"> that will be maintained </w:t>
+      </w:r>
+      <w:proofErr w:type="gramStart"/>
+      <w:r>
+        <w:t>are :</w:t>
+      </w:r>
+      <w:proofErr w:type="gramEnd"/>
+      <w:r>
+        <w:t xml:space="preserve"> F&amp;O, Liquid Options, Nifty_500, Nifty_50</w:t>
       </w:r>
       <w:r>
         <w:t>.</w:t>
@@ -4139,8 +4460,13 @@
                 <w:tab w:val="left" w:pos="8489"/>
               </w:tabs>
             </w:pPr>
-            <w:r>
-              <w:t>Sl No.</w:t>
+            <w:proofErr w:type="spellStart"/>
+            <w:r>
+              <w:t>Sl</w:t>
+            </w:r>
+            <w:proofErr w:type="spellEnd"/>
+            <w:r>
+              <w:t xml:space="preserve"> No.</w:t>
             </w:r>
           </w:p>
         </w:tc>
@@ -4155,14 +4481,17 @@
                 <w:tab w:val="left" w:pos="8489"/>
               </w:tabs>
             </w:pPr>
+            <w:proofErr w:type="spellStart"/>
             <w:r>
               <w:t>Auto</w:t>
             </w:r>
             <w:r>
-              <w:t>_Increment, Primary Key</w:t>
-            </w:r>
-            <w:bookmarkStart w:id="0" w:name="_GoBack"/>
-            <w:bookmarkEnd w:id="0"/>
+              <w:t>_Increment</w:t>
+            </w:r>
+            <w:proofErr w:type="spellEnd"/>
+            <w:r>
+              <w:t>, Primary Key</w:t>
+            </w:r>
           </w:p>
         </w:tc>
       </w:tr>
@@ -4194,8 +4523,13 @@
                 <w:tab w:val="left" w:pos="8489"/>
               </w:tabs>
             </w:pPr>
-            <w:r>
-              <w:t>Varchar(256), Primary Key</w:t>
+            <w:proofErr w:type="spellStart"/>
+            <w:r>
+              <w:t>Varchar</w:t>
+            </w:r>
+            <w:proofErr w:type="spellEnd"/>
+            <w:r>
+              <w:t>(256), Primary Key</w:t>
             </w:r>
           </w:p>
         </w:tc>
@@ -4211,9 +4545,11 @@
                 <w:tab w:val="left" w:pos="2767"/>
               </w:tabs>
             </w:pPr>
+            <w:proofErr w:type="spellStart"/>
             <w:r>
               <w:t>company_name</w:t>
             </w:r>
+            <w:proofErr w:type="spellEnd"/>
           </w:p>
         </w:tc>
         <w:tc>
@@ -4227,8 +4563,13 @@
                 <w:tab w:val="left" w:pos="8489"/>
               </w:tabs>
             </w:pPr>
-            <w:r>
-              <w:t>Varchar(256)</w:t>
+            <w:proofErr w:type="spellStart"/>
+            <w:r>
+              <w:t>Varchar</w:t>
+            </w:r>
+            <w:proofErr w:type="spellEnd"/>
+            <w:r>
+              <w:t>(256)</w:t>
             </w:r>
           </w:p>
         </w:tc>
@@ -4311,14 +4652,22 @@
         <w:rPr>
           <w:highlight w:val="yellow"/>
         </w:rPr>
-        <w:t>How to ensure that data of before 2 years gets automatically removed ?</w:t>
-      </w:r>
+        <w:t xml:space="preserve">How to ensure that data of before 2 years gets automatically </w:t>
+      </w:r>
+      <w:proofErr w:type="gramStart"/>
       <w:r>
         <w:rPr>
           <w:highlight w:val="yellow"/>
         </w:rPr>
+        <w:t>removed ?</w:t>
+      </w:r>
+      <w:r>
+        <w:rPr>
+          <w:highlight w:val="yellow"/>
+        </w:rPr>
         <w:tab/>
       </w:r>
+      <w:proofErr w:type="gramEnd"/>
     </w:p>
     <w:p>
       <w:pPr>
@@ -4342,9 +4691,11 @@
           <w:tab w:val="left" w:pos="8489"/>
         </w:tabs>
       </w:pPr>
+      <w:proofErr w:type="spellStart"/>
       <w:r>
         <w:t>data_quandl_daily_liquid_options</w:t>
       </w:r>
+      <w:proofErr w:type="spellEnd"/>
       <w:r>
         <w:t>:</w:t>
       </w:r>
@@ -4420,9 +4771,11 @@
                 <w:tab w:val="left" w:pos="8489"/>
               </w:tabs>
             </w:pPr>
+            <w:proofErr w:type="spellStart"/>
             <w:r>
               <w:t>recorddate</w:t>
             </w:r>
+            <w:proofErr w:type="spellEnd"/>
           </w:p>
         </w:tc>
         <w:tc>
@@ -4476,11 +4829,16 @@
                 <w:tab w:val="left" w:pos="8489"/>
               </w:tabs>
             </w:pPr>
+            <w:proofErr w:type="spellStart"/>
             <w:r>
               <w:t>v</w:t>
             </w:r>
             <w:r>
-              <w:t>archar(256), Primary Key</w:t>
+              <w:t>archar</w:t>
+            </w:r>
+            <w:proofErr w:type="spellEnd"/>
+            <w:r>
+              <w:t>(256), Primary Key</w:t>
             </w:r>
           </w:p>
         </w:tc>
@@ -4660,8 +5018,13 @@
                 <w:tab w:val="left" w:pos="8489"/>
               </w:tabs>
             </w:pPr>
-            <w:r>
-              <w:t>bigint(20)</w:t>
+            <w:proofErr w:type="spellStart"/>
+            <w:r>
+              <w:t>bigint</w:t>
+            </w:r>
+            <w:proofErr w:type="spellEnd"/>
+            <w:r>
+              <w:t>(20)</w:t>
             </w:r>
           </w:p>
         </w:tc>
@@ -4759,14 +5122,22 @@
         <w:rPr>
           <w:highlight w:val="yellow"/>
         </w:rPr>
-        <w:t>previous records get automatically removed ?</w:t>
-      </w:r>
+        <w:t xml:space="preserve">previous records get automatically </w:t>
+      </w:r>
+      <w:proofErr w:type="gramStart"/>
       <w:r>
         <w:rPr>
           <w:highlight w:val="yellow"/>
         </w:rPr>
+        <w:t>removed ?</w:t>
+      </w:r>
+      <w:r>
+        <w:rPr>
+          <w:highlight w:val="yellow"/>
+        </w:rPr>
         <w:tab/>
       </w:r>
+      <w:proofErr w:type="gramEnd"/>
     </w:p>
     <w:p>
       <w:pPr>
@@ -4790,9 +5161,11 @@
           <w:tab w:val="left" w:pos="8489"/>
         </w:tabs>
       </w:pPr>
+      <w:proofErr w:type="spellStart"/>
       <w:r>
         <w:t>log_data_quandl_daily_liquid_options</w:t>
       </w:r>
+      <w:proofErr w:type="spellEnd"/>
       <w:r>
         <w:t>:</w:t>
       </w:r>
@@ -4868,9 +5241,11 @@
                 <w:tab w:val="left" w:pos="8489"/>
               </w:tabs>
             </w:pPr>
+            <w:proofErr w:type="spellStart"/>
             <w:r>
               <w:t>recorddate</w:t>
             </w:r>
+            <w:proofErr w:type="spellEnd"/>
           </w:p>
         </w:tc>
         <w:tc>
@@ -4918,8 +5293,13 @@
                 <w:tab w:val="left" w:pos="8489"/>
               </w:tabs>
             </w:pPr>
-            <w:r>
-              <w:t>varchar(256), Primary Key</w:t>
+            <w:proofErr w:type="spellStart"/>
+            <w:r>
+              <w:t>varchar</w:t>
+            </w:r>
+            <w:proofErr w:type="spellEnd"/>
+            <w:r>
+              <w:t>(256), Primary Key</w:t>
             </w:r>
           </w:p>
         </w:tc>
@@ -4935,6 +5315,7 @@
                 <w:tab w:val="left" w:pos="2767"/>
               </w:tabs>
             </w:pPr>
+            <w:proofErr w:type="spellStart"/>
             <w:r>
               <w:t>expected</w:t>
             </w:r>
@@ -4944,6 +5325,7 @@
             <w:r>
               <w:t>s</w:t>
             </w:r>
+            <w:proofErr w:type="spellEnd"/>
           </w:p>
         </w:tc>
         <w:tc>
@@ -4957,8 +5339,13 @@
                 <w:tab w:val="left" w:pos="8489"/>
               </w:tabs>
             </w:pPr>
-            <w:r>
-              <w:t>bigint(20)</w:t>
+            <w:proofErr w:type="spellStart"/>
+            <w:r>
+              <w:t>bigint</w:t>
+            </w:r>
+            <w:proofErr w:type="spellEnd"/>
+            <w:r>
+              <w:t>(20)</w:t>
             </w:r>
           </w:p>
         </w:tc>
@@ -4975,12 +5362,14 @@
                 <w:tab w:val="left" w:pos="8489"/>
               </w:tabs>
             </w:pPr>
+            <w:proofErr w:type="spellStart"/>
             <w:r>
               <w:t>actual_record</w:t>
             </w:r>
             <w:r>
               <w:t>s</w:t>
             </w:r>
+            <w:proofErr w:type="spellEnd"/>
           </w:p>
         </w:tc>
         <w:tc>
@@ -4994,8 +5383,13 @@
                 <w:tab w:val="left" w:pos="8489"/>
               </w:tabs>
             </w:pPr>
-            <w:r>
-              <w:t>bigint(20)</w:t>
+            <w:proofErr w:type="spellStart"/>
+            <w:r>
+              <w:t>bigint</w:t>
+            </w:r>
+            <w:proofErr w:type="spellEnd"/>
+            <w:r>
+              <w:t>(20)</w:t>
             </w:r>
           </w:p>
         </w:tc>
@@ -5012,9 +5406,11 @@
                 <w:tab w:val="left" w:pos="8489"/>
               </w:tabs>
             </w:pPr>
+            <w:proofErr w:type="spellStart"/>
             <w:r>
               <w:t>missing_record_count</w:t>
             </w:r>
+            <w:proofErr w:type="spellEnd"/>
           </w:p>
         </w:tc>
         <w:tc>
@@ -5028,8 +5424,13 @@
                 <w:tab w:val="left" w:pos="8489"/>
               </w:tabs>
             </w:pPr>
-            <w:r>
-              <w:t>bigint(20)</w:t>
+            <w:proofErr w:type="spellStart"/>
+            <w:r>
+              <w:t>bigint</w:t>
+            </w:r>
+            <w:proofErr w:type="spellEnd"/>
+            <w:r>
+              <w:t>(20)</w:t>
             </w:r>
           </w:p>
         </w:tc>
@@ -5046,9 +5447,11 @@
                 <w:tab w:val="left" w:pos="8489"/>
               </w:tabs>
             </w:pPr>
+            <w:proofErr w:type="spellStart"/>
             <w:r>
               <w:t>missing_records</w:t>
             </w:r>
+            <w:proofErr w:type="spellEnd"/>
           </w:p>
         </w:tc>
         <w:tc>
@@ -5089,9 +5492,11 @@
           <w:tab w:val="left" w:pos="8489"/>
         </w:tabs>
       </w:pPr>
+      <w:proofErr w:type="spellStart"/>
       <w:r>
         <w:t>log_calculations_daily_liquid_options</w:t>
       </w:r>
+      <w:proofErr w:type="spellEnd"/>
       <w:r>
         <w:t>:</w:t>
       </w:r>
@@ -5167,9 +5572,11 @@
                 <w:tab w:val="left" w:pos="8489"/>
               </w:tabs>
             </w:pPr>
+            <w:proofErr w:type="spellStart"/>
             <w:r>
               <w:t>recorddate</w:t>
             </w:r>
+            <w:proofErr w:type="spellEnd"/>
           </w:p>
         </w:tc>
         <w:tc>
@@ -5217,8 +5624,13 @@
                 <w:tab w:val="left" w:pos="8489"/>
               </w:tabs>
             </w:pPr>
-            <w:r>
-              <w:t>varchar(256), Primary Key</w:t>
+            <w:proofErr w:type="spellStart"/>
+            <w:r>
+              <w:t>varchar</w:t>
+            </w:r>
+            <w:proofErr w:type="spellEnd"/>
+            <w:r>
+              <w:t>(256), Primary Key</w:t>
             </w:r>
           </w:p>
         </w:tc>
@@ -5234,9 +5646,11 @@
                 <w:tab w:val="left" w:pos="2767"/>
               </w:tabs>
             </w:pPr>
+            <w:proofErr w:type="spellStart"/>
             <w:r>
               <w:t>theoretical_record_count</w:t>
             </w:r>
+            <w:proofErr w:type="spellEnd"/>
           </w:p>
         </w:tc>
         <w:tc>
@@ -5250,8 +5664,13 @@
                 <w:tab w:val="left" w:pos="8489"/>
               </w:tabs>
             </w:pPr>
-            <w:r>
-              <w:t>bigint(20)</w:t>
+            <w:proofErr w:type="spellStart"/>
+            <w:r>
+              <w:t>bigint</w:t>
+            </w:r>
+            <w:proofErr w:type="spellEnd"/>
+            <w:r>
+              <w:t>(20)</w:t>
             </w:r>
           </w:p>
         </w:tc>
@@ -5268,9 +5687,11 @@
                 <w:tab w:val="left" w:pos="8489"/>
               </w:tabs>
             </w:pPr>
+            <w:proofErr w:type="spellStart"/>
             <w:r>
               <w:t>actual_record_count</w:t>
             </w:r>
+            <w:proofErr w:type="spellEnd"/>
           </w:p>
         </w:tc>
         <w:tc>
@@ -5284,8 +5705,13 @@
                 <w:tab w:val="left" w:pos="8489"/>
               </w:tabs>
             </w:pPr>
-            <w:r>
-              <w:t>bigint(20)</w:t>
+            <w:proofErr w:type="spellStart"/>
+            <w:r>
+              <w:t>bigint</w:t>
+            </w:r>
+            <w:proofErr w:type="spellEnd"/>
+            <w:r>
+              <w:t>(20)</w:t>
             </w:r>
           </w:p>
         </w:tc>
@@ -5302,9 +5728,11 @@
                 <w:tab w:val="left" w:pos="8489"/>
               </w:tabs>
             </w:pPr>
+            <w:proofErr w:type="spellStart"/>
             <w:r>
               <w:t>missing_record_count</w:t>
             </w:r>
+            <w:proofErr w:type="spellEnd"/>
           </w:p>
         </w:tc>
         <w:tc>
@@ -5318,8 +5746,13 @@
                 <w:tab w:val="left" w:pos="8489"/>
               </w:tabs>
             </w:pPr>
-            <w:r>
-              <w:t>bigint(20)</w:t>
+            <w:proofErr w:type="spellStart"/>
+            <w:r>
+              <w:t>bigint</w:t>
+            </w:r>
+            <w:proofErr w:type="spellEnd"/>
+            <w:r>
+              <w:t>(20)</w:t>
             </w:r>
           </w:p>
         </w:tc>
@@ -5336,9 +5769,11 @@
                 <w:tab w:val="left" w:pos="8489"/>
               </w:tabs>
             </w:pPr>
+            <w:proofErr w:type="spellStart"/>
             <w:r>
               <w:t>missing_records</w:t>
             </w:r>
+            <w:proofErr w:type="spellEnd"/>
           </w:p>
         </w:tc>
         <w:tc>
@@ -5391,7 +5826,15 @@
         </w:tabs>
       </w:pPr>
       <w:r>
-        <w:t>These tables will contain the calculations for the symbols from a particular watchlist for a particular timeframe.</w:t>
+        <w:t xml:space="preserve">These tables will contain the calculations for the symbols from a particular </w:t>
+      </w:r>
+      <w:proofErr w:type="spellStart"/>
+      <w:r>
+        <w:t>watchlist</w:t>
+      </w:r>
+      <w:proofErr w:type="spellEnd"/>
+      <w:r>
+        <w:t xml:space="preserve"> for a particular timeframe.</w:t>
       </w:r>
     </w:p>
     <w:p>
@@ -5408,7 +5851,15 @@
       </w:pPr>
       <w:r>
         <w:lastRenderedPageBreak/>
-        <w:t>These tables will only contain upto 100 entries per symbol.</w:t>
+        <w:t xml:space="preserve">These tables will only contain </w:t>
+      </w:r>
+      <w:proofErr w:type="spellStart"/>
+      <w:r>
+        <w:t>upto</w:t>
+      </w:r>
+      <w:proofErr w:type="spellEnd"/>
+      <w:r>
+        <w:t xml:space="preserve"> 100 entries per symbol.</w:t>
       </w:r>
     </w:p>
     <w:p>
@@ -5436,14 +5887,22 @@
         <w:rPr>
           <w:highlight w:val="yellow"/>
         </w:rPr>
-        <w:t>records older than past 100 records get automatically removed ?</w:t>
-      </w:r>
+        <w:t xml:space="preserve">records older than past 100 records get automatically </w:t>
+      </w:r>
+      <w:proofErr w:type="gramStart"/>
       <w:r>
         <w:rPr>
           <w:highlight w:val="yellow"/>
         </w:rPr>
+        <w:t>removed ?</w:t>
+      </w:r>
+      <w:r>
+        <w:rPr>
+          <w:highlight w:val="yellow"/>
+        </w:rPr>
         <w:tab/>
       </w:r>
+      <w:proofErr w:type="gramEnd"/>
     </w:p>
     <w:p>
       <w:pPr>
@@ -5467,8 +5926,13 @@
           <w:tab w:val="left" w:pos="8489"/>
         </w:tabs>
       </w:pPr>
-      <w:r>
-        <w:t>calculations_daily_liquid_options :</w:t>
+      <w:proofErr w:type="spellStart"/>
+      <w:r>
+        <w:t>calculations_daily_liquid_options</w:t>
+      </w:r>
+      <w:proofErr w:type="spellEnd"/>
+      <w:r>
+        <w:t xml:space="preserve"> :</w:t>
       </w:r>
     </w:p>
     <w:p>
@@ -5687,13 +6151,21 @@
                 <w:color w:val="000000"/>
               </w:rPr>
             </w:pPr>
+            <w:proofErr w:type="spellStart"/>
             <w:r>
               <w:rPr>
                 <w:rFonts w:eastAsia="Times New Roman" w:cstheme="minorHAnsi"/>
                 <w:color w:val="000000"/>
-                <w:lang/>
-              </w:rPr>
-              <w:t>varchar(256)</w:t>
+              </w:rPr>
+              <w:t>varchar</w:t>
+            </w:r>
+            <w:proofErr w:type="spellEnd"/>
+            <w:r>
+              <w:rPr>
+                <w:rFonts w:eastAsia="Times New Roman" w:cstheme="minorHAnsi"/>
+                <w:color w:val="000000"/>
+              </w:rPr>
+              <w:t>(256)</w:t>
             </w:r>
           </w:p>
         </w:tc>
@@ -5723,6 +6195,7 @@
                 <w:color w:val="000000"/>
               </w:rPr>
             </w:pPr>
+            <w:proofErr w:type="spellStart"/>
             <w:r>
               <w:rPr>
                 <w:rFonts w:eastAsia="Times New Roman" w:cstheme="minorHAnsi"/>
@@ -5731,6 +6204,7 @@
               </w:rPr>
               <w:t>recorddate</w:t>
             </w:r>
+            <w:proofErr w:type="spellEnd"/>
             <w:r>
               <w:rPr>
                 <w:rFonts w:eastAsia="Times New Roman" w:cstheme="minorHAnsi"/>
@@ -5817,7 +6291,6 @@
               <w:rPr>
                 <w:rFonts w:eastAsia="Times New Roman" w:cstheme="minorHAnsi"/>
                 <w:color w:val="000000"/>
-                <w:lang/>
               </w:rPr>
               <w:t>date</w:t>
             </w:r>
@@ -5886,7 +6359,6 @@
               <w:rPr>
                 <w:rFonts w:eastAsia="Times New Roman" w:cstheme="minorHAnsi"/>
                 <w:color w:val="000000"/>
-                <w:lang/>
               </w:rPr>
               <w:t>decimal(8,4)</w:t>
             </w:r>
@@ -5955,7 +6427,6 @@
               <w:rPr>
                 <w:rFonts w:eastAsia="Times New Roman" w:cstheme="minorHAnsi"/>
                 <w:color w:val="000000"/>
-                <w:lang/>
               </w:rPr>
               <w:t>decimal(8,4)</w:t>
             </w:r>
@@ -6024,7 +6495,6 @@
               <w:rPr>
                 <w:rFonts w:eastAsia="Times New Roman" w:cstheme="minorHAnsi"/>
                 <w:color w:val="000000"/>
-                <w:lang/>
               </w:rPr>
               <w:t>decimal(8,4)</w:t>
             </w:r>
@@ -6093,7 +6563,6 @@
               <w:rPr>
                 <w:rFonts w:eastAsia="Times New Roman" w:cstheme="minorHAnsi"/>
                 <w:color w:val="000000"/>
-                <w:lang/>
               </w:rPr>
               <w:t>decimal(8,4)</w:t>
             </w:r>
@@ -6125,6 +6594,7 @@
                 <w:color w:val="000000"/>
               </w:rPr>
             </w:pPr>
+            <w:proofErr w:type="spellStart"/>
             <w:r>
               <w:rPr>
                 <w:rFonts w:eastAsia="Times New Roman" w:cstheme="minorHAnsi"/>
@@ -6133,6 +6603,7 @@
               </w:rPr>
               <w:t>prevclose</w:t>
             </w:r>
+            <w:proofErr w:type="spellEnd"/>
           </w:p>
         </w:tc>
         <w:tc>
@@ -6162,7 +6633,6 @@
               <w:rPr>
                 <w:rFonts w:eastAsia="Times New Roman" w:cstheme="minorHAnsi"/>
                 <w:color w:val="000000"/>
-                <w:lang/>
               </w:rPr>
               <w:t>decimal(8,4)</w:t>
             </w:r>
@@ -6227,13 +6697,21 @@
                 <w:color w:val="000000"/>
               </w:rPr>
             </w:pPr>
+            <w:proofErr w:type="spellStart"/>
             <w:r>
               <w:rPr>
                 <w:rFonts w:eastAsia="Times New Roman" w:cstheme="minorHAnsi"/>
                 <w:color w:val="000000"/>
-                <w:lang/>
-              </w:rPr>
-              <w:t>bigint(20)</w:t>
+              </w:rPr>
+              <w:t>bigint</w:t>
+            </w:r>
+            <w:proofErr w:type="spellEnd"/>
+            <w:r>
+              <w:rPr>
+                <w:rFonts w:eastAsia="Times New Roman" w:cstheme="minorHAnsi"/>
+                <w:color w:val="000000"/>
+              </w:rPr>
+              <w:t>(20)</w:t>
             </w:r>
           </w:p>
         </w:tc>
@@ -6263,6 +6741,7 @@
                 <w:color w:val="000000"/>
               </w:rPr>
             </w:pPr>
+            <w:proofErr w:type="spellStart"/>
             <w:r>
               <w:rPr>
                 <w:rFonts w:eastAsia="Times New Roman" w:cstheme="minorHAnsi"/>
@@ -6271,6 +6750,7 @@
               </w:rPr>
               <w:t>candle_body</w:t>
             </w:r>
+            <w:proofErr w:type="spellEnd"/>
           </w:p>
         </w:tc>
         <w:tc>
@@ -6300,7 +6780,6 @@
               <w:rPr>
                 <w:rFonts w:eastAsia="Times New Roman" w:cstheme="minorHAnsi"/>
                 <w:color w:val="000000"/>
-                <w:lang/>
               </w:rPr>
               <w:t>decimal(8,</w:t>
             </w:r>
@@ -6308,7 +6787,6 @@
               <w:rPr>
                 <w:rFonts w:eastAsia="Times New Roman" w:cstheme="minorHAnsi"/>
                 <w:color w:val="000000"/>
-                <w:lang/>
               </w:rPr>
               <w:t>4</w:t>
             </w:r>
@@ -6316,7 +6794,6 @@
               <w:rPr>
                 <w:rFonts w:eastAsia="Times New Roman" w:cstheme="minorHAnsi"/>
                 <w:color w:val="000000"/>
-                <w:lang/>
               </w:rPr>
               <w:t>)</w:t>
             </w:r>
@@ -6348,6 +6825,7 @@
                 <w:color w:val="000000"/>
               </w:rPr>
             </w:pPr>
+            <w:proofErr w:type="spellStart"/>
             <w:r>
               <w:rPr>
                 <w:rFonts w:eastAsia="Times New Roman" w:cstheme="minorHAnsi"/>
@@ -6356,6 +6834,7 @@
               </w:rPr>
               <w:t>candle_height</w:t>
             </w:r>
+            <w:proofErr w:type="spellEnd"/>
           </w:p>
         </w:tc>
         <w:tc>
@@ -6385,7 +6864,6 @@
               <w:rPr>
                 <w:rFonts w:eastAsia="Times New Roman" w:cstheme="minorHAnsi"/>
                 <w:color w:val="000000"/>
-                <w:lang/>
               </w:rPr>
               <w:t>decimal(8,</w:t>
             </w:r>
@@ -6393,7 +6871,6 @@
               <w:rPr>
                 <w:rFonts w:eastAsia="Times New Roman" w:cstheme="minorHAnsi"/>
                 <w:color w:val="000000"/>
-                <w:lang/>
               </w:rPr>
               <w:t>4</w:t>
             </w:r>
@@ -6401,7 +6878,6 @@
               <w:rPr>
                 <w:rFonts w:eastAsia="Times New Roman" w:cstheme="minorHAnsi"/>
                 <w:color w:val="000000"/>
-                <w:lang/>
               </w:rPr>
               <w:t>)</w:t>
             </w:r>
@@ -6432,6 +6908,7 @@
                 <w:color w:val="000000"/>
               </w:rPr>
             </w:pPr>
+            <w:proofErr w:type="spellStart"/>
             <w:r>
               <w:rPr>
                 <w:rFonts w:eastAsia="Times New Roman" w:cstheme="minorHAnsi"/>
@@ -6440,6 +6917,7 @@
               </w:rPr>
               <w:t>candle_type</w:t>
             </w:r>
+            <w:proofErr w:type="spellEnd"/>
           </w:p>
         </w:tc>
         <w:tc>
@@ -6462,16 +6940,23 @@
               <w:rPr>
                 <w:rFonts w:eastAsia="Times New Roman" w:cstheme="minorHAnsi"/>
                 <w:color w:val="000000"/>
-                <w:lang/>
-              </w:rPr>
-            </w:pPr>
+              </w:rPr>
+            </w:pPr>
+            <w:proofErr w:type="spellStart"/>
             <w:r>
               <w:rPr>
                 <w:rFonts w:eastAsia="Times New Roman" w:cstheme="minorHAnsi"/>
                 <w:color w:val="000000"/>
-                <w:lang/>
-              </w:rPr>
-              <w:t>varchar(256)</w:t>
+              </w:rPr>
+              <w:t>varchar</w:t>
+            </w:r>
+            <w:proofErr w:type="spellEnd"/>
+            <w:r>
+              <w:rPr>
+                <w:rFonts w:eastAsia="Times New Roman" w:cstheme="minorHAnsi"/>
+                <w:color w:val="000000"/>
+              </w:rPr>
+              <w:t>(256)</w:t>
             </w:r>
           </w:p>
         </w:tc>
@@ -6501,6 +6986,7 @@
                 <w:color w:val="000000"/>
               </w:rPr>
             </w:pPr>
+            <w:proofErr w:type="spellStart"/>
             <w:r>
               <w:rPr>
                 <w:rFonts w:eastAsia="Times New Roman" w:cstheme="minorHAnsi"/>
@@ -6509,6 +6995,7 @@
               </w:rPr>
               <w:t>change_value</w:t>
             </w:r>
+            <w:proofErr w:type="spellEnd"/>
           </w:p>
         </w:tc>
         <w:tc>
@@ -6538,7 +7025,6 @@
               <w:rPr>
                 <w:rFonts w:eastAsia="Times New Roman" w:cstheme="minorHAnsi"/>
                 <w:color w:val="000000"/>
-                <w:lang/>
               </w:rPr>
               <w:t>decimal(8,</w:t>
             </w:r>
@@ -6546,7 +7032,6 @@
               <w:rPr>
                 <w:rFonts w:eastAsia="Times New Roman" w:cstheme="minorHAnsi"/>
                 <w:color w:val="000000"/>
-                <w:lang/>
               </w:rPr>
               <w:t>4</w:t>
             </w:r>
@@ -6554,7 +7039,6 @@
               <w:rPr>
                 <w:rFonts w:eastAsia="Times New Roman" w:cstheme="minorHAnsi"/>
                 <w:color w:val="000000"/>
-                <w:lang/>
               </w:rPr>
               <w:t>)</w:t>
             </w:r>
@@ -6586,6 +7070,7 @@
                 <w:color w:val="000000"/>
               </w:rPr>
             </w:pPr>
+            <w:proofErr w:type="spellStart"/>
             <w:r>
               <w:rPr>
                 <w:rFonts w:eastAsia="Times New Roman" w:cstheme="minorHAnsi"/>
@@ -6594,6 +7079,7 @@
               </w:rPr>
               <w:t>change_percent</w:t>
             </w:r>
+            <w:proofErr w:type="spellEnd"/>
           </w:p>
         </w:tc>
         <w:tc>
@@ -6623,7 +7109,6 @@
               <w:rPr>
                 <w:rFonts w:eastAsia="Times New Roman" w:cstheme="minorHAnsi"/>
                 <w:color w:val="000000"/>
-                <w:lang/>
               </w:rPr>
               <w:t>decimal(8,</w:t>
             </w:r>
@@ -6631,7 +7116,6 @@
               <w:rPr>
                 <w:rFonts w:eastAsia="Times New Roman" w:cstheme="minorHAnsi"/>
                 <w:color w:val="000000"/>
-                <w:lang/>
               </w:rPr>
               <w:t>4</w:t>
             </w:r>
@@ -6639,7 +7123,6 @@
               <w:rPr>
                 <w:rFonts w:eastAsia="Times New Roman" w:cstheme="minorHAnsi"/>
                 <w:color w:val="000000"/>
-                <w:lang/>
               </w:rPr>
               <w:t>)</w:t>
             </w:r>
@@ -6704,13 +7187,21 @@
                 <w:color w:val="000000"/>
               </w:rPr>
             </w:pPr>
+            <w:proofErr w:type="spellStart"/>
             <w:r>
               <w:rPr>
                 <w:rFonts w:eastAsia="Times New Roman" w:cstheme="minorHAnsi"/>
                 <w:color w:val="000000"/>
-                <w:lang/>
-              </w:rPr>
-              <w:t>bigint(20)</w:t>
+              </w:rPr>
+              <w:t>bigint</w:t>
+            </w:r>
+            <w:proofErr w:type="spellEnd"/>
+            <w:r>
+              <w:rPr>
+                <w:rFonts w:eastAsia="Times New Roman" w:cstheme="minorHAnsi"/>
+                <w:color w:val="000000"/>
+              </w:rPr>
+              <w:t>(20)</w:t>
             </w:r>
           </w:p>
         </w:tc>
@@ -6777,7 +7268,6 @@
               <w:rPr>
                 <w:rFonts w:eastAsia="Times New Roman" w:cstheme="minorHAnsi"/>
                 <w:color w:val="000000"/>
-                <w:lang/>
               </w:rPr>
               <w:t>decimal(8,</w:t>
             </w:r>
@@ -6785,7 +7275,6 @@
               <w:rPr>
                 <w:rFonts w:eastAsia="Times New Roman" w:cstheme="minorHAnsi"/>
                 <w:color w:val="000000"/>
-                <w:lang/>
               </w:rPr>
               <w:t>4</w:t>
             </w:r>
@@ -6793,7 +7282,6 @@
               <w:rPr>
                 <w:rFonts w:eastAsia="Times New Roman" w:cstheme="minorHAnsi"/>
                 <w:color w:val="000000"/>
-                <w:lang/>
               </w:rPr>
               <w:t>)</w:t>
             </w:r>
@@ -6862,7 +7350,6 @@
               <w:rPr>
                 <w:rFonts w:eastAsia="Times New Roman" w:cstheme="minorHAnsi"/>
                 <w:color w:val="000000"/>
-                <w:lang/>
               </w:rPr>
               <w:t>decimal(8,</w:t>
             </w:r>
@@ -6870,7 +7357,6 @@
               <w:rPr>
                 <w:rFonts w:eastAsia="Times New Roman" w:cstheme="minorHAnsi"/>
                 <w:color w:val="000000"/>
-                <w:lang/>
               </w:rPr>
               <w:t>4</w:t>
             </w:r>
@@ -6878,7 +7364,6 @@
               <w:rPr>
                 <w:rFonts w:eastAsia="Times New Roman" w:cstheme="minorHAnsi"/>
                 <w:color w:val="000000"/>
-                <w:lang/>
               </w:rPr>
               <w:t>)</w:t>
             </w:r>
@@ -6947,7 +7432,6 @@
               <w:rPr>
                 <w:rFonts w:eastAsia="Times New Roman" w:cstheme="minorHAnsi"/>
                 <w:color w:val="000000"/>
-                <w:lang/>
               </w:rPr>
               <w:t>decimal(8,</w:t>
             </w:r>
@@ -6955,7 +7439,6 @@
               <w:rPr>
                 <w:rFonts w:eastAsia="Times New Roman" w:cstheme="minorHAnsi"/>
                 <w:color w:val="000000"/>
-                <w:lang/>
               </w:rPr>
               <w:t>4</w:t>
             </w:r>
@@ -6963,7 +7446,6 @@
               <w:rPr>
                 <w:rFonts w:eastAsia="Times New Roman" w:cstheme="minorHAnsi"/>
                 <w:color w:val="000000"/>
-                <w:lang/>
               </w:rPr>
               <w:t>)</w:t>
             </w:r>
@@ -7032,7 +7514,6 @@
               <w:rPr>
                 <w:rFonts w:eastAsia="Times New Roman" w:cstheme="minorHAnsi"/>
                 <w:color w:val="000000"/>
-                <w:lang/>
               </w:rPr>
               <w:t>decimal(8,</w:t>
             </w:r>
@@ -7040,7 +7521,6 @@
               <w:rPr>
                 <w:rFonts w:eastAsia="Times New Roman" w:cstheme="minorHAnsi"/>
                 <w:color w:val="000000"/>
-                <w:lang/>
               </w:rPr>
               <w:t>4</w:t>
             </w:r>
@@ -7048,7 +7528,6 @@
               <w:rPr>
                 <w:rFonts w:eastAsia="Times New Roman" w:cstheme="minorHAnsi"/>
                 <w:color w:val="000000"/>
-                <w:lang/>
               </w:rPr>
               <w:t>)</w:t>
             </w:r>
@@ -7140,9 +7619,11 @@
           <w:tab w:val="left" w:pos="8489"/>
         </w:tabs>
       </w:pPr>
+      <w:proofErr w:type="spellStart"/>
       <w:r>
         <w:t>holidays_nse</w:t>
       </w:r>
+      <w:proofErr w:type="spellEnd"/>
       <w:r>
         <w:t xml:space="preserve">: </w:t>
       </w:r>
@@ -7234,8 +7715,13 @@
                 <w:tab w:val="left" w:pos="8489"/>
               </w:tabs>
             </w:pPr>
-            <w:r>
-              <w:t>Varchar(256), Primary Key, Default=NSE</w:t>
+            <w:proofErr w:type="spellStart"/>
+            <w:r>
+              <w:t>Varchar</w:t>
+            </w:r>
+            <w:proofErr w:type="spellEnd"/>
+            <w:r>
+              <w:t>(256), Primary Key, Default=NSE</w:t>
             </w:r>
           </w:p>
         </w:tc>
@@ -7252,9 +7738,11 @@
                 <w:tab w:val="left" w:pos="8489"/>
               </w:tabs>
             </w:pPr>
+            <w:proofErr w:type="spellStart"/>
             <w:r>
               <w:t>holiday_date</w:t>
             </w:r>
+            <w:proofErr w:type="spellEnd"/>
           </w:p>
         </w:tc>
         <w:tc>
@@ -7268,8 +7756,13 @@
                 <w:tab w:val="left" w:pos="8489"/>
               </w:tabs>
             </w:pPr>
-            <w:r>
-              <w:t>varchar(256), Primary Key</w:t>
+            <w:proofErr w:type="spellStart"/>
+            <w:r>
+              <w:t>varchar</w:t>
+            </w:r>
+            <w:proofErr w:type="spellEnd"/>
+            <w:r>
+              <w:t>(256), Primary Key</w:t>
             </w:r>
           </w:p>
         </w:tc>
@@ -7292,9 +7785,11 @@
           <w:tab w:val="left" w:pos="8489"/>
         </w:tabs>
       </w:pPr>
+      <w:proofErr w:type="spellStart"/>
       <w:r>
         <w:t>working_days_nse</w:t>
       </w:r>
+      <w:proofErr w:type="spellEnd"/>
       <w:r>
         <w:t xml:space="preserve">: </w:t>
       </w:r>
@@ -7386,8 +7881,13 @@
                 <w:tab w:val="left" w:pos="8489"/>
               </w:tabs>
             </w:pPr>
-            <w:r>
-              <w:t>Varchar(256), Primary Key, Default=NSE</w:t>
+            <w:proofErr w:type="spellStart"/>
+            <w:r>
+              <w:t>Varchar</w:t>
+            </w:r>
+            <w:proofErr w:type="spellEnd"/>
+            <w:r>
+              <w:t>(256), Primary Key, Default=NSE</w:t>
             </w:r>
           </w:p>
         </w:tc>
@@ -7404,9 +7904,11 @@
                 <w:tab w:val="left" w:pos="8489"/>
               </w:tabs>
             </w:pPr>
+            <w:proofErr w:type="spellStart"/>
             <w:r>
               <w:t>holiday_date</w:t>
             </w:r>
+            <w:proofErr w:type="spellEnd"/>
           </w:p>
         </w:tc>
         <w:tc>
@@ -7420,8 +7922,13 @@
                 <w:tab w:val="left" w:pos="8489"/>
               </w:tabs>
             </w:pPr>
-            <w:r>
-              <w:t>varchar(256), Primary Key</w:t>
+            <w:proofErr w:type="spellStart"/>
+            <w:r>
+              <w:t>varchar</w:t>
+            </w:r>
+            <w:proofErr w:type="spellEnd"/>
+            <w:r>
+              <w:t>(256), Primary Key</w:t>
             </w:r>
           </w:p>
         </w:tc>
@@ -7516,11 +8023,19 @@
                 <w:b/>
               </w:rPr>
             </w:pPr>
+            <w:proofErr w:type="spellStart"/>
             <w:r>
               <w:rPr>
                 <w:b/>
               </w:rPr>
-              <w:t>Sl No.</w:t>
+              <w:t>Sl</w:t>
+            </w:r>
+            <w:proofErr w:type="spellEnd"/>
+            <w:r>
+              <w:rPr>
+                <w:b/>
+              </w:rPr>
+              <w:t xml:space="preserve"> No.</w:t>
             </w:r>
           </w:p>
         </w:tc>
@@ -7626,7 +8141,36 @@
           </w:tcPr>
           <w:p>
             <w:r>
-              <w:t>NSE, Quandl, Alphavantage, Zerodha , etc…</w:t>
+              <w:t xml:space="preserve">NSE, </w:t>
+            </w:r>
+            <w:proofErr w:type="spellStart"/>
+            <w:r>
+              <w:t>Quandl</w:t>
+            </w:r>
+            <w:proofErr w:type="spellEnd"/>
+            <w:r>
+              <w:t xml:space="preserve">, </w:t>
+            </w:r>
+            <w:proofErr w:type="spellStart"/>
+            <w:r>
+              <w:t>Alphavantage</w:t>
+            </w:r>
+            <w:proofErr w:type="spellEnd"/>
+            <w:r>
+              <w:t xml:space="preserve">, </w:t>
+            </w:r>
+            <w:proofErr w:type="spellStart"/>
+            <w:proofErr w:type="gramStart"/>
+            <w:r>
+              <w:t>Zerodha</w:t>
+            </w:r>
+            <w:proofErr w:type="spellEnd"/>
+            <w:r>
+              <w:t xml:space="preserve"> ,</w:t>
+            </w:r>
+            <w:proofErr w:type="gramEnd"/>
+            <w:r>
+              <w:t xml:space="preserve"> etc…</w:t>
             </w:r>
           </w:p>
         </w:tc>
@@ -7650,9 +8194,11 @@
             <w:tcW w:w="3240" w:type="dxa"/>
           </w:tcPr>
           <w:p>
+            <w:proofErr w:type="spellStart"/>
             <w:r>
               <w:t>Watchlist</w:t>
             </w:r>
+            <w:proofErr w:type="spellEnd"/>
           </w:p>
         </w:tc>
         <w:tc>
@@ -7670,8 +8216,13 @@
             <w:tcW w:w="5868" w:type="dxa"/>
           </w:tcPr>
           <w:p>
-            <w:r>
-              <w:t>Liquid_Options, F&amp;O,Nifty_500</w:t>
+            <w:proofErr w:type="spellStart"/>
+            <w:r>
+              <w:t>Liquid_Options</w:t>
+            </w:r>
+            <w:proofErr w:type="spellEnd"/>
+            <w:r>
+              <w:t>, F&amp;O,Nifty_500</w:t>
             </w:r>
           </w:p>
         </w:tc>
@@ -7719,8 +8270,13 @@
           </w:tcPr>
           <w:p>
             <w:r>
-              <w:t>Daily, Hourly, 15 minutes, 5 minutes etc..</w:t>
-            </w:r>
+              <w:t>Daily, Hourly, 15 minutes, 5 minutes etc</w:t>
+            </w:r>
+            <w:proofErr w:type="gramStart"/>
+            <w:r>
+              <w:t>..</w:t>
+            </w:r>
+            <w:proofErr w:type="gramEnd"/>
           </w:p>
         </w:tc>
       </w:tr>
@@ -7767,7 +8323,15 @@
           </w:tcPr>
           <w:p>
             <w:r>
-              <w:t>Full Update or Partial Update(if Partial , then show start date and end date), if Full , then update for last 2 years.</w:t>
+              <w:t xml:space="preserve">Full Update or Partial </w:t>
+            </w:r>
+            <w:proofErr w:type="gramStart"/>
+            <w:r>
+              <w:t>Update(</w:t>
+            </w:r>
+            <w:proofErr w:type="gramEnd"/>
+            <w:r>
+              <w:t>if Partial , then show start date and end date), if Full , then update for last 2 years.</w:t>
             </w:r>
           </w:p>
         </w:tc>
@@ -7930,11 +8494,19 @@
                 <w:b/>
               </w:rPr>
             </w:pPr>
+            <w:proofErr w:type="spellStart"/>
             <w:r>
               <w:rPr>
                 <w:b/>
               </w:rPr>
-              <w:t>Sl No.</w:t>
+              <w:t>Sl</w:t>
+            </w:r>
+            <w:proofErr w:type="spellEnd"/>
+            <w:r>
+              <w:rPr>
+                <w:b/>
+              </w:rPr>
+              <w:t xml:space="preserve"> No.</w:t>
             </w:r>
           </w:p>
         </w:tc>
@@ -8016,9 +8588,11 @@
             <w:tcW w:w="3240" w:type="dxa"/>
           </w:tcPr>
           <w:p>
+            <w:proofErr w:type="spellStart"/>
             <w:r>
               <w:t>Watchlist</w:t>
             </w:r>
+            <w:proofErr w:type="spellEnd"/>
           </w:p>
         </w:tc>
         <w:tc>
@@ -8036,8 +8610,13 @@
             <w:tcW w:w="5868" w:type="dxa"/>
           </w:tcPr>
           <w:p>
-            <w:r>
-              <w:t>Liquid_Options, F&amp;O,Nifty_500</w:t>
+            <w:proofErr w:type="spellStart"/>
+            <w:r>
+              <w:t>Liquid_Options</w:t>
+            </w:r>
+            <w:proofErr w:type="spellEnd"/>
+            <w:r>
+              <w:t>, F&amp;O,Nifty_500</w:t>
             </w:r>
           </w:p>
         </w:tc>
@@ -8192,11 +8771,19 @@
                 <w:b/>
               </w:rPr>
             </w:pPr>
+            <w:proofErr w:type="spellStart"/>
             <w:r>
               <w:rPr>
                 <w:b/>
               </w:rPr>
-              <w:t>Sl No.</w:t>
+              <w:t>Sl</w:t>
+            </w:r>
+            <w:proofErr w:type="spellEnd"/>
+            <w:r>
+              <w:rPr>
+                <w:b/>
+              </w:rPr>
+              <w:t xml:space="preserve"> No.</w:t>
             </w:r>
           </w:p>
         </w:tc>
@@ -8343,8 +8930,13 @@
           </w:tcPr>
           <w:p>
             <w:r>
-              <w:t>Daily, Hourly, etc..</w:t>
-            </w:r>
+              <w:t>Daily, Hourly, etc</w:t>
+            </w:r>
+            <w:proofErr w:type="gramStart"/>
+            <w:r>
+              <w:t>..</w:t>
+            </w:r>
+            <w:proofErr w:type="gramEnd"/>
           </w:p>
         </w:tc>
       </w:tr>
@@ -8391,15 +8983,28 @@
           </w:tcPr>
           <w:p>
             <w:r>
-              <w:t>10:00 pm, 1:00 am etc..</w:t>
-            </w:r>
+              <w:t>10:00 pm, 1:00 am etc</w:t>
+            </w:r>
+            <w:proofErr w:type="gramStart"/>
+            <w:r>
+              <w:t>..</w:t>
+            </w:r>
+            <w:proofErr w:type="gramEnd"/>
           </w:p>
         </w:tc>
       </w:tr>
     </w:tbl>
     <w:p>
       <w:r>
-        <w:t>Once form is submitted, the user is shown a  scrollable popup on same page with live logs. Live Logs will not be stored in database.</w:t>
+        <w:t xml:space="preserve">Once form is submitted, the user is shown </w:t>
+      </w:r>
+      <w:proofErr w:type="gramStart"/>
+      <w:r>
+        <w:t>a  scrollable</w:t>
+      </w:r>
+      <w:proofErr w:type="gramEnd"/>
+      <w:r>
+        <w:t xml:space="preserve"> popup on same page with live logs. Live Logs will not be stored in database.</w:t>
       </w:r>
     </w:p>
     <w:p>
@@ -8455,11 +9060,19 @@
                 <w:b/>
               </w:rPr>
             </w:pPr>
+            <w:proofErr w:type="spellStart"/>
             <w:r>
               <w:rPr>
                 <w:b/>
               </w:rPr>
-              <w:t>Sl No.</w:t>
+              <w:t>Sl</w:t>
+            </w:r>
+            <w:proofErr w:type="spellEnd"/>
+            <w:r>
+              <w:rPr>
+                <w:b/>
+              </w:rPr>
+              <w:t xml:space="preserve"> No.</w:t>
             </w:r>
           </w:p>
         </w:tc>
@@ -8599,9 +9212,11 @@
             <w:pPr>
               <w:ind w:firstLine="720"/>
             </w:pPr>
+            <w:proofErr w:type="spellStart"/>
             <w:r>
               <w:t>Dopdown</w:t>
             </w:r>
+            <w:proofErr w:type="spellEnd"/>
           </w:p>
         </w:tc>
         <w:tc>
@@ -8802,11 +9417,19 @@
                 <w:b/>
               </w:rPr>
             </w:pPr>
+            <w:proofErr w:type="spellStart"/>
             <w:r>
               <w:rPr>
                 <w:b/>
               </w:rPr>
-              <w:t>Sl No</w:t>
+              <w:t>Sl</w:t>
+            </w:r>
+            <w:proofErr w:type="spellEnd"/>
+            <w:r>
+              <w:rPr>
+                <w:b/>
+              </w:rPr>
+              <w:t xml:space="preserve"> No</w:t>
             </w:r>
           </w:p>
         </w:tc>
@@ -9032,7 +9655,15 @@
       </w:pPr>
       <w:r>
         <w:lastRenderedPageBreak/>
-        <w:t>Manage Watchlists:</w:t>
+        <w:t xml:space="preserve">Manage </w:t>
+      </w:r>
+      <w:proofErr w:type="spellStart"/>
+      <w:r>
+        <w:t>Watchlists</w:t>
+      </w:r>
+      <w:proofErr w:type="spellEnd"/>
+      <w:r>
+        <w:t>:</w:t>
       </w:r>
     </w:p>
     <w:p>
@@ -9254,6 +9885,34 @@
     </w:p>
     <w:p>
       <w:pPr>
+        <w:rPr>
+          <w:b/>
+        </w:rPr>
+      </w:pPr>
+    </w:p>
+    <w:p>
+      <w:pPr>
+        <w:rPr>
+          <w:b/>
+        </w:rPr>
+      </w:pPr>
+    </w:p>
+    <w:p>
+      <w:pPr>
+        <w:rPr>
+          <w:b/>
+        </w:rPr>
+      </w:pPr>
+    </w:p>
+    <w:p>
+      <w:pPr>
+        <w:rPr>
+          <w:b/>
+        </w:rPr>
+      </w:pPr>
+    </w:p>
+    <w:p>
+      <w:pPr>
         <w:pStyle w:val="Heading2"/>
         <w:rPr>
           <w:sz w:val="28"/>
@@ -9265,6 +9924,7 @@
           <w:sz w:val="28"/>
           <w:szCs w:val="28"/>
         </w:rPr>
+        <w:lastRenderedPageBreak/>
         <w:t>Stocks Screening</w:t>
       </w:r>
       <w:r>
@@ -9275,7 +9935,1448 @@
         <w:t>:</w:t>
       </w:r>
     </w:p>
-    <w:p/>
+    <w:p>
+      <w:pPr>
+        <w:pStyle w:val="ListParagraph"/>
+        <w:numPr>
+          <w:ilvl w:val="0"/>
+          <w:numId w:val="27"/>
+        </w:numPr>
+        <w:spacing w:line="360" w:lineRule="auto"/>
+      </w:pPr>
+      <w:r>
+        <w:t>To identify bullish hammer pattern</w:t>
+      </w:r>
+    </w:p>
+    <w:p>
+      <w:pPr>
+        <w:pStyle w:val="ListParagraph"/>
+        <w:numPr>
+          <w:ilvl w:val="0"/>
+          <w:numId w:val="27"/>
+        </w:numPr>
+        <w:spacing w:line="360" w:lineRule="auto"/>
+      </w:pPr>
+      <w:r>
+        <w:t>To identify shooting star pattern.</w:t>
+      </w:r>
+    </w:p>
+    <w:p>
+      <w:pPr>
+        <w:pStyle w:val="ListParagraph"/>
+        <w:numPr>
+          <w:ilvl w:val="0"/>
+          <w:numId w:val="27"/>
+        </w:numPr>
+        <w:spacing w:line="360" w:lineRule="auto"/>
+      </w:pPr>
+      <w:r>
+        <w:t>To identify best entry point after that.</w:t>
+      </w:r>
+    </w:p>
+    <w:p>
+      <w:pPr>
+        <w:pStyle w:val="ListParagraph"/>
+        <w:numPr>
+          <w:ilvl w:val="0"/>
+          <w:numId w:val="27"/>
+        </w:numPr>
+        <w:spacing w:line="360" w:lineRule="auto"/>
+      </w:pPr>
+      <w:r>
+        <w:t>To identify best exit point after that.</w:t>
+      </w:r>
+      <w:r>
+        <w:t xml:space="preserve"> </w:t>
+      </w:r>
+      <w:proofErr w:type="spellStart"/>
+      <w:r>
+        <w:t>Stoploss</w:t>
+      </w:r>
+      <w:proofErr w:type="spellEnd"/>
+      <w:r>
+        <w:t xml:space="preserve"> and Targets.</w:t>
+      </w:r>
+    </w:p>
+    <w:p>
+      <w:pPr>
+        <w:pStyle w:val="ListParagraph"/>
+        <w:numPr>
+          <w:ilvl w:val="0"/>
+          <w:numId w:val="27"/>
+        </w:numPr>
+        <w:spacing w:line="360" w:lineRule="auto"/>
+      </w:pPr>
+      <w:r>
+        <w:t>To identify best Risk : Reward ratio</w:t>
+      </w:r>
+    </w:p>
+    <w:p>
+      <w:pPr>
+        <w:pStyle w:val="ListParagraph"/>
+        <w:numPr>
+          <w:ilvl w:val="0"/>
+          <w:numId w:val="27"/>
+        </w:numPr>
+        <w:spacing w:line="360" w:lineRule="auto"/>
+      </w:pPr>
+      <w:r>
+        <w:t>To identify success percentage</w:t>
+      </w:r>
+    </w:p>
+    <w:p>
+      <w:pPr>
+        <w:pStyle w:val="ListParagraph"/>
+        <w:numPr>
+          <w:ilvl w:val="0"/>
+          <w:numId w:val="27"/>
+        </w:numPr>
+        <w:spacing w:line="360" w:lineRule="auto"/>
+      </w:pPr>
+      <w:r>
+        <w:t>To identify ways to increase success percentage by fact</w:t>
+      </w:r>
+      <w:r>
+        <w:t>oring in a confluence of things such as EMA and Volume.</w:t>
+      </w:r>
+    </w:p>
+    <w:p>
+      <w:pPr>
+        <w:pStyle w:val="ListParagraph"/>
+        <w:numPr>
+          <w:ilvl w:val="0"/>
+          <w:numId w:val="27"/>
+        </w:numPr>
+        <w:spacing w:line="360" w:lineRule="auto"/>
+      </w:pPr>
+      <w:r>
+        <w:t xml:space="preserve">And </w:t>
+      </w:r>
+      <w:proofErr w:type="gramStart"/>
+      <w:r>
+        <w:t>Finally</w:t>
+      </w:r>
+      <w:proofErr w:type="gramEnd"/>
+      <w:r>
+        <w:t xml:space="preserve"> to trade it.</w:t>
+      </w:r>
+    </w:p>
+    <w:p>
+      <w:pPr>
+        <w:spacing w:line="360" w:lineRule="auto"/>
+      </w:pPr>
+    </w:p>
+    <w:p>
+      <w:pPr>
+        <w:spacing w:line="360" w:lineRule="auto"/>
+      </w:pPr>
+    </w:p>
+    <w:p>
+      <w:pPr>
+        <w:spacing w:line="360" w:lineRule="auto"/>
+      </w:pPr>
+    </w:p>
+    <w:p>
+      <w:pPr>
+        <w:spacing w:line="360" w:lineRule="auto"/>
+      </w:pPr>
+    </w:p>
+    <w:p>
+      <w:pPr>
+        <w:spacing w:line="360" w:lineRule="auto"/>
+      </w:pPr>
+    </w:p>
+    <w:p>
+      <w:pPr>
+        <w:spacing w:line="360" w:lineRule="auto"/>
+      </w:pPr>
+    </w:p>
+    <w:p>
+      <w:pPr>
+        <w:spacing w:line="360" w:lineRule="auto"/>
+      </w:pPr>
+    </w:p>
+    <w:p>
+      <w:pPr>
+        <w:spacing w:line="360" w:lineRule="auto"/>
+      </w:pPr>
+    </w:p>
+    <w:p>
+      <w:pPr>
+        <w:spacing w:line="360" w:lineRule="auto"/>
+      </w:pPr>
+    </w:p>
+    <w:tbl>
+      <w:tblPr>
+        <w:tblStyle w:val="TableGrid"/>
+        <w:tblW w:w="0" w:type="auto"/>
+        <w:tblLook w:val="04A0" w:firstRow="1" w:lastRow="0" w:firstColumn="1" w:lastColumn="0" w:noHBand="0" w:noVBand="1"/>
+      </w:tblPr>
+      <w:tblGrid>
+        <w:gridCol w:w="13176"/>
+      </w:tblGrid>
+      <w:tr>
+        <w:tc>
+          <w:tcPr>
+            <w:tcW w:w="13176" w:type="dxa"/>
+          </w:tcPr>
+          <w:p>
+            <w:pPr>
+              <w:spacing w:line="360" w:lineRule="auto"/>
+              <w:rPr>
+                <w:b/>
+                <w:sz w:val="24"/>
+                <w:szCs w:val="24"/>
+              </w:rPr>
+            </w:pPr>
+            <w:r>
+              <w:rPr>
+                <w:b/>
+                <w:sz w:val="24"/>
+                <w:szCs w:val="24"/>
+              </w:rPr>
+              <w:lastRenderedPageBreak/>
+              <w:t>SCREENING</w:t>
+            </w:r>
+          </w:p>
+          <w:p>
+            <w:pPr>
+              <w:spacing w:line="360" w:lineRule="auto"/>
+              <w:rPr>
+                <w:b/>
+              </w:rPr>
+            </w:pPr>
+            <w:r>
+              <w:rPr>
+                <w:b/>
+              </w:rPr>
+              <w:t>Screening Patterns :</w:t>
+            </w:r>
+          </w:p>
+          <w:p>
+            <w:pPr>
+              <w:spacing w:line="360" w:lineRule="auto"/>
+            </w:pPr>
+            <w:r>
+              <w:t xml:space="preserve">       Candlestick Pattern</w:t>
+            </w:r>
+            <w:r>
+              <w:t xml:space="preserve"> : Bullish Hammer , Shooting Star</w:t>
+            </w:r>
+          </w:p>
+          <w:p>
+            <w:pPr>
+              <w:spacing w:line="360" w:lineRule="auto"/>
+            </w:pPr>
+            <w:r>
+              <w:t xml:space="preserve">       Price EMA : Price above 20 EMA, Price below 20 EMA, Price above 50 EMA , Price below 50 EMA</w:t>
+            </w:r>
+          </w:p>
+          <w:p>
+            <w:pPr>
+              <w:spacing w:line="360" w:lineRule="auto"/>
+            </w:pPr>
+            <w:r>
+              <w:rPr>
+                <w:b/>
+              </w:rPr>
+              <w:t>Screening Symbols :</w:t>
+            </w:r>
+            <w:r>
+              <w:t xml:space="preserve"> One Particular Symbol /</w:t>
+            </w:r>
+            <w:r>
+              <w:t xml:space="preserve"> Entire</w:t>
+            </w:r>
+            <w:r>
+              <w:t xml:space="preserve"> </w:t>
+            </w:r>
+            <w:proofErr w:type="spellStart"/>
+            <w:r>
+              <w:t>Watchlist</w:t>
+            </w:r>
+            <w:proofErr w:type="spellEnd"/>
+            <w:r>
+              <w:t xml:space="preserve"> ( </w:t>
+            </w:r>
+            <w:proofErr w:type="spellStart"/>
+            <w:r>
+              <w:t>Multiselect</w:t>
+            </w:r>
+            <w:proofErr w:type="spellEnd"/>
+            <w:r>
+              <w:t xml:space="preserve"> dropdown)</w:t>
+            </w:r>
+          </w:p>
+          <w:p>
+            <w:pPr>
+              <w:spacing w:line="360" w:lineRule="auto"/>
+            </w:pPr>
+            <w:r>
+              <w:rPr>
+                <w:b/>
+              </w:rPr>
+              <w:t>Time Period :</w:t>
+            </w:r>
+            <w:r>
+              <w:t xml:space="preserve"> Date Range</w:t>
+            </w:r>
+          </w:p>
+          <w:p>
+            <w:pPr>
+              <w:spacing w:line="360" w:lineRule="auto"/>
+              <w:rPr>
+                <w:b/>
+              </w:rPr>
+            </w:pPr>
+            <w:r>
+              <w:rPr>
+                <w:b/>
+              </w:rPr>
+              <w:t xml:space="preserve">Output : </w:t>
+            </w:r>
+          </w:p>
+          <w:tbl>
+            <w:tblPr>
+              <w:tblStyle w:val="TableGrid"/>
+              <w:tblW w:w="0" w:type="auto"/>
+              <w:tblLook w:val="04A0" w:firstRow="1" w:lastRow="0" w:firstColumn="1" w:lastColumn="0" w:noHBand="0" w:noVBand="1"/>
+            </w:tblPr>
+            <w:tblGrid>
+              <w:gridCol w:w="1437"/>
+              <w:gridCol w:w="1562"/>
+              <w:gridCol w:w="3964"/>
+              <w:gridCol w:w="1802"/>
+            </w:tblGrid>
+            <w:tr>
+              <w:trPr>
+                <w:trHeight w:val="367"/>
+              </w:trPr>
+              <w:tc>
+                <w:tcPr>
+                  <w:tcW w:w="1437" w:type="dxa"/>
+                </w:tcPr>
+                <w:p>
+                  <w:pPr>
+                    <w:spacing w:line="360" w:lineRule="auto"/>
+                    <w:rPr>
+                      <w:b/>
+                    </w:rPr>
+                  </w:pPr>
+                  <w:r>
+                    <w:rPr>
+                      <w:b/>
+                    </w:rPr>
+                    <w:t>Symbol</w:t>
+                  </w:r>
+                </w:p>
+              </w:tc>
+              <w:tc>
+                <w:tcPr>
+                  <w:tcW w:w="1562" w:type="dxa"/>
+                </w:tcPr>
+                <w:p>
+                  <w:pPr>
+                    <w:spacing w:line="360" w:lineRule="auto"/>
+                    <w:rPr>
+                      <w:b/>
+                    </w:rPr>
+                  </w:pPr>
+                  <w:r>
+                    <w:rPr>
+                      <w:b/>
+                    </w:rPr>
+                    <w:t>Date</w:t>
+                  </w:r>
+                </w:p>
+              </w:tc>
+              <w:tc>
+                <w:tcPr>
+                  <w:tcW w:w="3964" w:type="dxa"/>
+                </w:tcPr>
+                <w:p>
+                  <w:pPr>
+                    <w:spacing w:line="360" w:lineRule="auto"/>
+                    <w:rPr>
+                      <w:b/>
+                    </w:rPr>
+                  </w:pPr>
+                  <w:r>
+                    <w:rPr>
+                      <w:b/>
+                    </w:rPr>
+                    <w:t>Pattern</w:t>
+                  </w:r>
+                </w:p>
+              </w:tc>
+              <w:tc>
+                <w:tcPr>
+                  <w:tcW w:w="1802" w:type="dxa"/>
+                </w:tcPr>
+                <w:p>
+                  <w:pPr>
+                    <w:spacing w:line="360" w:lineRule="auto"/>
+                    <w:rPr>
+                      <w:b/>
+                    </w:rPr>
+                  </w:pPr>
+                  <w:r>
+                    <w:rPr>
+                      <w:b/>
+                    </w:rPr>
+                    <w:t>Price</w:t>
+                  </w:r>
+                  <w:r>
+                    <w:rPr>
+                      <w:b/>
+                    </w:rPr>
+                    <w:t>(Closing)</w:t>
+                  </w:r>
+                </w:p>
+              </w:tc>
+            </w:tr>
+            <w:tr>
+              <w:trPr>
+                <w:trHeight w:val="383"/>
+              </w:trPr>
+              <w:tc>
+                <w:tcPr>
+                  <w:tcW w:w="1437" w:type="dxa"/>
+                </w:tcPr>
+                <w:p>
+                  <w:pPr>
+                    <w:spacing w:line="360" w:lineRule="auto"/>
+                  </w:pPr>
+                  <w:r>
+                    <w:t>SBIN</w:t>
+                  </w:r>
+                </w:p>
+              </w:tc>
+              <w:tc>
+                <w:tcPr>
+                  <w:tcW w:w="1562" w:type="dxa"/>
+                </w:tcPr>
+                <w:p>
+                  <w:pPr>
+                    <w:spacing w:line="360" w:lineRule="auto"/>
+                  </w:pPr>
+                  <w:r>
+                    <w:t>4/12/2018</w:t>
+                  </w:r>
+                </w:p>
+              </w:tc>
+              <w:tc>
+                <w:tcPr>
+                  <w:tcW w:w="3964" w:type="dxa"/>
+                </w:tcPr>
+                <w:p>
+                  <w:pPr>
+                    <w:spacing w:line="360" w:lineRule="auto"/>
+                  </w:pPr>
+                  <w:r>
+                    <w:t>Bullish Hammer + Price above 20 EMA</w:t>
+                  </w:r>
+                </w:p>
+              </w:tc>
+              <w:tc>
+                <w:tcPr>
+                  <w:tcW w:w="1802" w:type="dxa"/>
+                </w:tcPr>
+                <w:p>
+                  <w:pPr>
+                    <w:spacing w:line="360" w:lineRule="auto"/>
+                  </w:pPr>
+                  <w:r>
+                    <w:t>205</w:t>
+                  </w:r>
+                </w:p>
+              </w:tc>
+            </w:tr>
+            <w:tr>
+              <w:trPr>
+                <w:trHeight w:val="383"/>
+              </w:trPr>
+              <w:tc>
+                <w:tcPr>
+                  <w:tcW w:w="1437" w:type="dxa"/>
+                </w:tcPr>
+                <w:p>
+                  <w:pPr>
+                    <w:spacing w:line="360" w:lineRule="auto"/>
+                  </w:pPr>
+                  <w:r>
+                    <w:t>SBIN</w:t>
+                  </w:r>
+                </w:p>
+              </w:tc>
+              <w:tc>
+                <w:tcPr>
+                  <w:tcW w:w="1562" w:type="dxa"/>
+                </w:tcPr>
+                <w:p>
+                  <w:pPr>
+                    <w:spacing w:line="360" w:lineRule="auto"/>
+                  </w:pPr>
+                  <w:r>
+                    <w:t>5/12/2018</w:t>
+                  </w:r>
+                </w:p>
+              </w:tc>
+              <w:tc>
+                <w:tcPr>
+                  <w:tcW w:w="3964" w:type="dxa"/>
+                </w:tcPr>
+                <w:p>
+                  <w:pPr>
+                    <w:spacing w:line="360" w:lineRule="auto"/>
+                  </w:pPr>
+                  <w:r>
+                    <w:t>Bullish Hammer + Price above 20 EMA</w:t>
+                  </w:r>
+                </w:p>
+              </w:tc>
+              <w:tc>
+                <w:tcPr>
+                  <w:tcW w:w="1802" w:type="dxa"/>
+                </w:tcPr>
+                <w:p>
+                  <w:pPr>
+                    <w:spacing w:line="360" w:lineRule="auto"/>
+                  </w:pPr>
+                  <w:r>
+                    <w:t>209</w:t>
+                  </w:r>
+                </w:p>
+              </w:tc>
+            </w:tr>
+            <w:tr>
+              <w:trPr>
+                <w:trHeight w:val="367"/>
+              </w:trPr>
+              <w:tc>
+                <w:tcPr>
+                  <w:tcW w:w="1437" w:type="dxa"/>
+                </w:tcPr>
+                <w:p>
+                  <w:pPr>
+                    <w:spacing w:line="360" w:lineRule="auto"/>
+                  </w:pPr>
+                  <w:r>
+                    <w:t>NIFTY</w:t>
+                  </w:r>
+                </w:p>
+              </w:tc>
+              <w:tc>
+                <w:tcPr>
+                  <w:tcW w:w="1562" w:type="dxa"/>
+                </w:tcPr>
+                <w:p>
+                  <w:pPr>
+                    <w:spacing w:line="360" w:lineRule="auto"/>
+                  </w:pPr>
+                  <w:r>
+                    <w:t>4/12/2018</w:t>
+                  </w:r>
+                </w:p>
+              </w:tc>
+              <w:tc>
+                <w:tcPr>
+                  <w:tcW w:w="3964" w:type="dxa"/>
+                </w:tcPr>
+                <w:p>
+                  <w:pPr>
+                    <w:spacing w:line="360" w:lineRule="auto"/>
+                  </w:pPr>
+                  <w:r>
+                    <w:t>Bullish Hammer + Price above 20 EMA</w:t>
+                  </w:r>
+                </w:p>
+              </w:tc>
+              <w:tc>
+                <w:tcPr>
+                  <w:tcW w:w="1802" w:type="dxa"/>
+                </w:tcPr>
+                <w:p>
+                  <w:pPr>
+                    <w:spacing w:line="360" w:lineRule="auto"/>
+                  </w:pPr>
+                  <w:r>
+                    <w:t>8690</w:t>
+                  </w:r>
+                </w:p>
+              </w:tc>
+            </w:tr>
+            <w:tr>
+              <w:trPr>
+                <w:trHeight w:val="400"/>
+              </w:trPr>
+              <w:tc>
+                <w:tcPr>
+                  <w:tcW w:w="1437" w:type="dxa"/>
+                </w:tcPr>
+                <w:p>
+                  <w:pPr>
+                    <w:spacing w:line="360" w:lineRule="auto"/>
+                  </w:pPr>
+                  <w:r>
+                    <w:t>NIFTY</w:t>
+                  </w:r>
+                </w:p>
+              </w:tc>
+              <w:tc>
+                <w:tcPr>
+                  <w:tcW w:w="1562" w:type="dxa"/>
+                </w:tcPr>
+                <w:p>
+                  <w:pPr>
+                    <w:spacing w:line="360" w:lineRule="auto"/>
+                  </w:pPr>
+                  <w:r>
+                    <w:t>5/12/2018</w:t>
+                  </w:r>
+                </w:p>
+              </w:tc>
+              <w:tc>
+                <w:tcPr>
+                  <w:tcW w:w="3964" w:type="dxa"/>
+                </w:tcPr>
+                <w:p>
+                  <w:pPr>
+                    <w:spacing w:line="360" w:lineRule="auto"/>
+                  </w:pPr>
+                  <w:r>
+                    <w:t>Bullish Hammer + Price above 20 EMA</w:t>
+                  </w:r>
+                </w:p>
+              </w:tc>
+              <w:tc>
+                <w:tcPr>
+                  <w:tcW w:w="1802" w:type="dxa"/>
+                </w:tcPr>
+                <w:p>
+                  <w:pPr>
+                    <w:spacing w:line="360" w:lineRule="auto"/>
+                  </w:pPr>
+                  <w:r>
+                    <w:t>8990</w:t>
+                  </w:r>
+                </w:p>
+              </w:tc>
+            </w:tr>
+          </w:tbl>
+          <w:p>
+            <w:pPr>
+              <w:spacing w:line="360" w:lineRule="auto"/>
+            </w:pPr>
+          </w:p>
+        </w:tc>
+      </w:tr>
+      <w:tr>
+        <w:tc>
+          <w:tcPr>
+            <w:tcW w:w="13176" w:type="dxa"/>
+          </w:tcPr>
+          <w:p>
+            <w:pPr>
+              <w:spacing w:line="360" w:lineRule="auto"/>
+              <w:rPr>
+                <w:b/>
+                <w:sz w:val="24"/>
+                <w:szCs w:val="24"/>
+              </w:rPr>
+            </w:pPr>
+            <w:r>
+              <w:rPr>
+                <w:b/>
+                <w:sz w:val="24"/>
+                <w:szCs w:val="24"/>
+              </w:rPr>
+              <w:t>BACKTESTING</w:t>
+            </w:r>
+            <w:r>
+              <w:rPr>
+                <w:b/>
+                <w:sz w:val="24"/>
+                <w:szCs w:val="24"/>
+              </w:rPr>
+              <w:t xml:space="preserve"> :</w:t>
+            </w:r>
+          </w:p>
+          <w:p>
+            <w:pPr>
+              <w:spacing w:line="360" w:lineRule="auto"/>
+              <w:rPr>
+                <w:b/>
+              </w:rPr>
+            </w:pPr>
+            <w:r>
+              <w:rPr>
+                <w:b/>
+              </w:rPr>
+              <w:t xml:space="preserve">Entry : </w:t>
+            </w:r>
+            <w:r>
+              <w:t>Two</w:t>
+            </w:r>
+            <w:r>
+              <w:t xml:space="preserve"> tick</w:t>
+            </w:r>
+            <w:r>
+              <w:t>s above high of bullish hammer / Two</w:t>
+            </w:r>
+            <w:r>
+              <w:t xml:space="preserve"> tick</w:t>
+            </w:r>
+            <w:r>
+              <w:t>s</w:t>
+            </w:r>
+            <w:r>
+              <w:t xml:space="preserve"> below</w:t>
+            </w:r>
+            <w:r>
+              <w:t xml:space="preserve"> low of</w:t>
+            </w:r>
+            <w:r>
+              <w:t xml:space="preserve"> shooting star</w:t>
+            </w:r>
+          </w:p>
+          <w:p>
+            <w:pPr>
+              <w:spacing w:line="360" w:lineRule="auto"/>
+              <w:rPr>
+                <w:b/>
+              </w:rPr>
+            </w:pPr>
+            <w:r>
+              <w:rPr>
+                <w:b/>
+              </w:rPr>
+              <w:t>Stop:</w:t>
+            </w:r>
+            <w:r>
+              <w:rPr>
+                <w:b/>
+              </w:rPr>
+              <w:t xml:space="preserve">   </w:t>
+            </w:r>
+            <w:r>
+              <w:t>Two</w:t>
+            </w:r>
+            <w:r>
+              <w:t xml:space="preserve"> tick</w:t>
+            </w:r>
+            <w:r>
+              <w:t xml:space="preserve">s </w:t>
+            </w:r>
+            <w:r>
+              <w:t>below low of</w:t>
+            </w:r>
+            <w:r>
+              <w:t xml:space="preserve"> bullish hammer / Two</w:t>
+            </w:r>
+            <w:r>
+              <w:t xml:space="preserve"> tick</w:t>
+            </w:r>
+            <w:r>
+              <w:t>s</w:t>
+            </w:r>
+            <w:r>
+              <w:t xml:space="preserve"> above high of</w:t>
+            </w:r>
+            <w:r>
+              <w:t xml:space="preserve"> shooting star</w:t>
+            </w:r>
+          </w:p>
+          <w:p>
+            <w:pPr>
+              <w:spacing w:line="360" w:lineRule="auto"/>
+              <w:rPr>
+                <w:b/>
+              </w:rPr>
+            </w:pPr>
+            <w:r>
+              <w:rPr>
+                <w:b/>
+              </w:rPr>
+              <w:t xml:space="preserve">Target: </w:t>
+            </w:r>
+            <w:r>
+              <w:t xml:space="preserve">1, 1.5, </w:t>
+            </w:r>
+            <w:r>
+              <w:t>2</w:t>
+            </w:r>
+          </w:p>
+          <w:p>
+            <w:pPr>
+              <w:spacing w:line="360" w:lineRule="auto"/>
+            </w:pPr>
+            <w:r>
+              <w:rPr>
+                <w:b/>
+              </w:rPr>
+              <w:t>Invested Capital</w:t>
+            </w:r>
+            <w:r>
+              <w:rPr>
+                <w:b/>
+              </w:rPr>
+              <w:t>:</w:t>
+            </w:r>
+            <w:r>
+              <w:rPr>
+                <w:b/>
+              </w:rPr>
+              <w:t xml:space="preserve">  </w:t>
+            </w:r>
+            <w:r>
+              <w:t>Input Box</w:t>
+            </w:r>
+          </w:p>
+          <w:p>
+            <w:pPr>
+              <w:spacing w:line="360" w:lineRule="auto"/>
+              <w:rPr>
+                <w:b/>
+              </w:rPr>
+            </w:pPr>
+            <w:r>
+              <w:rPr>
+                <w:b/>
+              </w:rPr>
+              <w:t xml:space="preserve">Output : </w:t>
+            </w:r>
+          </w:p>
+          <w:tbl>
+            <w:tblPr>
+              <w:tblStyle w:val="TableGrid"/>
+              <w:tblW w:w="0" w:type="auto"/>
+              <w:tblLook w:val="04A0" w:firstRow="1" w:lastRow="0" w:firstColumn="1" w:lastColumn="0" w:noHBand="0" w:noVBand="1"/>
+            </w:tblPr>
+            <w:tblGrid>
+              <w:gridCol w:w="988"/>
+              <w:gridCol w:w="1275"/>
+              <w:gridCol w:w="3686"/>
+              <w:gridCol w:w="1459"/>
+              <w:gridCol w:w="1234"/>
+              <w:gridCol w:w="1418"/>
+              <w:gridCol w:w="1275"/>
+              <w:gridCol w:w="1275"/>
+            </w:tblGrid>
+            <w:tr>
+              <w:tc>
+                <w:tcPr>
+                  <w:tcW w:w="988" w:type="dxa"/>
+                </w:tcPr>
+                <w:p>
+                  <w:pPr>
+                    <w:spacing w:line="360" w:lineRule="auto"/>
+                    <w:rPr>
+                      <w:b/>
+                    </w:rPr>
+                  </w:pPr>
+                  <w:r>
+                    <w:rPr>
+                      <w:b/>
+                    </w:rPr>
+                    <w:t>Symbol</w:t>
+                  </w:r>
+                </w:p>
+              </w:tc>
+              <w:tc>
+                <w:tcPr>
+                  <w:tcW w:w="1275" w:type="dxa"/>
+                </w:tcPr>
+                <w:p>
+                  <w:pPr>
+                    <w:spacing w:line="360" w:lineRule="auto"/>
+                    <w:rPr>
+                      <w:b/>
+                    </w:rPr>
+                  </w:pPr>
+                  <w:r>
+                    <w:rPr>
+                      <w:b/>
+                    </w:rPr>
+                    <w:t>Date</w:t>
+                  </w:r>
+                </w:p>
+              </w:tc>
+              <w:tc>
+                <w:tcPr>
+                  <w:tcW w:w="3686" w:type="dxa"/>
+                </w:tcPr>
+                <w:p>
+                  <w:pPr>
+                    <w:spacing w:line="360" w:lineRule="auto"/>
+                    <w:rPr>
+                      <w:b/>
+                    </w:rPr>
+                  </w:pPr>
+                  <w:r>
+                    <w:rPr>
+                      <w:b/>
+                    </w:rPr>
+                    <w:t>Pattern</w:t>
+                  </w:r>
+                </w:p>
+              </w:tc>
+              <w:tc>
+                <w:tcPr>
+                  <w:tcW w:w="1459" w:type="dxa"/>
+                </w:tcPr>
+                <w:p>
+                  <w:pPr>
+                    <w:spacing w:line="360" w:lineRule="auto"/>
+                    <w:rPr>
+                      <w:b/>
+                    </w:rPr>
+                  </w:pPr>
+                  <w:r>
+                    <w:rPr>
+                      <w:b/>
+                    </w:rPr>
+                    <w:t>Price</w:t>
+                  </w:r>
+                  <w:r>
+                    <w:rPr>
+                      <w:b/>
+                    </w:rPr>
+                    <w:t>(Closing)</w:t>
+                  </w:r>
+                </w:p>
+              </w:tc>
+              <w:tc>
+                <w:tcPr>
+                  <w:tcW w:w="1234" w:type="dxa"/>
+                </w:tcPr>
+                <w:p>
+                  <w:pPr>
+                    <w:spacing w:line="360" w:lineRule="auto"/>
+                    <w:rPr>
+                      <w:b/>
+                    </w:rPr>
+                  </w:pPr>
+                  <w:r>
+                    <w:rPr>
+                      <w:b/>
+                    </w:rPr>
+                    <w:t>Entry</w:t>
+                  </w:r>
+                </w:p>
+              </w:tc>
+              <w:tc>
+                <w:tcPr>
+                  <w:tcW w:w="1418" w:type="dxa"/>
+                </w:tcPr>
+                <w:p>
+                  <w:pPr>
+                    <w:spacing w:line="360" w:lineRule="auto"/>
+                    <w:rPr>
+                      <w:b/>
+                    </w:rPr>
+                  </w:pPr>
+                  <w:proofErr w:type="spellStart"/>
+                  <w:r>
+                    <w:rPr>
+                      <w:b/>
+                    </w:rPr>
+                    <w:t>Stoploss</w:t>
+                  </w:r>
+                  <w:proofErr w:type="spellEnd"/>
+                </w:p>
+              </w:tc>
+              <w:tc>
+                <w:tcPr>
+                  <w:tcW w:w="1275" w:type="dxa"/>
+                </w:tcPr>
+                <w:p>
+                  <w:pPr>
+                    <w:spacing w:line="360" w:lineRule="auto"/>
+                    <w:rPr>
+                      <w:b/>
+                    </w:rPr>
+                  </w:pPr>
+                  <w:r>
+                    <w:rPr>
+                      <w:b/>
+                    </w:rPr>
+                    <w:t>Target</w:t>
+                  </w:r>
+                </w:p>
+              </w:tc>
+              <w:tc>
+                <w:tcPr>
+                  <w:tcW w:w="1275" w:type="dxa"/>
+                </w:tcPr>
+                <w:p>
+                  <w:pPr>
+                    <w:spacing w:line="360" w:lineRule="auto"/>
+                    <w:rPr>
+                      <w:b/>
+                    </w:rPr>
+                  </w:pPr>
+                  <w:r>
+                    <w:rPr>
+                      <w:b/>
+                    </w:rPr>
+                    <w:t>Success</w:t>
+                  </w:r>
+                </w:p>
+              </w:tc>
+            </w:tr>
+            <w:tr>
+              <w:tc>
+                <w:tcPr>
+                  <w:tcW w:w="988" w:type="dxa"/>
+                </w:tcPr>
+                <w:p>
+                  <w:pPr>
+                    <w:spacing w:line="360" w:lineRule="auto"/>
+                  </w:pPr>
+                  <w:r>
+                    <w:t>SBIN</w:t>
+                  </w:r>
+                </w:p>
+              </w:tc>
+              <w:tc>
+                <w:tcPr>
+                  <w:tcW w:w="1275" w:type="dxa"/>
+                </w:tcPr>
+                <w:p>
+                  <w:pPr>
+                    <w:spacing w:line="360" w:lineRule="auto"/>
+                  </w:pPr>
+                  <w:r>
+                    <w:t>4/12/2018</w:t>
+                  </w:r>
+                </w:p>
+              </w:tc>
+              <w:tc>
+                <w:tcPr>
+                  <w:tcW w:w="3686" w:type="dxa"/>
+                </w:tcPr>
+                <w:p>
+                  <w:pPr>
+                    <w:spacing w:line="360" w:lineRule="auto"/>
+                  </w:pPr>
+                  <w:r>
+                    <w:t>Bullish Hammer + Price above 20 EMA</w:t>
+                  </w:r>
+                </w:p>
+              </w:tc>
+              <w:tc>
+                <w:tcPr>
+                  <w:tcW w:w="1459" w:type="dxa"/>
+                </w:tcPr>
+                <w:p>
+                  <w:pPr>
+                    <w:spacing w:line="360" w:lineRule="auto"/>
+                  </w:pPr>
+                  <w:r>
+                    <w:t>205</w:t>
+                  </w:r>
+                </w:p>
+              </w:tc>
+              <w:tc>
+                <w:tcPr>
+                  <w:tcW w:w="1234" w:type="dxa"/>
+                </w:tcPr>
+                <w:p>
+                  <w:pPr>
+                    <w:spacing w:line="360" w:lineRule="auto"/>
+                  </w:pPr>
+                  <w:r>
+                    <w:t>206.45</w:t>
+                  </w:r>
+                </w:p>
+              </w:tc>
+              <w:tc>
+                <w:tcPr>
+                  <w:tcW w:w="1418" w:type="dxa"/>
+                </w:tcPr>
+                <w:p>
+                  <w:pPr>
+                    <w:spacing w:line="360" w:lineRule="auto"/>
+                  </w:pPr>
+                </w:p>
+              </w:tc>
+              <w:tc>
+                <w:tcPr>
+                  <w:tcW w:w="1275" w:type="dxa"/>
+                </w:tcPr>
+                <w:p>
+                  <w:pPr>
+                    <w:spacing w:line="360" w:lineRule="auto"/>
+                  </w:pPr>
+                </w:p>
+              </w:tc>
+              <w:tc>
+                <w:tcPr>
+                  <w:tcW w:w="1275" w:type="dxa"/>
+                </w:tcPr>
+                <w:p>
+                  <w:pPr>
+                    <w:spacing w:line="360" w:lineRule="auto"/>
+                  </w:pPr>
+                  <w:r>
+                    <w:t>True</w:t>
+                  </w:r>
+                </w:p>
+              </w:tc>
+            </w:tr>
+            <w:tr>
+              <w:tc>
+                <w:tcPr>
+                  <w:tcW w:w="988" w:type="dxa"/>
+                </w:tcPr>
+                <w:p>
+                  <w:pPr>
+                    <w:spacing w:line="360" w:lineRule="auto"/>
+                  </w:pPr>
+                  <w:r>
+                    <w:t>SBIN</w:t>
+                  </w:r>
+                </w:p>
+              </w:tc>
+              <w:tc>
+                <w:tcPr>
+                  <w:tcW w:w="1275" w:type="dxa"/>
+                </w:tcPr>
+                <w:p>
+                  <w:pPr>
+                    <w:spacing w:line="360" w:lineRule="auto"/>
+                  </w:pPr>
+                  <w:r>
+                    <w:t>5/12/2018</w:t>
+                  </w:r>
+                </w:p>
+              </w:tc>
+              <w:tc>
+                <w:tcPr>
+                  <w:tcW w:w="3686" w:type="dxa"/>
+                </w:tcPr>
+                <w:p>
+                  <w:pPr>
+                    <w:spacing w:line="360" w:lineRule="auto"/>
+                  </w:pPr>
+                  <w:r>
+                    <w:t>Bullish Hammer + Price above 20 EMA</w:t>
+                  </w:r>
+                </w:p>
+              </w:tc>
+              <w:tc>
+                <w:tcPr>
+                  <w:tcW w:w="1459" w:type="dxa"/>
+                </w:tcPr>
+                <w:p>
+                  <w:pPr>
+                    <w:spacing w:line="360" w:lineRule="auto"/>
+                  </w:pPr>
+                  <w:r>
+                    <w:t>209</w:t>
+                  </w:r>
+                </w:p>
+              </w:tc>
+              <w:tc>
+                <w:tcPr>
+                  <w:tcW w:w="1234" w:type="dxa"/>
+                </w:tcPr>
+                <w:p>
+                  <w:pPr>
+                    <w:spacing w:line="360" w:lineRule="auto"/>
+                  </w:pPr>
+                  <w:r>
+                    <w:t>209.45</w:t>
+                  </w:r>
+                </w:p>
+              </w:tc>
+              <w:tc>
+                <w:tcPr>
+                  <w:tcW w:w="1418" w:type="dxa"/>
+                </w:tcPr>
+                <w:p>
+                  <w:pPr>
+                    <w:spacing w:line="360" w:lineRule="auto"/>
+                  </w:pPr>
+                </w:p>
+              </w:tc>
+              <w:tc>
+                <w:tcPr>
+                  <w:tcW w:w="1275" w:type="dxa"/>
+                </w:tcPr>
+                <w:p>
+                  <w:pPr>
+                    <w:spacing w:line="360" w:lineRule="auto"/>
+                  </w:pPr>
+                </w:p>
+              </w:tc>
+              <w:tc>
+                <w:tcPr>
+                  <w:tcW w:w="1275" w:type="dxa"/>
+                </w:tcPr>
+                <w:p>
+                  <w:pPr>
+                    <w:spacing w:line="360" w:lineRule="auto"/>
+                  </w:pPr>
+                  <w:r>
+                    <w:t>False</w:t>
+                  </w:r>
+                </w:p>
+              </w:tc>
+            </w:tr>
+            <w:tr>
+              <w:tc>
+                <w:tcPr>
+                  <w:tcW w:w="988" w:type="dxa"/>
+                </w:tcPr>
+                <w:p>
+                  <w:pPr>
+                    <w:spacing w:line="360" w:lineRule="auto"/>
+                  </w:pPr>
+                  <w:r>
+                    <w:t>NIFTY</w:t>
+                  </w:r>
+                </w:p>
+              </w:tc>
+              <w:tc>
+                <w:tcPr>
+                  <w:tcW w:w="1275" w:type="dxa"/>
+                </w:tcPr>
+                <w:p>
+                  <w:pPr>
+                    <w:spacing w:line="360" w:lineRule="auto"/>
+                  </w:pPr>
+                  <w:r>
+                    <w:t>4/12/2018</w:t>
+                  </w:r>
+                </w:p>
+              </w:tc>
+              <w:tc>
+                <w:tcPr>
+                  <w:tcW w:w="3686" w:type="dxa"/>
+                </w:tcPr>
+                <w:p>
+                  <w:pPr>
+                    <w:spacing w:line="360" w:lineRule="auto"/>
+                  </w:pPr>
+                  <w:r>
+                    <w:t>Bullish Hammer + Price above 20 EMA</w:t>
+                  </w:r>
+                </w:p>
+              </w:tc>
+              <w:tc>
+                <w:tcPr>
+                  <w:tcW w:w="1459" w:type="dxa"/>
+                </w:tcPr>
+                <w:p>
+                  <w:pPr>
+                    <w:spacing w:line="360" w:lineRule="auto"/>
+                  </w:pPr>
+                  <w:r>
+                    <w:t>8690</w:t>
+                  </w:r>
+                </w:p>
+              </w:tc>
+              <w:tc>
+                <w:tcPr>
+                  <w:tcW w:w="1234" w:type="dxa"/>
+                </w:tcPr>
+                <w:p>
+                  <w:pPr>
+                    <w:spacing w:line="360" w:lineRule="auto"/>
+                  </w:pPr>
+                </w:p>
+              </w:tc>
+              <w:tc>
+                <w:tcPr>
+                  <w:tcW w:w="1418" w:type="dxa"/>
+                </w:tcPr>
+                <w:p>
+                  <w:pPr>
+                    <w:spacing w:line="360" w:lineRule="auto"/>
+                  </w:pPr>
+                </w:p>
+              </w:tc>
+              <w:tc>
+                <w:tcPr>
+                  <w:tcW w:w="1275" w:type="dxa"/>
+                </w:tcPr>
+                <w:p>
+                  <w:pPr>
+                    <w:spacing w:line="360" w:lineRule="auto"/>
+                  </w:pPr>
+                </w:p>
+              </w:tc>
+              <w:tc>
+                <w:tcPr>
+                  <w:tcW w:w="1275" w:type="dxa"/>
+                </w:tcPr>
+                <w:p>
+                  <w:pPr>
+                    <w:spacing w:line="360" w:lineRule="auto"/>
+                  </w:pPr>
+                  <w:r>
+                    <w:t>True</w:t>
+                  </w:r>
+                </w:p>
+              </w:tc>
+            </w:tr>
+            <w:tr>
+              <w:tc>
+                <w:tcPr>
+                  <w:tcW w:w="988" w:type="dxa"/>
+                </w:tcPr>
+                <w:p>
+                  <w:pPr>
+                    <w:spacing w:line="360" w:lineRule="auto"/>
+                  </w:pPr>
+                  <w:r>
+                    <w:lastRenderedPageBreak/>
+                    <w:t>NIFTY</w:t>
+                  </w:r>
+                </w:p>
+              </w:tc>
+              <w:tc>
+                <w:tcPr>
+                  <w:tcW w:w="1275" w:type="dxa"/>
+                </w:tcPr>
+                <w:p>
+                  <w:pPr>
+                    <w:spacing w:line="360" w:lineRule="auto"/>
+                  </w:pPr>
+                  <w:r>
+                    <w:t>5/12/2018</w:t>
+                  </w:r>
+                </w:p>
+              </w:tc>
+              <w:tc>
+                <w:tcPr>
+                  <w:tcW w:w="3686" w:type="dxa"/>
+                </w:tcPr>
+                <w:p>
+                  <w:pPr>
+                    <w:spacing w:line="360" w:lineRule="auto"/>
+                  </w:pPr>
+                  <w:r>
+                    <w:t>Bullish Hammer + Price above 20 EMA</w:t>
+                  </w:r>
+                </w:p>
+              </w:tc>
+              <w:tc>
+                <w:tcPr>
+                  <w:tcW w:w="1459" w:type="dxa"/>
+                </w:tcPr>
+                <w:p>
+                  <w:pPr>
+                    <w:spacing w:line="360" w:lineRule="auto"/>
+                  </w:pPr>
+                  <w:r>
+                    <w:t>8990</w:t>
+                  </w:r>
+                </w:p>
+              </w:tc>
+              <w:tc>
+                <w:tcPr>
+                  <w:tcW w:w="1234" w:type="dxa"/>
+                </w:tcPr>
+                <w:p>
+                  <w:pPr>
+                    <w:spacing w:line="360" w:lineRule="auto"/>
+                  </w:pPr>
+                </w:p>
+              </w:tc>
+              <w:tc>
+                <w:tcPr>
+                  <w:tcW w:w="1418" w:type="dxa"/>
+                </w:tcPr>
+                <w:p>
+                  <w:pPr>
+                    <w:spacing w:line="360" w:lineRule="auto"/>
+                  </w:pPr>
+                </w:p>
+              </w:tc>
+              <w:tc>
+                <w:tcPr>
+                  <w:tcW w:w="1275" w:type="dxa"/>
+                </w:tcPr>
+                <w:p>
+                  <w:pPr>
+                    <w:spacing w:line="360" w:lineRule="auto"/>
+                  </w:pPr>
+                </w:p>
+              </w:tc>
+              <w:tc>
+                <w:tcPr>
+                  <w:tcW w:w="1275" w:type="dxa"/>
+                </w:tcPr>
+                <w:p>
+                  <w:pPr>
+                    <w:spacing w:line="360" w:lineRule="auto"/>
+                  </w:pPr>
+                  <w:r>
+                    <w:t>False</w:t>
+                  </w:r>
+                </w:p>
+              </w:tc>
+            </w:tr>
+          </w:tbl>
+          <w:p>
+            <w:pPr>
+              <w:spacing w:line="360" w:lineRule="auto"/>
+            </w:pPr>
+          </w:p>
+          <w:p>
+            <w:pPr>
+              <w:spacing w:line="360" w:lineRule="auto"/>
+              <w:rPr>
+                <w:b/>
+              </w:rPr>
+            </w:pPr>
+            <w:r>
+              <w:rPr>
+                <w:b/>
+              </w:rPr>
+              <w:t>Overall Output:</w:t>
+            </w:r>
+          </w:p>
+          <w:p>
+            <w:pPr>
+              <w:spacing w:line="360" w:lineRule="auto"/>
+            </w:pPr>
+            <w:r>
+              <w:t xml:space="preserve">    No. of Trades executed : 20</w:t>
+            </w:r>
+          </w:p>
+          <w:p>
+            <w:pPr>
+              <w:spacing w:line="360" w:lineRule="auto"/>
+            </w:pPr>
+            <w:r>
+              <w:t xml:space="preserve">    Success Percentage: 60%</w:t>
+            </w:r>
+          </w:p>
+          <w:p>
+            <w:pPr>
+              <w:spacing w:line="360" w:lineRule="auto"/>
+            </w:pPr>
+            <w:r>
+              <w:t xml:space="preserve">    </w:t>
+            </w:r>
+            <w:bookmarkStart w:id="0" w:name="_GoBack"/>
+            <w:bookmarkEnd w:id="0"/>
+            <w:r>
+              <w:t>Total Profit / Loss :  90K</w:t>
+            </w:r>
+          </w:p>
+        </w:tc>
+      </w:tr>
+    </w:tbl>
+    <w:p>
+      <w:pPr>
+        <w:spacing w:line="360" w:lineRule="auto"/>
+      </w:pPr>
+    </w:p>
     <w:p>
       <w:r>
         <w:rPr>
@@ -9748,10 +11849,12 @@
       <w:pPr>
         <w:pStyle w:val="Heading2"/>
       </w:pPr>
+      <w:proofErr w:type="spellStart"/>
       <w:r>
         <w:lastRenderedPageBreak/>
         <w:t>Backtesting</w:t>
       </w:r>
+      <w:proofErr w:type="spellEnd"/>
       <w:r>
         <w:t>:</w:t>
       </w:r>
@@ -9984,7 +12087,15 @@
         <w:t xml:space="preserve"> </w:t>
       </w:r>
       <w:r>
-        <w:t>Entry Conditions : Buying or Selling , etc…</w:t>
+        <w:t xml:space="preserve">Entry </w:t>
+      </w:r>
+      <w:proofErr w:type="gramStart"/>
+      <w:r>
+        <w:t>Conditions :</w:t>
+      </w:r>
+      <w:proofErr w:type="gramEnd"/>
+      <w:r>
+        <w:t xml:space="preserve"> Buying or Selling , etc…</w:t>
       </w:r>
     </w:p>
     <w:p>
@@ -10049,7 +12160,15 @@
         <w:t>:</w:t>
       </w:r>
       <w:r>
-        <w:t xml:space="preserve"> Exit Conditions : Stop Loss etc…</w:t>
+        <w:t xml:space="preserve"> Exit </w:t>
+      </w:r>
+      <w:proofErr w:type="gramStart"/>
+      <w:r>
+        <w:t>Conditions :</w:t>
+      </w:r>
+      <w:proofErr w:type="gramEnd"/>
+      <w:r>
+        <w:t xml:space="preserve"> Stop Loss etc…</w:t>
       </w:r>
     </w:p>
     <w:p/>
@@ -10114,7 +12233,21 @@
         <w:rPr>
           <w:b/>
         </w:rPr>
-        <w:t xml:space="preserve">Screen 4 : </w:t>
+        <w:t xml:space="preserve">Screen </w:t>
+      </w:r>
+      <w:proofErr w:type="gramStart"/>
+      <w:r>
+        <w:rPr>
+          <w:b/>
+        </w:rPr>
+        <w:t>4 :</w:t>
+      </w:r>
+      <w:proofErr w:type="gramEnd"/>
+      <w:r>
+        <w:rPr>
+          <w:b/>
+        </w:rPr>
+        <w:t xml:space="preserve"> </w:t>
       </w:r>
       <w:r>
         <w:t>Output</w:t>
@@ -10552,8 +12685,16 @@
         <w:rPr>
           <w:b/>
         </w:rPr>
-        <w:t>Time Frame :</w:t>
-      </w:r>
+        <w:t xml:space="preserve">Time </w:t>
+      </w:r>
+      <w:proofErr w:type="gramStart"/>
+      <w:r>
+        <w:rPr>
+          <w:b/>
+        </w:rPr>
+        <w:t>Frame :</w:t>
+      </w:r>
+      <w:proofErr w:type="gramEnd"/>
     </w:p>
     <w:p>
       <w:pPr>
@@ -10770,12 +12911,14 @@
       </w:r>
     </w:p>
     <w:p>
+      <w:proofErr w:type="gramStart"/>
       <w:r>
         <w:t xml:space="preserve">Ability to integrate with </w:t>
       </w:r>
       <w:r>
         <w:t>any Broker to perform algorithmic trading.</w:t>
       </w:r>
+      <w:proofErr w:type="gramEnd"/>
     </w:p>
     <w:p/>
     <w:p/>
@@ -10939,6 +13082,8 @@
           <w:szCs w:val="21"/>
         </w:rPr>
       </w:pPr>
+      <w:proofErr w:type="spellStart"/>
+      <w:proofErr w:type="gramStart"/>
       <w:r>
         <w:rPr>
           <w:rFonts w:ascii="Consolas" w:eastAsia="Times New Roman" w:hAnsi="Consolas" w:cs="Consolas"/>
@@ -10946,8 +13091,30 @@
           <w:sz w:val="21"/>
           <w:szCs w:val="21"/>
         </w:rPr>
-        <w:t>git init</w:t>
-      </w:r>
+        <w:t>git</w:t>
+      </w:r>
+      <w:proofErr w:type="spellEnd"/>
+      <w:proofErr w:type="gramEnd"/>
+      <w:r>
+        <w:rPr>
+          <w:rFonts w:ascii="Consolas" w:eastAsia="Times New Roman" w:hAnsi="Consolas" w:cs="Consolas"/>
+          <w:color w:val="333333"/>
+          <w:sz w:val="21"/>
+          <w:szCs w:val="21"/>
+        </w:rPr>
+        <w:t xml:space="preserve"> </w:t>
+      </w:r>
+      <w:proofErr w:type="spellStart"/>
+      <w:r>
+        <w:rPr>
+          <w:rFonts w:ascii="Consolas" w:eastAsia="Times New Roman" w:hAnsi="Consolas" w:cs="Consolas"/>
+          <w:color w:val="333333"/>
+          <w:sz w:val="21"/>
+          <w:szCs w:val="21"/>
+        </w:rPr>
+        <w:t>init</w:t>
+      </w:r>
+      <w:proofErr w:type="spellEnd"/>
     </w:p>
     <w:p>
       <w:pPr>
@@ -10978,6 +13145,8 @@
           <w:szCs w:val="21"/>
         </w:rPr>
       </w:pPr>
+      <w:proofErr w:type="spellStart"/>
+      <w:proofErr w:type="gramStart"/>
       <w:r>
         <w:rPr>
           <w:rFonts w:ascii="Consolas" w:eastAsia="Times New Roman" w:hAnsi="Consolas" w:cs="Consolas"/>
@@ -10985,7 +13154,18 @@
           <w:sz w:val="21"/>
           <w:szCs w:val="21"/>
         </w:rPr>
-        <w:t>git add README.md</w:t>
+        <w:t>git</w:t>
+      </w:r>
+      <w:proofErr w:type="spellEnd"/>
+      <w:proofErr w:type="gramEnd"/>
+      <w:r>
+        <w:rPr>
+          <w:rFonts w:ascii="Consolas" w:eastAsia="Times New Roman" w:hAnsi="Consolas" w:cs="Consolas"/>
+          <w:color w:val="333333"/>
+          <w:sz w:val="21"/>
+          <w:szCs w:val="21"/>
+        </w:rPr>
+        <w:t xml:space="preserve"> add README.md</w:t>
       </w:r>
     </w:p>
     <w:p>
@@ -11017,6 +13197,8 @@
           <w:szCs w:val="21"/>
         </w:rPr>
       </w:pPr>
+      <w:proofErr w:type="spellStart"/>
+      <w:proofErr w:type="gramStart"/>
       <w:r>
         <w:rPr>
           <w:rFonts w:ascii="Consolas" w:eastAsia="Times New Roman" w:hAnsi="Consolas" w:cs="Consolas"/>
@@ -11024,7 +13206,18 @@
           <w:sz w:val="21"/>
           <w:szCs w:val="21"/>
         </w:rPr>
-        <w:t>git add filename</w:t>
+        <w:t>git</w:t>
+      </w:r>
+      <w:proofErr w:type="spellEnd"/>
+      <w:proofErr w:type="gramEnd"/>
+      <w:r>
+        <w:rPr>
+          <w:rFonts w:ascii="Consolas" w:eastAsia="Times New Roman" w:hAnsi="Consolas" w:cs="Consolas"/>
+          <w:color w:val="333333"/>
+          <w:sz w:val="21"/>
+          <w:szCs w:val="21"/>
+        </w:rPr>
+        <w:t xml:space="preserve"> add filename</w:t>
       </w:r>
     </w:p>
     <w:p>
@@ -11056,6 +13249,8 @@
           <w:szCs w:val="21"/>
         </w:rPr>
       </w:pPr>
+      <w:proofErr w:type="spellStart"/>
+      <w:proofErr w:type="gramStart"/>
       <w:r>
         <w:rPr>
           <w:rFonts w:ascii="Consolas" w:eastAsia="Times New Roman" w:hAnsi="Consolas" w:cs="Consolas"/>
@@ -11063,7 +13258,18 @@
           <w:sz w:val="21"/>
           <w:szCs w:val="21"/>
         </w:rPr>
-        <w:t>git commit -m "first commit"</w:t>
+        <w:t>git</w:t>
+      </w:r>
+      <w:proofErr w:type="spellEnd"/>
+      <w:proofErr w:type="gramEnd"/>
+      <w:r>
+        <w:rPr>
+          <w:rFonts w:ascii="Consolas" w:eastAsia="Times New Roman" w:hAnsi="Consolas" w:cs="Consolas"/>
+          <w:color w:val="333333"/>
+          <w:sz w:val="21"/>
+          <w:szCs w:val="21"/>
+        </w:rPr>
+        <w:t xml:space="preserve"> commit -m "first commit"</w:t>
       </w:r>
     </w:p>
     <w:p>
@@ -11103,6 +13309,8 @@
         </w:rPr>
         <w:t xml:space="preserve">   </w:t>
       </w:r>
+      <w:proofErr w:type="spellStart"/>
+      <w:proofErr w:type="gramStart"/>
       <w:r>
         <w:rPr>
           <w:rFonts w:ascii="Consolas" w:eastAsia="Times New Roman" w:hAnsi="Consolas" w:cs="Courier New"/>
@@ -11110,20 +13318,43 @@
           <w:sz w:val="21"/>
           <w:szCs w:val="21"/>
         </w:rPr>
-        <w:t>git remote add origin https://github.com/play-area/stock-watch.git</w:t>
+        <w:t>git</w:t>
+      </w:r>
+      <w:proofErr w:type="spellEnd"/>
+      <w:proofErr w:type="gramEnd"/>
+      <w:r>
+        <w:rPr>
+          <w:rFonts w:ascii="Consolas" w:eastAsia="Times New Roman" w:hAnsi="Consolas" w:cs="Courier New"/>
+          <w:color w:val="24292E"/>
+          <w:sz w:val="21"/>
+          <w:szCs w:val="21"/>
+        </w:rPr>
+        <w:t xml:space="preserve"> remote add origin https://github.com/play-area/stock-watch.git</w:t>
       </w:r>
     </w:p>
     <w:p>
       <w:pPr>
         <w:ind w:left="360"/>
       </w:pPr>
+      <w:proofErr w:type="spellStart"/>
+      <w:proofErr w:type="gramStart"/>
       <w:r>
         <w:rPr>
           <w:rFonts w:ascii="Lucida Console" w:hAnsi="Lucida Console" w:cs="Lucida Console"/>
           <w:sz w:val="18"/>
           <w:szCs w:val="18"/>
         </w:rPr>
-        <w:t>git push --set-upstream origin master</w:t>
+        <w:t>git</w:t>
+      </w:r>
+      <w:proofErr w:type="spellEnd"/>
+      <w:proofErr w:type="gramEnd"/>
+      <w:r>
+        <w:rPr>
+          <w:rFonts w:ascii="Lucida Console" w:hAnsi="Lucida Console" w:cs="Lucida Console"/>
+          <w:sz w:val="18"/>
+          <w:szCs w:val="18"/>
+        </w:rPr>
+        <w:t xml:space="preserve"> push --set-upstream origin master</w:t>
       </w:r>
     </w:p>
     <w:p>
@@ -11135,8 +13366,13 @@
       <w:pPr>
         <w:ind w:left="360"/>
       </w:pPr>
-      <w:r>
-        <w:t xml:space="preserve">username : </w:t>
+      <w:proofErr w:type="gramStart"/>
+      <w:r>
+        <w:t>username :</w:t>
+      </w:r>
+      <w:proofErr w:type="gramEnd"/>
+      <w:r>
+        <w:t xml:space="preserve"> </w:t>
       </w:r>
       <w:hyperlink r:id="rId32" w:history="1">
         <w:r>
@@ -11151,8 +13387,13 @@
       <w:pPr>
         <w:ind w:left="360"/>
       </w:pPr>
-      <w:r>
-        <w:t>password : ks9556462141</w:t>
+      <w:proofErr w:type="gramStart"/>
+      <w:r>
+        <w:t>password :</w:t>
+      </w:r>
+      <w:proofErr w:type="gramEnd"/>
+      <w:r>
+        <w:t xml:space="preserve"> ks9556462141</w:t>
       </w:r>
     </w:p>
     <w:p>
@@ -11226,7 +13467,15 @@
         <w:ind w:left="1080"/>
       </w:pPr>
       <w:r>
-        <w:t>Navigate to Project’s Home Directory where pom.xml file is kept in command prompt and run the mvn clean install command.</w:t>
+        <w:t xml:space="preserve">Navigate to Project’s Home Directory where pom.xml file is kept in command prompt and run the </w:t>
+      </w:r>
+      <w:proofErr w:type="spellStart"/>
+      <w:r>
+        <w:t>mvn</w:t>
+      </w:r>
+      <w:proofErr w:type="spellEnd"/>
+      <w:r>
+        <w:t xml:space="preserve"> clean install command.</w:t>
       </w:r>
     </w:p>
     <w:p>
@@ -11287,6 +13536,7 @@
           <w:szCs w:val="23"/>
         </w:rPr>
       </w:pPr>
+      <w:proofErr w:type="gramStart"/>
       <w:r>
         <w:rPr>
           <w:rFonts w:ascii="Arial" w:eastAsia="Times New Roman" w:hAnsi="Arial" w:cs="Arial"/>
@@ -11294,7 +13544,17 @@
           <w:sz w:val="23"/>
           <w:szCs w:val="23"/>
         </w:rPr>
-        <w:t>right click on your project and choose properties.</w:t>
+        <w:t>right</w:t>
+      </w:r>
+      <w:proofErr w:type="gramEnd"/>
+      <w:r>
+        <w:rPr>
+          <w:rFonts w:ascii="Arial" w:eastAsia="Times New Roman" w:hAnsi="Arial" w:cs="Arial"/>
+          <w:color w:val="242729"/>
+          <w:sz w:val="23"/>
+          <w:szCs w:val="23"/>
+        </w:rPr>
+        <w:t xml:space="preserve"> click on your project and choose properties.</w:t>
       </w:r>
     </w:p>
     <w:p>
@@ -11317,6 +13577,7 @@
           <w:szCs w:val="23"/>
         </w:rPr>
       </w:pPr>
+      <w:proofErr w:type="gramStart"/>
       <w:r>
         <w:rPr>
           <w:rFonts w:ascii="Arial" w:eastAsia="Times New Roman" w:hAnsi="Arial" w:cs="Arial"/>
@@ -11324,7 +13585,17 @@
           <w:sz w:val="23"/>
           <w:szCs w:val="23"/>
         </w:rPr>
-        <w:t>click on Deployment Assembly.</w:t>
+        <w:t>click</w:t>
+      </w:r>
+      <w:proofErr w:type="gramEnd"/>
+      <w:r>
+        <w:rPr>
+          <w:rFonts w:ascii="Arial" w:eastAsia="Times New Roman" w:hAnsi="Arial" w:cs="Arial"/>
+          <w:color w:val="242729"/>
+          <w:sz w:val="23"/>
+          <w:szCs w:val="23"/>
+        </w:rPr>
+        <w:t xml:space="preserve"> on Deployment Assembly.</w:t>
       </w:r>
     </w:p>
     <w:p>
@@ -11437,6 +13708,7 @@
           <w:szCs w:val="23"/>
         </w:rPr>
       </w:pPr>
+      <w:proofErr w:type="gramStart"/>
       <w:r>
         <w:rPr>
           <w:rFonts w:ascii="Arial" w:eastAsia="Times New Roman" w:hAnsi="Arial" w:cs="Arial"/>
@@ -11444,7 +13716,17 @@
           <w:sz w:val="23"/>
           <w:szCs w:val="23"/>
         </w:rPr>
-        <w:t>click Finish.</w:t>
+        <w:t>click</w:t>
+      </w:r>
+      <w:proofErr w:type="gramEnd"/>
+      <w:r>
+        <w:rPr>
+          <w:rFonts w:ascii="Arial" w:eastAsia="Times New Roman" w:hAnsi="Arial" w:cs="Arial"/>
+          <w:color w:val="242729"/>
+          <w:sz w:val="23"/>
+          <w:szCs w:val="23"/>
+        </w:rPr>
+        <w:t xml:space="preserve"> Finish.</w:t>
       </w:r>
     </w:p>
     <w:p>
@@ -11538,8 +13820,16 @@
         <w:rPr>
           <w:rFonts w:eastAsiaTheme="minorHAnsi"/>
         </w:rPr>
-        <w:t>File Structure :</w:t>
-      </w:r>
+        <w:t xml:space="preserve">File </w:t>
+      </w:r>
+      <w:proofErr w:type="gramStart"/>
+      <w:r>
+        <w:rPr>
+          <w:rFonts w:eastAsiaTheme="minorHAnsi"/>
+        </w:rPr>
+        <w:t>Structure :</w:t>
+      </w:r>
+      <w:proofErr w:type="gramEnd"/>
     </w:p>
     <w:p>
       <w:r>
@@ -12340,8 +14630,13 @@
       <w:pPr>
         <w:pStyle w:val="Heading1"/>
       </w:pPr>
-      <w:r>
-        <w:t>KITE CONNECT API</w:t>
+      <w:proofErr w:type="gramStart"/>
+      <w:r>
+        <w:t>KITE CONNECT</w:t>
+      </w:r>
+      <w:proofErr w:type="gramEnd"/>
+      <w:r>
+        <w:t xml:space="preserve"> API</w:t>
       </w:r>
       <w:r>
         <w:t>:</w:t>
@@ -12366,7 +14661,25 @@
           <w:sz w:val="22"/>
           <w:szCs w:val="22"/>
         </w:rPr>
-        <w:t>Unless stated otherwise, every request requires the following arameters.</w:t>
+        <w:t xml:space="preserve">Unless stated otherwise, every request requires the following </w:t>
+      </w:r>
+      <w:proofErr w:type="spellStart"/>
+      <w:r>
+        <w:rPr>
+          <w:rFonts w:asciiTheme="minorHAnsi" w:eastAsiaTheme="minorHAnsi" w:hAnsiTheme="minorHAnsi" w:cstheme="minorBidi"/>
+          <w:sz w:val="22"/>
+          <w:szCs w:val="22"/>
+        </w:rPr>
+        <w:t>arameters</w:t>
+      </w:r>
+      <w:proofErr w:type="spellEnd"/>
+      <w:r>
+        <w:rPr>
+          <w:rFonts w:asciiTheme="minorHAnsi" w:eastAsiaTheme="minorHAnsi" w:hAnsiTheme="minorHAnsi" w:cstheme="minorBidi"/>
+          <w:sz w:val="22"/>
+          <w:szCs w:val="22"/>
+        </w:rPr>
+        <w:t>.</w:t>
       </w:r>
     </w:p>
     <w:p>
@@ -12384,6 +14697,7 @@
           <w:color w:val="auto"/>
         </w:rPr>
       </w:pPr>
+      <w:proofErr w:type="spellStart"/>
       <w:r>
         <w:rPr>
           <w:rFonts w:asciiTheme="minorHAnsi" w:eastAsiaTheme="minorHAnsi" w:hAnsiTheme="minorHAnsi" w:cstheme="minorBidi"/>
@@ -12395,6 +14709,7 @@
         </w:rPr>
         <w:t>api_key</w:t>
       </w:r>
+      <w:proofErr w:type="spellEnd"/>
     </w:p>
     <w:p>
       <w:pPr>
@@ -12414,8 +14729,18 @@
           <w:sz w:val="22"/>
           <w:szCs w:val="22"/>
         </w:rPr>
-        <w:t>Every request before and after authentication requires the api_key</w:t>
-      </w:r>
+        <w:t>Every request before and after authentication requires the </w:t>
+      </w:r>
+      <w:proofErr w:type="spellStart"/>
+      <w:r>
+        <w:rPr>
+          <w:rFonts w:asciiTheme="minorHAnsi" w:eastAsiaTheme="minorHAnsi" w:hAnsiTheme="minorHAnsi" w:cstheme="minorBidi"/>
+          <w:sz w:val="22"/>
+          <w:szCs w:val="22"/>
+        </w:rPr>
+        <w:t>api_key</w:t>
+      </w:r>
+      <w:proofErr w:type="spellEnd"/>
     </w:p>
     <w:p>
       <w:pPr>
@@ -12432,6 +14757,7 @@
           <w:color w:val="auto"/>
         </w:rPr>
       </w:pPr>
+      <w:proofErr w:type="spellStart"/>
       <w:r>
         <w:rPr>
           <w:rFonts w:asciiTheme="minorHAnsi" w:eastAsiaTheme="minorHAnsi" w:hAnsiTheme="minorHAnsi" w:cstheme="minorBidi"/>
@@ -12443,6 +14769,7 @@
         </w:rPr>
         <w:t>access_token</w:t>
       </w:r>
+      <w:proofErr w:type="spellEnd"/>
     </w:p>
     <w:p>
       <w:pPr>
@@ -12462,8 +14789,56 @@
           <w:sz w:val="22"/>
           <w:szCs w:val="22"/>
         </w:rPr>
-        <w:t>Every request after authentication requires th eaccess_token along with api_key</w:t>
-      </w:r>
+        <w:t xml:space="preserve">Every request after authentication requires </w:t>
+      </w:r>
+      <w:proofErr w:type="spellStart"/>
+      <w:proofErr w:type="gramStart"/>
+      <w:r>
+        <w:rPr>
+          <w:rFonts w:asciiTheme="minorHAnsi" w:eastAsiaTheme="minorHAnsi" w:hAnsiTheme="minorHAnsi" w:cstheme="minorBidi"/>
+          <w:sz w:val="22"/>
+          <w:szCs w:val="22"/>
+        </w:rPr>
+        <w:t>th</w:t>
+      </w:r>
+      <w:proofErr w:type="spellEnd"/>
+      <w:proofErr w:type="gramEnd"/>
+      <w:r>
+        <w:rPr>
+          <w:rFonts w:asciiTheme="minorHAnsi" w:eastAsiaTheme="minorHAnsi" w:hAnsiTheme="minorHAnsi" w:cstheme="minorBidi"/>
+          <w:sz w:val="22"/>
+          <w:szCs w:val="22"/>
+        </w:rPr>
+        <w:t xml:space="preserve"> </w:t>
+      </w:r>
+      <w:proofErr w:type="spellStart"/>
+      <w:r>
+        <w:rPr>
+          <w:rFonts w:asciiTheme="minorHAnsi" w:eastAsiaTheme="minorHAnsi" w:hAnsiTheme="minorHAnsi" w:cstheme="minorBidi"/>
+          <w:sz w:val="22"/>
+          <w:szCs w:val="22"/>
+        </w:rPr>
+        <w:t>eaccess_token</w:t>
+      </w:r>
+      <w:proofErr w:type="spellEnd"/>
+      <w:r>
+        <w:rPr>
+          <w:rFonts w:asciiTheme="minorHAnsi" w:eastAsiaTheme="minorHAnsi" w:hAnsiTheme="minorHAnsi" w:cstheme="minorBidi"/>
+          <w:sz w:val="22"/>
+          <w:szCs w:val="22"/>
+        </w:rPr>
+        <w:t> along with </w:t>
+      </w:r>
+      <w:proofErr w:type="spellStart"/>
+      <w:r>
+        <w:rPr>
+          <w:rFonts w:asciiTheme="minorHAnsi" w:eastAsiaTheme="minorHAnsi" w:hAnsiTheme="minorHAnsi" w:cstheme="minorBidi"/>
+          <w:sz w:val="22"/>
+          <w:szCs w:val="22"/>
+        </w:rPr>
+        <w:t>api_key</w:t>
+      </w:r>
+      <w:proofErr w:type="spellEnd"/>
     </w:p>
     <w:p>
       <w:pPr>
@@ -12489,8 +14864,16 @@
         <w:rPr>
           <w:rFonts w:eastAsiaTheme="minorHAnsi"/>
         </w:rPr>
-        <w:t>LIVE QUOTES :</w:t>
-      </w:r>
+        <w:t xml:space="preserve">LIVE </w:t>
+      </w:r>
+      <w:proofErr w:type="gramStart"/>
+      <w:r>
+        <w:rPr>
+          <w:rFonts w:eastAsiaTheme="minorHAnsi"/>
+        </w:rPr>
+        <w:t>QUOTES :</w:t>
+      </w:r>
+      <w:proofErr w:type="gramEnd"/>
     </w:p>
     <w:p>
       <w:pPr>
@@ -12580,8 +14963,13 @@
         <w:pStyle w:val="Heading2"/>
       </w:pPr>
       <w:r>
-        <w:t>HISTORICAL QUOTES  :</w:t>
-      </w:r>
+        <w:t xml:space="preserve">HISTORICAL </w:t>
+      </w:r>
+      <w:proofErr w:type="gramStart"/>
+      <w:r>
+        <w:t>QUOTES  :</w:t>
+      </w:r>
+      <w:proofErr w:type="gramEnd"/>
     </w:p>
     <w:p/>
     <w:p>
@@ -12760,8 +15148,20 @@
                 <w:sz w:val="21"/>
                 <w:szCs w:val="21"/>
               </w:rPr>
-              <w:t>:instrument_token</w:t>
-            </w:r>
+              <w:t>:</w:t>
+            </w:r>
+            <w:proofErr w:type="spellStart"/>
+            <w:r>
+              <w:rPr>
+                <w:rStyle w:val="HTMLCode"/>
+                <w:rFonts w:ascii="Consolas" w:eastAsiaTheme="minorHAnsi" w:hAnsi="Consolas" w:cs="Consolas"/>
+                <w:color w:val="222222"/>
+                <w:sz w:val="21"/>
+                <w:szCs w:val="21"/>
+              </w:rPr>
+              <w:t>instrument_token</w:t>
+            </w:r>
+            <w:proofErr w:type="spellEnd"/>
           </w:p>
         </w:tc>
         <w:tc>
@@ -12793,7 +15193,17 @@
                 <w:sz w:val="21"/>
                 <w:szCs w:val="21"/>
               </w:rPr>
-              <w:t>Identifier for the instrument whose historical records you want to fetch. This is obtained with the</w:t>
+              <w:t xml:space="preserve">Identifier for the instrument whose historical records you want to fetch. This is obtained with </w:t>
+            </w:r>
+            <w:proofErr w:type="spellStart"/>
+            <w:r>
+              <w:rPr>
+                <w:rFonts w:ascii="Open Sans" w:hAnsi="Open Sans" w:cs="Open Sans"/>
+                <w:color w:val="333333"/>
+                <w:sz w:val="21"/>
+                <w:szCs w:val="21"/>
+              </w:rPr>
+              <w:t>the</w:t>
             </w:r>
             <w:hyperlink r:id="rId35" w:anchor="retrieving-full-instrument-list" w:history="1">
               <w:r>
@@ -12804,7 +15214,18 @@
                   <w:sz w:val="21"/>
                   <w:szCs w:val="21"/>
                 </w:rPr>
-                <w:t>instrument list</w:t>
+                <w:t>instrument</w:t>
+              </w:r>
+              <w:proofErr w:type="spellEnd"/>
+              <w:r>
+                <w:rPr>
+                  <w:rStyle w:val="Hyperlink"/>
+                  <w:rFonts w:ascii="Open Sans" w:hAnsi="Open Sans" w:cs="Open Sans"/>
+                  <w:color w:val="F33D2C"/>
+                  <w:sz w:val="21"/>
+                  <w:szCs w:val="21"/>
+                </w:rPr>
+                <w:t xml:space="preserve"> list</w:t>
               </w:r>
             </w:hyperlink>
             <w:r>
@@ -15106,6 +17527,119 @@
     </w:lvl>
   </w:abstractNum>
   <w:abstractNum w:abstractNumId="18">
+    <w:nsid w:val="42C00D60"/>
+    <w:multiLevelType w:val="hybridMultilevel"/>
+    <w:tmpl w:val="B36A72F8"/>
+    <w:lvl w:ilvl="0" w:tplc="40090001">
+      <w:start w:val="1"/>
+      <w:numFmt w:val="bullet"/>
+      <w:lvlText w:val=""/>
+      <w:lvlJc w:val="left"/>
+      <w:pPr>
+        <w:ind w:left="720" w:hanging="360"/>
+      </w:pPr>
+      <w:rPr>
+        <w:rFonts w:ascii="Symbol" w:hAnsi="Symbol" w:hint="default"/>
+      </w:rPr>
+    </w:lvl>
+    <w:lvl w:ilvl="1" w:tplc="40090003" w:tentative="1">
+      <w:start w:val="1"/>
+      <w:numFmt w:val="bullet"/>
+      <w:lvlText w:val="o"/>
+      <w:lvlJc w:val="left"/>
+      <w:pPr>
+        <w:ind w:left="1440" w:hanging="360"/>
+      </w:pPr>
+      <w:rPr>
+        <w:rFonts w:ascii="Courier New" w:hAnsi="Courier New" w:cs="Courier New" w:hint="default"/>
+      </w:rPr>
+    </w:lvl>
+    <w:lvl w:ilvl="2" w:tplc="40090005" w:tentative="1">
+      <w:start w:val="1"/>
+      <w:numFmt w:val="bullet"/>
+      <w:lvlText w:val=""/>
+      <w:lvlJc w:val="left"/>
+      <w:pPr>
+        <w:ind w:left="2160" w:hanging="360"/>
+      </w:pPr>
+      <w:rPr>
+        <w:rFonts w:ascii="Wingdings" w:hAnsi="Wingdings" w:hint="default"/>
+      </w:rPr>
+    </w:lvl>
+    <w:lvl w:ilvl="3" w:tplc="40090001" w:tentative="1">
+      <w:start w:val="1"/>
+      <w:numFmt w:val="bullet"/>
+      <w:lvlText w:val=""/>
+      <w:lvlJc w:val="left"/>
+      <w:pPr>
+        <w:ind w:left="2880" w:hanging="360"/>
+      </w:pPr>
+      <w:rPr>
+        <w:rFonts w:ascii="Symbol" w:hAnsi="Symbol" w:hint="default"/>
+      </w:rPr>
+    </w:lvl>
+    <w:lvl w:ilvl="4" w:tplc="40090003" w:tentative="1">
+      <w:start w:val="1"/>
+      <w:numFmt w:val="bullet"/>
+      <w:lvlText w:val="o"/>
+      <w:lvlJc w:val="left"/>
+      <w:pPr>
+        <w:ind w:left="3600" w:hanging="360"/>
+      </w:pPr>
+      <w:rPr>
+        <w:rFonts w:ascii="Courier New" w:hAnsi="Courier New" w:cs="Courier New" w:hint="default"/>
+      </w:rPr>
+    </w:lvl>
+    <w:lvl w:ilvl="5" w:tplc="40090005" w:tentative="1">
+      <w:start w:val="1"/>
+      <w:numFmt w:val="bullet"/>
+      <w:lvlText w:val=""/>
+      <w:lvlJc w:val="left"/>
+      <w:pPr>
+        <w:ind w:left="4320" w:hanging="360"/>
+      </w:pPr>
+      <w:rPr>
+        <w:rFonts w:ascii="Wingdings" w:hAnsi="Wingdings" w:hint="default"/>
+      </w:rPr>
+    </w:lvl>
+    <w:lvl w:ilvl="6" w:tplc="40090001" w:tentative="1">
+      <w:start w:val="1"/>
+      <w:numFmt w:val="bullet"/>
+      <w:lvlText w:val=""/>
+      <w:lvlJc w:val="left"/>
+      <w:pPr>
+        <w:ind w:left="5040" w:hanging="360"/>
+      </w:pPr>
+      <w:rPr>
+        <w:rFonts w:ascii="Symbol" w:hAnsi="Symbol" w:hint="default"/>
+      </w:rPr>
+    </w:lvl>
+    <w:lvl w:ilvl="7" w:tplc="40090003" w:tentative="1">
+      <w:start w:val="1"/>
+      <w:numFmt w:val="bullet"/>
+      <w:lvlText w:val="o"/>
+      <w:lvlJc w:val="left"/>
+      <w:pPr>
+        <w:ind w:left="5760" w:hanging="360"/>
+      </w:pPr>
+      <w:rPr>
+        <w:rFonts w:ascii="Courier New" w:hAnsi="Courier New" w:cs="Courier New" w:hint="default"/>
+      </w:rPr>
+    </w:lvl>
+    <w:lvl w:ilvl="8" w:tplc="40090005" w:tentative="1">
+      <w:start w:val="1"/>
+      <w:numFmt w:val="bullet"/>
+      <w:lvlText w:val=""/>
+      <w:lvlJc w:val="left"/>
+      <w:pPr>
+        <w:ind w:left="6480" w:hanging="360"/>
+      </w:pPr>
+      <w:rPr>
+        <w:rFonts w:ascii="Wingdings" w:hAnsi="Wingdings" w:hint="default"/>
+      </w:rPr>
+    </w:lvl>
+  </w:abstractNum>
+  <w:abstractNum w:abstractNumId="19">
     <w:nsid w:val="4A2250D8"/>
     <w:multiLevelType w:val="hybridMultilevel"/>
     <w:tmpl w:val="3A2E6AD8"/>
@@ -15191,7 +17725,7 @@
       </w:pPr>
     </w:lvl>
   </w:abstractNum>
-  <w:abstractNum w:abstractNumId="19">
+  <w:abstractNum w:abstractNumId="20">
     <w:nsid w:val="502E293A"/>
     <w:multiLevelType w:val="hybridMultilevel"/>
     <w:tmpl w:val="C49E6EAC"/>
@@ -15304,7 +17838,7 @@
       </w:rPr>
     </w:lvl>
   </w:abstractNum>
-  <w:abstractNum w:abstractNumId="20">
+  <w:abstractNum w:abstractNumId="21">
     <w:nsid w:val="624C5260"/>
     <w:multiLevelType w:val="hybridMultilevel"/>
     <w:tmpl w:val="5F7CA7B2"/>
@@ -15393,7 +17927,7 @@
       </w:pPr>
     </w:lvl>
   </w:abstractNum>
-  <w:abstractNum w:abstractNumId="21">
+  <w:abstractNum w:abstractNumId="22">
     <w:nsid w:val="68D1703A"/>
     <w:multiLevelType w:val="hybridMultilevel"/>
     <w:tmpl w:val="927066EA"/>
@@ -15482,7 +18016,7 @@
       </w:pPr>
     </w:lvl>
   </w:abstractNum>
-  <w:abstractNum w:abstractNumId="22">
+  <w:abstractNum w:abstractNumId="23">
     <w:nsid w:val="70C637A8"/>
     <w:multiLevelType w:val="hybridMultilevel"/>
     <w:tmpl w:val="B0EE3DD2"/>
@@ -15571,7 +18105,7 @@
       </w:pPr>
     </w:lvl>
   </w:abstractNum>
-  <w:abstractNum w:abstractNumId="23">
+  <w:abstractNum w:abstractNumId="24">
     <w:nsid w:val="71F23063"/>
     <w:multiLevelType w:val="hybridMultilevel"/>
     <w:tmpl w:val="B8A4E26E"/>
@@ -15660,7 +18194,7 @@
       </w:pPr>
     </w:lvl>
   </w:abstractNum>
-  <w:abstractNum w:abstractNumId="24">
+  <w:abstractNum w:abstractNumId="25">
     <w:nsid w:val="7AD3421C"/>
     <w:multiLevelType w:val="hybridMultilevel"/>
     <w:tmpl w:val="A5A436B4"/>
@@ -15749,7 +18283,7 @@
       </w:pPr>
     </w:lvl>
   </w:abstractNum>
-  <w:abstractNum w:abstractNumId="25">
+  <w:abstractNum w:abstractNumId="26">
     <w:nsid w:val="7F0540CA"/>
     <w:multiLevelType w:val="hybridMultilevel"/>
     <w:tmpl w:val="41BC4E02"/>
@@ -15842,7 +18376,7 @@
     <w:abstractNumId w:val="5"/>
   </w:num>
   <w:num w:numId="2">
-    <w:abstractNumId w:val="23"/>
+    <w:abstractNumId w:val="24"/>
   </w:num>
   <w:num w:numId="3">
     <w:abstractNumId w:val="13"/>
@@ -15854,7 +18388,7 @@
     <w:abstractNumId w:val="4"/>
   </w:num>
   <w:num w:numId="6">
-    <w:abstractNumId w:val="19"/>
+    <w:abstractNumId w:val="20"/>
   </w:num>
   <w:num w:numId="7">
     <w:abstractNumId w:val="16"/>
@@ -15866,31 +18400,31 @@
     <w:abstractNumId w:val="6"/>
   </w:num>
   <w:num w:numId="10">
-    <w:abstractNumId w:val="24"/>
+    <w:abstractNumId w:val="25"/>
   </w:num>
   <w:num w:numId="11">
     <w:abstractNumId w:val="8"/>
   </w:num>
   <w:num w:numId="12">
-    <w:abstractNumId w:val="20"/>
+    <w:abstractNumId w:val="21"/>
   </w:num>
   <w:num w:numId="13">
     <w:abstractNumId w:val="1"/>
   </w:num>
   <w:num w:numId="14">
-    <w:abstractNumId w:val="21"/>
+    <w:abstractNumId w:val="22"/>
   </w:num>
   <w:num w:numId="15">
     <w:abstractNumId w:val="17"/>
   </w:num>
   <w:num w:numId="16">
-    <w:abstractNumId w:val="22"/>
+    <w:abstractNumId w:val="23"/>
   </w:num>
   <w:num w:numId="17">
     <w:abstractNumId w:val="15"/>
   </w:num>
   <w:num w:numId="18">
-    <w:abstractNumId w:val="18"/>
+    <w:abstractNumId w:val="19"/>
   </w:num>
   <w:num w:numId="19">
     <w:abstractNumId w:val="9"/>
@@ -15911,10 +18445,13 @@
     <w:abstractNumId w:val="7"/>
   </w:num>
   <w:num w:numId="25">
-    <w:abstractNumId w:val="25"/>
+    <w:abstractNumId w:val="26"/>
   </w:num>
   <w:num w:numId="26">
     <w:abstractNumId w:val="0"/>
+  </w:num>
+  <w:num w:numId="27">
+    <w:abstractNumId w:val="18"/>
   </w:num>
 </w:numbering>
 </file>
@@ -17549,7 +20086,7 @@
 </file>
 
 <file path=customXml/itemProps1.xml><?xml version="1.0" encoding="utf-8"?>
-<ds:datastoreItem xmlns:ds="http://schemas.openxmlformats.org/officeDocument/2006/customXml" ds:itemID="{9A461677-47AC-4AC7-9DDE-B38A99BB27BD}">
+<ds:datastoreItem xmlns:ds="http://schemas.openxmlformats.org/officeDocument/2006/customXml" ds:itemID="{C36554CD-1540-4101-86B5-97485E25C5BB}">
   <ds:schemaRefs>
     <ds:schemaRef ds:uri="http://schemas.openxmlformats.org/officeDocument/2006/bibliography"/>
   </ds:schemaRefs>

</xml_diff>